<commit_message>
update FigS4 and add more to manuscript to send Sarah
</commit_message>
<xml_diff>
--- a/submission/manuscript.docx
+++ b/submission/manuscript.docx
@@ -302,17 +302,17 @@
         <w:pStyle w:val="FirstParagraph"/>
       </w:pPr>
       <w:r>
-        <w:t xml:space="preserve">Machine learning (ML) modeling of the human microbiome has the potential to identify the microbial biomarkers and aid in diagnosis of many chronic diseases such as inflammatory bowel disease, diabetes and colorectal cancer. Progress has been made towards developing ML models that predict health outcomes from bacterial abundances, but rigourous ML models are scarce due to the flawed modeling methods that call the validity of developed ML models into question. Furthermore, the use of black box ML models has hindered the validation of microbial biomarkers. To overcome these challenges, we benchmarked seven different ML models that use fecal 16S rRNA sequences to predict the presence/absence of colorectal cancer (CRC) lesions (n=490 patients, 261 controls and 229 cases). To show the effect of model selection, we assessed the predictive performance, interpretability, and computational efficiency of the following models: L2-regularized logistic regression, L1 and L2 support vector machines (SVM) with linear and radial basis function kernels, a decision tree, random forest, and extreme gradient boosting (XGBoost). The random forest model was best at detecting CRC lesions with an AUROC of 0.695 but it was slow to train (83.2 h) and hard to interpret. Despite its simplicity, L2-regularized logistic regression followed random forest in predictive performance with an AUROC of 0.680, and it trained much faster (12 min). This study showed that we should choose ML models based on our expectations of predictive performance, interpretability and our computational resources. It also established standards for modeling pipelines of microbiome-associated ML models.</w:t>
+        <w:t xml:space="preserve">Machine learning (ML) modeling of the human microbiome has the potential to identify the microbial biomarkers and aid in diagnosis of many chronic diseases such as inflammatory bowel disease, diabetes and colorectal cancer. Progress has been made towards developing ML models that predict health outcomes from bacterial abundances, but rigourous ML models are scarce due to the flawed methods that call the validity of developed ML models into question. Furthermore, the use of black box ML models has hindered the validation of microbial biomarkers. To overcome these challenges, we benchmarked seven different ML models that use fecal 16S rRNA sequences to predict the presence/absence of colorectal cancer (CRC) lesions (n=490 patients, 261 controls and 229 cases). To show the effect of model selection, we assessed the predictive performance, interpretability, and computational efficiency of the following models: L2-regularized logistic regression, L1 and L2 support vector machines (SVM) with linear and radial basis function kernels, a decision tree, random forest, and extreme gradient boosting (XGBoost). The random forest model was best at detecting CRC lesions with an AUROC of 0.695 but it was slow to train (83.2 h) and hard to interpret. Despite its simplicity, L2-regularized logistic regression followed random forest in predictive performance with an AUROC of 0.680, and it trained much faster (12 min). In this study, we showed that ML models should be chosen based on expectations of predictive performance, interpretability and available computational resources. Additionally, we established standards for the development of modeling pipelines for microbiome-associated ML models</w:t>
       </w:r>
     </w:p>
     <w:p>
       <w:pPr>
         <w:pStyle w:val="Heading2"/>
       </w:pPr>
-      <w:bookmarkStart w:id="23" w:name="importance"/>
+      <w:bookmarkStart w:id="23" w:name="importance-needs-work"/>
       <w:bookmarkEnd w:id="23"/>
       <w:r>
-        <w:t xml:space="preserve">Importance</w:t>
+        <w:t xml:space="preserve">Importance (needs work)</w:t>
       </w:r>
     </w:p>
     <w:p>
@@ -349,7 +349,7 @@
         <w:pStyle w:val="BodyText"/>
       </w:pPr>
       <w:r>
-        <w:t xml:space="preserve">Machine learning (ML) methods are effective at recognizing and highlighting patterns in complex microbial datasets. Therefore, researchers have started to explore the utility of ML models that use microbiota associated biomarkers to predict human health and to understand the microbial ecology of diseases such as liver cirrhosis, colorectal cancer, inflammatory bowel diseases (IBD), obesity, type 2 diabetes and others</w:t>
+        <w:t xml:space="preserve">Machine learning (ML) methods are effective at recognizing and highlighting patterns in complex microbial datasets. They learn from existing data to predict the outcomes of new data and allow us to infer on the reasons underlying that prediction. Therefore, researchers have started to explore the utility of ML models that use microbiota associated biomarkers to predict human health and to understand the ecological basis of diseases such as liver cirrhosis, colorectal cancer, inflammatory bowel diseases (IBD), obesity, type 2 diabetes and others</w:t>
       </w:r>
       <w:r>
         <w:t xml:space="preserve"> </w:t>
@@ -358,7 +358,7 @@
         <w:t xml:space="preserve">(1–11)</w:t>
       </w:r>
       <w:r>
-        <w:t xml:space="preserve">. However, currently the field’s use of ML lacks clarity and consistency on which methods are used and how these methods are implemented</w:t>
+        <w:t xml:space="preserve">. However, the field’s use of ML lacks clarity and consistency in which methods are used and how these methods are implemented</w:t>
       </w:r>
       <w:r>
         <w:t xml:space="preserve"> </w:t>
@@ -367,7 +367,7 @@
         <w:t xml:space="preserve">(12, 13)</w:t>
       </w:r>
       <w:r>
-        <w:t xml:space="preserve">. More notably, we commonly see flawed ML practices such as using ML pipelines where there is no seperate held-out test dataset to evaluate model performance or reporting few or only the best outcomes of cross-validation. Even when there are seperate testing sets to evaluate model performance, there are large differences between cross-validation and testing performances that indicate overfitting as well as large confidence intervals for testing performances</w:t>
+        <w:t xml:space="preserve">. More notably, we commonly see flawed ML practices such as (1) using ML pipelines where there is no seperate held-out test dataset to evaluate model performance or (2) reporting few or only the best outcomes of cross-validation. Even when there are seperate testing sets to evaluate model performance, there are large differences between cross-validation and testing performances that indicate overfitting as well as large confidence intervals for testing performances</w:t>
       </w:r>
       <w:r>
         <w:t xml:space="preserve"> </w:t>
@@ -376,7 +376,15 @@
         <w:t xml:space="preserve">(4, 14–20)</w:t>
       </w:r>
       <w:r>
-        <w:t xml:space="preserve">. Moreover, there is a lack of discussion on why a particular ML model is utilized. Recently, there is a trend towards using more complex ML models such as random forest, extreme gradient boosting and neural networks without a discussion on if and how much model interpretibility is necessary for the study</w:t>
+        <w:t xml:space="preserve">.</w:t>
+      </w:r>
+    </w:p>
+    <w:p>
+      <w:pPr>
+        <w:pStyle w:val="BodyText"/>
+      </w:pPr>
+      <w:r>
+        <w:t xml:space="preserve">Moreover, there is a lack of discussion on why a particular ML model is utilized. Recently, there is a trend towards using more complex ML models such as random forest, extreme gradient boosting and neural networks without a discussion on if and how much model interpretibility is necessary for the study</w:t>
       </w:r>
       <w:r>
         <w:t xml:space="preserve"> </w:t>
@@ -385,7 +393,7 @@
         <w:t xml:space="preserve">(11, 21–23)</w:t>
       </w:r>
       <w:r>
-        <w:t xml:space="preserve">. Black box machine learning models require posthoc explanations to determine the feature importances in making a prediction. These explanations can be misleading and at times unreliable when making high-stake decisions about someone’s health</w:t>
+        <w:t xml:space="preserve">. Black box machine learning models are not inherently interpretable and require posthoc explanations to determine the feature importances in making a prediction. These explanations can be misleading and at times unreliable when making high-stake decisions about patient health</w:t>
       </w:r>
       <w:r>
         <w:t xml:space="preserve"> </w:t>
@@ -394,15 +402,24 @@
         <w:t xml:space="preserve">(24)</w:t>
       </w:r>
       <w:r>
-        <w:t xml:space="preserve">. The lack of transparency on model selection and interpretation as well as flawed modeling methods negatively impact model validity and reproducibiliy. We need to strive toward better machine learning practices by (1) implementing rigourous machine learning pipelines and (2) selecting ML models that reflect the goal of the study as it will inform our expectations of model accuracy, complexity, interpretibility and computational efficiency.</w:t>
-      </w:r>
-    </w:p>
-    <w:p>
-      <w:pPr>
-        <w:pStyle w:val="BodyText"/>
-      </w:pPr>
-      <w:r>
-        <w:t xml:space="preserve">To showcase a rigorous ML pipeline and to shed light on how much ML model selection can affect modeling results, we performed an empirical analysis comparing several different ML models using the same dataset and the same ML pipeline. We used a previously published colorectal cancer (CRC) study</w:t>
+        <w:t xml:space="preserve">. The models we develop for healthcare, both to predict disease and to understand underlying reasons behind that prediction, should be transparent and accountable</w:t>
+      </w:r>
+      <w:r>
+        <w:t xml:space="preserve"> </w:t>
+      </w:r>
+      <w:r>
+        <w:t xml:space="preserve">(25)</w:t>
+      </w:r>
+      <w:r>
+        <w:t xml:space="preserve">.</w:t>
+      </w:r>
+    </w:p>
+    <w:p>
+      <w:pPr>
+        <w:pStyle w:val="BodyText"/>
+      </w:pPr>
+      <w:r>
+        <w:t xml:space="preserve">The lack of transparency on model selection and interpretation as well as flawed modeling methods negatively impact model validity and reproducibiliy. We need to strive toward better machine learning practices by (1) implementing rigourous machine learning pipelines and (2) selecting ML models that reflect the goal of the study as it will inform our expectations of model accuracy, complexity, interpretibility and computational efficiency.To showcase a rigorous ML pipeline and to shed light on how ML model selection can affect modeling results, we performed an empirical analysis comparing several different ML models using the same dataset and the same ML pipeline. We used a previously published colorectal cancer (CRC) study</w:t>
       </w:r>
       <w:r>
         <w:t xml:space="preserve"> </w:t>
@@ -414,7 +431,16 @@
         <w:t xml:space="preserve"> </w:t>
       </w:r>
       <w:r>
-        <w:t xml:space="preserve">which had fecal 16S rRNA gene sequences from 490 patients. CRC is a type of cancer which the human-associated human microbiome is hypothesized to directly contribute to its development and fecal 16S rRNA gene sequences have been used to detect CRC. We built seven ML models using fecal 16S rRNA gene sequences to predict healthy patients versus patients with colorectal lesions that were identified by colonoscopy as screen relevant neoplasias (SRN). The study had 261 normal and 229 SRN samples. We established modeling pipelines for L2-regularized logistic regression, L1 and L2 support vector machines (SVM) with linear and radial basis function kernels, a decision tree, random forest and XGBoost. Our ML pipeline utilized held-out test data to evaluate predictive performance and generalizability of each ML model. We used the area under the receiver operating characteristic curve (AUROC) as the predictive performance metric. The median test AUROC varied from 0.601 to 0.695. Random forest had the highest median AUROC for detecting SRN. Despite its simplicity, the L2-regularized logistic regression was second best in predictive performance. In terms of computational efficiency, L1 SVM with linear kernel trained the fastest (0.202 hours, std ± 0.028), while XGBoost took the longest (155.104 hours, std ± 0.959). We also found that depending on how the data is split to create a held-out test set, the AUROC values of a ML model can vary up to 0.295 which highlighted the importance of performing many randomized modeling runs. This study established standards for microbiome-associated ML models and underscored the importance of model selection.</w:t>
+        <w:t xml:space="preserve">which had fecal 16S rRNA gene sequences of 490 patients. The human-associated human microbiome is hypothesized to directly contribute to the development of CRC and fecal 16S rRNA gene sequences have been used to detect it</w:t>
+      </w:r>
+      <w:r>
+        <w:t xml:space="preserve"> </w:t>
+      </w:r>
+      <w:r>
+        <w:t xml:space="preserve">(1, 3, 4, 26)</w:t>
+      </w:r>
+      <w:r>
+        <w:t xml:space="preserve">. We built seven ML models using fecal 16S rRNA gene sequences to predict healthy patients versus patients with colorectal lesions that were identified by colonoscopy as screen relevant neoplasias (SRN). The study had 261 normal and 229 SRN samples. We established modeling pipelines for L2-regularized logistic regression, L1 and L2 support vector machines (SVM) with linear and radial basis function kernels, a decision tree, random forest and XGBoost. We used the area under the receiver operating characteristic curve (AUROC) as a metric for determining the predictibve performance of each model. The AUROC ranges from 1.0, where the model perfectly distinguishes between cases and controls, to 0.50, where the model’s predictions are no different from random chance. The median test AUROC varied from 0.601 to 0.695. Random forest had the highest median AUROC for detecting SRN. Despite its simplicity, the L2-regularized logistic regression was second best in predictive performance. In terms of computational efficiency, L1 SVM with linear kernel trained the fastest (0.202 hours, std ± 0.028), while XGBoost took the longest (155.104 hours, std ± 0.959). We also found that depending on how the data is split to create a held-out test set, the AUROC values of a ML model can vary up to 0.295 which highlighted the importance of performing many randomized modeling runs. This study established standards for microbiome-associated ML models and underscored the importance of model selection.</w:t>
       </w:r>
     </w:p>
     <w:p>
@@ -478,7 +504,7 @@
         <w:pStyle w:val="BodyText"/>
       </w:pPr>
       <w:r>
-        <w:t xml:space="preserve">We evaluated the prediction performances of seven binary classification models when applied to held-out test data using AUROC metric [Figure 2]. Random forest had significantly higher test AUROC values than the other models for detecting SRNs when AUROC values were compared to the other six by Wilcoxon rank sum test (p &lt; 0.01). The median AUROC of the random forest model was 0.695 (IQR 0.044). L2-regularized logistic regression, XGBoost, L2-regularized SVM with linear and radial basis function kernel AUROC values were not significantly different from one another. They had median AUROC values of 0.68 (IQR 0.055), 0.679 (IQR 0.052), 0.678 (IQR 0.056) and 0.668 (IQR 0.056) respectively. L1 SVM with linear kernel and decision tree had significantly lower AUROC values than the other ML models with median AUROC of 0.65 (IQR 0.066) and 0.601 (IQR 0.059), respectively [Figure 2].</w:t>
+        <w:t xml:space="preserve">We evaluated the predictive performances of seven binary classification models when applied to held-out test data using AUROC metric [Figure 2]. Random forest had significantly higher test AUROC values than the other models for detecting SRNs when AUROC values were compared to the other six by Wilcoxon rank sum test (p &lt; 0.01). The median AUROC of the random forest model was 0.695 (IQR 0.044). L2-regularized logistic regression, XGBoost, L2-regularized SVM with linear and radial basis function kernel AUROC values were not significantly different from one another. They had median AUROC values of 0.68 (IQR 0.055), 0.679 (IQR 0.052), 0.678 (IQR 0.056) and 0.668 (IQR 0.056) respectively. L1 SVM with linear kernel and decision tree had significantly lower AUROC values than the other ML models with median AUROC of 0.65 (IQR 0.066) and 0.601 (IQR 0.059), respectively [Figure 2].</w:t>
       </w:r>
     </w:p>
     <w:p>
@@ -513,7 +539,7 @@
         <w:pStyle w:val="BodyText"/>
       </w:pPr>
       <w:r>
-        <w:t xml:space="preserve">The ML models we built using L2-regularized logistic regression, L1 and L2 support vector machines (SVM) with linear and radial basis function kernels, a decision tree, random forest and XGBoost decrease in interpretibility as they increase in complexity. We interpreted L1 and L2 SVM with linear kernel and L2 logistic regression using the feature weights of the trained models. We ranked the absolute weights of all the OTUs for each data-split [Figure 3]. We calculated the median ranks of these features over the 100 data-splits. In the three linear models, OTUs that had the largest median ranks and drove the detection of SRNs belonged to families</w:t>
+        <w:t xml:space="preserve">The ML models we built using L2-regularized logistic regression, L1 and L2 support vector machines (SVM) with linear and radial basis function kernels, a decision tree, random forest and XGBoost decrease in interpretibility as they increase in complexity. We interpreted L1 and L2 SVM with linear kernel and L2 logistic regression using the absolute feature weights of the trained models. We ranked the absolute weights of all the OTUs for each data-split [Figure 3]. We calculated the median ranks of these features over the 100 data-splits. In the three linear models, OTUs that had the largest median ranks and drove the detection of SRNs belonged to families</w:t>
       </w:r>
       <w:r>
         <w:t xml:space="preserve"> </w:t>
@@ -570,7 +596,15 @@
         <w:t xml:space="preserve"> </w:t>
       </w:r>
       <w:r>
-        <w:t xml:space="preserve">(OTU00367) [Figure 3]. Some of the OTUs with the highest ranks were shared among the linear models. We explained the feature importances in non-linear models using permutation importance on the held-out test data where we randomly permuted non-correlated features individually and groups of correlated features together (see methods) to calculate the effect of permuted OTUs or group of OTUs on testing AUROC. The top 5 OTUs with the largest negative impact on testing AUROC overlapped in tree-based models [Figure 4]. Specifically, permuting</w:t>
+        <w:t xml:space="preserve">(OTU00367) [Figure 3]. Some of the OTUs with the highest ranks were shared among the linear models.</w:t>
+      </w:r>
+    </w:p>
+    <w:p>
+      <w:pPr>
+        <w:pStyle w:val="BodyText"/>
+      </w:pPr>
+      <w:r>
+        <w:t xml:space="preserve">We explained the feature importances in non-linear models; SVM with radial basis kernel, decision tree, random forest and XGBoost, using a metod called permutation importance on the held-out test data. Permutation importance analysis is where we randomly permute non-correlated features individually and groups of highly correlated features together and calculate how much the predictive performance of the model (i.e AUROC values) decrease if those specific OTUs or group of OTUs are permuted randomly. We ranked the OTUs based on how much they decreased the test AUROC values if they were randomly permuted, with the largest decrease ranking highest. The top 5 OTUs with the largest negative impact on testing AUROC overlapped in tree-based models [Figure 4]. Specifically, permuting</w:t>
       </w:r>
       <w:r>
         <w:t xml:space="preserve"> </w:t>
@@ -585,7 +619,15 @@
         <w:t xml:space="preserve"> </w:t>
       </w:r>
       <w:r>
-        <w:t xml:space="preserve">(OTU00367) abundances randomly, dropped the predictive performances the most in all tree-based methods [Figure S3]. Decision tree, random forest and XGBoost models’ predictive performance dropped from 0.6 base testing AUROC median to 0.52, from 0.69 to 0.68 and from 0.68 to 0.65, respectively [Figure 4].</w:t>
+        <w:t xml:space="preserve">(OTU00367) abundances randomly, dropped the predictive performances the most in all tree-based methods [Figure S3]. Decision tree, random forest and XGBoost models’ predictive performance dropped from 0.6 base testing median AUROC to 0.52, from 0.69 to 0.68 and from 0.68 to 0.65, respectively [Figure 4].</w:t>
+      </w:r>
+    </w:p>
+    <w:p>
+      <w:pPr>
+        <w:pStyle w:val="BodyText"/>
+      </w:pPr>
+      <w:r>
+        <w:t xml:space="preserve">To highlight the differences between the two interpretation methods, we used permutation importance to interpret linear models as well [Figure S3]. The importance rankings of OTUs that discriminate between having an SRN or not, changed between different interpretation methods. L1-regularized SVM with linear kernel picked out some of the same OTUs (OTU00822, OTU01239, OTU00609) as important in making a prediction in the two interpretation methods; feature rankings based on weights [Figure 3] and permutation importance [Figure S3]. Similarly, L2-regularized SVM and L2-regularized logistic regression picked out some of the same OTUs in both interpretation models, OTU00659 and OTU00012, respectively. However, for all the linear models, the rankings of these features were different due to the collinearity in microbial communities.</w:t>
       </w:r>
     </w:p>
     <w:p>
@@ -604,7 +646,7 @@
         <w:pStyle w:val="BodyText"/>
       </w:pPr>
       <w:r>
-        <w:t xml:space="preserve">As the complexity of a ML model and the number of tuned hyperparameter settings increased [Table S1], its training times increased as well [Figure 5]. Linear models trained faster than non-linear models. L1 and L2 SVM with linear kernel and L2 logistic regression had training times of 0.2 hours, (std ± 0.03), 0.2 hours, (std ± 0.02), and 0.2 hours, (std ± 0.02), respectively. Whereas, a decision tree, SVM with radial basis function kernel, random forest and xgboost had training times of 4.4 hours, (std ± 0.3), 59.6 hours, (std ± 8.8), 83.2 hours, (std ± 11.3) and 155.1 hours, (std ± 1), respectively [Figure 5].</w:t>
+        <w:t xml:space="preserve">As the complexity of a ML model [Table S1] and the number of tuned hyperparameter settings increased [Figures S1-S2], its training times increased as well [Figure 5]. Linear models trained faster than non-linear models. L1 and L2 SVM with linear kernel and L2 logistic regression had training times of 0.2 hours, (std ± 0.03), 0.2 hours, (std ± 0.02), and 0.2 hours, (std ± 0.02), respectively. Whereas, a decision tree, SVM with radial basis function kernel, random forest and xgboost had training times of 4.4 hours, (std ± 0.3), 59.6 hours, (std ± 8.8), 83.2 hours, (std ± 11.3) and 155.1 hours, (std ± 1), respectively [Figure 5].</w:t>
       </w:r>
     </w:p>
     <w:p>
@@ -622,15 +664,39 @@
         <w:pStyle w:val="FirstParagraph"/>
       </w:pPr>
       <w:r>
-        <w:t xml:space="preserve">In this study we established a rigorous ML pipeline to use 16S rRNA sequence counts to predict a binary health outcome. We set-up standards for developing and evaluating ML models for microbiome data. First, we used a held-out test set to illustrate the difference between cross-validation and testing AUROC values. When the differences between cross-validation and test performance is low, this suggets the models are not overfit and that they will perform similar with similar data. In all seven models, the differences in cross-validation and testing AUROC values did not exceed 0.021 which suggests that these models will be able to test similar new data. Second, we performed the initial 80%-20% random datasplit 100 times in our ML pipeline. The randomization of the initial data-split to create a held-out test set is a crucial step in the ML pipeline to develop generalizable ML models and to report reliable performance metrics for a ML model. Depending on the data-split, there is the chance of being overoptimistic about the predictive performance of a model. In our study, we showed that there was variability in AUROC values between different random data-splits in each of the models we tested. Our results showed that the testing AUROC values varied 0.23 on average, depending on the data-split.Third, we used AUROC metric instead of accuracy in our study to evaluate predictive performance of the ML models. AUROC is always random at the value 0.5 and is a robust metric when a dataset is imbalanced. We also performed a full grid search for hyperparameter settings when building a ML model. It is not enough to use the default hyperparameter settings when using previously developed ML packages in programming languages such as R, Python and Matlab. In the example of L1-regularized SVM with linear kernel (Figure S1), the model showed large variability between different regularization coefficients (C) and was susceptible to performing poorly if the wrong regularization coefficient was assigned to the model by default.</w:t>
-      </w:r>
-    </w:p>
-    <w:p>
-      <w:pPr>
-        <w:pStyle w:val="BodyText"/>
-      </w:pPr>
-      <w:r>
-        <w:t xml:space="preserve">Our results showed that we should choose to use ML models based on the goal of the study and our expectations of predictive performance, interpretibility and computational burden. In terms of predictive performance, random forest model had testing AUROC values statistically significantly larger than others. However the second best model was L2-regularized logistic regression following random forest with a median AUROC difference of only 0.015. In terms of interpretation, random forest was a more complex ML model and it could only be explained using methods such as permutation importance. On the other hand, L2-regularized logistic regression was easy to interpret (i.e. regression coefficients of the trained model). If the goal of a study is to learn the ecology behind a disease and to identify microbial biomarkers of a disease, then easily interpretable models would be better suited. It is also important to consider the computational burden of developing ML models. Random forest model was slow to train 83.2 hours whereas L2-regularized logistic regression trained in 12 minutes. Another criteria when choosing a ML model is generalizability. The generalization performance of ML models depends on size. The more complex the model, the more data it will need. The dataset we used for our study had 490 samples, however microbiome studies that have smaller sample sizes would benefit from using less complex models such as L2-regularized logistic regression.</w:t>
+        <w:t xml:space="preserve">In this study we established a rigorous ML pipeline to use 16S rRNA sequence counts to predict a binary health outcome. We set-up standards for developing and evaluating ML models for microbiome data. First, we used a held-out test set to illustrate the difference between cross-validation and testing AUROC values. When the difference between cross-validation and test performance is low, this suggets the models are not overfit and that they will perform similar with similar data. In all seven models, the difference between median cross-validation and testing AUROC values did not exceed 0.021 which suggests that these models are generalizable and can be used to test similar new data. Second, we performed the initial 80%-20% random datasplit 100 times in our ML pipeline. The randomization of the initial data-split to create a held-out test set is a crucial step in the ML pipeline to develop robust ML models and to report reliable performance metrics for a ML model. Depending on how the data is split, there is the chance of being overoptimistic about the predictive performance of a model. In our study, we showed that there was variability in AUROC values between different random data-splits in each of the models we tested. Our results showed that the testing AUROC values varied 0.23 on average between different data-splits. Third, we used the AUROC metric instead of accuracy in our study to evaluate the predictive performance of the ML models. AUROC is always random at the value 0.5 and is a robust metric when a dataset is imbalanced. We also performed a full grid search for hyperparameter settings when building a ML model. Default hyperparameter settings in previously developed ML packages in R, Python, and Matlab programming languages are inadequate for effective application of classification algorithms and need to be optimized for each new dataset used to generate a model. In the example of L1-regularized SVM with linear kernel [Figure S1], the model showed large variability between different regularization coefficients (C) and was susceptible to performing poorly if the wrong regularization coefficient was assigned to the model by default.</w:t>
+      </w:r>
+    </w:p>
+    <w:p>
+      <w:pPr>
+        <w:pStyle w:val="BodyText"/>
+      </w:pPr>
+      <w:r>
+        <w:t xml:space="preserve">In this study, we benchmarked seven ML models with different classification algorithms to show that we should use ML models based on the goal of the study and our expectations of predictive performance, interpretibility and computational burden. Microbiome studies use ML models with a classification task to learn the training data to assign labels, such as healthy or not, to new data, but also to learn which features are important to discriminate between labels. If the goal of a study is not just to predict a health outcome but also to learn the ecology behind a disease and to identify microbial biomarkers of a disease, then the ML model has to be interpretable. In terms of predictive performance, random forest model had testing AUROC values statistically significantly larger than others. However the second best model was L2-regularized logistic regression following random forest with a median AUROC difference of only 0.015. In terms of interpretability, random forest was a complex ML model and it could only be explained using methods such as permutation importance. On the other hand, L2-regularized logistic regression was easier to interpret (i.e. ranking absolute regression coefficients of the trained model).</w:t>
+      </w:r>
+    </w:p>
+    <w:p>
+      <w:pPr>
+        <w:pStyle w:val="BodyText"/>
+      </w:pPr>
+      <w:r>
+        <w:t xml:space="preserve">Even with interpretable models such as L2-regularized logistic regression, we need to be careful with how we treat the information we get from the models. In this study we used two different methods to interpret our linear models; ranking each OTU by (1) their absolute weights in the trained models and (2) their impact on the predictive performance based on permutation importance. We observed differences in the OTU rankings between the two interpretation methods due to collinearity in the dataset. Collinearity in a microbial dataset is when one OTU is highly correlated with another OTU which causes feature weights to not be unique. The feature weights of correlated OTUs are influenced by one another which makes it difficult to interpret the ML model. To avoid misinterpreting the models we can; (1) use ML models that has highly correlated OTUs removed, (2) use the highly ranked OTUs that are correlated with other OTUs to generate hypotheses about the ecology of the disease and test them with followup experiments.</w:t>
+      </w:r>
+    </w:p>
+    <w:p>
+      <w:pPr>
+        <w:pStyle w:val="BodyText"/>
+      </w:pPr>
+      <w:r>
+        <w:t xml:space="preserve">There are other criteria when choosing ML models such as the computational burden of developing it and sample size. In terms of computational burden, random forest model trained each data-split in 83.2 hours whereas L2-regularized logistic regression trained in 12 minutes. The generalization performance of ML models depends on sample size. The more complex the model, the more data it will need. The dataset we used for our study had 490 samples, however microbiome studies that have smaller sample sizes would benefit from using less complex models such as L2-regularized logistic regression.</w:t>
+      </w:r>
+    </w:p>
+    <w:p>
+      <w:pPr>
+        <w:pStyle w:val="BodyText"/>
+      </w:pPr>
+      <w:r>
+        <w:t xml:space="preserve">This study highlights the need to make educated choices at every step of developing a ML model with microbiome data. Model selection, setting up a rigorous ML pipeline and choosing the right interpretation method contribute to achieving the level of validity and accountability we want from models built for patient health.</w:t>
       </w:r>
     </w:p>
     <w:p>
@@ -663,7 +729,7 @@
         <w:t xml:space="preserve"> </w:t>
       </w:r>
       <w:r>
-        <w:t xml:space="preserve">(25)</w:t>
+        <w:t xml:space="preserve">(27)</w:t>
       </w:r>
       <w:r>
         <w:t xml:space="preserve">.</w:t>
@@ -678,7 +744,7 @@
         <w:t xml:space="preserve"> </w:t>
       </w:r>
       <w:r>
-        <w:t xml:space="preserve">(26–28)</w:t>
+        <w:t xml:space="preserve">(28–30)</w:t>
       </w:r>
       <w:r>
         <w:t xml:space="preserve">.</w:t>
@@ -867,7 +933,7 @@
         <w:t xml:space="preserve"> </w:t>
       </w:r>
       <w:r>
-        <w:t xml:space="preserve">(29)</w:t>
+        <w:t xml:space="preserve">(31)</w:t>
       </w:r>
       <w:r>
         <w:t xml:space="preserve">.</w:t>
@@ -980,9 +1046,11 @@
       <w:r>
         <w:t xml:space="preserve"> </w:t>
       </w:r>
-      <w:r>
-        <w:t xml:space="preserve"> </w:t>
-      </w:r>
+    </w:p>
+    <w:p>
+      <w:pPr>
+        <w:pStyle w:val="BodyText"/>
+      </w:pPr>
       <w:r>
         <w:rPr>
           <w:b/>
@@ -1010,9 +1078,11 @@
       <w:r>
         <w:t xml:space="preserve"> </w:t>
       </w:r>
-      <w:r>
-        <w:t xml:space="preserve"> </w:t>
-      </w:r>
+    </w:p>
+    <w:p>
+      <w:pPr>
+        <w:pStyle w:val="BodyText"/>
+      </w:pPr>
       <w:r>
         <w:rPr>
           <w:b/>
@@ -1023,7 +1093,7 @@
         <w:t xml:space="preserve"> </w:t>
       </w:r>
       <w:r>
-        <w:t xml:space="preserve">(A) L2 logistic regression coefficients (B) L1 SVM with linear kernel feature weights (C) L2 SVM with linear kernel feature ranks. The feature ranks of the most important five OTUs in each data-split are shown here. Similar OTUs had the largest impact on the predictive performance of L2 logistic regression and L2 SVM with linear kernel.</w:t>
+        <w:t xml:space="preserve">The absolute feature weights of (A) L2 logistic regression coefficients (B) L1 SVM with linear kernel (C) L2 SVM with linear kernel were ranked from highest rank 1 to 100 for each data-split. The feature ranks of the highest ranked five OTUs based on their median ranks are shown here. Similar OTUs had the largest impact on the predictive performance of L2 logistic regression and L2 SVM with linear kernel.</w:t>
       </w:r>
       <w:r>
         <w:t xml:space="preserve"> </w:t>
@@ -1034,9 +1104,11 @@
       <w:r>
         <w:t xml:space="preserve"> </w:t>
       </w:r>
-      <w:r>
-        <w:t xml:space="preserve"> </w:t>
-      </w:r>
+    </w:p>
+    <w:p>
+      <w:pPr>
+        <w:pStyle w:val="BodyText"/>
+      </w:pPr>
       <w:r>
         <w:rPr>
           <w:b/>
@@ -1047,7 +1119,7 @@
         <w:t xml:space="preserve"> </w:t>
       </w:r>
       <w:r>
-        <w:t xml:space="preserve">(A) SVM with radial basis kernel (B) decision tree (C) random forest (D) XGboost feaure importances were explanied using permutation importance using held-out test set. The gray rectangle and the dashed line show the IQR range and median of the base testing AUROC without any permutation performed. For all the tree-based models, a</w:t>
+        <w:t xml:space="preserve">(A) SVM with radial basis kernel (B) decision tree (C) random forest (D) XGboost feaure importances were explanied using permutation importance using held-out test set. The gray rectangle and the dashed line show the IQR range and median of the base testing AUROC without any permutation performed. The colors of the boxplots stand for the unique OTUs that are shared among the different models; pink for OTU0008, salmon for OTU0050, yellow for OTU00367, blue for OTU00110, green for OTU00361 and red for OTU00882. For all the tree-based models, a</w:t>
       </w:r>
       <w:r>
         <w:t xml:space="preserve"> </w:t>
@@ -1073,9 +1145,11 @@
       <w:r>
         <w:t xml:space="preserve"> </w:t>
       </w:r>
-      <w:r>
-        <w:t xml:space="preserve"> </w:t>
-      </w:r>
+    </w:p>
+    <w:p>
+      <w:pPr>
+        <w:pStyle w:val="BodyText"/>
+      </w:pPr>
       <w:r>
         <w:rPr>
           <w:b/>
@@ -1086,7 +1160,7 @@
         <w:t xml:space="preserve"> </w:t>
       </w:r>
       <w:r>
-        <w:t xml:space="preserve">The training times for training and testing of each data-split showed the differences in computational efficieny of the seven models. The median traintime in hours was the highest for XGBoost and shortest for L2 logistic regression. The boxplot shows quartiles at the box ends and the statistical median as the horizontal line in the box. The whiskers show the farthest points that are not outliers. Outliers are data points that are not within 3/2 times the interquartile ranges.</w:t>
+        <w:t xml:space="preserve">The training times for of each data-split showed the differences in computational efficieny of the seven models. The median training time in hours was the highest for XGBoost and shortest for L1-regularized SVM with linear kernel. The boxplot shows quartiles at the box ends and the statistical median as the horizontal line in the box. The whiskers show the farthest points that are not outliers. Outliers are data points that are not within 3/2 times the interquartile ranges.</w:t>
       </w:r>
       <w:r>
         <w:t xml:space="preserve"> </w:t>
@@ -1097,9 +1171,11 @@
       <w:r>
         <w:br w:type="textWrapping"/>
       </w:r>
-      <w:r>
-        <w:t xml:space="preserve"> </w:t>
-      </w:r>
+    </w:p>
+    <w:p>
+      <w:pPr>
+        <w:pStyle w:val="BodyText"/>
+      </w:pPr>
       <w:r>
         <w:rPr>
           <w:b/>
@@ -1117,9 +1193,11 @@
       <w:pPr>
         <w:pStyle w:val="BodyText"/>
       </w:pPr>
-      <w:r>
-        <w:t xml:space="preserve"> </w:t>
-      </w:r>
+    </w:p>
+    <w:p>
+      <w:pPr>
+        <w:pStyle w:val="BodyText"/>
+      </w:pPr>
       <w:r>
         <w:rPr>
           <w:b/>
@@ -1134,6 +1212,29 @@
       </w:r>
       <w:r>
         <w:t xml:space="preserve"> </w:t>
+      </w:r>
+    </w:p>
+    <w:p>
+      <w:pPr>
+        <w:pStyle w:val="BodyText"/>
+      </w:pPr>
+      <w:r>
+        <w:rPr>
+          <w:b/>
+        </w:rPr>
+        <w:t xml:space="preserve">Figure S3. Interpretation of the linear ML models with permutation importance.</w:t>
+      </w:r>
+      <w:r>
+        <w:t xml:space="preserve"> </w:t>
+      </w:r>
+      <w:r>
+        <w:t xml:space="preserve">(A) L1-regularized SVM with linear kernel (B) L2-regularized SVM with linear kernel and (C) L2-regularized logistic regression were interpreted using permutation importance using held-out test set. The gray rectangle and the dashed line show the IQR range and median of the base testing AUROC without any permutation performed.</w:t>
+      </w:r>
+      <w:r>
+        <w:t xml:space="preserve"> </w:t>
+      </w:r>
+      <w:r>
+        <w:t xml:space="preserve">Abbreviations: SVM, support vector machine; OTU, Operational Taxonomic Unit; RBF, radial basis kernel; OTU, Operational Taxonomic Unit.</w:t>
       </w:r>
     </w:p>
     <w:p>
@@ -4547,6 +4648,152 @@
         <w:rPr>
           <w:b/>
         </w:rPr>
+        <w:t xml:space="preserve">Rudin C</w:t>
+      </w:r>
+      <w:r>
+        <w:t xml:space="preserve">,</w:t>
+      </w:r>
+      <w:r>
+        <w:t xml:space="preserve"> </w:t>
+      </w:r>
+      <w:r>
+        <w:rPr>
+          <w:b/>
+        </w:rPr>
+        <w:t xml:space="preserve">Ustun B</w:t>
+      </w:r>
+      <w:r>
+        <w:t xml:space="preserve">. 2018. Optimized scoring systems: Toward trust in machine learning for healthcare and criminal justice. Interfaces</w:t>
+      </w:r>
+      <w:r>
+        <w:t xml:space="preserve"> </w:t>
+      </w:r>
+      <w:r>
+        <w:rPr>
+          <w:b/>
+        </w:rPr>
+        <w:t xml:space="preserve">48</w:t>
+      </w:r>
+      <w:r>
+        <w:t xml:space="preserve">:449–466. doi:</w:t>
+      </w:r>
+      <w:hyperlink r:id="rId50">
+        <w:r>
+          <w:rPr>
+            <w:rStyle w:val="Hyperlink"/>
+          </w:rPr>
+          <w:t xml:space="preserve">10.1287/inte.2018.0957</w:t>
+        </w:r>
+      </w:hyperlink>
+      <w:r>
+        <w:t xml:space="preserve">.</w:t>
+      </w:r>
+    </w:p>
+    <w:p>
+      <w:pPr>
+        <w:pStyle w:val="BodyText"/>
+      </w:pPr>
+      <w:r>
+        <w:t xml:space="preserve">26.</w:t>
+      </w:r>
+      <w:r>
+        <w:t xml:space="preserve"> </w:t>
+      </w:r>
+      <w:r>
+        <w:rPr>
+          <w:b/>
+        </w:rPr>
+        <w:t xml:space="preserve">Knights D</w:t>
+      </w:r>
+      <w:r>
+        <w:t xml:space="preserve">,</w:t>
+      </w:r>
+      <w:r>
+        <w:t xml:space="preserve"> </w:t>
+      </w:r>
+      <w:r>
+        <w:rPr>
+          <w:b/>
+        </w:rPr>
+        <w:t xml:space="preserve">Parfrey LW</w:t>
+      </w:r>
+      <w:r>
+        <w:t xml:space="preserve">,</w:t>
+      </w:r>
+      <w:r>
+        <w:t xml:space="preserve"> </w:t>
+      </w:r>
+      <w:r>
+        <w:rPr>
+          <w:b/>
+        </w:rPr>
+        <w:t xml:space="preserve">Zaneveld J</w:t>
+      </w:r>
+      <w:r>
+        <w:t xml:space="preserve">,</w:t>
+      </w:r>
+      <w:r>
+        <w:t xml:space="preserve"> </w:t>
+      </w:r>
+      <w:r>
+        <w:rPr>
+          <w:b/>
+        </w:rPr>
+        <w:t xml:space="preserve">Lozupone C</w:t>
+      </w:r>
+      <w:r>
+        <w:t xml:space="preserve">,</w:t>
+      </w:r>
+      <w:r>
+        <w:t xml:space="preserve"> </w:t>
+      </w:r>
+      <w:r>
+        <w:rPr>
+          <w:b/>
+        </w:rPr>
+        <w:t xml:space="preserve">Knight R</w:t>
+      </w:r>
+      <w:r>
+        <w:t xml:space="preserve">. 2011. Human-associated microbial signatures: Examining their predictive value. Cell Host Microbe</w:t>
+      </w:r>
+      <w:r>
+        <w:t xml:space="preserve"> </w:t>
+      </w:r>
+      <w:r>
+        <w:rPr>
+          <w:b/>
+        </w:rPr>
+        <w:t xml:space="preserve">10</w:t>
+      </w:r>
+      <w:r>
+        <w:t xml:space="preserve">:292–296. doi:</w:t>
+      </w:r>
+      <w:hyperlink r:id="rId51">
+        <w:r>
+          <w:rPr>
+            <w:rStyle w:val="Hyperlink"/>
+          </w:rPr>
+          <w:t xml:space="preserve">10.1016/j.chom.2011.09.003</w:t>
+        </w:r>
+      </w:hyperlink>
+      <w:r>
+        <w:t xml:space="preserve">.</w:t>
+      </w:r>
+    </w:p>
+    <w:p>
+      <w:pPr>
+        <w:pStyle w:val="BodyText"/>
+      </w:pPr>
+      <w:r>
+        <w:t xml:space="preserve">27.</w:t>
+      </w:r>
+      <w:r>
+        <w:t xml:space="preserve"> </w:t>
+      </w:r>
+      <w:r>
+        <w:rPr>
+          <w:b/>
+        </w:rPr>
         <w:t xml:space="preserve">Sze MA</w:t>
       </w:r>
       <w:r>
@@ -4576,7 +4823,7 @@
       <w:r>
         <w:t xml:space="preserve">:e00630–18. doi:</w:t>
       </w:r>
-      <w:hyperlink r:id="rId50">
+      <w:hyperlink r:id="rId52">
         <w:r>
           <w:rPr>
             <w:rStyle w:val="Hyperlink"/>
@@ -4593,7 +4840,7 @@
         <w:pStyle w:val="BodyText"/>
       </w:pPr>
       <w:r>
-        <w:t xml:space="preserve">26.</w:t>
+        <w:t xml:space="preserve">28.</w:t>
       </w:r>
       <w:r>
         <w:t xml:space="preserve"> </w:t>
@@ -4793,7 +5040,7 @@
         <w:pStyle w:val="BodyText"/>
       </w:pPr>
       <w:r>
-        <w:t xml:space="preserve">27.</w:t>
+        <w:t xml:space="preserve">29.</w:t>
       </w:r>
       <w:r>
         <w:t xml:space="preserve"> </w:t>
@@ -4831,7 +5078,7 @@
       <w:r>
         <w:t xml:space="preserve">. doi:</w:t>
       </w:r>
-      <w:hyperlink r:id="rId51">
+      <w:hyperlink r:id="rId53">
         <w:r>
           <w:rPr>
             <w:rStyle w:val="Hyperlink"/>
@@ -4848,7 +5095,7 @@
         <w:pStyle w:val="BodyText"/>
       </w:pPr>
       <w:r>
-        <w:t xml:space="preserve">28.</w:t>
+        <w:t xml:space="preserve">30.</w:t>
       </w:r>
       <w:r>
         <w:t xml:space="preserve"> </w:t>
@@ -4922,7 +5169,7 @@
       <w:r>
         <w:t xml:space="preserve">:e2584. doi:</w:t>
       </w:r>
-      <w:hyperlink r:id="rId52">
+      <w:hyperlink r:id="rId54">
         <w:r>
           <w:rPr>
             <w:rStyle w:val="Hyperlink"/>
@@ -4939,7 +5186,7 @@
         <w:pStyle w:val="BodyText"/>
       </w:pPr>
       <w:r>
-        <w:t xml:space="preserve">29.</w:t>
+        <w:t xml:space="preserve">31.</w:t>
       </w:r>
       <w:r>
         <w:t xml:space="preserve"> </w:t>
@@ -5110,7 +5357,7 @@
     </w:lvl>
   </w:abstractNum>
   <w:abstractNum w:abstractNumId="990">
-    <w:nsid w:val="d8517408"/>
+    <w:nsid w:val="cc1ce20b"/>
     <w:multiLevelType w:val="multilevel"/>
     <w:lvl w:ilvl="0">
       <w:numFmt w:val="bullet"/>

</xml_diff>

<commit_message>
update manuscript for Pat
</commit_message>
<xml_diff>
--- a/submission/manuscript.docx
+++ b/submission/manuscript.docx
@@ -338,7 +338,7 @@
         <w:pStyle w:val="FirstParagraph"/>
       </w:pPr>
       <w:r>
-        <w:t xml:space="preserve">Machine learning (ML) modeling of the human microbiome has the potential to identify the microbial biomarkers and aid in diagnosis of many chronic diseases such as inflammatory bowel disease, diabetes and colorectal cancer. Progress has been made towards developing ML models that predict health outcomes from bacterial abundances, but rigourous ML models are scarce due to the flawed methods that call the validity of developed ML models into question. Furthermore, the use of uninterpretable black box ML models has hindered the validation of microbial biomarkers. To overcome these challenges, we benchmarked seven different ML models that use fecal 16S rRNA sequences to predict colorectal cancer (CRC) lesions (n=490 patients, 261 controls and 229 cases). To show the effect of model selection, we assessed the predictive performance, interpretability, and computational efficiency of the following models: L2-regularized logistic regression, L1 and L2 support vector machines (SVM) with linear and radial basis function kernels, a decision tree, random forest, and extreme gradient boosting (XGBoost). The random forest model was best at detecting CRC lesions with an AUROC of 0.695 but it was slow to train (83.2 h) and hard to interpret. Despite its simplicity, L2-regularized logistic regression followed random forest in predictive performance with an AUROC of 0.680, and it trained much faster (12 min). In this study, we established standards for the development of modeling pipelines for microbiome-associated ML models. Additionally, we showed that ML models should be chosen based on expectations of predictive performance, interpretability and available computational resources.</w:t>
+        <w:t xml:space="preserve">Machine learning (ML) modeling of the human microbiome has the potential to identify the microbial biomarkers and aid in diagnosis of many chronic diseases such as inflammatory bowel disease, diabetes and colorectal cancer. Progress has been made towards developing ML models that predict health outcomes from bacterial abundances, but rigourous ML models are scarce due to the flawed methods that call the validity of developed ML models into question. Furthermore, the use of black box ML models has hindered the validation of microbial biomarkers. To overcome these challenges, we benchmarked seven different ML models that use fecal 16S rRNA sequences to predict colorectal cancer (CRC) lesions (n=490 patients, 261 controls and 229 cases). To show the effect of model selection, we assessed the predictive performance, interpretability, and computational efficiency of the following models: L2-regularized logistic regression, L1 and L2-regularized support vector machines (SVM) with linear and radial basis function kernels, a decision tree, random forest, and extreme gradient boosting (XGBoost). The random forest model was best at detecting CRC lesions with an AUROC of 0.695 but it was slow to train (83.2 h) and hard to interpret. Despite its simplicity, L2-regularized logistic regression followed random forest in predictive performance with an AUROC of 0.680, and it trained much faster (12 min). In this study, we established standards for the development of modeling pipelines for microbiome-associated ML models. Additionally, we showed that ML models should be chosen based on expectations of predictive performance, interpretability and available computational resources.</w:t>
       </w:r>
     </w:p>
     <w:p>
@@ -429,7 +429,7 @@
         <w:t xml:space="preserve">(11, 21–23)</w:t>
       </w:r>
       <w:r>
-        <w:t xml:space="preserve">. These models are also called black box ML models because are not inherently interpretable and require posthoc explanations to determine the feature importances in making a prediction. These explanations can be misleading and at times unreliable when making high-stake decisions about patient health</w:t>
+        <w:t xml:space="preserve">. These models are also called black box ML models because they are not inherently interpretable and require posthoc explanations to determine the feature importances in making a prediction. These explanations can be misleading and at times unreliable when making high-stake decisions about patient health</w:t>
       </w:r>
       <w:r>
         <w:t xml:space="preserve"> </w:t>
@@ -455,7 +455,7 @@
         <w:pStyle w:val="BodyText"/>
       </w:pPr>
       <w:r>
-        <w:t xml:space="preserve">The lack of transparency on model selection and interpretation as well as flawed modeling methods negatively impact model validity and reproducibiliy. We need to strive toward better machine learning practices by (1) implementing rigourous machine learning pipelines and (2) selecting ML models that reflect the goal of the study as it will inform our expectations of model accuracy, complexity, interpretibility and computational efficiency. To showcase a rigorous ML pipeline and to shed light on how ML model selection can affect modeling results, we performed an empirical analysis comparing several different ML models using the same dataset and the same ML pipeline. We used a previously published colorectal cancer (CRC) study</w:t>
+        <w:t xml:space="preserve">The lack of transparency on model selection and interpretation as well as flawed modeling methods negatively impact model validity and reproducibility. We need to strive toward better machine learning practices by (1) implementing rigorous machine learning pipelines and (2) selecting ML models that reflect the goal of the study as it will inform our expectations of predictive performance, complexity, interpretability and computational efficiency. To showcase a rigorous ML pipeline and to shed light on how ML model selection can affect modeling results, we performed an empirical analysis comparing several different ML models using the same dataset and the same ML pipeline. We used a previously published colorectal cancer (CRC) study</w:t>
       </w:r>
       <w:r>
         <w:t xml:space="preserve"> </w:t>
@@ -505,7 +505,7 @@
         <w:pStyle w:val="BodyText"/>
       </w:pPr>
       <w:r>
-        <w:t xml:space="preserve">We first determined the dataset and the ML models to use in our study. We used a previusly published study on a CRC cohort of 490 patients with 261 cases of SRN. For each patient, we had 6920 features (fecal bacterial abundances) and a two-class label that defines their colorectal health (normal or SRN colorectal lesions as defined by colonoscopies). We established modeling pipelines for a binary prediction task with L2-regularized logistic regression, L1 and L2 support vector machines (SVM) with linear and radial basis function kernels, a decision tree, random forest and extreme gradient boosted decision tree (XGBoost).</w:t>
+        <w:t xml:space="preserve">We first determined the dataset and the ML models to use in our study. We used a previously published study on a CRC cohort of 490 patients with 261 cases of SRN. For each patient, we had 6920 features (fecal bacterial abundances) and a two-class label that defines their colorectal health (normal or SRN colorectal lesions as defined by colonoscopies). We established modeling pipelines for a binary prediction task with L2-regularized logistic regression, L1 and L2 support vector machines (SVM) with linear and radial basis function kernels, a decision tree, random forest and extreme gradient boosted decision tree (XGBoost).</w:t>
       </w:r>
     </w:p>
     <w:p>
@@ -564,7 +564,7 @@
         <w:pStyle w:val="BodyText"/>
       </w:pPr>
       <w:r>
-        <w:t xml:space="preserve">To evaluate the generablizability of each model, we compared the median cross-validation AUROC to the median testing AUROC. The difference between the two should be low to suggest the model is not overfitting despite the large number of features. The largest difference between the two was 0.021 in L1-regularized SVM with linear kernel, followed by SVM with radial basis function kernel and decision tree with a difference of 0.007 and 0.006, respectively [Figure 2]. We also reported the testing AUROC values over 100 randomizations of the initial data-split. The testing AUROC values within each model varied 0.23 on average across the seven models. For instance, the lowest AUROC value of the random forest model was 0.59 whereas the highest was 0.81. These results showed that depending on the data-split, the testing AUROC values showed great variability [Figure 2].</w:t>
+        <w:t xml:space="preserve">To evaluate the generalizability of each model, we compared the median cross-validation AUROC to the median testing AUROC. The difference between the two should be low to suggest the model is not overfitting despite the large number of features. The largest difference between the two was 0.021 in L1-regularized SVM with linear kernel, followed by SVM with radial basis function kernel and decision tree with a difference of 0.007 and 0.006, respectively [Figure 2]. We also reported the testing AUROC values over 100 randomizations of the initial data-split. The testing AUROC values within each model varied 0.23 on average across the seven models. For instance, the lowest AUROC value of the random forest model was 0.59 whereas the highest was 0.81. These results showed that depending on the data-split, the testing AUROC values showed great variability [Figure 2].</w:t>
       </w:r>
     </w:p>
     <w:p>
@@ -592,15 +592,15 @@
         <w:t xml:space="preserve">(27)</w:t>
       </w:r>
       <w:r>
-        <w:t xml:space="preserve">. Because we often use ML models not just to predict a health outcome but also to learn the ecology behind a disease, model interpretation becomes crucial for microbiome studies. The ML models we built using L2-regularized logistic regression, L1 and L2 support vector machines (SVM) with linear and radial basis function kernels, a decision tree, random forest and XGBoost decrease in interpretibility as they increase in complexity. In this study we highlighted two methods to interpret models with varying complexity.</w:t>
-      </w:r>
-    </w:p>
-    <w:p>
-      <w:pPr>
-        <w:pStyle w:val="BodyText"/>
-      </w:pPr>
-      <w:r>
-        <w:t xml:space="preserve">We interpreted linear models (L1 and L2-regularized SVM with linear kernel and L2-regularized logistic regession) using the absolute feature weights of the trained models. We ranked the absolute weights of all the OTUs for each data-split [Figure 3]. We calculated the median ranks of these features over the 100 data-splits. In the three linear models, OTUs that had the largest median ranks and drove the detection of SRNs belonged to families</w:t>
+        <w:t xml:space="preserve">. Because we often use ML models not just to predict a health outcome but also to learn the ecology behind a disease, model interpretation becomes crucial for microbiome studies. The ML models we built using L2-regularized logistic regression, L1 and L2 support vector machines (SVM) with linear and radial basis function kernels, a decision tree, random forest and XGBoost decrease in interpretability as they increase in complexity. In this study we highlighted two methods to interpret models with varying complexity.</w:t>
+      </w:r>
+    </w:p>
+    <w:p>
+      <w:pPr>
+        <w:pStyle w:val="BodyText"/>
+      </w:pPr>
+      <w:r>
+        <w:t xml:space="preserve">We interpreted linear models (L1 and L2-regularized SVM with linear kernel and L2-regularized logistic regression) using the absolute feature weights of the trained models. We ranked the absolute weights of all the OTUs for each data-split [Figure 3]. We calculated the median ranks of these features over the 100 data-splits. In the three linear models, OTUs that had the largest median ranks and drove the detection of SRNs belonged to families</w:t>
       </w:r>
       <w:r>
         <w:t xml:space="preserve"> </w:t>
@@ -688,7 +688,52 @@
         <w:pStyle w:val="BodyText"/>
       </w:pPr>
       <w:r>
-        <w:t xml:space="preserve">To highlight the differences between the two interpretation methods, we used permutation importance to interpret linear models as well [Figure S3]. L1-regularized SVM with linear kernel picked out some of the same OTUs (OTU00822, OTU01239, OTU00609) as important in feature rankings based on weights [Figure 3] and permutation importance [Figure S3]. Similarly, L2-regularized SVM and L2-regularized logistic regression picked out some of the same OTUs in both interpretation methods, OTU00659 and OTU00012, respectively. However, for all the linear models, the rankings of these features were different due to the collinearity in microbial communities.</w:t>
+        <w:t xml:space="preserve">To highlight the differences between the two interpretation methods, we used permutation importance to interpret linear models as well [Figure S3]. L1-regularized SVM with linear kernel picked out some of the same OTUs (OTU00822, OTU01239, OTU00609) as important in feature rankings based on weights [Figure 3] and permutation importance [Figure S3]. Similarly, L2-regularized SVM and L2-regularized logistic regression picked out some of the same OTUs in both interpretation methods, OTU00659 and OTU00012, respectively. However, for all the linear models, the rankings of these features were different due to the collinearity in microbial communities. Collinearity in a microbial dataset is when one OTU is dependant on another OTU which causes feature weights to not be unique. The feature weights of correlated OTUs are influenced by one another which makes it difficult to interpret models. For example an OTU that belongs to</w:t>
+      </w:r>
+      <w:r>
+        <w:t xml:space="preserve"> </w:t>
+      </w:r>
+      <w:r>
+        <w:rPr>
+          <w:i/>
+        </w:rPr>
+        <w:t xml:space="preserve">Lachnospiraceae</w:t>
+      </w:r>
+      <w:r>
+        <w:t xml:space="preserve"> </w:t>
+      </w:r>
+      <w:r>
+        <w:t xml:space="preserve">(OTU00056) is not on the highest ranked OTU list that is based on feature weights [Figure 3C]. However, it is on the list that is based on permutation importance [Figure S3C]. This is due to collinearity in the dataset, because</w:t>
+      </w:r>
+      <w:r>
+        <w:t xml:space="preserve"> </w:t>
+      </w:r>
+      <w:r>
+        <w:rPr>
+          <w:i/>
+        </w:rPr>
+        <w:t xml:space="preserve">Lachnospiraceae</w:t>
+      </w:r>
+      <w:r>
+        <w:t xml:space="preserve"> </w:t>
+      </w:r>
+      <w:r>
+        <w:t xml:space="preserve">(OTU00056) is significantly correlated with</w:t>
+      </w:r>
+      <w:r>
+        <w:t xml:space="preserve"> </w:t>
+      </w:r>
+      <w:r>
+        <w:rPr>
+          <w:i/>
+        </w:rPr>
+        <w:t xml:space="preserve">Feacalibacterium</w:t>
+      </w:r>
+      <w:r>
+        <w:t xml:space="preserve"> </w:t>
+      </w:r>
+      <w:r>
+        <w:t xml:space="preserve">(OTU00015) which has the highest ranked feature weights [Figure 3C]. We need to investigate the relationships among features to identify the true underlying factors when making a prediction.</w:t>
       </w:r>
     </w:p>
     <w:p>
@@ -707,7 +752,7 @@
         <w:pStyle w:val="BodyText"/>
       </w:pPr>
       <w:r>
-        <w:t xml:space="preserve">We compared the training times of the seven ML models. As the complexity of a ML model [Table S1] and the number of tuned hyperparameter settings increased [Figures S1-S2], its training times increased as well [Figure 5]. Linear models trained faster than non-linear models. L1 and L2 SVM with linear kernel and L2-regularized logistic regression had the shortest training times with 0.2 hours, (std ± 0.03), 0.2 hours, (std ± 0.02), and 0.2 hours, (std ± 0.02), respectively. Whereas, a decision tree, SVM with radial basis function kernel, random forest and xgboost had training times of 4.4 hours, (std ± 0.3), 59.6 hours, (std ± 8.8), 83.2 hours, (std ± 11.3) and 155.1 hours, (std ± 1), respectively [Figure 5].</w:t>
+        <w:t xml:space="preserve">We compared the training times of the seven ML models. As the complexity of a ML model [Table S1] and the number of tuned hyperparameter settings increased [Figures S1-S2], its training times increased as well [Figure 5]. Linear models trained faster than non-linear models. L1 and L2 SVM with linear kernel and L2-regularized logistic regression had the shortest training times with 0.2 hours, (std ± 0.03), 0.2 hours, (std ± 0.02), and 0.2 hours, (std ± 0.02), respectively. Whereas, a decision tree, SVM with radial basis function kernel, random forest and XGBoost had training times of 4.4 hours, (std ± 0.3), 59.6 hours, (std ± 8.8), 83.2 hours, (std ± 11.3) and 155.1 hours, (std ± 1), respectively [Figure 5].</w:t>
       </w:r>
     </w:p>
     <w:p>
@@ -725,24 +770,7 @@
         <w:pStyle w:val="FirstParagraph"/>
       </w:pPr>
       <w:r>
-        <w:t xml:space="preserve">In this study we established a rigorous ML pipeline to use 16S rRNA sequence counts to predict a binary health outcome. We built on others’ work in the microbiome field to set-up standards for developing and evaluating ML models for microbiome data</w:t>
-      </w:r>
-      <w:r>
-        <w:t xml:space="preserve"> </w:t>
-      </w:r>
-      <w:r>
-        <w:t xml:space="preserve">(28–30)</w:t>
-      </w:r>
-      <w:r>
-        <w:t xml:space="preserve">. First, we used a held-out test set to illustrate the difference between cross-validation and testing AUROC values. When the difference between cross-validation and test performance is low, this suggets the models are not overfit and that they will perform similar with similar data. In all seven models, the difference between median cross-validation and testing AUROC values did not exceed 0.021 which suggests that these models are generalizable and can be used to test similar new data. Second, we performed the initial 80%-20% random datasplit 100 times in our ML pipeline. The randomization of the initial data-split to create a held-out test set is a crucial step in the ML pipeline to develop robust ML models and to report reliable performance metrics. Depending on how the data is split, there is the chance of being overoptimistic about the predictive performance of a model. In our study, we showed that there was variability in AUROC values between different random data-splits in each of the models we tested. Our results showed that the testing AUROC values varied 0.23 on average between different data-splits. Third, we used the AUROC metric in our study to evaluate the predictive performance of the ML models. AUROC is always random at the value 0.5 and is a robust metric when a dataset is imbalanced. We also performed a full grid search for hyperparameter settings when building a ML model. Default hyperparameter settings in previously developed ML packages in R, Python, and Matlab programming languages are inadequate for effective application of classification algorithms and need to be optimized for each new dataset used to generate a model. In the example of L1-regularized SVM with linear kernel [Figure S1], the model showed large variability between different regularization coefficients (C) and was susceptible to performing poorly if the wrong regularization coefficient was assigned to the model by default.</w:t>
-      </w:r>
-    </w:p>
-    <w:p>
-      <w:pPr>
-        <w:pStyle w:val="BodyText"/>
-      </w:pPr>
-      <w:r>
-        <w:t xml:space="preserve">In this study, we benchmarked seven ML models with different classification algorithms to show that we should use ML models based on the goal of the study and our expectations of predictive performance, interpretibility and computational burden. Microbiome studies use ML models with a classification task to learn the training data to assign labels, such as healthy or not to new data, but also to learn which features are important to discriminate between labels</w:t>
+        <w:t xml:space="preserve">Microbiome studies use ML models, often with a classification task, to predict a disease but also to learn which microbes are indicators of that disease</w:t>
       </w:r>
       <w:r>
         <w:t xml:space="preserve"> </w:t>
@@ -751,31 +779,65 @@
         <w:t xml:space="preserve">(2–11)</w:t>
       </w:r>
       <w:r>
-        <w:t xml:space="preserve">. Our results show that if the goal of a study is to learn the ecology behind a disease and to identify microbial biomarkers, we could create ML models that are inherently interpretable without losing predictive power. In terms of predictive performance, random forest model had the best testing AUROC values compared to the other 6 models. However, the second best model was L2-regularized logistic regression with a median AUROC difference of only 0.015 compared to random forest. In terms of interpretability, random forest was a complex ML model and could only be explained using methods such as permutation importance. On the other hand, L2-regularized logistic regression was easier to interpret (i.e. ranking absolute regression coefficients of the trained model).</w:t>
-      </w:r>
-    </w:p>
-    <w:p>
-      <w:pPr>
-        <w:pStyle w:val="BodyText"/>
-      </w:pPr>
-      <w:r>
-        <w:t xml:space="preserve">Even with interpretable models such as L2-regularized logistic regression, we need to be careful with how we treat the information we get from the models. In this study we used two different methods to interpret our linear models; ranking each OTU by (1) their absolute weights in the trained models and (2) their impact on the predictive performance based on permutation importance. We observed differences in the OTU rankings between the two interpretation methods due to collinearity in the dataset. Collinearity in a microbial dataset is when one OTU is highly correlated with another OTU which causes feature weights to not be unique. The feature weights of correlated OTUs are influenced by one another which makes it difficult to interpret the ML model. To avoid misinterpreting the models we should use the highly ranked correlated OTUs to generate hypotheses about the ecology of the disease and test them with follow-up experiments.</w:t>
-      </w:r>
-    </w:p>
-    <w:p>
-      <w:pPr>
-        <w:pStyle w:val="BodyText"/>
-      </w:pPr>
-      <w:r>
-        <w:t xml:space="preserve">There are other criteria when choosing ML models such as the computational burden of developing it and the sample size. In terms of computational burden, random forest model trained each data-split in 83.2 hours whereas L2-regularized logistic regression trained in 12 minutes. The generalization performance of ML models depends on sample size. The more complex the model, the more data it will need. The dataset we used for our study had 490 samples, however microbiome studies that have smaller sample sizes would benefit from using less complex models such as L2-regularized logistic regression.</w:t>
-      </w:r>
-    </w:p>
-    <w:p>
-      <w:pPr>
-        <w:pStyle w:val="BodyText"/>
-      </w:pPr>
-      <w:r>
-        <w:t xml:space="preserve">This study highlights the need to make educated choices at every step of developing a ML model with microbiome data. Model selection should be done with a solid understanding of model complexity and interpretibility, rigorous ML pipelines should be built with cross-validation for hyperparameter tuning and with a held-out test set for evaluating predictive performance and models should be interpreted while considering collinearity in datasets. The right methods will help us achieve the level of validity and accountability we want from models built for patient health.</w:t>
+        <w:t xml:space="preserve">. Achieving either of these tasks have far-reaching impact on human health, however ML as a tool in microbiome studies is still at its infancy. A framework is needed to develop rigorous ML models, to identify and overcome potential pitfalls. Previous studies generated workflows to allow ML to be widely used by the microbiome researchers</w:t>
+      </w:r>
+      <w:r>
+        <w:t xml:space="preserve"> </w:t>
+      </w:r>
+      <w:r>
+        <w:t xml:space="preserve">(28–31)</w:t>
+      </w:r>
+      <w:r>
+        <w:t xml:space="preserve">. This study sets-up standards for developing and evaluating rigorous ML models for microbiome data [Table 1].</w:t>
+      </w:r>
+    </w:p>
+    <w:p>
+      <w:pPr>
+        <w:pStyle w:val="BodyText"/>
+      </w:pPr>
+      <w:r>
+        <w:t xml:space="preserve">We benchmarked seven ML models with different classification algorithms to show that a clearly defined ML problem that is based on the goal of the microbiome study should inform our model selection. Our results showed that if the goal of a study is to learn the ecology behind a disease and to identify microbial biomarkers, we can create ML models that are inherently interpretable and easily trained without losing predictive power. In terms of predictive performance, random forest model had the best testing AUROC values compared to the other six models. However, the second best model was L2-regularized logistic regression with a median AUROC difference of only 0.015 compared to random forest. While random forest took 83.2 hours to train, L2-regularized logistic regression trained in 12 minutes. In terms of interpretability, random forest was a more complex ML model and could only be explained using methods such as permutation importance. On the other hand, L2-regularized logistic regression was easier to interpret by ranking absolute regression coefficients of the trained model.</w:t>
+      </w:r>
+    </w:p>
+    <w:p>
+      <w:pPr>
+        <w:pStyle w:val="BodyText"/>
+      </w:pPr>
+      <w:r>
+        <w:t xml:space="preserve">Even with interpretable models such as L2-regularized logistic regression, there are potential pitfalls when it comes to identifying biomarkers of a disease. As domain experts, we know that human-associated microbial communities have complex correlation structures that creates collinearity in the dataset. Collinearity is a severe problem and needs to be addressed to reliably interpret ML models</w:t>
+      </w:r>
+      <w:r>
+        <w:t xml:space="preserve"> </w:t>
+      </w:r>
+      <w:r>
+        <w:t xml:space="preserve">(32)</w:t>
+      </w:r>
+      <w:r>
+        <w:t xml:space="preserve">. In this study we used two different methods to interpret our linear models; ranking each OTU by (1) their absolute weights in the trained models and (2) their impact on the predictive performance based on permutation importance. We observed differences in the OTU rankings between the two interpretation methods due to collinearity in the dataset. To avoid misinterpreting the models, once we identify the most important microbes, we should check for their relationships with other microbes as well. These relationships will help us generate new hypotheses about the ecology of the disease that needs to be tested with follow-up experiments to identify the true biomarkers of a disease.</w:t>
+      </w:r>
+    </w:p>
+    <w:p>
+      <w:pPr>
+        <w:pStyle w:val="BodyText"/>
+      </w:pPr>
+      <w:r>
+        <w:t xml:space="preserve">In this study, we also established a rigorous ML pipeline to use 16S rRNA sequence counts to predict a binary health outcome. First of all, we used a held-out test set to illustrate the difference between cross-validation and testing AUROC values. When the difference between cross-validation and test performance is low, this suggest the models are not overfit and that they will perform similar with similar data. In all seven models, the difference between median cross-validation and testing AUROC values did not exceed 0.021 which suggests that these models are generalizable and can be used to test similar new data. Furthermore, we performed the initial 80%-20% random datasplit 100 times in our ML pipeline. Depending on how the data is split, there is the chance of being overoptimistic about the predictive performance of a model. In our study, we showed that there was variability in AUROC values between different random data-splits in each of the models we tested. Our results showed that the testing AUROC values varied 0.23 on average between different data-splits. The randomization of the initial data-split to create a held-out test set is a crucial step in the ML pipeline to develop robust ML models and to report reliable performance metrics. We also performed a full grid search for hyperparameter settings when building our ML models. Default hyperparameter settings in previously developed ML packages in R, Python, and Matlab programming languages are inadequate for effective application of classification algorithms and need to be optimized for each new dataset used to generate a model. In the example of L1-regularized SVM with linear kernel [Figure S1], the model showed large variability between different regularization coefficients (C) and was susceptible to performing poorly if the wrong regularization coefficient was assigned to the model by default. And finally, we used the AUROC metric in our study to evaluate the predictive performance of the ML models. AUROC is always random at the value 0.5 and is a robust metric when a dataset is imbalanced.</w:t>
+      </w:r>
+    </w:p>
+    <w:p>
+      <w:pPr>
+        <w:pStyle w:val="BodyText"/>
+      </w:pPr>
+      <w:r>
+        <w:t xml:space="preserve">This study highlights the need to make educated choices at every step of developing a ML model with microbiome data. Model selection should be done with a solid understanding of model complexity and interpretability, rigorous ML pipelines should be built with cross-validation for hyperparameter tuning and with a held-out test set for evaluating predictive performance and models should be interpreted while considering collinearity in datasets. The right methods will help us achieve the level of validity and accountability we want from models built for patient health.</w:t>
+      </w:r>
+    </w:p>
+    <w:p>
+      <w:pPr>
+        <w:pStyle w:val="BodyText"/>
+      </w:pPr>
+      <w:r>
+        <w:t xml:space="preserve">The generalization performance of ML models depends on sample size. The more complex the model, the more data it will need. The dataset we used for our study had 490 samples, however microbiome studies that have smaller sample sizes would benefit from using less complex models such as L2-regularized logistic regression.</w:t>
       </w:r>
     </w:p>
     <w:p>
@@ -808,7 +870,7 @@
         <w:t xml:space="preserve"> </w:t>
       </w:r>
       <w:r>
-        <w:t xml:space="preserve">(31)</w:t>
+        <w:t xml:space="preserve">(33)</w:t>
       </w:r>
       <w:r>
         <w:t xml:space="preserve">.</w:t>
@@ -823,7 +885,7 @@
         <w:t xml:space="preserve"> </w:t>
       </w:r>
       <w:r>
-        <w:t xml:space="preserve">(32–34)</w:t>
+        <w:t xml:space="preserve">(34–36)</w:t>
       </w:r>
       <w:r>
         <w:t xml:space="preserve">.</w:t>
@@ -845,7 +907,7 @@
         <w:pStyle w:val="BodyText"/>
       </w:pPr>
       <w:r>
-        <w:t xml:space="preserve">The colorectal health of the patient was defined as two encompassing classes; Normal or Screen Relevant Neoplasias (SRNs). Normal class includes patients with non-advanced adenomas or normal colons whereas SRN class includes patients with advanced adenomas or carcinomas. The study had 261 normal and 229 SRN samples. The bacterial abundances are the features used to predict colonic health of the patients. Bacterial abundances are discrete data in the form of Operational Taxonomic Unit (OTU) counts. OTU counts were set to the size of our smallest sample and were subsampled at the same distances. They were then transformd by scaling to a [0-1] range.</w:t>
+        <w:t xml:space="preserve">The colorectal health of the patient was defined as two encompassing classes; Normal or Screen Relevant Neoplasias (SRNs). Normal class includes patients with non-advanced adenomas or normal colons whereas SRN class includes patients with advanced adenomas or carcinomas. The study had 261 normal and 229 SRN samples. The bacterial abundances are the features used to predict colonic health of the patients. Bacterial abundances are discrete data in the form of Operational Taxonomic Unit (OTU) counts. OTU counts were set to the size of our smallest sample and were subsampled at the same distances. They were then transformed by scaling to a [0-1] range.</w:t>
       </w:r>
     </w:p>
     <w:p>
@@ -1012,7 +1074,7 @@
         <w:t xml:space="preserve"> </w:t>
       </w:r>
       <w:r>
-        <w:t xml:space="preserve">(35)</w:t>
+        <w:t xml:space="preserve">(37)</w:t>
       </w:r>
       <w:r>
         <w:t xml:space="preserve">.</w:t>
@@ -1198,7 +1260,7 @@
         <w:t xml:space="preserve"> </w:t>
       </w:r>
       <w:r>
-        <w:t xml:space="preserve">(A) SVM with radial basis kernel (B) decision tree (C) random forest (D) XGboost feaure importances were explanied using permutation importance using held-out test set. The gray rectangle and the dashed line show the IQR range and median of the base testing AUROC without any permutation performed. The colors of the boxplots stand for the unique OTUs that are shared among the different models; pink for OTU0008, salmon for OTU0050, yellow for OTU00367, blue for OTU00110, green for OTU00361 and red for OTU00882. For all the tree-based models, a</w:t>
+        <w:t xml:space="preserve">(A) SVM with radial basis kernel (B) decision tree (C) random forest (D) XGBoost feature importances were explained using permutation importance using held-out test set. The gray rectangle and the dashed line show the IQR range and median of the base testing AUROC without any permutation performed. The colors of the box plots stand for the unique OTUs that are shared among the different models; pink for OTU0008, salmon for OTU0050, yellow for OTU00367, blue for OTU00110, green for OTU00361 and red for OTU00882. For all the tree-based models, a</w:t>
       </w:r>
       <w:r>
         <w:t xml:space="preserve"> </w:t>
@@ -1239,7 +1301,7 @@
         <w:t xml:space="preserve"> </w:t>
       </w:r>
       <w:r>
-        <w:t xml:space="preserve">The training times for of each data-split showed the differences in computational efficieny of the seven models. The median training time in hours was the highest for XGBoost and shortest for L1-regularized SVM with linear kernel. The boxplot shows quartiles at the box ends and the statistical median as the horizontal line in the box. The whiskers show the farthest points that are not outliers. Outliers are data points that are not within 3/2 times the interquartile ranges.</w:t>
+        <w:t xml:space="preserve">The training times for of each data-split showed the differences in computational efficiency of the seven models. The median training time in hours was the highest for XGBoost and shortest for L1-regularized SVM with linear kernel. The boxplot shows quartiles at the box ends and the statistical median as the horizontal line in the box. The whiskers show the farthest points that are not outliers. Outliers are data points that are not within 3/2 times the interquartile ranges.</w:t>
       </w:r>
       <w:r>
         <w:t xml:space="preserve"> </w:t>
@@ -1287,7 +1349,7 @@
         <w:t xml:space="preserve"> </w:t>
       </w:r>
       <w:r>
-        <w:t xml:space="preserve">(A) Decision tree (B) Random forest (C) SVM with radial basis kernel (D) XGoost mean cross-validation AUROC values when different hyperparameters are used in training the model. The differences in AUROC values when hyperparameters change show that hyperparameter tuning is a crucial step in building a ML model.</w:t>
+        <w:t xml:space="preserve">(A) Decision tree (B) Random forest (C) SVM with radial basis kernel (D) XGBoost mean cross-validation AUROC values when different hyperparameters are used in training the model. The differences in AUROC values when hyperparameters change show that hyperparameter tuning is a crucial step in building a ML model.</w:t>
       </w:r>
       <w:r>
         <w:t xml:space="preserve"> </w:t>
@@ -1318,17 +1380,16 @@
     </w:p>
     <w:p>
       <w:pPr>
-        <w:pStyle w:val="BodyText"/>
-      </w:pPr>
-      <w:r>
-        <w:t xml:space="preserve"> </w:t>
-      </w:r>
-      <w:r>
-        <w:rPr>
-          <w:b/>
-        </w:rPr>
-        <w:t xml:space="preserve">Table S1. ML model complexity and hyperparameter range.</w:t>
-      </w:r>
+        <w:pStyle w:val="Compact"/>
+      </w:pPr>
+      <w:r>
+        <w:t xml:space="preserve"> </w:t>
+      </w:r>
+    </w:p>
+    <w:p>
+      <w:pPr>
+        <w:pStyle w:val="Compact"/>
+      </w:pPr>
       <w:r>
         <w:t xml:space="preserve"> </w:t>
       </w:r>
@@ -5562,6 +5623,320 @@
         <w:rPr>
           <w:b/>
         </w:rPr>
+        <w:t xml:space="preserve">Vangay P</w:t>
+      </w:r>
+      <w:r>
+        <w:t xml:space="preserve">,</w:t>
+      </w:r>
+      <w:r>
+        <w:t xml:space="preserve"> </w:t>
+      </w:r>
+      <w:r>
+        <w:rPr>
+          <w:b/>
+        </w:rPr>
+        <w:t xml:space="preserve">Hillmann BM</w:t>
+      </w:r>
+      <w:r>
+        <w:t xml:space="preserve">,</w:t>
+      </w:r>
+      <w:r>
+        <w:t xml:space="preserve"> </w:t>
+      </w:r>
+      <w:r>
+        <w:rPr>
+          <w:b/>
+        </w:rPr>
+        <w:t xml:space="preserve">Knights D</w:t>
+      </w:r>
+      <w:r>
+        <w:t xml:space="preserve">. 2019. Microbiome learning repo (ML repo): A public repository of microbiome regression and classification tasks. Gigascience</w:t>
+      </w:r>
+      <w:r>
+        <w:t xml:space="preserve"> </w:t>
+      </w:r>
+      <w:r>
+        <w:rPr>
+          <w:b/>
+        </w:rPr>
+        <w:t xml:space="preserve">8</w:t>
+      </w:r>
+      <w:r>
+        <w:t xml:space="preserve">. doi:</w:t>
+      </w:r>
+      <w:hyperlink r:id="rId55">
+        <w:r>
+          <w:rPr>
+            <w:rStyle w:val="Hyperlink"/>
+          </w:rPr>
+          <w:t xml:space="preserve">10.1093/gigascience/giz042</w:t>
+        </w:r>
+      </w:hyperlink>
+      <w:r>
+        <w:t xml:space="preserve">.</w:t>
+      </w:r>
+    </w:p>
+    <w:p>
+      <w:pPr>
+        <w:pStyle w:val="BodyText"/>
+      </w:pPr>
+      <w:r>
+        <w:t xml:space="preserve">32.</w:t>
+      </w:r>
+      <w:r>
+        <w:t xml:space="preserve"> </w:t>
+      </w:r>
+      <w:r>
+        <w:rPr>
+          <w:b/>
+        </w:rPr>
+        <w:t xml:space="preserve">Dormann CF</w:t>
+      </w:r>
+      <w:r>
+        <w:t xml:space="preserve">,</w:t>
+      </w:r>
+      <w:r>
+        <w:t xml:space="preserve"> </w:t>
+      </w:r>
+      <w:r>
+        <w:rPr>
+          <w:b/>
+        </w:rPr>
+        <w:t xml:space="preserve">Elith J</w:t>
+      </w:r>
+      <w:r>
+        <w:t xml:space="preserve">,</w:t>
+      </w:r>
+      <w:r>
+        <w:t xml:space="preserve"> </w:t>
+      </w:r>
+      <w:r>
+        <w:rPr>
+          <w:b/>
+        </w:rPr>
+        <w:t xml:space="preserve">Bacher S</w:t>
+      </w:r>
+      <w:r>
+        <w:t xml:space="preserve">,</w:t>
+      </w:r>
+      <w:r>
+        <w:t xml:space="preserve"> </w:t>
+      </w:r>
+      <w:r>
+        <w:rPr>
+          <w:b/>
+        </w:rPr>
+        <w:t xml:space="preserve">Buchmann C</w:t>
+      </w:r>
+      <w:r>
+        <w:t xml:space="preserve">,</w:t>
+      </w:r>
+      <w:r>
+        <w:t xml:space="preserve"> </w:t>
+      </w:r>
+      <w:r>
+        <w:rPr>
+          <w:b/>
+        </w:rPr>
+        <w:t xml:space="preserve">Carl G</w:t>
+      </w:r>
+      <w:r>
+        <w:t xml:space="preserve">,</w:t>
+      </w:r>
+      <w:r>
+        <w:t xml:space="preserve"> </w:t>
+      </w:r>
+      <w:r>
+        <w:rPr>
+          <w:b/>
+        </w:rPr>
+        <w:t xml:space="preserve">Carré G</w:t>
+      </w:r>
+      <w:r>
+        <w:t xml:space="preserve">,</w:t>
+      </w:r>
+      <w:r>
+        <w:t xml:space="preserve"> </w:t>
+      </w:r>
+      <w:r>
+        <w:rPr>
+          <w:b/>
+        </w:rPr>
+        <w:t xml:space="preserve">Marquéz JRG</w:t>
+      </w:r>
+      <w:r>
+        <w:t xml:space="preserve">,</w:t>
+      </w:r>
+      <w:r>
+        <w:t xml:space="preserve"> </w:t>
+      </w:r>
+      <w:r>
+        <w:rPr>
+          <w:b/>
+        </w:rPr>
+        <w:t xml:space="preserve">Gruber B</w:t>
+      </w:r>
+      <w:r>
+        <w:t xml:space="preserve">,</w:t>
+      </w:r>
+      <w:r>
+        <w:t xml:space="preserve"> </w:t>
+      </w:r>
+      <w:r>
+        <w:rPr>
+          <w:b/>
+        </w:rPr>
+        <w:t xml:space="preserve">Lafourcade B</w:t>
+      </w:r>
+      <w:r>
+        <w:t xml:space="preserve">,</w:t>
+      </w:r>
+      <w:r>
+        <w:t xml:space="preserve"> </w:t>
+      </w:r>
+      <w:r>
+        <w:rPr>
+          <w:b/>
+        </w:rPr>
+        <w:t xml:space="preserve">Leitão PJ</w:t>
+      </w:r>
+      <w:r>
+        <w:t xml:space="preserve">,</w:t>
+      </w:r>
+      <w:r>
+        <w:t xml:space="preserve"> </w:t>
+      </w:r>
+      <w:r>
+        <w:rPr>
+          <w:b/>
+        </w:rPr>
+        <w:t xml:space="preserve">Münkemüller T</w:t>
+      </w:r>
+      <w:r>
+        <w:t xml:space="preserve">,</w:t>
+      </w:r>
+      <w:r>
+        <w:t xml:space="preserve"> </w:t>
+      </w:r>
+      <w:r>
+        <w:rPr>
+          <w:b/>
+        </w:rPr>
+        <w:t xml:space="preserve">McClean C</w:t>
+      </w:r>
+      <w:r>
+        <w:t xml:space="preserve">,</w:t>
+      </w:r>
+      <w:r>
+        <w:t xml:space="preserve"> </w:t>
+      </w:r>
+      <w:r>
+        <w:rPr>
+          <w:b/>
+        </w:rPr>
+        <w:t xml:space="preserve">Osborne PE</w:t>
+      </w:r>
+      <w:r>
+        <w:t xml:space="preserve">,</w:t>
+      </w:r>
+      <w:r>
+        <w:t xml:space="preserve"> </w:t>
+      </w:r>
+      <w:r>
+        <w:rPr>
+          <w:b/>
+        </w:rPr>
+        <w:t xml:space="preserve">Reineking B</w:t>
+      </w:r>
+      <w:r>
+        <w:t xml:space="preserve">,</w:t>
+      </w:r>
+      <w:r>
+        <w:t xml:space="preserve"> </w:t>
+      </w:r>
+      <w:r>
+        <w:rPr>
+          <w:b/>
+        </w:rPr>
+        <w:t xml:space="preserve">Schröder B</w:t>
+      </w:r>
+      <w:r>
+        <w:t xml:space="preserve">,</w:t>
+      </w:r>
+      <w:r>
+        <w:t xml:space="preserve"> </w:t>
+      </w:r>
+      <w:r>
+        <w:rPr>
+          <w:b/>
+        </w:rPr>
+        <w:t xml:space="preserve">Skidmore AK</w:t>
+      </w:r>
+      <w:r>
+        <w:t xml:space="preserve">,</w:t>
+      </w:r>
+      <w:r>
+        <w:t xml:space="preserve"> </w:t>
+      </w:r>
+      <w:r>
+        <w:rPr>
+          <w:b/>
+        </w:rPr>
+        <w:t xml:space="preserve">Zurell D</w:t>
+      </w:r>
+      <w:r>
+        <w:t xml:space="preserve">,</w:t>
+      </w:r>
+      <w:r>
+        <w:t xml:space="preserve"> </w:t>
+      </w:r>
+      <w:r>
+        <w:rPr>
+          <w:b/>
+        </w:rPr>
+        <w:t xml:space="preserve">Lautenbach S</w:t>
+      </w:r>
+      <w:r>
+        <w:t xml:space="preserve">. 2013. Collinearity: A review of methods to deal with it and a simulation study evaluating their performance. Ecography</w:t>
+      </w:r>
+      <w:r>
+        <w:t xml:space="preserve"> </w:t>
+      </w:r>
+      <w:r>
+        <w:rPr>
+          <w:b/>
+        </w:rPr>
+        <w:t xml:space="preserve">36</w:t>
+      </w:r>
+      <w:r>
+        <w:t xml:space="preserve">:27–46. doi:</w:t>
+      </w:r>
+      <w:hyperlink r:id="rId56">
+        <w:r>
+          <w:rPr>
+            <w:rStyle w:val="Hyperlink"/>
+          </w:rPr>
+          <w:t xml:space="preserve">10.1111/j.1600-0587.2012.07348.x</w:t>
+        </w:r>
+      </w:hyperlink>
+      <w:r>
+        <w:t xml:space="preserve">.</w:t>
+      </w:r>
+    </w:p>
+    <w:p>
+      <w:pPr>
+        <w:pStyle w:val="BodyText"/>
+      </w:pPr>
+      <w:r>
+        <w:t xml:space="preserve">33.</w:t>
+      </w:r>
+      <w:r>
+        <w:t xml:space="preserve"> </w:t>
+      </w:r>
+      <w:r>
+        <w:rPr>
+          <w:b/>
+        </w:rPr>
         <w:t xml:space="preserve">Sze MA</w:t>
       </w:r>
       <w:r>
@@ -5591,7 +5966,7 @@
       <w:r>
         <w:t xml:space="preserve">:e00630–18. doi:</w:t>
       </w:r>
-      <w:hyperlink r:id="rId55">
+      <w:hyperlink r:id="rId57">
         <w:r>
           <w:rPr>
             <w:rStyle w:val="Hyperlink"/>
@@ -5608,7 +5983,7 @@
         <w:pStyle w:val="BodyText"/>
       </w:pPr>
       <w:r>
-        <w:t xml:space="preserve">32.</w:t>
+        <w:t xml:space="preserve">34.</w:t>
       </w:r>
       <w:r>
         <w:t xml:space="preserve"> </w:t>
@@ -5808,7 +6183,7 @@
         <w:pStyle w:val="BodyText"/>
       </w:pPr>
       <w:r>
-        <w:t xml:space="preserve">33.</w:t>
+        <w:t xml:space="preserve">35.</w:t>
       </w:r>
       <w:r>
         <w:t xml:space="preserve"> </w:t>
@@ -5846,7 +6221,7 @@
       <w:r>
         <w:t xml:space="preserve">. doi:</w:t>
       </w:r>
-      <w:hyperlink r:id="rId56">
+      <w:hyperlink r:id="rId58">
         <w:r>
           <w:rPr>
             <w:rStyle w:val="Hyperlink"/>
@@ -5863,7 +6238,7 @@
         <w:pStyle w:val="BodyText"/>
       </w:pPr>
       <w:r>
-        <w:t xml:space="preserve">34.</w:t>
+        <w:t xml:space="preserve">36.</w:t>
       </w:r>
       <w:r>
         <w:t xml:space="preserve"> </w:t>
@@ -5937,7 +6312,7 @@
       <w:r>
         <w:t xml:space="preserve">:e2584. doi:</w:t>
       </w:r>
-      <w:hyperlink r:id="rId57">
+      <w:hyperlink r:id="rId59">
         <w:r>
           <w:rPr>
             <w:rStyle w:val="Hyperlink"/>
@@ -5954,7 +6329,7 @@
         <w:pStyle w:val="BodyText"/>
       </w:pPr>
       <w:r>
-        <w:t xml:space="preserve">35.</w:t>
+        <w:t xml:space="preserve">37.</w:t>
       </w:r>
       <w:r>
         <w:t xml:space="preserve"> </w:t>
@@ -6125,7 +6500,7 @@
     </w:lvl>
   </w:abstractNum>
   <w:abstractNum w:abstractNumId="990">
-    <w:nsid w:val="87630dc2"/>
+    <w:nsid w:val="2c4ed0e4"/>
     <w:multiLevelType w:val="multilevel"/>
     <w:lvl w:ilvl="0">
       <w:numFmt w:val="bullet"/>

</xml_diff>

<commit_message>
changes before meeting 2 with Pat
</commit_message>
<xml_diff>
--- a/submission/manuscript.docx
+++ b/submission/manuscript.docx
@@ -377,15 +377,15 @@
         <w:pStyle w:val="FirstParagraph"/>
       </w:pPr>
       <w:r>
-        <w:t xml:space="preserve">Advances in sequencing technology and decreases in the costs of generating 16S rRNA gene sequences have allowed rapid exploration of the human microbiome and its health implications. Currently, the human microbiome field is growing at an unprecedented rate and there is an increasing demand for methods that identify associations between microbiome members and human health. However, this is difficult as human associated microbial communities are remarkably complex, high-dimensional and uneven within and between individuals with the same disease. It is unlikely that a single species can explain a disease. Instead, subsets of those communities, in relation to one another and to their host, account for differences in health outcomes.</w:t>
-      </w:r>
-    </w:p>
-    <w:p>
-      <w:pPr>
-        <w:pStyle w:val="BodyText"/>
-      </w:pPr>
-      <w:r>
-        <w:t xml:space="preserve">Machine learning (ML) methods are effective at recognizing and highlighting patterns in complex microbial datasets. They learn from existing data to predict the outcomes of new data and allow us to infer on the reasons underlying that prediction. Therefore, researchers have started to explore the utility of ML models that use microbiota associated biomarkers to predict human health and to understand the ecological basis of diseases such as liver cirrhosis, colorectal cancer, inflammatory bowel diseases (IBD), obesity, and type 2 diabetes</w:t>
+        <w:t xml:space="preserve">As the number of people represented in human microbiome datasets grow, there is an increasing desire to use microbiome data to diagnose disease. However, the structure of the human microbiome is remarkably variable between individuals to the point where it is often difficult to identify the bacterial populations that are associated with diseases using traditional statistical models. This variation is likely due to the ability of many bacterial populations to fill the same niche such that different populations cause the same disease in different individuals. Furthermore, a growing number of studies have shown that it is rare for a single bacterial species to be associated with a disease. Instead, subsets of the microbiome account for differences in health. Traditional statistical approaches do not adequately account for the variation in the human microbiome and typically consider the protective or risk effects of each bacterial population individually. Recently, machine learning models have grown in popularity among microbiome researchers because of the large amount of data that can now be generated and because the models are effective at accounting for the interpersonal microbiome variation and the ecology of the disease.</w:t>
+      </w:r>
+    </w:p>
+    <w:p>
+      <w:pPr>
+        <w:pStyle w:val="BodyText"/>
+      </w:pPr>
+      <w:r>
+        <w:t xml:space="preserve">ML models are useful for understanding the variation in the structure of existing data and to apply that knowledge to make predictions about new data. Researchers have used ML models to diagnose and understand the ecological basis of diseases such as liver cirrhosis, colorectal cancer, inflammatory bowel diseases (IBD), obesity, and type 2 diabetes</w:t>
       </w:r>
       <w:r>
         <w:t xml:space="preserve"> </w:t>
@@ -394,7 +394,7 @@
         <w:t xml:space="preserve">(1–11)</w:t>
       </w:r>
       <w:r>
-        <w:t xml:space="preserve">. The high-stake task of predicting the correct diagnosis with high confidence relies on a ML model that is built with rigorous methods. However, the field’s use of ML lacks clarity and consistency in which methods are used and how these methods are implemented</w:t>
+        <w:t xml:space="preserve">. The task of diagnosing an individual with high confidence relies on a ML model that is built with rigorous methods. However, ML methodology in the microbiome field has flaws that have not been addressed previously. There is a lack of transparency in which methods are used and how these methods are implemented</w:t>
       </w:r>
       <w:r>
         <w:t xml:space="preserve"> </w:t>
@@ -403,48 +403,58 @@
         <w:t xml:space="preserve">(12, 13)</w:t>
       </w:r>
       <w:r>
-        <w:t xml:space="preserve">. More notably, we commonly see flawed ML practices such as using ML pipelines where there is no seperate held-out test dataset to evaluate predictive performance or reporting few or only the best outcomes of cross-validation. Even when there are seperate testing sets to evaluate predictive performance, there are large differences between cross-validation and testing performances and large confidence intervals in testing performances</w:t>
-      </w:r>
-      <w:r>
-        <w:t xml:space="preserve"> </w:t>
-      </w:r>
-      <w:r>
-        <w:t xml:space="preserve">(4, 14–20)</w:t>
-      </w:r>
-      <w:r>
-        <w:t xml:space="preserve">. These practices prevent the development of generalizable models, where the model makes accurate predictions with newly acquired data as well as it does with the training data.</w:t>
-      </w:r>
-    </w:p>
-    <w:p>
-      <w:pPr>
-        <w:pStyle w:val="BodyText"/>
-      </w:pPr>
-      <w:r>
-        <w:t xml:space="preserve">Moreover, there is a lack of discussion on why a particular ML model is utilized and a lack of emphasis on the strengths and weaknesses of it. Recently, there is a trend towards using more complex ML models such as random forest, extreme gradient boosting (XGBoost) and neural networks without a discussion on if and how much model interpretability is necessary for the study</w:t>
-      </w:r>
-      <w:r>
-        <w:t xml:space="preserve"> </w:t>
-      </w:r>
-      <w:r>
-        <w:t xml:space="preserve">(11, 21–23)</w:t>
-      </w:r>
-      <w:r>
-        <w:t xml:space="preserve">. These models are also called black box ML models because they are not inherently interpretable and require posthoc explanations to determine the feature importances in making a prediction. These explanations can be misleading and at times unreliable when making high-stake decisions about patient health</w:t>
-      </w:r>
-      <w:r>
-        <w:t xml:space="preserve"> </w:t>
-      </w:r>
-      <w:r>
-        <w:t xml:space="preserve">(24)</w:t>
-      </w:r>
-      <w:r>
-        <w:t xml:space="preserve">. The models we develop for healthcare, both to predict disease and to understand underlying reasons behind that prediction, should be transparent and accountable</w:t>
-      </w:r>
-      <w:r>
-        <w:t xml:space="preserve"> </w:t>
-      </w:r>
-      <w:r>
-        <w:t xml:space="preserve">(25)</w:t>
+        <w:t xml:space="preserve">; models are being developed and evaluated without a seperate held-out test data</w:t>
+      </w:r>
+      <w:r>
+        <w:t xml:space="preserve"> </w:t>
+      </w:r>
+      <w:r>
+        <w:t xml:space="preserve">(3, 4, 14–16)</w:t>
+      </w:r>
+      <w:r>
+        <w:t xml:space="preserve">; there is large variation between the cross-validation outcomes</w:t>
+      </w:r>
+      <w:r>
+        <w:t xml:space="preserve"> </w:t>
+      </w:r>
+      <w:r>
+        <w:t xml:space="preserve">(16, 17)</w:t>
+      </w:r>
+      <w:r>
+        <w:t xml:space="preserve"> </w:t>
+      </w:r>
+      <w:r>
+        <w:t xml:space="preserve">and between cross-validation and testing performances</w:t>
+      </w:r>
+      <w:r>
+        <w:t xml:space="preserve"> </w:t>
+      </w:r>
+      <w:r>
+        <w:t xml:space="preserve">(18)</w:t>
+      </w:r>
+      <w:r>
+        <w:t xml:space="preserve"> </w:t>
+      </w:r>
+      <w:r>
+        <w:t xml:space="preserve">. These practices limit reproducibility, cause overoptimism for model performance and prevent the development of generalizable models, where the model makes accurate predictions with newly acquired data as well as it does with the training data. Nevertheless, the microbiome field is making progress to avoid potential pitfalls of ML. More and more studies are now validating their models on independent datasets</w:t>
+      </w:r>
+      <w:r>
+        <w:t xml:space="preserve"> </w:t>
+      </w:r>
+      <w:r>
+        <w:t xml:space="preserve">(7, 18, 19)</w:t>
+      </w:r>
+      <w:r>
+        <w:t xml:space="preserve"> </w:t>
+      </w:r>
+      <w:r>
+        <w:t xml:space="preserve">and they are introducing frameworks to accurately use ML tools</w:t>
+      </w:r>
+      <w:r>
+        <w:t xml:space="preserve"> </w:t>
+      </w:r>
+      <w:r>
+        <w:t xml:space="preserve">(20–23)</w:t>
       </w:r>
       <w:r>
         <w:t xml:space="preserve">.</w:t>
@@ -455,7 +465,45 @@
         <w:pStyle w:val="BodyText"/>
       </w:pPr>
       <w:r>
-        <w:t xml:space="preserve">The lack of transparency on model selection and interpretation as well as flawed modeling methods negatively impact model validity and reproducibility. We need to strive toward better machine learning practices by (1) implementing rigorous machine learning pipelines and (2) selecting ML models that reflect the goal of the study as it will inform our expectations of predictive performance, complexity, interpretability and computational efficiency. To showcase a rigorous ML pipeline and to shed light on how ML model selection can affect modeling results, we performed an empirical analysis comparing several different ML models using the same dataset and the same ML pipeline. We used a previously published colorectal cancer (CRC) study</w:t>
+        <w:t xml:space="preserve">Among microbiome researchers, there has been a trend towards using more complex ML models such as random forest and neural networks</w:t>
+      </w:r>
+      <w:r>
+        <w:t xml:space="preserve"> </w:t>
+      </w:r>
+      <w:r>
+        <w:t xml:space="preserve">(2, 11, 24–26)</w:t>
+      </w:r>
+      <w:r>
+        <w:t xml:space="preserve"> </w:t>
+      </w:r>
+      <w:r>
+        <w:t xml:space="preserve">over simpler models such as logistic regression or other linear models</w:t>
+      </w:r>
+      <w:r>
+        <w:t xml:space="preserve"> </w:t>
+      </w:r>
+      <w:r>
+        <w:t xml:space="preserve">(18, 22, 27)</w:t>
+      </w:r>
+      <w:r>
+        <w:t xml:space="preserve">. There is an implicit assumption that the more complex models are better because they are more complex. Although these models may be better at incorporating non-linear relationships or yield better predictions, they are also called black box ML models because they are not inherently interpretable. These models require post hoc explanations to quantify the importance of each feature in making a prediction. Depending on the application of the model researchers may chose to use different modeling approaches. For example, a researcher trying to identify the populations causing a disease would likely want a more interpretable model whereas a clinician may emphasize performance. Although one may feel that they are sacrificing interpretability for performance, that tradeoff may be minimal</w:t>
+      </w:r>
+      <w:r>
+        <w:t xml:space="preserve"> </w:t>
+      </w:r>
+      <w:r>
+        <w:t xml:space="preserve">(28, 29)</w:t>
+      </w:r>
+      <w:r>
+        <w:t xml:space="preserve">.</w:t>
+      </w:r>
+    </w:p>
+    <w:p>
+      <w:pPr>
+        <w:pStyle w:val="BodyText"/>
+      </w:pPr>
+      <w:r>
+        <w:t xml:space="preserve">The lack of transparency in model selection and using flawed modelling and interpretation methods negatively impacts model validity. To showcase a rigorous ML pipeline and to shed light on how ML model selection can affect modeling results, we performed an empirical analysis comparing 7 modeling approaches using the same dataset and pipeline. We established modeling pipelines for three linear models with different forms of regularization: L2-regularized logistic regression and L1 and L2-regularized support vector machines (SVM) with a linear kernel. We also developed four non-linear models: SVM with radial basis function kernel, a decision tree, random forest and XGBoost. We compared the predictive performance, interpretability and computational efficiency of the seven models to highlight the importance of model selection. To demonstrate the performance of these modelling approaches and our pipeline, we used data from a previously published study that sought to classifiy individuals as having normal colons or colonic lesions based on the 16S rRNA gene sequences collected from fecal samples</w:t>
       </w:r>
       <w:r>
         <w:t xml:space="preserve"> </w:t>
@@ -464,19 +512,16 @@
         <w:t xml:space="preserve">(3)</w:t>
       </w:r>
       <w:r>
-        <w:t xml:space="preserve"> </w:t>
-      </w:r>
-      <w:r>
-        <w:t xml:space="preserve">which had fecal 16S rRNA gene sequences of CRC patients. The human microbiome is hypothesized to directly contribute to the development of CRC and fecal 16S rRNA gene sequences have been used to detect it</w:t>
-      </w:r>
-      <w:r>
-        <w:t xml:space="preserve"> </w:t>
-      </w:r>
-      <w:r>
-        <w:t xml:space="preserve">(1, 3, 4, 26)</w:t>
-      </w:r>
-      <w:r>
-        <w:t xml:space="preserve">. We built seven ML models using fecal 16S rRNA gene sequences to predict healthy patients versus patients with colorectal lesions that were identified by colonoscopy as screen relevant neoplasias (SRN). We established modeling pipelines for three linear models with different forms of regularization; L2-regularized logistic regression, L1 and L2-regularized support vector machines (SVM) with linear kernel. We also developed four non-linear models; SVM with radial basis function kernel, a decision tree, random forest and XGBoost. We compared the predictive performance, interpretability and computational efficiency of the seven models to highlight the importance of model selection. We established standards for ML pipeline construction, predictive performance evaluation and model interpretation for microbiome-associated ML models that have a binary prediction task.</w:t>
+        <w:t xml:space="preserve">. This dataset was selected because it is a relatively large collection of samples (N=490) connected to clinically significant disease where there is ample evidence that it is driven by variation in the microbiome</w:t>
+      </w:r>
+      <w:r>
+        <w:t xml:space="preserve"> </w:t>
+      </w:r>
+      <w:r>
+        <w:t xml:space="preserve">(1, 3, 4, 30)</w:t>
+      </w:r>
+      <w:r>
+        <w:t xml:space="preserve">. With this dataset, we established standards for ML pipeline construction, evaluated predictive performance, and demonstrated model interpretation for models. This framework can be easily applied to other host-associated and environmental microbiome problems.</w:t>
       </w:r>
     </w:p>
     <w:p>
@@ -499,45 +544,35 @@
         </w:rPr>
         <w:t xml:space="preserve">Model selection and pipeline construction</w:t>
       </w:r>
-    </w:p>
-    <w:p>
-      <w:pPr>
-        <w:pStyle w:val="BodyText"/>
-      </w:pPr>
-      <w:r>
-        <w:t xml:space="preserve">We first determined the dataset and the ML models to use in our study. We used a previously published study on a CRC cohort of 490 patients with 261 cases of SRN. For each patient, we had 6920 features (fecal bacterial abundances) and a two-class label that defines their colorectal health (normal or SRN colorectal lesions as defined by colonoscopies). We established modeling pipelines for a binary prediction task with L2-regularized logistic regression, L1 and L2 support vector machines (SVM) with linear and radial basis function kernels, a decision tree, random forest and extreme gradient boosted decision tree (XGBoost).</w:t>
-      </w:r>
-    </w:p>
-    <w:p>
-      <w:pPr>
-        <w:pStyle w:val="BodyText"/>
-      </w:pPr>
-      <w:r>
-        <w:t xml:space="preserve">We used ML models with different classification algorithms and regularization parameters. For regularized logistic regression and SVM with linear kernel, we used L2 regularization to keep all potentially important features. For comparison, we also trained an L1 regularized SVM model with linear kernel. L1-regularization on microbiome data lead to a sparser solution (i.e., force many coefficients to zero). Finally, to explore the potential for non-linear relationships among features and the outcome of interest, we trained tree based models, decision tree, random forest and XGBoost, as well as an SVM with non-linear kernel.</w:t>
-      </w:r>
-    </w:p>
-    <w:p>
-      <w:pPr>
-        <w:pStyle w:val="BodyText"/>
-      </w:pPr>
-      <w:r>
-        <w:t xml:space="preserve">We established a ML pipeline where we train and validate each of the seven models [Figure 1]. We randomly split the data into training/validation and test sets so that the training/validation set consisted of 80% of the full dataset while the test set was composed of the remaining data [Figure 1]. Since the cases are not uniformly represented in the data, the initial data-split was stratified to maintain the overall label distribution in both the training/validation and test sets. Training/validation set consisted of 393 patients (209 SRN), while the test set was composed of 97 patients (52 SRN). The training/validation data was used for training purposes and validation of hyperparameter selection, and the test set was used for evaluation purposes.</w:t>
-      </w:r>
-    </w:p>
-    <w:p>
-      <w:pPr>
-        <w:pStyle w:val="BodyText"/>
-      </w:pPr>
-      <w:r>
-        <w:t xml:space="preserve">Hyperparameters are the rules that are learned from the training data in a classification algorithm. When they are tuned over a full grid search and selected by validation, they make the ML model better are predicting. We selected hyperparameter settings using repeated five-fold cross-validation on the training/validation set [Figure 1]. We chose the best hyperparameter setting for each model based on its predictive performance on the validation set using the area under the receiver operating characteristic curve (AUROC) metric [Figure S1 and S2]. The AUROC ranges from 1.0, where the model perfectly distinguishes between cases and controls, to 0.50, where the model’s predictions are no different from random chance. Similar to the initial data-split, five-fold cross-validation for hyperparameter selection was also stratified to maintain the overall label distribution on the training and validation sets. The cross-validation of each hyperparameter setting was repeated over 100 randomizations to get a robust reading of predictive performance.</w:t>
-      </w:r>
-    </w:p>
-    <w:p>
-      <w:pPr>
-        <w:pStyle w:val="BodyText"/>
-      </w:pPr>
-      <w:r>
-        <w:t xml:space="preserve">We then trained the full training/validation dataset with the selected hyperparameters. We used the held-out test set to evaluate the predictive performance of each ML model. The data-split, hyperparameter selection, training and testing steps were repeated 100 times to get a reliable and robust reading of model performance [Figure 1].</w:t>
+      <w:r>
+        <w:t xml:space="preserve"> </w:t>
+      </w:r>
+      <w:r>
+        <w:t xml:space="preserve">We established a ML pipeline where we train and validate each of the seven models [Figure 1]. We randomly split the data into training and test sets so that the training set consisted of 80% of the full dataset while the test set was composed of the remaining data [Figure 1]. Since the cases are not uniformly represented in the data, the data-split was stratified to maintain the overall label distribution in both the training and test sets. For example, our example dataset represented data from 490 individuals, 261 had normal colons and 229 had a screen relevant neoplasia (SRN). After the data-split, the training set consisted of 393 patients (209 SRN), while the test set was composed of 97 patients (52 SRN). The training data was used for hyperparameter selection and the test set was used for evaluating predictive performance.</w:t>
+      </w:r>
+    </w:p>
+    <w:p>
+      <w:pPr>
+        <w:pStyle w:val="BodyText"/>
+      </w:pPr>
+      <w:r>
+        <w:t xml:space="preserve">We used ML models with different classification algorithms and regularization methods. Regularization is a technique to discourage overfitting by penalizing the model for learning the training data too well. For regularized logistic regression and SVM with linear kernel, we used L2 regularization to keep all potentially important features. For comparison, we also trained an L1 regularized SVM model with linear kernel. L1-regularization on microbiome data lead to a sparser solution (i.e., force many coefficients to zero). Finally, to explore the potential for non-linear relationships among features and the outcome of interest, we trained tree based models, decision tree, random forest and XGBoost, as well as an SVM with non-linear kernel.</w:t>
+      </w:r>
+    </w:p>
+    <w:p>
+      <w:pPr>
+        <w:pStyle w:val="BodyText"/>
+      </w:pPr>
+      <w:r>
+        <w:t xml:space="preserve">Hyperparameters are the rules that are learned from the training data in a classification algorithm. For example regularization term (C) that decides how big the penalty for overfitting will be, is an hyperparameter. The model becomes more generalizable when we tune for the optimal C value. Similar to regularization term C, other hyperparameters can be tuned over a full grid search and selected by validation to build better models. We selected hyperparameter settings by performing repeated five-fold cross-validation (CV) on the training set [Figure 1]. Similar to the initial data-split, five-fold CV was also stratified to maintain the overall label distribution. We chose the best hyperparameter setting for each model based on its CV predictive performance using the area under the receiver operating characteristic curve (AUROC) metric [Figure S1 and S2]. The AUROC ranges from 1.0, where the model perfectly distinguishes between cases and controls, to 0.50, where the model’s predictions are no different from random chance. The cross-validation of each hyperparameter setting was repeated over 100 randomizations to get a robust reading of predictive performance.</w:t>
+      </w:r>
+    </w:p>
+    <w:p>
+      <w:pPr>
+        <w:pStyle w:val="BodyText"/>
+      </w:pPr>
+      <w:r>
+        <w:t xml:space="preserve">We then trained the full training dataset with the selected hyperparameters. We used the held-out test set to evaluate the testing predictive performance of each ML model. The data-split, hyperparameter selection, training and testing steps were repeated 100 times to get a reliable and robust reading of model performance [Figure 1].</w:t>
       </w:r>
     </w:p>
     <w:p>
@@ -550,11 +585,9 @@
         </w:rPr>
         <w:t xml:space="preserve">Predictive performance and generalizability of the seven models.</w:t>
       </w:r>
-    </w:p>
-    <w:p>
-      <w:pPr>
-        <w:pStyle w:val="BodyText"/>
-      </w:pPr>
+      <w:r>
+        <w:t xml:space="preserve"> </w:t>
+      </w:r>
       <w:r>
         <w:t xml:space="preserve">We evaluated the predictive performances of seven binary classification models when applied to held-out test data using the AUROC metric [Figure 2]. Random forest had significantly higher test AUROC values than the other models for detecting SRNs when AUROC values were compared to the other six by Wilcoxon rank sum test (p &lt; 0.01). The median AUROC of the random forest model was 0.695 (IQR 0.044). L2-regularized logistic regression, XGBoost, L2-regularized SVM with linear and radial basis function kernel AUROC values were not significantly different from one another. They had median AUROC values of 0.68 (IQR 0.055), 0.679 (IQR 0.052), 0.678 (IQR 0.056) and 0.668 (IQR 0.056) respectively. L1-regularized SVM with linear kernel and decision tree had significantly lower AUROC values than the other ML models with median AUROC of 0.65 (IQR 0.066) and 0.601 (IQR 0.059), respectively [Figure 2]. Random forest had the highest median AUROC for detecting SRN. Despite its simplicity, the L2-regularized logistic regression was second best in predictive performance.</w:t>
       </w:r>
@@ -577,11 +610,9 @@
         </w:rPr>
         <w:t xml:space="preserve">Interpretation of each ML model.</w:t>
       </w:r>
-    </w:p>
-    <w:p>
-      <w:pPr>
-        <w:pStyle w:val="BodyText"/>
-      </w:pPr>
+      <w:r>
+        <w:t xml:space="preserve"> </w:t>
+      </w:r>
       <w:r>
         <w:t xml:space="preserve">Interpretability is the degree to which humans can understand the reasons behind a model prediction</w:t>
       </w:r>
@@ -589,7 +620,7 @@
         <w:t xml:space="preserve"> </w:t>
       </w:r>
       <w:r>
-        <w:t xml:space="preserve">(27)</w:t>
+        <w:t xml:space="preserve">(31)</w:t>
       </w:r>
       <w:r>
         <w:t xml:space="preserve">. Because we often use ML models not just to predict a health outcome but also to learn the ecology behind a disease, model interpretation becomes crucial for microbiome studies. The ML models we built using L2-regularized logistic regression, L1 and L2 support vector machines (SVM) with linear and radial basis function kernels, a decision tree, random forest and XGBoost decrease in interpretability as they increase in complexity. In this study we highlighted two methods to interpret models with varying complexity.</w:t>
@@ -785,7 +816,7 @@
         <w:t xml:space="preserve"> </w:t>
       </w:r>
       <w:r>
-        <w:t xml:space="preserve">(28–31)</w:t>
+        <w:t xml:space="preserve">(20–23)</w:t>
       </w:r>
       <w:r>
         <w:t xml:space="preserve">. This study sets-up standards for developing and evaluating rigorous ML models for microbiome data [Table 1].</w:t>
@@ -916,7 +947,7 @@
         <w:pStyle w:val="BodyText"/>
       </w:pPr>
       <w:r>
-        <w:t xml:space="preserve">The colorectal health of the patient was defined as two encompassing classes; Normal or Screen Relevant Neoplasias (SRNs). Normal class includes patients with non-advanced adenomas or normal colons whereas SRN class includes patients with advanced adenomas or carcinomas. The study had 261 normal and 229 SRN samples. The bacterial abundances are the features used to predict colonic health of the patients. Bacterial abundances are discrete data in the form of Operational Taxonomic Unit (OTU) counts. OTU counts were set to the size of our smallest sample and were subsampled at the same distances. They were then transformed by scaling to a [0-1] range.</w:t>
+        <w:t xml:space="preserve">The colorectal health of the patient was defined as two encompassing classes; Normal or Screen Relevant Neoplasias (SRNs). Normal class includes patients with non-advanced adenomas or normal colons whereas SRN class includes patients with advanced adenomas or carcinomas. The study had 261 normal and 229 SRN samples. The bacterial abundances are the features used to predict colorectal health of the patients. For each patient, we had 6920 features (fecal bacterial abundances) and a two-class label that defines their colorectal health (normal or SRN colorectal lesions as defined by colonoscopies). We established modeling pipelines for a binary prediction task Bacterial abundances are discrete data in the form of Operational Taxonomic Unit (OTU) counts. OTU counts were set to the size of our smallest sample and were subsampled at the same distances. They were then transformed by scaling to a [0-1] range.</w:t>
       </w:r>
     </w:p>
     <w:p>
@@ -3569,295 +3600,132 @@
         <w:rPr>
           <w:b/>
         </w:rPr>
-        <w:t xml:space="preserve">Dai Z</w:t>
-      </w:r>
-      <w:r>
-        <w:t xml:space="preserve">,</w:t>
-      </w:r>
-      <w:r>
-        <w:t xml:space="preserve"> </w:t>
-      </w:r>
-      <w:r>
-        <w:rPr>
-          <w:b/>
-        </w:rPr>
-        <w:t xml:space="preserve">Coker OO</w:t>
-      </w:r>
-      <w:r>
-        <w:t xml:space="preserve">,</w:t>
-      </w:r>
-      <w:r>
-        <w:t xml:space="preserve"> </w:t>
-      </w:r>
-      <w:r>
-        <w:rPr>
-          <w:b/>
-        </w:rPr>
-        <w:t xml:space="preserve">Nakatsu G</w:t>
-      </w:r>
-      <w:r>
-        <w:t xml:space="preserve">,</w:t>
-      </w:r>
-      <w:r>
-        <w:t xml:space="preserve"> </w:t>
-      </w:r>
-      <w:r>
-        <w:rPr>
-          <w:b/>
-        </w:rPr>
-        <w:t xml:space="preserve">Wu WKK</w:t>
-      </w:r>
-      <w:r>
-        <w:t xml:space="preserve">,</w:t>
-      </w:r>
-      <w:r>
-        <w:t xml:space="preserve"> </w:t>
-      </w:r>
-      <w:r>
-        <w:rPr>
-          <w:b/>
-        </w:rPr>
-        <w:t xml:space="preserve">Zhao L</w:t>
-      </w:r>
-      <w:r>
-        <w:t xml:space="preserve">,</w:t>
-      </w:r>
-      <w:r>
-        <w:t xml:space="preserve"> </w:t>
-      </w:r>
-      <w:r>
-        <w:rPr>
-          <w:b/>
-        </w:rPr>
-        <w:t xml:space="preserve">Chen Z</w:t>
-      </w:r>
-      <w:r>
-        <w:t xml:space="preserve">,</w:t>
-      </w:r>
-      <w:r>
-        <w:t xml:space="preserve"> </w:t>
-      </w:r>
-      <w:r>
-        <w:rPr>
-          <w:b/>
-        </w:rPr>
-        <w:t xml:space="preserve">Chan FKL</w:t>
-      </w:r>
-      <w:r>
-        <w:t xml:space="preserve">,</w:t>
-      </w:r>
-      <w:r>
-        <w:t xml:space="preserve"> </w:t>
-      </w:r>
-      <w:r>
-        <w:rPr>
-          <w:b/>
-        </w:rPr>
-        <w:t xml:space="preserve">Kristiansen K</w:t>
-      </w:r>
-      <w:r>
-        <w:t xml:space="preserve">,</w:t>
-      </w:r>
-      <w:r>
-        <w:t xml:space="preserve"> </w:t>
-      </w:r>
-      <w:r>
-        <w:rPr>
-          <w:b/>
-        </w:rPr>
-        <w:t xml:space="preserve">Sung JJY</w:t>
-      </w:r>
-      <w:r>
-        <w:t xml:space="preserve">,</w:t>
-      </w:r>
-      <w:r>
-        <w:t xml:space="preserve"> </w:t>
-      </w:r>
-      <w:r>
-        <w:rPr>
-          <w:b/>
-        </w:rPr>
-        <w:t xml:space="preserve">Wong SH</w:t>
-      </w:r>
-      <w:r>
-        <w:t xml:space="preserve">,</w:t>
-      </w:r>
-      <w:r>
-        <w:t xml:space="preserve"> </w:t>
-      </w:r>
-      <w:r>
-        <w:rPr>
-          <w:b/>
-        </w:rPr>
-        <w:t xml:space="preserve">Yu J</w:t>
-      </w:r>
-      <w:r>
-        <w:t xml:space="preserve">. 2018. Multi-cohort analysis of colorectal cancer metagenome identified altered bacteria across populations and universal bacterial markers. Microbiome</w:t>
-      </w:r>
-      <w:r>
-        <w:t xml:space="preserve"> </w:t>
-      </w:r>
-      <w:r>
-        <w:rPr>
-          <w:b/>
-        </w:rPr>
-        <w:t xml:space="preserve">6</w:t>
-      </w:r>
-      <w:r>
-        <w:t xml:space="preserve">:70. doi:</w:t>
+        <w:t xml:space="preserve">Montassier E</w:t>
+      </w:r>
+      <w:r>
+        <w:t xml:space="preserve">,</w:t>
+      </w:r>
+      <w:r>
+        <w:t xml:space="preserve"> </w:t>
+      </w:r>
+      <w:r>
+        <w:rPr>
+          <w:b/>
+        </w:rPr>
+        <w:t xml:space="preserve">Al-Ghalith GA</w:t>
+      </w:r>
+      <w:r>
+        <w:t xml:space="preserve">,</w:t>
+      </w:r>
+      <w:r>
+        <w:t xml:space="preserve"> </w:t>
+      </w:r>
+      <w:r>
+        <w:rPr>
+          <w:b/>
+        </w:rPr>
+        <w:t xml:space="preserve">Ward T</w:t>
+      </w:r>
+      <w:r>
+        <w:t xml:space="preserve">,</w:t>
+      </w:r>
+      <w:r>
+        <w:t xml:space="preserve"> </w:t>
+      </w:r>
+      <w:r>
+        <w:rPr>
+          <w:b/>
+        </w:rPr>
+        <w:t xml:space="preserve">Corvec S</w:t>
+      </w:r>
+      <w:r>
+        <w:t xml:space="preserve">,</w:t>
+      </w:r>
+      <w:r>
+        <w:t xml:space="preserve"> </w:t>
+      </w:r>
+      <w:r>
+        <w:rPr>
+          <w:b/>
+        </w:rPr>
+        <w:t xml:space="preserve">Gastinne T</w:t>
+      </w:r>
+      <w:r>
+        <w:t xml:space="preserve">,</w:t>
+      </w:r>
+      <w:r>
+        <w:t xml:space="preserve"> </w:t>
+      </w:r>
+      <w:r>
+        <w:rPr>
+          <w:b/>
+        </w:rPr>
+        <w:t xml:space="preserve">Potel G</w:t>
+      </w:r>
+      <w:r>
+        <w:t xml:space="preserve">,</w:t>
+      </w:r>
+      <w:r>
+        <w:t xml:space="preserve"> </w:t>
+      </w:r>
+      <w:r>
+        <w:rPr>
+          <w:b/>
+        </w:rPr>
+        <w:t xml:space="preserve">Moreau P</w:t>
+      </w:r>
+      <w:r>
+        <w:t xml:space="preserve">,</w:t>
+      </w:r>
+      <w:r>
+        <w:t xml:space="preserve"> </w:t>
+      </w:r>
+      <w:r>
+        <w:rPr>
+          <w:b/>
+        </w:rPr>
+        <w:t xml:space="preserve">Cochetiere MF de la</w:t>
+      </w:r>
+      <w:r>
+        <w:t xml:space="preserve">,</w:t>
+      </w:r>
+      <w:r>
+        <w:t xml:space="preserve"> </w:t>
+      </w:r>
+      <w:r>
+        <w:rPr>
+          <w:b/>
+        </w:rPr>
+        <w:t xml:space="preserve">Batard E</w:t>
+      </w:r>
+      <w:r>
+        <w:t xml:space="preserve">,</w:t>
+      </w:r>
+      <w:r>
+        <w:t xml:space="preserve"> </w:t>
+      </w:r>
+      <w:r>
+        <w:rPr>
+          <w:b/>
+        </w:rPr>
+        <w:t xml:space="preserve">Knights D</w:t>
+      </w:r>
+      <w:r>
+        <w:t xml:space="preserve">. 2016. Pretreatment gut microbiome predicts chemotherapy-related bloodstream infection. Genome Medicine</w:t>
+      </w:r>
+      <w:r>
+        <w:t xml:space="preserve"> </w:t>
+      </w:r>
+      <w:r>
+        <w:rPr>
+          <w:b/>
+        </w:rPr>
+        <w:t xml:space="preserve">8</w:t>
+      </w:r>
+      <w:r>
+        <w:t xml:space="preserve">:49. doi:</w:t>
       </w:r>
       <w:hyperlink r:id="rId43">
-        <w:r>
-          <w:rPr>
-            <w:rStyle w:val="Hyperlink"/>
-          </w:rPr>
-          <w:t xml:space="preserve">10.1186/s40168-018-0451-2</w:t>
-        </w:r>
-      </w:hyperlink>
-      <w:r>
-        <w:t xml:space="preserve">.</w:t>
-      </w:r>
-    </w:p>
-    <w:p>
-      <w:pPr>
-        <w:pStyle w:val="BodyText"/>
-      </w:pPr>
-      <w:r>
-        <w:t xml:space="preserve">16.</w:t>
-      </w:r>
-      <w:r>
-        <w:t xml:space="preserve"> </w:t>
-      </w:r>
-      <w:r>
-        <w:rPr>
-          <w:b/>
-        </w:rPr>
-        <w:t xml:space="preserve">Montassier E</w:t>
-      </w:r>
-      <w:r>
-        <w:t xml:space="preserve">,</w:t>
-      </w:r>
-      <w:r>
-        <w:t xml:space="preserve"> </w:t>
-      </w:r>
-      <w:r>
-        <w:rPr>
-          <w:b/>
-        </w:rPr>
-        <w:t xml:space="preserve">Al-Ghalith GA</w:t>
-      </w:r>
-      <w:r>
-        <w:t xml:space="preserve">,</w:t>
-      </w:r>
-      <w:r>
-        <w:t xml:space="preserve"> </w:t>
-      </w:r>
-      <w:r>
-        <w:rPr>
-          <w:b/>
-        </w:rPr>
-        <w:t xml:space="preserve">Ward T</w:t>
-      </w:r>
-      <w:r>
-        <w:t xml:space="preserve">,</w:t>
-      </w:r>
-      <w:r>
-        <w:t xml:space="preserve"> </w:t>
-      </w:r>
-      <w:r>
-        <w:rPr>
-          <w:b/>
-        </w:rPr>
-        <w:t xml:space="preserve">Corvec S</w:t>
-      </w:r>
-      <w:r>
-        <w:t xml:space="preserve">,</w:t>
-      </w:r>
-      <w:r>
-        <w:t xml:space="preserve"> </w:t>
-      </w:r>
-      <w:r>
-        <w:rPr>
-          <w:b/>
-        </w:rPr>
-        <w:t xml:space="preserve">Gastinne T</w:t>
-      </w:r>
-      <w:r>
-        <w:t xml:space="preserve">,</w:t>
-      </w:r>
-      <w:r>
-        <w:t xml:space="preserve"> </w:t>
-      </w:r>
-      <w:r>
-        <w:rPr>
-          <w:b/>
-        </w:rPr>
-        <w:t xml:space="preserve">Potel G</w:t>
-      </w:r>
-      <w:r>
-        <w:t xml:space="preserve">,</w:t>
-      </w:r>
-      <w:r>
-        <w:t xml:space="preserve"> </w:t>
-      </w:r>
-      <w:r>
-        <w:rPr>
-          <w:b/>
-        </w:rPr>
-        <w:t xml:space="preserve">Moreau P</w:t>
-      </w:r>
-      <w:r>
-        <w:t xml:space="preserve">,</w:t>
-      </w:r>
-      <w:r>
-        <w:t xml:space="preserve"> </w:t>
-      </w:r>
-      <w:r>
-        <w:rPr>
-          <w:b/>
-        </w:rPr>
-        <w:t xml:space="preserve">Cochetiere MF de la</w:t>
-      </w:r>
-      <w:r>
-        <w:t xml:space="preserve">,</w:t>
-      </w:r>
-      <w:r>
-        <w:t xml:space="preserve"> </w:t>
-      </w:r>
-      <w:r>
-        <w:rPr>
-          <w:b/>
-        </w:rPr>
-        <w:t xml:space="preserve">Batard E</w:t>
-      </w:r>
-      <w:r>
-        <w:t xml:space="preserve">,</w:t>
-      </w:r>
-      <w:r>
-        <w:t xml:space="preserve"> </w:t>
-      </w:r>
-      <w:r>
-        <w:rPr>
-          <w:b/>
-        </w:rPr>
-        <w:t xml:space="preserve">Knights D</w:t>
-      </w:r>
-      <w:r>
-        <w:t xml:space="preserve">. 2016. Pretreatment gut microbiome predicts chemotherapy-related bloodstream infection. Genome Medicine</w:t>
-      </w:r>
-      <w:r>
-        <w:t xml:space="preserve"> </w:t>
-      </w:r>
-      <w:r>
-        <w:rPr>
-          <w:b/>
-        </w:rPr>
-        <w:t xml:space="preserve">8</w:t>
-      </w:r>
-      <w:r>
-        <w:t xml:space="preserve">:49. doi:</w:t>
-      </w:r>
-      <w:hyperlink r:id="rId44">
         <w:r>
           <w:rPr>
             <w:rStyle w:val="Hyperlink"/>
@@ -3874,6 +3742,109 @@
         <w:pStyle w:val="BodyText"/>
       </w:pPr>
       <w:r>
+        <w:t xml:space="preserve">16.</w:t>
+      </w:r>
+      <w:r>
+        <w:t xml:space="preserve"> </w:t>
+      </w:r>
+      <w:r>
+        <w:rPr>
+          <w:b/>
+        </w:rPr>
+        <w:t xml:space="preserve">Ai L</w:t>
+      </w:r>
+      <w:r>
+        <w:t xml:space="preserve">,</w:t>
+      </w:r>
+      <w:r>
+        <w:t xml:space="preserve"> </w:t>
+      </w:r>
+      <w:r>
+        <w:rPr>
+          <w:b/>
+        </w:rPr>
+        <w:t xml:space="preserve">Tian H</w:t>
+      </w:r>
+      <w:r>
+        <w:t xml:space="preserve">,</w:t>
+      </w:r>
+      <w:r>
+        <w:t xml:space="preserve"> </w:t>
+      </w:r>
+      <w:r>
+        <w:rPr>
+          <w:b/>
+        </w:rPr>
+        <w:t xml:space="preserve">Chen Z</w:t>
+      </w:r>
+      <w:r>
+        <w:t xml:space="preserve">,</w:t>
+      </w:r>
+      <w:r>
+        <w:t xml:space="preserve"> </w:t>
+      </w:r>
+      <w:r>
+        <w:rPr>
+          <w:b/>
+        </w:rPr>
+        <w:t xml:space="preserve">Chen H</w:t>
+      </w:r>
+      <w:r>
+        <w:t xml:space="preserve">,</w:t>
+      </w:r>
+      <w:r>
+        <w:t xml:space="preserve"> </w:t>
+      </w:r>
+      <w:r>
+        <w:rPr>
+          <w:b/>
+        </w:rPr>
+        <w:t xml:space="preserve">Xu J</w:t>
+      </w:r>
+      <w:r>
+        <w:t xml:space="preserve">,</w:t>
+      </w:r>
+      <w:r>
+        <w:t xml:space="preserve"> </w:t>
+      </w:r>
+      <w:r>
+        <w:rPr>
+          <w:b/>
+        </w:rPr>
+        <w:t xml:space="preserve">Fang J-Y</w:t>
+      </w:r>
+      <w:r>
+        <w:t xml:space="preserve">. 2017. Systematic evaluation of supervised classifiers for fecal microbiota-based prediction of colorectal cancer. Oncotarget</w:t>
+      </w:r>
+      <w:r>
+        <w:t xml:space="preserve"> </w:t>
+      </w:r>
+      <w:r>
+        <w:rPr>
+          <w:b/>
+        </w:rPr>
+        <w:t xml:space="preserve">8</w:t>
+      </w:r>
+      <w:r>
+        <w:t xml:space="preserve">:9546–9556. doi:</w:t>
+      </w:r>
+      <w:hyperlink r:id="rId44">
+        <w:r>
+          <w:rPr>
+            <w:rStyle w:val="Hyperlink"/>
+          </w:rPr>
+          <w:t xml:space="preserve">10.18632/oncotarget.14488</w:t>
+        </w:r>
+      </w:hyperlink>
+      <w:r>
+        <w:t xml:space="preserve">.</w:t>
+      </w:r>
+    </w:p>
+    <w:p>
+      <w:pPr>
+        <w:pStyle w:val="BodyText"/>
+      </w:pPr>
+      <w:r>
         <w:t xml:space="preserve">17.</w:t>
       </w:r>
       <w:r>
@@ -3883,209 +3854,149 @@
         <w:rPr>
           <w:b/>
         </w:rPr>
-        <w:t xml:space="preserve">Papa E</w:t>
-      </w:r>
-      <w:r>
-        <w:t xml:space="preserve">,</w:t>
-      </w:r>
-      <w:r>
-        <w:t xml:space="preserve"> </w:t>
-      </w:r>
-      <w:r>
-        <w:rPr>
-          <w:b/>
-        </w:rPr>
-        <w:t xml:space="preserve">Docktor M</w:t>
-      </w:r>
-      <w:r>
-        <w:t xml:space="preserve">,</w:t>
-      </w:r>
-      <w:r>
-        <w:t xml:space="preserve"> </w:t>
-      </w:r>
-      <w:r>
-        <w:rPr>
-          <w:b/>
-        </w:rPr>
-        <w:t xml:space="preserve">Smillie C</w:t>
-      </w:r>
-      <w:r>
-        <w:t xml:space="preserve">,</w:t>
-      </w:r>
-      <w:r>
-        <w:t xml:space="preserve"> </w:t>
-      </w:r>
-      <w:r>
-        <w:rPr>
-          <w:b/>
-        </w:rPr>
-        <w:t xml:space="preserve">Weber S</w:t>
-      </w:r>
-      <w:r>
-        <w:t xml:space="preserve">,</w:t>
-      </w:r>
-      <w:r>
-        <w:t xml:space="preserve"> </w:t>
-      </w:r>
-      <w:r>
-        <w:rPr>
-          <w:b/>
-        </w:rPr>
-        <w:t xml:space="preserve">Preheim SP</w:t>
-      </w:r>
-      <w:r>
-        <w:t xml:space="preserve">,</w:t>
-      </w:r>
-      <w:r>
-        <w:t xml:space="preserve"> </w:t>
-      </w:r>
-      <w:r>
-        <w:rPr>
-          <w:b/>
-        </w:rPr>
-        <w:t xml:space="preserve">Gevers D</w:t>
-      </w:r>
-      <w:r>
-        <w:t xml:space="preserve">,</w:t>
-      </w:r>
-      <w:r>
-        <w:t xml:space="preserve"> </w:t>
-      </w:r>
-      <w:r>
-        <w:rPr>
-          <w:b/>
-        </w:rPr>
-        <w:t xml:space="preserve">Giannoukos G</w:t>
-      </w:r>
-      <w:r>
-        <w:t xml:space="preserve">,</w:t>
-      </w:r>
-      <w:r>
-        <w:t xml:space="preserve"> </w:t>
-      </w:r>
-      <w:r>
-        <w:rPr>
-          <w:b/>
-        </w:rPr>
-        <w:t xml:space="preserve">Ciulla D</w:t>
-      </w:r>
-      <w:r>
-        <w:t xml:space="preserve">,</w:t>
-      </w:r>
-      <w:r>
-        <w:t xml:space="preserve"> </w:t>
-      </w:r>
-      <w:r>
-        <w:rPr>
-          <w:b/>
-        </w:rPr>
-        <w:t xml:space="preserve">Tabbaa D</w:t>
-      </w:r>
-      <w:r>
-        <w:t xml:space="preserve">,</w:t>
-      </w:r>
-      <w:r>
-        <w:t xml:space="preserve"> </w:t>
-      </w:r>
-      <w:r>
-        <w:rPr>
-          <w:b/>
-        </w:rPr>
-        <w:t xml:space="preserve">Ingram J</w:t>
-      </w:r>
-      <w:r>
-        <w:t xml:space="preserve">,</w:t>
-      </w:r>
-      <w:r>
-        <w:t xml:space="preserve"> </w:t>
-      </w:r>
-      <w:r>
-        <w:rPr>
-          <w:b/>
-        </w:rPr>
-        <w:t xml:space="preserve">Schauer DB</w:t>
-      </w:r>
-      <w:r>
-        <w:t xml:space="preserve">,</w:t>
-      </w:r>
-      <w:r>
-        <w:t xml:space="preserve"> </w:t>
-      </w:r>
-      <w:r>
-        <w:rPr>
-          <w:b/>
-        </w:rPr>
-        <w:t xml:space="preserve">Ward DV</w:t>
-      </w:r>
-      <w:r>
-        <w:t xml:space="preserve">,</w:t>
-      </w:r>
-      <w:r>
-        <w:t xml:space="preserve"> </w:t>
-      </w:r>
-      <w:r>
-        <w:rPr>
-          <w:b/>
-        </w:rPr>
-        <w:t xml:space="preserve">Korzenik JR</w:t>
-      </w:r>
-      <w:r>
-        <w:t xml:space="preserve">,</w:t>
-      </w:r>
-      <w:r>
-        <w:t xml:space="preserve"> </w:t>
-      </w:r>
-      <w:r>
-        <w:rPr>
-          <w:b/>
-        </w:rPr>
-        <w:t xml:space="preserve">Xavier RJ</w:t>
-      </w:r>
-      <w:r>
-        <w:t xml:space="preserve">,</w:t>
-      </w:r>
-      <w:r>
-        <w:t xml:space="preserve"> </w:t>
-      </w:r>
-      <w:r>
-        <w:rPr>
-          <w:b/>
-        </w:rPr>
-        <w:t xml:space="preserve">Bousvaros A</w:t>
-      </w:r>
-      <w:r>
-        <w:t xml:space="preserve">,</w:t>
-      </w:r>
-      <w:r>
-        <w:t xml:space="preserve"> </w:t>
-      </w:r>
-      <w:r>
-        <w:rPr>
-          <w:b/>
-        </w:rPr>
-        <w:t xml:space="preserve">Alm EJ</w:t>
-      </w:r>
-      <w:r>
-        <w:t xml:space="preserve">. 2012. Non-invasive mapping of the gastrointestinal microbiota identifies children with inflammatory bowel disease. PLOS ONE</w:t>
-      </w:r>
-      <w:r>
-        <w:t xml:space="preserve"> </w:t>
-      </w:r>
-      <w:r>
-        <w:rPr>
-          <w:b/>
-        </w:rPr>
-        <w:t xml:space="preserve">7</w:t>
-      </w:r>
-      <w:r>
-        <w:t xml:space="preserve">:e39242. doi:</w:t>
+        <w:t xml:space="preserve">Dai Z</w:t>
+      </w:r>
+      <w:r>
+        <w:t xml:space="preserve">,</w:t>
+      </w:r>
+      <w:r>
+        <w:t xml:space="preserve"> </w:t>
+      </w:r>
+      <w:r>
+        <w:rPr>
+          <w:b/>
+        </w:rPr>
+        <w:t xml:space="preserve">Coker OO</w:t>
+      </w:r>
+      <w:r>
+        <w:t xml:space="preserve">,</w:t>
+      </w:r>
+      <w:r>
+        <w:t xml:space="preserve"> </w:t>
+      </w:r>
+      <w:r>
+        <w:rPr>
+          <w:b/>
+        </w:rPr>
+        <w:t xml:space="preserve">Nakatsu G</w:t>
+      </w:r>
+      <w:r>
+        <w:t xml:space="preserve">,</w:t>
+      </w:r>
+      <w:r>
+        <w:t xml:space="preserve"> </w:t>
+      </w:r>
+      <w:r>
+        <w:rPr>
+          <w:b/>
+        </w:rPr>
+        <w:t xml:space="preserve">Wu WKK</w:t>
+      </w:r>
+      <w:r>
+        <w:t xml:space="preserve">,</w:t>
+      </w:r>
+      <w:r>
+        <w:t xml:space="preserve"> </w:t>
+      </w:r>
+      <w:r>
+        <w:rPr>
+          <w:b/>
+        </w:rPr>
+        <w:t xml:space="preserve">Zhao L</w:t>
+      </w:r>
+      <w:r>
+        <w:t xml:space="preserve">,</w:t>
+      </w:r>
+      <w:r>
+        <w:t xml:space="preserve"> </w:t>
+      </w:r>
+      <w:r>
+        <w:rPr>
+          <w:b/>
+        </w:rPr>
+        <w:t xml:space="preserve">Chen Z</w:t>
+      </w:r>
+      <w:r>
+        <w:t xml:space="preserve">,</w:t>
+      </w:r>
+      <w:r>
+        <w:t xml:space="preserve"> </w:t>
+      </w:r>
+      <w:r>
+        <w:rPr>
+          <w:b/>
+        </w:rPr>
+        <w:t xml:space="preserve">Chan FKL</w:t>
+      </w:r>
+      <w:r>
+        <w:t xml:space="preserve">,</w:t>
+      </w:r>
+      <w:r>
+        <w:t xml:space="preserve"> </w:t>
+      </w:r>
+      <w:r>
+        <w:rPr>
+          <w:b/>
+        </w:rPr>
+        <w:t xml:space="preserve">Kristiansen K</w:t>
+      </w:r>
+      <w:r>
+        <w:t xml:space="preserve">,</w:t>
+      </w:r>
+      <w:r>
+        <w:t xml:space="preserve"> </w:t>
+      </w:r>
+      <w:r>
+        <w:rPr>
+          <w:b/>
+        </w:rPr>
+        <w:t xml:space="preserve">Sung JJY</w:t>
+      </w:r>
+      <w:r>
+        <w:t xml:space="preserve">,</w:t>
+      </w:r>
+      <w:r>
+        <w:t xml:space="preserve"> </w:t>
+      </w:r>
+      <w:r>
+        <w:rPr>
+          <w:b/>
+        </w:rPr>
+        <w:t xml:space="preserve">Wong SH</w:t>
+      </w:r>
+      <w:r>
+        <w:t xml:space="preserve">,</w:t>
+      </w:r>
+      <w:r>
+        <w:t xml:space="preserve"> </w:t>
+      </w:r>
+      <w:r>
+        <w:rPr>
+          <w:b/>
+        </w:rPr>
+        <w:t xml:space="preserve">Yu J</w:t>
+      </w:r>
+      <w:r>
+        <w:t xml:space="preserve">. 2018. Multi-cohort analysis of colorectal cancer metagenome identified altered bacteria across populations and universal bacterial markers. Microbiome</w:t>
+      </w:r>
+      <w:r>
+        <w:t xml:space="preserve"> </w:t>
+      </w:r>
+      <w:r>
+        <w:rPr>
+          <w:b/>
+        </w:rPr>
+        <w:t xml:space="preserve">6</w:t>
+      </w:r>
+      <w:r>
+        <w:t xml:space="preserve">:70. doi:</w:t>
       </w:r>
       <w:hyperlink r:id="rId45">
         <w:r>
           <w:rPr>
             <w:rStyle w:val="Hyperlink"/>
           </w:rPr>
-          <w:t xml:space="preserve">10.1371/journal.pone.0039242</w:t>
+          <w:t xml:space="preserve">10.1186/s40168-018-0451-2</w:t>
         </w:r>
       </w:hyperlink>
       <w:r>
@@ -4209,307 +4120,204 @@
         <w:rPr>
           <w:b/>
         </w:rPr>
-        <w:t xml:space="preserve">Ai L</w:t>
-      </w:r>
-      <w:r>
-        <w:t xml:space="preserve">,</w:t>
-      </w:r>
-      <w:r>
-        <w:t xml:space="preserve"> </w:t>
-      </w:r>
-      <w:r>
-        <w:rPr>
-          <w:b/>
-        </w:rPr>
-        <w:t xml:space="preserve">Tian H</w:t>
-      </w:r>
-      <w:r>
-        <w:t xml:space="preserve">,</w:t>
-      </w:r>
-      <w:r>
-        <w:t xml:space="preserve"> </w:t>
-      </w:r>
-      <w:r>
-        <w:rPr>
-          <w:b/>
-        </w:rPr>
-        <w:t xml:space="preserve">Chen Z</w:t>
-      </w:r>
-      <w:r>
-        <w:t xml:space="preserve">,</w:t>
-      </w:r>
-      <w:r>
-        <w:t xml:space="preserve"> </w:t>
-      </w:r>
-      <w:r>
-        <w:rPr>
-          <w:b/>
-        </w:rPr>
-        <w:t xml:space="preserve">Chen H</w:t>
-      </w:r>
-      <w:r>
-        <w:t xml:space="preserve">,</w:t>
-      </w:r>
-      <w:r>
-        <w:t xml:space="preserve"> </w:t>
-      </w:r>
-      <w:r>
-        <w:rPr>
-          <w:b/>
-        </w:rPr>
-        <w:t xml:space="preserve">Xu J</w:t>
-      </w:r>
-      <w:r>
-        <w:t xml:space="preserve">,</w:t>
-      </w:r>
-      <w:r>
-        <w:t xml:space="preserve"> </w:t>
-      </w:r>
-      <w:r>
-        <w:rPr>
-          <w:b/>
-        </w:rPr>
-        <w:t xml:space="preserve">Fang J-Y</w:t>
-      </w:r>
-      <w:r>
-        <w:t xml:space="preserve">. 2017. Systematic evaluation of supervised classifiers for fecal microbiota-based prediction of colorectal cancer. Oncotarget</w:t>
-      </w:r>
-      <w:r>
-        <w:t xml:space="preserve"> </w:t>
-      </w:r>
-      <w:r>
-        <w:rPr>
-          <w:b/>
-        </w:rPr>
-        <w:t xml:space="preserve">8</w:t>
-      </w:r>
-      <w:r>
-        <w:t xml:space="preserve">:9546–9556. doi:</w:t>
+        <w:t xml:space="preserve">Wong SH</w:t>
+      </w:r>
+      <w:r>
+        <w:t xml:space="preserve">,</w:t>
+      </w:r>
+      <w:r>
+        <w:t xml:space="preserve"> </w:t>
+      </w:r>
+      <w:r>
+        <w:rPr>
+          <w:b/>
+        </w:rPr>
+        <w:t xml:space="preserve">Kwong TNY</w:t>
+      </w:r>
+      <w:r>
+        <w:t xml:space="preserve">,</w:t>
+      </w:r>
+      <w:r>
+        <w:t xml:space="preserve"> </w:t>
+      </w:r>
+      <w:r>
+        <w:rPr>
+          <w:b/>
+        </w:rPr>
+        <w:t xml:space="preserve">Chow T-C</w:t>
+      </w:r>
+      <w:r>
+        <w:t xml:space="preserve">,</w:t>
+      </w:r>
+      <w:r>
+        <w:t xml:space="preserve"> </w:t>
+      </w:r>
+      <w:r>
+        <w:rPr>
+          <w:b/>
+        </w:rPr>
+        <w:t xml:space="preserve">Luk AKC</w:t>
+      </w:r>
+      <w:r>
+        <w:t xml:space="preserve">,</w:t>
+      </w:r>
+      <w:r>
+        <w:t xml:space="preserve"> </w:t>
+      </w:r>
+      <w:r>
+        <w:rPr>
+          <w:b/>
+        </w:rPr>
+        <w:t xml:space="preserve">Dai RZW</w:t>
+      </w:r>
+      <w:r>
+        <w:t xml:space="preserve">,</w:t>
+      </w:r>
+      <w:r>
+        <w:t xml:space="preserve"> </w:t>
+      </w:r>
+      <w:r>
+        <w:rPr>
+          <w:b/>
+        </w:rPr>
+        <w:t xml:space="preserve">Nakatsu G</w:t>
+      </w:r>
+      <w:r>
+        <w:t xml:space="preserve">,</w:t>
+      </w:r>
+      <w:r>
+        <w:t xml:space="preserve"> </w:t>
+      </w:r>
+      <w:r>
+        <w:rPr>
+          <w:b/>
+        </w:rPr>
+        <w:t xml:space="preserve">Lam TYT</w:t>
+      </w:r>
+      <w:r>
+        <w:t xml:space="preserve">,</w:t>
+      </w:r>
+      <w:r>
+        <w:t xml:space="preserve"> </w:t>
+      </w:r>
+      <w:r>
+        <w:rPr>
+          <w:b/>
+        </w:rPr>
+        <w:t xml:space="preserve">Zhang L</w:t>
+      </w:r>
+      <w:r>
+        <w:t xml:space="preserve">,</w:t>
+      </w:r>
+      <w:r>
+        <w:t xml:space="preserve"> </w:t>
+      </w:r>
+      <w:r>
+        <w:rPr>
+          <w:b/>
+        </w:rPr>
+        <w:t xml:space="preserve">Wu JCY</w:t>
+      </w:r>
+      <w:r>
+        <w:t xml:space="preserve">,</w:t>
+      </w:r>
+      <w:r>
+        <w:t xml:space="preserve"> </w:t>
+      </w:r>
+      <w:r>
+        <w:rPr>
+          <w:b/>
+        </w:rPr>
+        <w:t xml:space="preserve">Chan FKL</w:t>
+      </w:r>
+      <w:r>
+        <w:t xml:space="preserve">,</w:t>
+      </w:r>
+      <w:r>
+        <w:t xml:space="preserve"> </w:t>
+      </w:r>
+      <w:r>
+        <w:rPr>
+          <w:b/>
+        </w:rPr>
+        <w:t xml:space="preserve">Ng SSM</w:t>
+      </w:r>
+      <w:r>
+        <w:t xml:space="preserve">,</w:t>
+      </w:r>
+      <w:r>
+        <w:t xml:space="preserve"> </w:t>
+      </w:r>
+      <w:r>
+        <w:rPr>
+          <w:b/>
+        </w:rPr>
+        <w:t xml:space="preserve">Wong MCS</w:t>
+      </w:r>
+      <w:r>
+        <w:t xml:space="preserve">,</w:t>
+      </w:r>
+      <w:r>
+        <w:t xml:space="preserve"> </w:t>
+      </w:r>
+      <w:r>
+        <w:rPr>
+          <w:b/>
+        </w:rPr>
+        <w:t xml:space="preserve">Ng SC</w:t>
+      </w:r>
+      <w:r>
+        <w:t xml:space="preserve">,</w:t>
+      </w:r>
+      <w:r>
+        <w:t xml:space="preserve"> </w:t>
+      </w:r>
+      <w:r>
+        <w:rPr>
+          <w:b/>
+        </w:rPr>
+        <w:t xml:space="preserve">Wu WKK</w:t>
+      </w:r>
+      <w:r>
+        <w:t xml:space="preserve">,</w:t>
+      </w:r>
+      <w:r>
+        <w:t xml:space="preserve"> </w:t>
+      </w:r>
+      <w:r>
+        <w:rPr>
+          <w:b/>
+        </w:rPr>
+        <w:t xml:space="preserve">Yu J</w:t>
+      </w:r>
+      <w:r>
+        <w:t xml:space="preserve">,</w:t>
+      </w:r>
+      <w:r>
+        <w:t xml:space="preserve"> </w:t>
+      </w:r>
+      <w:r>
+        <w:rPr>
+          <w:b/>
+        </w:rPr>
+        <w:t xml:space="preserve">Sung JJY</w:t>
+      </w:r>
+      <w:r>
+        <w:t xml:space="preserve">. 2017. Quantitation of faecal fusobacterium improves faecal immunochemical test in detecting advanced colorectal neoplasia. Gut</w:t>
+      </w:r>
+      <w:r>
+        <w:t xml:space="preserve"> </w:t>
+      </w:r>
+      <w:r>
+        <w:rPr>
+          <w:b/>
+        </w:rPr>
+        <w:t xml:space="preserve">66</w:t>
+      </w:r>
+      <w:r>
+        <w:t xml:space="preserve">:1441–1448. doi:</w:t>
       </w:r>
       <w:hyperlink r:id="rId47">
-        <w:r>
-          <w:rPr>
-            <w:rStyle w:val="Hyperlink"/>
-          </w:rPr>
-          <w:t xml:space="preserve">10.18632/oncotarget.14488</w:t>
-        </w:r>
-      </w:hyperlink>
-      <w:r>
-        <w:t xml:space="preserve">.</w:t>
-      </w:r>
-    </w:p>
-    <w:p>
-      <w:pPr>
-        <w:pStyle w:val="BodyText"/>
-      </w:pPr>
-      <w:r>
-        <w:t xml:space="preserve">20.</w:t>
-      </w:r>
-      <w:r>
-        <w:t xml:space="preserve"> </w:t>
-      </w:r>
-      <w:r>
-        <w:rPr>
-          <w:b/>
-        </w:rPr>
-        <w:t xml:space="preserve">Wong SH</w:t>
-      </w:r>
-      <w:r>
-        <w:t xml:space="preserve">,</w:t>
-      </w:r>
-      <w:r>
-        <w:t xml:space="preserve"> </w:t>
-      </w:r>
-      <w:r>
-        <w:rPr>
-          <w:b/>
-        </w:rPr>
-        <w:t xml:space="preserve">Kwong TNY</w:t>
-      </w:r>
-      <w:r>
-        <w:t xml:space="preserve">,</w:t>
-      </w:r>
-      <w:r>
-        <w:t xml:space="preserve"> </w:t>
-      </w:r>
-      <w:r>
-        <w:rPr>
-          <w:b/>
-        </w:rPr>
-        <w:t xml:space="preserve">Chow T-C</w:t>
-      </w:r>
-      <w:r>
-        <w:t xml:space="preserve">,</w:t>
-      </w:r>
-      <w:r>
-        <w:t xml:space="preserve"> </w:t>
-      </w:r>
-      <w:r>
-        <w:rPr>
-          <w:b/>
-        </w:rPr>
-        <w:t xml:space="preserve">Luk AKC</w:t>
-      </w:r>
-      <w:r>
-        <w:t xml:space="preserve">,</w:t>
-      </w:r>
-      <w:r>
-        <w:t xml:space="preserve"> </w:t>
-      </w:r>
-      <w:r>
-        <w:rPr>
-          <w:b/>
-        </w:rPr>
-        <w:t xml:space="preserve">Dai RZW</w:t>
-      </w:r>
-      <w:r>
-        <w:t xml:space="preserve">,</w:t>
-      </w:r>
-      <w:r>
-        <w:t xml:space="preserve"> </w:t>
-      </w:r>
-      <w:r>
-        <w:rPr>
-          <w:b/>
-        </w:rPr>
-        <w:t xml:space="preserve">Nakatsu G</w:t>
-      </w:r>
-      <w:r>
-        <w:t xml:space="preserve">,</w:t>
-      </w:r>
-      <w:r>
-        <w:t xml:space="preserve"> </w:t>
-      </w:r>
-      <w:r>
-        <w:rPr>
-          <w:b/>
-        </w:rPr>
-        <w:t xml:space="preserve">Lam TYT</w:t>
-      </w:r>
-      <w:r>
-        <w:t xml:space="preserve">,</w:t>
-      </w:r>
-      <w:r>
-        <w:t xml:space="preserve"> </w:t>
-      </w:r>
-      <w:r>
-        <w:rPr>
-          <w:b/>
-        </w:rPr>
-        <w:t xml:space="preserve">Zhang L</w:t>
-      </w:r>
-      <w:r>
-        <w:t xml:space="preserve">,</w:t>
-      </w:r>
-      <w:r>
-        <w:t xml:space="preserve"> </w:t>
-      </w:r>
-      <w:r>
-        <w:rPr>
-          <w:b/>
-        </w:rPr>
-        <w:t xml:space="preserve">Wu JCY</w:t>
-      </w:r>
-      <w:r>
-        <w:t xml:space="preserve">,</w:t>
-      </w:r>
-      <w:r>
-        <w:t xml:space="preserve"> </w:t>
-      </w:r>
-      <w:r>
-        <w:rPr>
-          <w:b/>
-        </w:rPr>
-        <w:t xml:space="preserve">Chan FKL</w:t>
-      </w:r>
-      <w:r>
-        <w:t xml:space="preserve">,</w:t>
-      </w:r>
-      <w:r>
-        <w:t xml:space="preserve"> </w:t>
-      </w:r>
-      <w:r>
-        <w:rPr>
-          <w:b/>
-        </w:rPr>
-        <w:t xml:space="preserve">Ng SSM</w:t>
-      </w:r>
-      <w:r>
-        <w:t xml:space="preserve">,</w:t>
-      </w:r>
-      <w:r>
-        <w:t xml:space="preserve"> </w:t>
-      </w:r>
-      <w:r>
-        <w:rPr>
-          <w:b/>
-        </w:rPr>
-        <w:t xml:space="preserve">Wong MCS</w:t>
-      </w:r>
-      <w:r>
-        <w:t xml:space="preserve">,</w:t>
-      </w:r>
-      <w:r>
-        <w:t xml:space="preserve"> </w:t>
-      </w:r>
-      <w:r>
-        <w:rPr>
-          <w:b/>
-        </w:rPr>
-        <w:t xml:space="preserve">Ng SC</w:t>
-      </w:r>
-      <w:r>
-        <w:t xml:space="preserve">,</w:t>
-      </w:r>
-      <w:r>
-        <w:t xml:space="preserve"> </w:t>
-      </w:r>
-      <w:r>
-        <w:rPr>
-          <w:b/>
-        </w:rPr>
-        <w:t xml:space="preserve">Wu WKK</w:t>
-      </w:r>
-      <w:r>
-        <w:t xml:space="preserve">,</w:t>
-      </w:r>
-      <w:r>
-        <w:t xml:space="preserve"> </w:t>
-      </w:r>
-      <w:r>
-        <w:rPr>
-          <w:b/>
-        </w:rPr>
-        <w:t xml:space="preserve">Yu J</w:t>
-      </w:r>
-      <w:r>
-        <w:t xml:space="preserve">,</w:t>
-      </w:r>
-      <w:r>
-        <w:t xml:space="preserve"> </w:t>
-      </w:r>
-      <w:r>
-        <w:rPr>
-          <w:b/>
-        </w:rPr>
-        <w:t xml:space="preserve">Sung JJY</w:t>
-      </w:r>
-      <w:r>
-        <w:t xml:space="preserve">. 2017. Quantitation of faecal fusobacterium improves faecal immunochemical test in detecting advanced colorectal neoplasia. Gut</w:t>
-      </w:r>
-      <w:r>
-        <w:t xml:space="preserve"> </w:t>
-      </w:r>
-      <w:r>
-        <w:rPr>
-          <w:b/>
-        </w:rPr>
-        <w:t xml:space="preserve">66</w:t>
-      </w:r>
-      <w:r>
-        <w:t xml:space="preserve">:1441–1448. doi:</w:t>
-      </w:r>
-      <w:hyperlink r:id="rId48">
         <w:r>
           <w:rPr>
             <w:rStyle w:val="Hyperlink"/>
@@ -4526,6 +4334,157 @@
         <w:pStyle w:val="BodyText"/>
       </w:pPr>
       <w:r>
+        <w:t xml:space="preserve">20.</w:t>
+      </w:r>
+      <w:r>
+        <w:t xml:space="preserve"> </w:t>
+      </w:r>
+      <w:r>
+        <w:rPr>
+          <w:b/>
+        </w:rPr>
+        <w:t xml:space="preserve">Statnikov A</w:t>
+      </w:r>
+      <w:r>
+        <w:t xml:space="preserve">,</w:t>
+      </w:r>
+      <w:r>
+        <w:t xml:space="preserve"> </w:t>
+      </w:r>
+      <w:r>
+        <w:rPr>
+          <w:b/>
+        </w:rPr>
+        <w:t xml:space="preserve">Henaff M</w:t>
+      </w:r>
+      <w:r>
+        <w:t xml:space="preserve">,</w:t>
+      </w:r>
+      <w:r>
+        <w:t xml:space="preserve"> </w:t>
+      </w:r>
+      <w:r>
+        <w:rPr>
+          <w:b/>
+        </w:rPr>
+        <w:t xml:space="preserve">Narendra V</w:t>
+      </w:r>
+      <w:r>
+        <w:t xml:space="preserve">,</w:t>
+      </w:r>
+      <w:r>
+        <w:t xml:space="preserve"> </w:t>
+      </w:r>
+      <w:r>
+        <w:rPr>
+          <w:b/>
+        </w:rPr>
+        <w:t xml:space="preserve">Konganti K</w:t>
+      </w:r>
+      <w:r>
+        <w:t xml:space="preserve">,</w:t>
+      </w:r>
+      <w:r>
+        <w:t xml:space="preserve"> </w:t>
+      </w:r>
+      <w:r>
+        <w:rPr>
+          <w:b/>
+        </w:rPr>
+        <w:t xml:space="preserve">Li Z</w:t>
+      </w:r>
+      <w:r>
+        <w:t xml:space="preserve">,</w:t>
+      </w:r>
+      <w:r>
+        <w:t xml:space="preserve"> </w:t>
+      </w:r>
+      <w:r>
+        <w:rPr>
+          <w:b/>
+        </w:rPr>
+        <w:t xml:space="preserve">Yang L</w:t>
+      </w:r>
+      <w:r>
+        <w:t xml:space="preserve">,</w:t>
+      </w:r>
+      <w:r>
+        <w:t xml:space="preserve"> </w:t>
+      </w:r>
+      <w:r>
+        <w:rPr>
+          <w:b/>
+        </w:rPr>
+        <w:t xml:space="preserve">Pei Z</w:t>
+      </w:r>
+      <w:r>
+        <w:t xml:space="preserve">,</w:t>
+      </w:r>
+      <w:r>
+        <w:t xml:space="preserve"> </w:t>
+      </w:r>
+      <w:r>
+        <w:rPr>
+          <w:b/>
+        </w:rPr>
+        <w:t xml:space="preserve">Blaser MJ</w:t>
+      </w:r>
+      <w:r>
+        <w:t xml:space="preserve">,</w:t>
+      </w:r>
+      <w:r>
+        <w:t xml:space="preserve"> </w:t>
+      </w:r>
+      <w:r>
+        <w:rPr>
+          <w:b/>
+        </w:rPr>
+        <w:t xml:space="preserve">Aliferis CF</w:t>
+      </w:r>
+      <w:r>
+        <w:t xml:space="preserve">,</w:t>
+      </w:r>
+      <w:r>
+        <w:t xml:space="preserve"> </w:t>
+      </w:r>
+      <w:r>
+        <w:rPr>
+          <w:b/>
+        </w:rPr>
+        <w:t xml:space="preserve">Alekseyenko AV</w:t>
+      </w:r>
+      <w:r>
+        <w:t xml:space="preserve">. 2013. A comprehensive evaluation of multicategory classification methods for microbiomic data. Microbiome</w:t>
+      </w:r>
+      <w:r>
+        <w:t xml:space="preserve"> </w:t>
+      </w:r>
+      <w:r>
+        <w:rPr>
+          <w:b/>
+        </w:rPr>
+        <w:t xml:space="preserve">1</w:t>
+      </w:r>
+      <w:r>
+        <w:t xml:space="preserve">:11. doi:</w:t>
+      </w:r>
+      <w:hyperlink r:id="rId48">
+        <w:r>
+          <w:rPr>
+            <w:rStyle w:val="Hyperlink"/>
+          </w:rPr>
+          <w:t xml:space="preserve">10.1186/2049-2618-1-11</w:t>
+        </w:r>
+      </w:hyperlink>
+      <w:r>
+        <w:t xml:space="preserve">.</w:t>
+      </w:r>
+    </w:p>
+    <w:p>
+      <w:pPr>
+        <w:pStyle w:val="BodyText"/>
+      </w:pPr>
+      <w:r>
         <w:t xml:space="preserve">21.</w:t>
       </w:r>
       <w:r>
@@ -4535,6 +4494,591 @@
         <w:rPr>
           <w:b/>
         </w:rPr>
+        <w:t xml:space="preserve">Knights D</w:t>
+      </w:r>
+      <w:r>
+        <w:t xml:space="preserve">,</w:t>
+      </w:r>
+      <w:r>
+        <w:t xml:space="preserve"> </w:t>
+      </w:r>
+      <w:r>
+        <w:rPr>
+          <w:b/>
+        </w:rPr>
+        <w:t xml:space="preserve">Costello EK</w:t>
+      </w:r>
+      <w:r>
+        <w:t xml:space="preserve">,</w:t>
+      </w:r>
+      <w:r>
+        <w:t xml:space="preserve"> </w:t>
+      </w:r>
+      <w:r>
+        <w:rPr>
+          <w:b/>
+        </w:rPr>
+        <w:t xml:space="preserve">Knight R</w:t>
+      </w:r>
+      <w:r>
+        <w:t xml:space="preserve">. 2011. Supervised classification of human microbiota. FEMS Microbiology Reviews</w:t>
+      </w:r>
+      <w:r>
+        <w:t xml:space="preserve"> </w:t>
+      </w:r>
+      <w:r>
+        <w:rPr>
+          <w:b/>
+        </w:rPr>
+        <w:t xml:space="preserve">35</w:t>
+      </w:r>
+      <w:r>
+        <w:t xml:space="preserve">:343–359. doi:</w:t>
+      </w:r>
+      <w:hyperlink r:id="rId49">
+        <w:r>
+          <w:rPr>
+            <w:rStyle w:val="Hyperlink"/>
+          </w:rPr>
+          <w:t xml:space="preserve">10.1111/j.1574-6976.2010.00251.x</w:t>
+        </w:r>
+      </w:hyperlink>
+      <w:r>
+        <w:t xml:space="preserve">.</w:t>
+      </w:r>
+    </w:p>
+    <w:p>
+      <w:pPr>
+        <w:pStyle w:val="BodyText"/>
+      </w:pPr>
+      <w:r>
+        <w:t xml:space="preserve">22.</w:t>
+      </w:r>
+      <w:r>
+        <w:t xml:space="preserve"> </w:t>
+      </w:r>
+      <w:r>
+        <w:rPr>
+          <w:b/>
+        </w:rPr>
+        <w:t xml:space="preserve">Wirbel J</w:t>
+      </w:r>
+      <w:r>
+        <w:t xml:space="preserve">,</w:t>
+      </w:r>
+      <w:r>
+        <w:t xml:space="preserve"> </w:t>
+      </w:r>
+      <w:r>
+        <w:rPr>
+          <w:b/>
+        </w:rPr>
+        <w:t xml:space="preserve">Pyl PT</w:t>
+      </w:r>
+      <w:r>
+        <w:t xml:space="preserve">,</w:t>
+      </w:r>
+      <w:r>
+        <w:t xml:space="preserve"> </w:t>
+      </w:r>
+      <w:r>
+        <w:rPr>
+          <w:b/>
+        </w:rPr>
+        <w:t xml:space="preserve">Kartal E</w:t>
+      </w:r>
+      <w:r>
+        <w:t xml:space="preserve">,</w:t>
+      </w:r>
+      <w:r>
+        <w:t xml:space="preserve"> </w:t>
+      </w:r>
+      <w:r>
+        <w:rPr>
+          <w:b/>
+        </w:rPr>
+        <w:t xml:space="preserve">Zych K</w:t>
+      </w:r>
+      <w:r>
+        <w:t xml:space="preserve">,</w:t>
+      </w:r>
+      <w:r>
+        <w:t xml:space="preserve"> </w:t>
+      </w:r>
+      <w:r>
+        <w:rPr>
+          <w:b/>
+        </w:rPr>
+        <w:t xml:space="preserve">Kashani A</w:t>
+      </w:r>
+      <w:r>
+        <w:t xml:space="preserve">,</w:t>
+      </w:r>
+      <w:r>
+        <w:t xml:space="preserve"> </w:t>
+      </w:r>
+      <w:r>
+        <w:rPr>
+          <w:b/>
+        </w:rPr>
+        <w:t xml:space="preserve">Milanese A</w:t>
+      </w:r>
+      <w:r>
+        <w:t xml:space="preserve">,</w:t>
+      </w:r>
+      <w:r>
+        <w:t xml:space="preserve"> </w:t>
+      </w:r>
+      <w:r>
+        <w:rPr>
+          <w:b/>
+        </w:rPr>
+        <w:t xml:space="preserve">Fleck JS</w:t>
+      </w:r>
+      <w:r>
+        <w:t xml:space="preserve">,</w:t>
+      </w:r>
+      <w:r>
+        <w:t xml:space="preserve"> </w:t>
+      </w:r>
+      <w:r>
+        <w:rPr>
+          <w:b/>
+        </w:rPr>
+        <w:t xml:space="preserve">Voigt AY</w:t>
+      </w:r>
+      <w:r>
+        <w:t xml:space="preserve">,</w:t>
+      </w:r>
+      <w:r>
+        <w:t xml:space="preserve"> </w:t>
+      </w:r>
+      <w:r>
+        <w:rPr>
+          <w:b/>
+        </w:rPr>
+        <w:t xml:space="preserve">Palleja A</w:t>
+      </w:r>
+      <w:r>
+        <w:t xml:space="preserve">,</w:t>
+      </w:r>
+      <w:r>
+        <w:t xml:space="preserve"> </w:t>
+      </w:r>
+      <w:r>
+        <w:rPr>
+          <w:b/>
+        </w:rPr>
+        <w:t xml:space="preserve">Ponnudurai R</w:t>
+      </w:r>
+      <w:r>
+        <w:t xml:space="preserve">,</w:t>
+      </w:r>
+      <w:r>
+        <w:t xml:space="preserve"> </w:t>
+      </w:r>
+      <w:r>
+        <w:rPr>
+          <w:b/>
+        </w:rPr>
+        <w:t xml:space="preserve">Sunagawa S</w:t>
+      </w:r>
+      <w:r>
+        <w:t xml:space="preserve">,</w:t>
+      </w:r>
+      <w:r>
+        <w:t xml:space="preserve"> </w:t>
+      </w:r>
+      <w:r>
+        <w:rPr>
+          <w:b/>
+        </w:rPr>
+        <w:t xml:space="preserve">Coelho LP</w:t>
+      </w:r>
+      <w:r>
+        <w:t xml:space="preserve">,</w:t>
+      </w:r>
+      <w:r>
+        <w:t xml:space="preserve"> </w:t>
+      </w:r>
+      <w:r>
+        <w:rPr>
+          <w:b/>
+        </w:rPr>
+        <w:t xml:space="preserve">Schrotz-King P</w:t>
+      </w:r>
+      <w:r>
+        <w:t xml:space="preserve">,</w:t>
+      </w:r>
+      <w:r>
+        <w:t xml:space="preserve"> </w:t>
+      </w:r>
+      <w:r>
+        <w:rPr>
+          <w:b/>
+        </w:rPr>
+        <w:t xml:space="preserve">Vogtmann E</w:t>
+      </w:r>
+      <w:r>
+        <w:t xml:space="preserve">,</w:t>
+      </w:r>
+      <w:r>
+        <w:t xml:space="preserve"> </w:t>
+      </w:r>
+      <w:r>
+        <w:rPr>
+          <w:b/>
+        </w:rPr>
+        <w:t xml:space="preserve">Habermann N</w:t>
+      </w:r>
+      <w:r>
+        <w:t xml:space="preserve">,</w:t>
+      </w:r>
+      <w:r>
+        <w:t xml:space="preserve"> </w:t>
+      </w:r>
+      <w:r>
+        <w:rPr>
+          <w:b/>
+        </w:rPr>
+        <w:t xml:space="preserve">Niméus E</w:t>
+      </w:r>
+      <w:r>
+        <w:t xml:space="preserve">,</w:t>
+      </w:r>
+      <w:r>
+        <w:t xml:space="preserve"> </w:t>
+      </w:r>
+      <w:r>
+        <w:rPr>
+          <w:b/>
+        </w:rPr>
+        <w:t xml:space="preserve">Thomas AM</w:t>
+      </w:r>
+      <w:r>
+        <w:t xml:space="preserve">,</w:t>
+      </w:r>
+      <w:r>
+        <w:t xml:space="preserve"> </w:t>
+      </w:r>
+      <w:r>
+        <w:rPr>
+          <w:b/>
+        </w:rPr>
+        <w:t xml:space="preserve">Manghi P</w:t>
+      </w:r>
+      <w:r>
+        <w:t xml:space="preserve">,</w:t>
+      </w:r>
+      <w:r>
+        <w:t xml:space="preserve"> </w:t>
+      </w:r>
+      <w:r>
+        <w:rPr>
+          <w:b/>
+        </w:rPr>
+        <w:t xml:space="preserve">Gandini S</w:t>
+      </w:r>
+      <w:r>
+        <w:t xml:space="preserve">,</w:t>
+      </w:r>
+      <w:r>
+        <w:t xml:space="preserve"> </w:t>
+      </w:r>
+      <w:r>
+        <w:rPr>
+          <w:b/>
+        </w:rPr>
+        <w:t xml:space="preserve">Serrano D</w:t>
+      </w:r>
+      <w:r>
+        <w:t xml:space="preserve">,</w:t>
+      </w:r>
+      <w:r>
+        <w:t xml:space="preserve"> </w:t>
+      </w:r>
+      <w:r>
+        <w:rPr>
+          <w:b/>
+        </w:rPr>
+        <w:t xml:space="preserve">Mizutani S</w:t>
+      </w:r>
+      <w:r>
+        <w:t xml:space="preserve">,</w:t>
+      </w:r>
+      <w:r>
+        <w:t xml:space="preserve"> </w:t>
+      </w:r>
+      <w:r>
+        <w:rPr>
+          <w:b/>
+        </w:rPr>
+        <w:t xml:space="preserve">Shiroma H</w:t>
+      </w:r>
+      <w:r>
+        <w:t xml:space="preserve">,</w:t>
+      </w:r>
+      <w:r>
+        <w:t xml:space="preserve"> </w:t>
+      </w:r>
+      <w:r>
+        <w:rPr>
+          <w:b/>
+        </w:rPr>
+        <w:t xml:space="preserve">Shiba S</w:t>
+      </w:r>
+      <w:r>
+        <w:t xml:space="preserve">,</w:t>
+      </w:r>
+      <w:r>
+        <w:t xml:space="preserve"> </w:t>
+      </w:r>
+      <w:r>
+        <w:rPr>
+          <w:b/>
+        </w:rPr>
+        <w:t xml:space="preserve">Shibata T</w:t>
+      </w:r>
+      <w:r>
+        <w:t xml:space="preserve">,</w:t>
+      </w:r>
+      <w:r>
+        <w:t xml:space="preserve"> </w:t>
+      </w:r>
+      <w:r>
+        <w:rPr>
+          <w:b/>
+        </w:rPr>
+        <w:t xml:space="preserve">Yachida S</w:t>
+      </w:r>
+      <w:r>
+        <w:t xml:space="preserve">,</w:t>
+      </w:r>
+      <w:r>
+        <w:t xml:space="preserve"> </w:t>
+      </w:r>
+      <w:r>
+        <w:rPr>
+          <w:b/>
+        </w:rPr>
+        <w:t xml:space="preserve">Yamada T</w:t>
+      </w:r>
+      <w:r>
+        <w:t xml:space="preserve">,</w:t>
+      </w:r>
+      <w:r>
+        <w:t xml:space="preserve"> </w:t>
+      </w:r>
+      <w:r>
+        <w:rPr>
+          <w:b/>
+        </w:rPr>
+        <w:t xml:space="preserve">Waldron L</w:t>
+      </w:r>
+      <w:r>
+        <w:t xml:space="preserve">,</w:t>
+      </w:r>
+      <w:r>
+        <w:t xml:space="preserve"> </w:t>
+      </w:r>
+      <w:r>
+        <w:rPr>
+          <w:b/>
+        </w:rPr>
+        <w:t xml:space="preserve">Naccarati A</w:t>
+      </w:r>
+      <w:r>
+        <w:t xml:space="preserve">,</w:t>
+      </w:r>
+      <w:r>
+        <w:t xml:space="preserve"> </w:t>
+      </w:r>
+      <w:r>
+        <w:rPr>
+          <w:b/>
+        </w:rPr>
+        <w:t xml:space="preserve">Segata N</w:t>
+      </w:r>
+      <w:r>
+        <w:t xml:space="preserve">,</w:t>
+      </w:r>
+      <w:r>
+        <w:t xml:space="preserve"> </w:t>
+      </w:r>
+      <w:r>
+        <w:rPr>
+          <w:b/>
+        </w:rPr>
+        <w:t xml:space="preserve">Sinha R</w:t>
+      </w:r>
+      <w:r>
+        <w:t xml:space="preserve">,</w:t>
+      </w:r>
+      <w:r>
+        <w:t xml:space="preserve"> </w:t>
+      </w:r>
+      <w:r>
+        <w:rPr>
+          <w:b/>
+        </w:rPr>
+        <w:t xml:space="preserve">Ulrich CM</w:t>
+      </w:r>
+      <w:r>
+        <w:t xml:space="preserve">,</w:t>
+      </w:r>
+      <w:r>
+        <w:t xml:space="preserve"> </w:t>
+      </w:r>
+      <w:r>
+        <w:rPr>
+          <w:b/>
+        </w:rPr>
+        <w:t xml:space="preserve">Brenner H</w:t>
+      </w:r>
+      <w:r>
+        <w:t xml:space="preserve">,</w:t>
+      </w:r>
+      <w:r>
+        <w:t xml:space="preserve"> </w:t>
+      </w:r>
+      <w:r>
+        <w:rPr>
+          <w:b/>
+        </w:rPr>
+        <w:t xml:space="preserve">Arumugam M</w:t>
+      </w:r>
+      <w:r>
+        <w:t xml:space="preserve">,</w:t>
+      </w:r>
+      <w:r>
+        <w:t xml:space="preserve"> </w:t>
+      </w:r>
+      <w:r>
+        <w:rPr>
+          <w:b/>
+        </w:rPr>
+        <w:t xml:space="preserve">Bork P</w:t>
+      </w:r>
+      <w:r>
+        <w:t xml:space="preserve">,</w:t>
+      </w:r>
+      <w:r>
+        <w:t xml:space="preserve"> </w:t>
+      </w:r>
+      <w:r>
+        <w:rPr>
+          <w:b/>
+        </w:rPr>
+        <w:t xml:space="preserve">Zeller G</w:t>
+      </w:r>
+      <w:r>
+        <w:t xml:space="preserve">. 2019. Meta-analysis of fecal metagenomes reveals global microbial signatures that are specific for colorectal cancer. Nature Medicine</w:t>
+      </w:r>
+      <w:r>
+        <w:t xml:space="preserve"> </w:t>
+      </w:r>
+      <w:r>
+        <w:rPr>
+          <w:b/>
+        </w:rPr>
+        <w:t xml:space="preserve">25</w:t>
+      </w:r>
+      <w:r>
+        <w:t xml:space="preserve">:679. doi:</w:t>
+      </w:r>
+      <w:hyperlink r:id="rId50">
+        <w:r>
+          <w:rPr>
+            <w:rStyle w:val="Hyperlink"/>
+          </w:rPr>
+          <w:t xml:space="preserve">10.1038/s41591-019-0406-6</w:t>
+        </w:r>
+      </w:hyperlink>
+      <w:r>
+        <w:t xml:space="preserve">.</w:t>
+      </w:r>
+    </w:p>
+    <w:p>
+      <w:pPr>
+        <w:pStyle w:val="BodyText"/>
+      </w:pPr>
+      <w:r>
+        <w:t xml:space="preserve">23.</w:t>
+      </w:r>
+      <w:r>
+        <w:t xml:space="preserve"> </w:t>
+      </w:r>
+      <w:r>
+        <w:rPr>
+          <w:b/>
+        </w:rPr>
+        <w:t xml:space="preserve">Vangay P</w:t>
+      </w:r>
+      <w:r>
+        <w:t xml:space="preserve">,</w:t>
+      </w:r>
+      <w:r>
+        <w:t xml:space="preserve"> </w:t>
+      </w:r>
+      <w:r>
+        <w:rPr>
+          <w:b/>
+        </w:rPr>
+        <w:t xml:space="preserve">Hillmann BM</w:t>
+      </w:r>
+      <w:r>
+        <w:t xml:space="preserve">,</w:t>
+      </w:r>
+      <w:r>
+        <w:t xml:space="preserve"> </w:t>
+      </w:r>
+      <w:r>
+        <w:rPr>
+          <w:b/>
+        </w:rPr>
+        <w:t xml:space="preserve">Knights D</w:t>
+      </w:r>
+      <w:r>
+        <w:t xml:space="preserve">. 2019. Microbiome learning repo (ML repo): A public repository of microbiome regression and classification tasks. Gigascience</w:t>
+      </w:r>
+      <w:r>
+        <w:t xml:space="preserve"> </w:t>
+      </w:r>
+      <w:r>
+        <w:rPr>
+          <w:b/>
+        </w:rPr>
+        <w:t xml:space="preserve">8</w:t>
+      </w:r>
+      <w:r>
+        <w:t xml:space="preserve">. doi:</w:t>
+      </w:r>
+      <w:hyperlink r:id="rId51">
+        <w:r>
+          <w:rPr>
+            <w:rStyle w:val="Hyperlink"/>
+          </w:rPr>
+          <w:t xml:space="preserve">10.1093/gigascience/giz042</w:t>
+        </w:r>
+      </w:hyperlink>
+      <w:r>
+        <w:t xml:space="preserve">.</w:t>
+      </w:r>
+    </w:p>
+    <w:p>
+      <w:pPr>
+        <w:pStyle w:val="BodyText"/>
+      </w:pPr>
+      <w:r>
+        <w:t xml:space="preserve">24.</w:t>
+      </w:r>
+      <w:r>
+        <w:t xml:space="preserve"> </w:t>
+      </w:r>
+      <w:r>
+        <w:rPr>
+          <w:b/>
+        </w:rPr>
         <w:t xml:space="preserve">Galkin F</w:t>
       </w:r>
       <w:r>
@@ -4600,7 +5144,7 @@
       <w:r>
         <w:t xml:space="preserve">. 2018. Human microbiome aging clocks based on deep learning and tandem of permutation feature importance and accumulated local effects. bioRxiv. doi:</w:t>
       </w:r>
-      <w:hyperlink r:id="rId49">
+      <w:hyperlink r:id="rId52">
         <w:r>
           <w:rPr>
             <w:rStyle w:val="Hyperlink"/>
@@ -4617,7 +5161,7 @@
         <w:pStyle w:val="BodyText"/>
       </w:pPr>
       <w:r>
-        <w:t xml:space="preserve">22.</w:t>
+        <w:t xml:space="preserve">25.</w:t>
       </w:r>
       <w:r>
         <w:t xml:space="preserve"> </w:t>
@@ -4676,7 +5220,7 @@
         <w:pStyle w:val="BodyText"/>
       </w:pPr>
       <w:r>
-        <w:t xml:space="preserve">23.</w:t>
+        <w:t xml:space="preserve">26.</w:t>
       </w:r>
       <w:r>
         <w:t xml:space="preserve"> </w:t>
@@ -4768,7 +5312,506 @@
         <w:pStyle w:val="BodyText"/>
       </w:pPr>
       <w:r>
-        <w:t xml:space="preserve">24.</w:t>
+        <w:t xml:space="preserve">27.</w:t>
+      </w:r>
+      <w:r>
+        <w:t xml:space="preserve"> </w:t>
+      </w:r>
+      <w:r>
+        <w:rPr>
+          <w:b/>
+        </w:rPr>
+        <w:t xml:space="preserve">Thomas AM</w:t>
+      </w:r>
+      <w:r>
+        <w:t xml:space="preserve">,</w:t>
+      </w:r>
+      <w:r>
+        <w:t xml:space="preserve"> </w:t>
+      </w:r>
+      <w:r>
+        <w:rPr>
+          <w:b/>
+        </w:rPr>
+        <w:t xml:space="preserve">Manghi P</w:t>
+      </w:r>
+      <w:r>
+        <w:t xml:space="preserve">,</w:t>
+      </w:r>
+      <w:r>
+        <w:t xml:space="preserve"> </w:t>
+      </w:r>
+      <w:r>
+        <w:rPr>
+          <w:b/>
+        </w:rPr>
+        <w:t xml:space="preserve">Asnicar F</w:t>
+      </w:r>
+      <w:r>
+        <w:t xml:space="preserve">,</w:t>
+      </w:r>
+      <w:r>
+        <w:t xml:space="preserve"> </w:t>
+      </w:r>
+      <w:r>
+        <w:rPr>
+          <w:b/>
+        </w:rPr>
+        <w:t xml:space="preserve">Pasolli E</w:t>
+      </w:r>
+      <w:r>
+        <w:t xml:space="preserve">,</w:t>
+      </w:r>
+      <w:r>
+        <w:t xml:space="preserve"> </w:t>
+      </w:r>
+      <w:r>
+        <w:rPr>
+          <w:b/>
+        </w:rPr>
+        <w:t xml:space="preserve">Armanini F</w:t>
+      </w:r>
+      <w:r>
+        <w:t xml:space="preserve">,</w:t>
+      </w:r>
+      <w:r>
+        <w:t xml:space="preserve"> </w:t>
+      </w:r>
+      <w:r>
+        <w:rPr>
+          <w:b/>
+        </w:rPr>
+        <w:t xml:space="preserve">Zolfo M</w:t>
+      </w:r>
+      <w:r>
+        <w:t xml:space="preserve">,</w:t>
+      </w:r>
+      <w:r>
+        <w:t xml:space="preserve"> </w:t>
+      </w:r>
+      <w:r>
+        <w:rPr>
+          <w:b/>
+        </w:rPr>
+        <w:t xml:space="preserve">Beghini F</w:t>
+      </w:r>
+      <w:r>
+        <w:t xml:space="preserve">,</w:t>
+      </w:r>
+      <w:r>
+        <w:t xml:space="preserve"> </w:t>
+      </w:r>
+      <w:r>
+        <w:rPr>
+          <w:b/>
+        </w:rPr>
+        <w:t xml:space="preserve">Manara S</w:t>
+      </w:r>
+      <w:r>
+        <w:t xml:space="preserve">,</w:t>
+      </w:r>
+      <w:r>
+        <w:t xml:space="preserve"> </w:t>
+      </w:r>
+      <w:r>
+        <w:rPr>
+          <w:b/>
+        </w:rPr>
+        <w:t xml:space="preserve">Karcher N</w:t>
+      </w:r>
+      <w:r>
+        <w:t xml:space="preserve">,</w:t>
+      </w:r>
+      <w:r>
+        <w:t xml:space="preserve"> </w:t>
+      </w:r>
+      <w:r>
+        <w:rPr>
+          <w:b/>
+        </w:rPr>
+        <w:t xml:space="preserve">Pozzi C</w:t>
+      </w:r>
+      <w:r>
+        <w:t xml:space="preserve">,</w:t>
+      </w:r>
+      <w:r>
+        <w:t xml:space="preserve"> </w:t>
+      </w:r>
+      <w:r>
+        <w:rPr>
+          <w:b/>
+        </w:rPr>
+        <w:t xml:space="preserve">Gandini S</w:t>
+      </w:r>
+      <w:r>
+        <w:t xml:space="preserve">,</w:t>
+      </w:r>
+      <w:r>
+        <w:t xml:space="preserve"> </w:t>
+      </w:r>
+      <w:r>
+        <w:rPr>
+          <w:b/>
+        </w:rPr>
+        <w:t xml:space="preserve">Serrano D</w:t>
+      </w:r>
+      <w:r>
+        <w:t xml:space="preserve">,</w:t>
+      </w:r>
+      <w:r>
+        <w:t xml:space="preserve"> </w:t>
+      </w:r>
+      <w:r>
+        <w:rPr>
+          <w:b/>
+        </w:rPr>
+        <w:t xml:space="preserve">Tarallo S</w:t>
+      </w:r>
+      <w:r>
+        <w:t xml:space="preserve">,</w:t>
+      </w:r>
+      <w:r>
+        <w:t xml:space="preserve"> </w:t>
+      </w:r>
+      <w:r>
+        <w:rPr>
+          <w:b/>
+        </w:rPr>
+        <w:t xml:space="preserve">Francavilla A</w:t>
+      </w:r>
+      <w:r>
+        <w:t xml:space="preserve">,</w:t>
+      </w:r>
+      <w:r>
+        <w:t xml:space="preserve"> </w:t>
+      </w:r>
+      <w:r>
+        <w:rPr>
+          <w:b/>
+        </w:rPr>
+        <w:t xml:space="preserve">Gallo G</w:t>
+      </w:r>
+      <w:r>
+        <w:t xml:space="preserve">,</w:t>
+      </w:r>
+      <w:r>
+        <w:t xml:space="preserve"> </w:t>
+      </w:r>
+      <w:r>
+        <w:rPr>
+          <w:b/>
+        </w:rPr>
+        <w:t xml:space="preserve">Trompetto M</w:t>
+      </w:r>
+      <w:r>
+        <w:t xml:space="preserve">,</w:t>
+      </w:r>
+      <w:r>
+        <w:t xml:space="preserve"> </w:t>
+      </w:r>
+      <w:r>
+        <w:rPr>
+          <w:b/>
+        </w:rPr>
+        <w:t xml:space="preserve">Ferrero G</w:t>
+      </w:r>
+      <w:r>
+        <w:t xml:space="preserve">,</w:t>
+      </w:r>
+      <w:r>
+        <w:t xml:space="preserve"> </w:t>
+      </w:r>
+      <w:r>
+        <w:rPr>
+          <w:b/>
+        </w:rPr>
+        <w:t xml:space="preserve">Mizutani S</w:t>
+      </w:r>
+      <w:r>
+        <w:t xml:space="preserve">,</w:t>
+      </w:r>
+      <w:r>
+        <w:t xml:space="preserve"> </w:t>
+      </w:r>
+      <w:r>
+        <w:rPr>
+          <w:b/>
+        </w:rPr>
+        <w:t xml:space="preserve">Shiroma H</w:t>
+      </w:r>
+      <w:r>
+        <w:t xml:space="preserve">,</w:t>
+      </w:r>
+      <w:r>
+        <w:t xml:space="preserve"> </w:t>
+      </w:r>
+      <w:r>
+        <w:rPr>
+          <w:b/>
+        </w:rPr>
+        <w:t xml:space="preserve">Shiba S</w:t>
+      </w:r>
+      <w:r>
+        <w:t xml:space="preserve">,</w:t>
+      </w:r>
+      <w:r>
+        <w:t xml:space="preserve"> </w:t>
+      </w:r>
+      <w:r>
+        <w:rPr>
+          <w:b/>
+        </w:rPr>
+        <w:t xml:space="preserve">Shibata T</w:t>
+      </w:r>
+      <w:r>
+        <w:t xml:space="preserve">,</w:t>
+      </w:r>
+      <w:r>
+        <w:t xml:space="preserve"> </w:t>
+      </w:r>
+      <w:r>
+        <w:rPr>
+          <w:b/>
+        </w:rPr>
+        <w:t xml:space="preserve">Yachida S</w:t>
+      </w:r>
+      <w:r>
+        <w:t xml:space="preserve">,</w:t>
+      </w:r>
+      <w:r>
+        <w:t xml:space="preserve"> </w:t>
+      </w:r>
+      <w:r>
+        <w:rPr>
+          <w:b/>
+        </w:rPr>
+        <w:t xml:space="preserve">Yamada T</w:t>
+      </w:r>
+      <w:r>
+        <w:t xml:space="preserve">,</w:t>
+      </w:r>
+      <w:r>
+        <w:t xml:space="preserve"> </w:t>
+      </w:r>
+      <w:r>
+        <w:rPr>
+          <w:b/>
+        </w:rPr>
+        <w:t xml:space="preserve">Wirbel J</w:t>
+      </w:r>
+      <w:r>
+        <w:t xml:space="preserve">,</w:t>
+      </w:r>
+      <w:r>
+        <w:t xml:space="preserve"> </w:t>
+      </w:r>
+      <w:r>
+        <w:rPr>
+          <w:b/>
+        </w:rPr>
+        <w:t xml:space="preserve">Schrotz-King P</w:t>
+      </w:r>
+      <w:r>
+        <w:t xml:space="preserve">,</w:t>
+      </w:r>
+      <w:r>
+        <w:t xml:space="preserve"> </w:t>
+      </w:r>
+      <w:r>
+        <w:rPr>
+          <w:b/>
+        </w:rPr>
+        <w:t xml:space="preserve">Ulrich CM</w:t>
+      </w:r>
+      <w:r>
+        <w:t xml:space="preserve">,</w:t>
+      </w:r>
+      <w:r>
+        <w:t xml:space="preserve"> </w:t>
+      </w:r>
+      <w:r>
+        <w:rPr>
+          <w:b/>
+        </w:rPr>
+        <w:t xml:space="preserve">Brenner H</w:t>
+      </w:r>
+      <w:r>
+        <w:t xml:space="preserve">,</w:t>
+      </w:r>
+      <w:r>
+        <w:t xml:space="preserve"> </w:t>
+      </w:r>
+      <w:r>
+        <w:rPr>
+          <w:b/>
+        </w:rPr>
+        <w:t xml:space="preserve">Arumugam M</w:t>
+      </w:r>
+      <w:r>
+        <w:t xml:space="preserve">,</w:t>
+      </w:r>
+      <w:r>
+        <w:t xml:space="preserve"> </w:t>
+      </w:r>
+      <w:r>
+        <w:rPr>
+          <w:b/>
+        </w:rPr>
+        <w:t xml:space="preserve">Bork P</w:t>
+      </w:r>
+      <w:r>
+        <w:t xml:space="preserve">,</w:t>
+      </w:r>
+      <w:r>
+        <w:t xml:space="preserve"> </w:t>
+      </w:r>
+      <w:r>
+        <w:rPr>
+          <w:b/>
+        </w:rPr>
+        <w:t xml:space="preserve">Zeller G</w:t>
+      </w:r>
+      <w:r>
+        <w:t xml:space="preserve">,</w:t>
+      </w:r>
+      <w:r>
+        <w:t xml:space="preserve"> </w:t>
+      </w:r>
+      <w:r>
+        <w:rPr>
+          <w:b/>
+        </w:rPr>
+        <w:t xml:space="preserve">Cordero F</w:t>
+      </w:r>
+      <w:r>
+        <w:t xml:space="preserve">,</w:t>
+      </w:r>
+      <w:r>
+        <w:t xml:space="preserve"> </w:t>
+      </w:r>
+      <w:r>
+        <w:rPr>
+          <w:b/>
+        </w:rPr>
+        <w:t xml:space="preserve">Dias-Neto E</w:t>
+      </w:r>
+      <w:r>
+        <w:t xml:space="preserve">,</w:t>
+      </w:r>
+      <w:r>
+        <w:t xml:space="preserve"> </w:t>
+      </w:r>
+      <w:r>
+        <w:rPr>
+          <w:b/>
+        </w:rPr>
+        <w:t xml:space="preserve">Setubal JC</w:t>
+      </w:r>
+      <w:r>
+        <w:t xml:space="preserve">,</w:t>
+      </w:r>
+      <w:r>
+        <w:t xml:space="preserve"> </w:t>
+      </w:r>
+      <w:r>
+        <w:rPr>
+          <w:b/>
+        </w:rPr>
+        <w:t xml:space="preserve">Tett A</w:t>
+      </w:r>
+      <w:r>
+        <w:t xml:space="preserve">,</w:t>
+      </w:r>
+      <w:r>
+        <w:t xml:space="preserve"> </w:t>
+      </w:r>
+      <w:r>
+        <w:rPr>
+          <w:b/>
+        </w:rPr>
+        <w:t xml:space="preserve">Pardini B</w:t>
+      </w:r>
+      <w:r>
+        <w:t xml:space="preserve">,</w:t>
+      </w:r>
+      <w:r>
+        <w:t xml:space="preserve"> </w:t>
+      </w:r>
+      <w:r>
+        <w:rPr>
+          <w:b/>
+        </w:rPr>
+        <w:t xml:space="preserve">Rescigno M</w:t>
+      </w:r>
+      <w:r>
+        <w:t xml:space="preserve">,</w:t>
+      </w:r>
+      <w:r>
+        <w:t xml:space="preserve"> </w:t>
+      </w:r>
+      <w:r>
+        <w:rPr>
+          <w:b/>
+        </w:rPr>
+        <w:t xml:space="preserve">Waldron L</w:t>
+      </w:r>
+      <w:r>
+        <w:t xml:space="preserve">,</w:t>
+      </w:r>
+      <w:r>
+        <w:t xml:space="preserve"> </w:t>
+      </w:r>
+      <w:r>
+        <w:rPr>
+          <w:b/>
+        </w:rPr>
+        <w:t xml:space="preserve">Naccarati A</w:t>
+      </w:r>
+      <w:r>
+        <w:t xml:space="preserve">,</w:t>
+      </w:r>
+      <w:r>
+        <w:t xml:space="preserve"> </w:t>
+      </w:r>
+      <w:r>
+        <w:rPr>
+          <w:b/>
+        </w:rPr>
+        <w:t xml:space="preserve">Segata N</w:t>
+      </w:r>
+      <w:r>
+        <w:t xml:space="preserve">. 2019. Metagenomic analysis of colorectal cancer datasets identifies cross-cohort microbial diagnostic signatures and a link with choline degradation. Nature Medicine</w:t>
+      </w:r>
+      <w:r>
+        <w:t xml:space="preserve"> </w:t>
+      </w:r>
+      <w:r>
+        <w:rPr>
+          <w:b/>
+        </w:rPr>
+        <w:t xml:space="preserve">25</w:t>
+      </w:r>
+      <w:r>
+        <w:t xml:space="preserve">:667. doi:</w:t>
+      </w:r>
+      <w:hyperlink r:id="rId53">
+        <w:r>
+          <w:rPr>
+            <w:rStyle w:val="Hyperlink"/>
+          </w:rPr>
+          <w:t xml:space="preserve">10.1038/s41591-019-0405-7</w:t>
+        </w:r>
+      </w:hyperlink>
+      <w:r>
+        <w:t xml:space="preserve">.</w:t>
+      </w:r>
+    </w:p>
+    <w:p>
+      <w:pPr>
+        <w:pStyle w:val="BodyText"/>
+      </w:pPr>
+      <w:r>
+        <w:t xml:space="preserve">28.</w:t>
       </w:r>
       <w:r>
         <w:t xml:space="preserve"> </w:t>
@@ -4788,7 +5831,7 @@
         <w:pStyle w:val="BodyText"/>
       </w:pPr>
       <w:r>
-        <w:t xml:space="preserve">25.</w:t>
+        <w:t xml:space="preserve">29.</w:t>
       </w:r>
       <w:r>
         <w:t xml:space="preserve"> </w:t>
@@ -4826,7 +5869,7 @@
       <w:r>
         <w:t xml:space="preserve">:449–466. doi:</w:t>
       </w:r>
-      <w:hyperlink r:id="rId50">
+      <w:hyperlink r:id="rId54">
         <w:r>
           <w:rPr>
             <w:rStyle w:val="Hyperlink"/>
@@ -4843,7 +5886,7 @@
         <w:pStyle w:val="BodyText"/>
       </w:pPr>
       <w:r>
-        <w:t xml:space="preserve">26.</w:t>
+        <w:t xml:space="preserve">30.</w:t>
       </w:r>
       <w:r>
         <w:t xml:space="preserve"> </w:t>
@@ -4917,7 +5960,7 @@
       <w:r>
         <w:t xml:space="preserve">:292–296. doi:</w:t>
       </w:r>
-      <w:hyperlink r:id="rId51">
+      <w:hyperlink r:id="rId55">
         <w:r>
           <w:rPr>
             <w:rStyle w:val="Hyperlink"/>
@@ -4934,7 +5977,7 @@
         <w:pStyle w:val="BodyText"/>
       </w:pPr>
       <w:r>
-        <w:t xml:space="preserve">27.</w:t>
+        <w:t xml:space="preserve">31.</w:t>
       </w:r>
       <w:r>
         <w:t xml:space="preserve"> </w:t>
@@ -4947,742 +5990,6 @@
       </w:r>
       <w:r>
         <w:t xml:space="preserve">. 2017. Explanation in artificial intelligence: Insights from the social sciences. arXiv:170607269 [cs].</w:t>
-      </w:r>
-    </w:p>
-    <w:p>
-      <w:pPr>
-        <w:pStyle w:val="BodyText"/>
-      </w:pPr>
-      <w:r>
-        <w:t xml:space="preserve">28.</w:t>
-      </w:r>
-      <w:r>
-        <w:t xml:space="preserve"> </w:t>
-      </w:r>
-      <w:r>
-        <w:rPr>
-          <w:b/>
-        </w:rPr>
-        <w:t xml:space="preserve">Statnikov A</w:t>
-      </w:r>
-      <w:r>
-        <w:t xml:space="preserve">,</w:t>
-      </w:r>
-      <w:r>
-        <w:t xml:space="preserve"> </w:t>
-      </w:r>
-      <w:r>
-        <w:rPr>
-          <w:b/>
-        </w:rPr>
-        <w:t xml:space="preserve">Henaff M</w:t>
-      </w:r>
-      <w:r>
-        <w:t xml:space="preserve">,</w:t>
-      </w:r>
-      <w:r>
-        <w:t xml:space="preserve"> </w:t>
-      </w:r>
-      <w:r>
-        <w:rPr>
-          <w:b/>
-        </w:rPr>
-        <w:t xml:space="preserve">Narendra V</w:t>
-      </w:r>
-      <w:r>
-        <w:t xml:space="preserve">,</w:t>
-      </w:r>
-      <w:r>
-        <w:t xml:space="preserve"> </w:t>
-      </w:r>
-      <w:r>
-        <w:rPr>
-          <w:b/>
-        </w:rPr>
-        <w:t xml:space="preserve">Konganti K</w:t>
-      </w:r>
-      <w:r>
-        <w:t xml:space="preserve">,</w:t>
-      </w:r>
-      <w:r>
-        <w:t xml:space="preserve"> </w:t>
-      </w:r>
-      <w:r>
-        <w:rPr>
-          <w:b/>
-        </w:rPr>
-        <w:t xml:space="preserve">Li Z</w:t>
-      </w:r>
-      <w:r>
-        <w:t xml:space="preserve">,</w:t>
-      </w:r>
-      <w:r>
-        <w:t xml:space="preserve"> </w:t>
-      </w:r>
-      <w:r>
-        <w:rPr>
-          <w:b/>
-        </w:rPr>
-        <w:t xml:space="preserve">Yang L</w:t>
-      </w:r>
-      <w:r>
-        <w:t xml:space="preserve">,</w:t>
-      </w:r>
-      <w:r>
-        <w:t xml:space="preserve"> </w:t>
-      </w:r>
-      <w:r>
-        <w:rPr>
-          <w:b/>
-        </w:rPr>
-        <w:t xml:space="preserve">Pei Z</w:t>
-      </w:r>
-      <w:r>
-        <w:t xml:space="preserve">,</w:t>
-      </w:r>
-      <w:r>
-        <w:t xml:space="preserve"> </w:t>
-      </w:r>
-      <w:r>
-        <w:rPr>
-          <w:b/>
-        </w:rPr>
-        <w:t xml:space="preserve">Blaser MJ</w:t>
-      </w:r>
-      <w:r>
-        <w:t xml:space="preserve">,</w:t>
-      </w:r>
-      <w:r>
-        <w:t xml:space="preserve"> </w:t>
-      </w:r>
-      <w:r>
-        <w:rPr>
-          <w:b/>
-        </w:rPr>
-        <w:t xml:space="preserve">Aliferis CF</w:t>
-      </w:r>
-      <w:r>
-        <w:t xml:space="preserve">,</w:t>
-      </w:r>
-      <w:r>
-        <w:t xml:space="preserve"> </w:t>
-      </w:r>
-      <w:r>
-        <w:rPr>
-          <w:b/>
-        </w:rPr>
-        <w:t xml:space="preserve">Alekseyenko AV</w:t>
-      </w:r>
-      <w:r>
-        <w:t xml:space="preserve">. 2013. A comprehensive evaluation of multicategory classification methods for microbiomic data. Microbiome</w:t>
-      </w:r>
-      <w:r>
-        <w:t xml:space="preserve"> </w:t>
-      </w:r>
-      <w:r>
-        <w:rPr>
-          <w:b/>
-        </w:rPr>
-        <w:t xml:space="preserve">1</w:t>
-      </w:r>
-      <w:r>
-        <w:t xml:space="preserve">:11. doi:</w:t>
-      </w:r>
-      <w:hyperlink r:id="rId52">
-        <w:r>
-          <w:rPr>
-            <w:rStyle w:val="Hyperlink"/>
-          </w:rPr>
-          <w:t xml:space="preserve">10.1186/2049-2618-1-11</w:t>
-        </w:r>
-      </w:hyperlink>
-      <w:r>
-        <w:t xml:space="preserve">.</w:t>
-      </w:r>
-    </w:p>
-    <w:p>
-      <w:pPr>
-        <w:pStyle w:val="BodyText"/>
-      </w:pPr>
-      <w:r>
-        <w:t xml:space="preserve">29.</w:t>
-      </w:r>
-      <w:r>
-        <w:t xml:space="preserve"> </w:t>
-      </w:r>
-      <w:r>
-        <w:rPr>
-          <w:b/>
-        </w:rPr>
-        <w:t xml:space="preserve">Knights D</w:t>
-      </w:r>
-      <w:r>
-        <w:t xml:space="preserve">,</w:t>
-      </w:r>
-      <w:r>
-        <w:t xml:space="preserve"> </w:t>
-      </w:r>
-      <w:r>
-        <w:rPr>
-          <w:b/>
-        </w:rPr>
-        <w:t xml:space="preserve">Costello EK</w:t>
-      </w:r>
-      <w:r>
-        <w:t xml:space="preserve">,</w:t>
-      </w:r>
-      <w:r>
-        <w:t xml:space="preserve"> </w:t>
-      </w:r>
-      <w:r>
-        <w:rPr>
-          <w:b/>
-        </w:rPr>
-        <w:t xml:space="preserve">Knight R</w:t>
-      </w:r>
-      <w:r>
-        <w:t xml:space="preserve">. 2011. Supervised classification of human microbiota. FEMS Microbiology Reviews</w:t>
-      </w:r>
-      <w:r>
-        <w:t xml:space="preserve"> </w:t>
-      </w:r>
-      <w:r>
-        <w:rPr>
-          <w:b/>
-        </w:rPr>
-        <w:t xml:space="preserve">35</w:t>
-      </w:r>
-      <w:r>
-        <w:t xml:space="preserve">:343–359. doi:</w:t>
-      </w:r>
-      <w:hyperlink r:id="rId53">
-        <w:r>
-          <w:rPr>
-            <w:rStyle w:val="Hyperlink"/>
-          </w:rPr>
-          <w:t xml:space="preserve">10.1111/j.1574-6976.2010.00251.x</w:t>
-        </w:r>
-      </w:hyperlink>
-      <w:r>
-        <w:t xml:space="preserve">.</w:t>
-      </w:r>
-    </w:p>
-    <w:p>
-      <w:pPr>
-        <w:pStyle w:val="BodyText"/>
-      </w:pPr>
-      <w:r>
-        <w:t xml:space="preserve">30.</w:t>
-      </w:r>
-      <w:r>
-        <w:t xml:space="preserve"> </w:t>
-      </w:r>
-      <w:r>
-        <w:rPr>
-          <w:b/>
-        </w:rPr>
-        <w:t xml:space="preserve">Wirbel J</w:t>
-      </w:r>
-      <w:r>
-        <w:t xml:space="preserve">,</w:t>
-      </w:r>
-      <w:r>
-        <w:t xml:space="preserve"> </w:t>
-      </w:r>
-      <w:r>
-        <w:rPr>
-          <w:b/>
-        </w:rPr>
-        <w:t xml:space="preserve">Pyl PT</w:t>
-      </w:r>
-      <w:r>
-        <w:t xml:space="preserve">,</w:t>
-      </w:r>
-      <w:r>
-        <w:t xml:space="preserve"> </w:t>
-      </w:r>
-      <w:r>
-        <w:rPr>
-          <w:b/>
-        </w:rPr>
-        <w:t xml:space="preserve">Kartal E</w:t>
-      </w:r>
-      <w:r>
-        <w:t xml:space="preserve">,</w:t>
-      </w:r>
-      <w:r>
-        <w:t xml:space="preserve"> </w:t>
-      </w:r>
-      <w:r>
-        <w:rPr>
-          <w:b/>
-        </w:rPr>
-        <w:t xml:space="preserve">Zych K</w:t>
-      </w:r>
-      <w:r>
-        <w:t xml:space="preserve">,</w:t>
-      </w:r>
-      <w:r>
-        <w:t xml:space="preserve"> </w:t>
-      </w:r>
-      <w:r>
-        <w:rPr>
-          <w:b/>
-        </w:rPr>
-        <w:t xml:space="preserve">Kashani A</w:t>
-      </w:r>
-      <w:r>
-        <w:t xml:space="preserve">,</w:t>
-      </w:r>
-      <w:r>
-        <w:t xml:space="preserve"> </w:t>
-      </w:r>
-      <w:r>
-        <w:rPr>
-          <w:b/>
-        </w:rPr>
-        <w:t xml:space="preserve">Milanese A</w:t>
-      </w:r>
-      <w:r>
-        <w:t xml:space="preserve">,</w:t>
-      </w:r>
-      <w:r>
-        <w:t xml:space="preserve"> </w:t>
-      </w:r>
-      <w:r>
-        <w:rPr>
-          <w:b/>
-        </w:rPr>
-        <w:t xml:space="preserve">Fleck JS</w:t>
-      </w:r>
-      <w:r>
-        <w:t xml:space="preserve">,</w:t>
-      </w:r>
-      <w:r>
-        <w:t xml:space="preserve"> </w:t>
-      </w:r>
-      <w:r>
-        <w:rPr>
-          <w:b/>
-        </w:rPr>
-        <w:t xml:space="preserve">Voigt AY</w:t>
-      </w:r>
-      <w:r>
-        <w:t xml:space="preserve">,</w:t>
-      </w:r>
-      <w:r>
-        <w:t xml:space="preserve"> </w:t>
-      </w:r>
-      <w:r>
-        <w:rPr>
-          <w:b/>
-        </w:rPr>
-        <w:t xml:space="preserve">Palleja A</w:t>
-      </w:r>
-      <w:r>
-        <w:t xml:space="preserve">,</w:t>
-      </w:r>
-      <w:r>
-        <w:t xml:space="preserve"> </w:t>
-      </w:r>
-      <w:r>
-        <w:rPr>
-          <w:b/>
-        </w:rPr>
-        <w:t xml:space="preserve">Ponnudurai R</w:t>
-      </w:r>
-      <w:r>
-        <w:t xml:space="preserve">,</w:t>
-      </w:r>
-      <w:r>
-        <w:t xml:space="preserve"> </w:t>
-      </w:r>
-      <w:r>
-        <w:rPr>
-          <w:b/>
-        </w:rPr>
-        <w:t xml:space="preserve">Sunagawa S</w:t>
-      </w:r>
-      <w:r>
-        <w:t xml:space="preserve">,</w:t>
-      </w:r>
-      <w:r>
-        <w:t xml:space="preserve"> </w:t>
-      </w:r>
-      <w:r>
-        <w:rPr>
-          <w:b/>
-        </w:rPr>
-        <w:t xml:space="preserve">Coelho LP</w:t>
-      </w:r>
-      <w:r>
-        <w:t xml:space="preserve">,</w:t>
-      </w:r>
-      <w:r>
-        <w:t xml:space="preserve"> </w:t>
-      </w:r>
-      <w:r>
-        <w:rPr>
-          <w:b/>
-        </w:rPr>
-        <w:t xml:space="preserve">Schrotz-King P</w:t>
-      </w:r>
-      <w:r>
-        <w:t xml:space="preserve">,</w:t>
-      </w:r>
-      <w:r>
-        <w:t xml:space="preserve"> </w:t>
-      </w:r>
-      <w:r>
-        <w:rPr>
-          <w:b/>
-        </w:rPr>
-        <w:t xml:space="preserve">Vogtmann E</w:t>
-      </w:r>
-      <w:r>
-        <w:t xml:space="preserve">,</w:t>
-      </w:r>
-      <w:r>
-        <w:t xml:space="preserve"> </w:t>
-      </w:r>
-      <w:r>
-        <w:rPr>
-          <w:b/>
-        </w:rPr>
-        <w:t xml:space="preserve">Habermann N</w:t>
-      </w:r>
-      <w:r>
-        <w:t xml:space="preserve">,</w:t>
-      </w:r>
-      <w:r>
-        <w:t xml:space="preserve"> </w:t>
-      </w:r>
-      <w:r>
-        <w:rPr>
-          <w:b/>
-        </w:rPr>
-        <w:t xml:space="preserve">Niméus E</w:t>
-      </w:r>
-      <w:r>
-        <w:t xml:space="preserve">,</w:t>
-      </w:r>
-      <w:r>
-        <w:t xml:space="preserve"> </w:t>
-      </w:r>
-      <w:r>
-        <w:rPr>
-          <w:b/>
-        </w:rPr>
-        <w:t xml:space="preserve">Thomas AM</w:t>
-      </w:r>
-      <w:r>
-        <w:t xml:space="preserve">,</w:t>
-      </w:r>
-      <w:r>
-        <w:t xml:space="preserve"> </w:t>
-      </w:r>
-      <w:r>
-        <w:rPr>
-          <w:b/>
-        </w:rPr>
-        <w:t xml:space="preserve">Manghi P</w:t>
-      </w:r>
-      <w:r>
-        <w:t xml:space="preserve">,</w:t>
-      </w:r>
-      <w:r>
-        <w:t xml:space="preserve"> </w:t>
-      </w:r>
-      <w:r>
-        <w:rPr>
-          <w:b/>
-        </w:rPr>
-        <w:t xml:space="preserve">Gandini S</w:t>
-      </w:r>
-      <w:r>
-        <w:t xml:space="preserve">,</w:t>
-      </w:r>
-      <w:r>
-        <w:t xml:space="preserve"> </w:t>
-      </w:r>
-      <w:r>
-        <w:rPr>
-          <w:b/>
-        </w:rPr>
-        <w:t xml:space="preserve">Serrano D</w:t>
-      </w:r>
-      <w:r>
-        <w:t xml:space="preserve">,</w:t>
-      </w:r>
-      <w:r>
-        <w:t xml:space="preserve"> </w:t>
-      </w:r>
-      <w:r>
-        <w:rPr>
-          <w:b/>
-        </w:rPr>
-        <w:t xml:space="preserve">Mizutani S</w:t>
-      </w:r>
-      <w:r>
-        <w:t xml:space="preserve">,</w:t>
-      </w:r>
-      <w:r>
-        <w:t xml:space="preserve"> </w:t>
-      </w:r>
-      <w:r>
-        <w:rPr>
-          <w:b/>
-        </w:rPr>
-        <w:t xml:space="preserve">Shiroma H</w:t>
-      </w:r>
-      <w:r>
-        <w:t xml:space="preserve">,</w:t>
-      </w:r>
-      <w:r>
-        <w:t xml:space="preserve"> </w:t>
-      </w:r>
-      <w:r>
-        <w:rPr>
-          <w:b/>
-        </w:rPr>
-        <w:t xml:space="preserve">Shiba S</w:t>
-      </w:r>
-      <w:r>
-        <w:t xml:space="preserve">,</w:t>
-      </w:r>
-      <w:r>
-        <w:t xml:space="preserve"> </w:t>
-      </w:r>
-      <w:r>
-        <w:rPr>
-          <w:b/>
-        </w:rPr>
-        <w:t xml:space="preserve">Shibata T</w:t>
-      </w:r>
-      <w:r>
-        <w:t xml:space="preserve">,</w:t>
-      </w:r>
-      <w:r>
-        <w:t xml:space="preserve"> </w:t>
-      </w:r>
-      <w:r>
-        <w:rPr>
-          <w:b/>
-        </w:rPr>
-        <w:t xml:space="preserve">Yachida S</w:t>
-      </w:r>
-      <w:r>
-        <w:t xml:space="preserve">,</w:t>
-      </w:r>
-      <w:r>
-        <w:t xml:space="preserve"> </w:t>
-      </w:r>
-      <w:r>
-        <w:rPr>
-          <w:b/>
-        </w:rPr>
-        <w:t xml:space="preserve">Yamada T</w:t>
-      </w:r>
-      <w:r>
-        <w:t xml:space="preserve">,</w:t>
-      </w:r>
-      <w:r>
-        <w:t xml:space="preserve"> </w:t>
-      </w:r>
-      <w:r>
-        <w:rPr>
-          <w:b/>
-        </w:rPr>
-        <w:t xml:space="preserve">Waldron L</w:t>
-      </w:r>
-      <w:r>
-        <w:t xml:space="preserve">,</w:t>
-      </w:r>
-      <w:r>
-        <w:t xml:space="preserve"> </w:t>
-      </w:r>
-      <w:r>
-        <w:rPr>
-          <w:b/>
-        </w:rPr>
-        <w:t xml:space="preserve">Naccarati A</w:t>
-      </w:r>
-      <w:r>
-        <w:t xml:space="preserve">,</w:t>
-      </w:r>
-      <w:r>
-        <w:t xml:space="preserve"> </w:t>
-      </w:r>
-      <w:r>
-        <w:rPr>
-          <w:b/>
-        </w:rPr>
-        <w:t xml:space="preserve">Segata N</w:t>
-      </w:r>
-      <w:r>
-        <w:t xml:space="preserve">,</w:t>
-      </w:r>
-      <w:r>
-        <w:t xml:space="preserve"> </w:t>
-      </w:r>
-      <w:r>
-        <w:rPr>
-          <w:b/>
-        </w:rPr>
-        <w:t xml:space="preserve">Sinha R</w:t>
-      </w:r>
-      <w:r>
-        <w:t xml:space="preserve">,</w:t>
-      </w:r>
-      <w:r>
-        <w:t xml:space="preserve"> </w:t>
-      </w:r>
-      <w:r>
-        <w:rPr>
-          <w:b/>
-        </w:rPr>
-        <w:t xml:space="preserve">Ulrich CM</w:t>
-      </w:r>
-      <w:r>
-        <w:t xml:space="preserve">,</w:t>
-      </w:r>
-      <w:r>
-        <w:t xml:space="preserve"> </w:t>
-      </w:r>
-      <w:r>
-        <w:rPr>
-          <w:b/>
-        </w:rPr>
-        <w:t xml:space="preserve">Brenner H</w:t>
-      </w:r>
-      <w:r>
-        <w:t xml:space="preserve">,</w:t>
-      </w:r>
-      <w:r>
-        <w:t xml:space="preserve"> </w:t>
-      </w:r>
-      <w:r>
-        <w:rPr>
-          <w:b/>
-        </w:rPr>
-        <w:t xml:space="preserve">Arumugam M</w:t>
-      </w:r>
-      <w:r>
-        <w:t xml:space="preserve">,</w:t>
-      </w:r>
-      <w:r>
-        <w:t xml:space="preserve"> </w:t>
-      </w:r>
-      <w:r>
-        <w:rPr>
-          <w:b/>
-        </w:rPr>
-        <w:t xml:space="preserve">Bork P</w:t>
-      </w:r>
-      <w:r>
-        <w:t xml:space="preserve">,</w:t>
-      </w:r>
-      <w:r>
-        <w:t xml:space="preserve"> </w:t>
-      </w:r>
-      <w:r>
-        <w:rPr>
-          <w:b/>
-        </w:rPr>
-        <w:t xml:space="preserve">Zeller G</w:t>
-      </w:r>
-      <w:r>
-        <w:t xml:space="preserve">. 2019. Meta-analysis of fecal metagenomes reveals global microbial signatures that are specific for colorectal cancer. Nature Medicine</w:t>
-      </w:r>
-      <w:r>
-        <w:t xml:space="preserve"> </w:t>
-      </w:r>
-      <w:r>
-        <w:rPr>
-          <w:b/>
-        </w:rPr>
-        <w:t xml:space="preserve">25</w:t>
-      </w:r>
-      <w:r>
-        <w:t xml:space="preserve">:679. doi:</w:t>
-      </w:r>
-      <w:hyperlink r:id="rId54">
-        <w:r>
-          <w:rPr>
-            <w:rStyle w:val="Hyperlink"/>
-          </w:rPr>
-          <w:t xml:space="preserve">10.1038/s41591-019-0406-6</w:t>
-        </w:r>
-      </w:hyperlink>
-      <w:r>
-        <w:t xml:space="preserve">.</w:t>
-      </w:r>
-    </w:p>
-    <w:p>
-      <w:pPr>
-        <w:pStyle w:val="BodyText"/>
-      </w:pPr>
-      <w:r>
-        <w:t xml:space="preserve">31.</w:t>
-      </w:r>
-      <w:r>
-        <w:t xml:space="preserve"> </w:t>
-      </w:r>
-      <w:r>
-        <w:rPr>
-          <w:b/>
-        </w:rPr>
-        <w:t xml:space="preserve">Vangay P</w:t>
-      </w:r>
-      <w:r>
-        <w:t xml:space="preserve">,</w:t>
-      </w:r>
-      <w:r>
-        <w:t xml:space="preserve"> </w:t>
-      </w:r>
-      <w:r>
-        <w:rPr>
-          <w:b/>
-        </w:rPr>
-        <w:t xml:space="preserve">Hillmann BM</w:t>
-      </w:r>
-      <w:r>
-        <w:t xml:space="preserve">,</w:t>
-      </w:r>
-      <w:r>
-        <w:t xml:space="preserve"> </w:t>
-      </w:r>
-      <w:r>
-        <w:rPr>
-          <w:b/>
-        </w:rPr>
-        <w:t xml:space="preserve">Knights D</w:t>
-      </w:r>
-      <w:r>
-        <w:t xml:space="preserve">. 2019. Microbiome learning repo (ML repo): A public repository of microbiome regression and classification tasks. Gigascience</w:t>
-      </w:r>
-      <w:r>
-        <w:t xml:space="preserve"> </w:t>
-      </w:r>
-      <w:r>
-        <w:rPr>
-          <w:b/>
-        </w:rPr>
-        <w:t xml:space="preserve">8</w:t>
-      </w:r>
-      <w:r>
-        <w:t xml:space="preserve">. doi:</w:t>
-      </w:r>
-      <w:hyperlink r:id="rId55">
-        <w:r>
-          <w:rPr>
-            <w:rStyle w:val="Hyperlink"/>
-          </w:rPr>
-          <w:t xml:space="preserve">10.1093/gigascience/giz042</w:t>
-        </w:r>
-      </w:hyperlink>
-      <w:r>
-        <w:t xml:space="preserve">.</w:t>
       </w:r>
     </w:p>
     <w:p>
@@ -6643,7 +6950,7 @@
     </w:lvl>
   </w:abstractNum>
   <w:abstractNum w:abstractNumId="990">
-    <w:nsid w:val="e35438da"/>
+    <w:nsid w:val="77af7c0d"/>
     <w:multiLevelType w:val="multilevel"/>
     <w:lvl w:ilvl="0">
       <w:numFmt w:val="bullet"/>

</xml_diff>

<commit_message>
changes after meeting 2
</commit_message>
<xml_diff>
--- a/submission/manuscript.docx
+++ b/submission/manuscript.docx
@@ -377,7 +377,7 @@
         <w:pStyle w:val="FirstParagraph"/>
       </w:pPr>
       <w:r>
-        <w:t xml:space="preserve">As the number of people represented in human microbiome datasets grow, there is an increasing desire to use microbiome data to diagnose disease. However, the structure of the human microbiome is remarkably variable between individuals to the point where it is often difficult to identify the bacterial populations that are associated with diseases using traditional statistical models. This variation is likely due to the ability of many bacterial populations to fill the same niche such that different populations cause the same disease in different individuals. Furthermore, a growing number of studies have shown that it is rare for a single bacterial species to be associated with a disease. Instead, subsets of the microbiome account for differences in health. Traditional statistical approaches do not adequately account for the variation in the human microbiome and typically consider the protective or risk effects of each bacterial population individually. Recently, machine learning models have grown in popularity among microbiome researchers because of the large amount of data that can now be generated and because the models are effective at accounting for the interpersonal microbiome variation and the ecology of the disease.</w:t>
+        <w:t xml:space="preserve">As the number of people represented in human microbiome datasets grow, there is an increasing desire to use microbiome data to diagnose diseases. However, the structure of the human microbiome is remarkably variable between individuals to the point where it is often difficult to identify the bacterial populations that are associated with diseases using traditional statistical models. This variation is likely due to the ability of many bacterial populations to fill the same niche such that different populations cause the same disease in different individuals. Furthermore, a growing number of studies have shown that it is rare for a single bacterial species to be associated with a disease. Instead, subsets of the microbiome account for differences in health. Traditional statistical approaches do not adequately account for the variation in the human microbiome and typically consider the protective or risk effects of each bacterial population individually. Recently, machine learning models have grown in popularity among microbiome researchers because of the large amount of data that can now be generated and because the models are effective at accounting for the interpersonal microbiome variation and the ecology of the disease.</w:t>
       </w:r>
     </w:p>
     <w:p>
@@ -391,52 +391,10 @@
         <w:t xml:space="preserve"> </w:t>
       </w:r>
       <w:r>
-        <w:t xml:space="preserve">(1–11)</w:t>
-      </w:r>
-      <w:r>
-        <w:t xml:space="preserve">. The task of diagnosing an individual with high confidence relies on a ML model that is built with rigorous methods. However, ML methodology in the microbiome field has flaws that have not been addressed previously. There is a lack of transparency in which methods are used and how these methods are implemented</w:t>
-      </w:r>
-      <w:r>
-        <w:t xml:space="preserve"> </w:t>
-      </w:r>
-      <w:r>
-        <w:t xml:space="preserve">(12, 13)</w:t>
-      </w:r>
-      <w:r>
-        <w:t xml:space="preserve">; models are being developed and evaluated without a seperate held-out test data</w:t>
-      </w:r>
-      <w:r>
-        <w:t xml:space="preserve"> </w:t>
-      </w:r>
-      <w:r>
-        <w:t xml:space="preserve">(3, 4, 14–16)</w:t>
-      </w:r>
-      <w:r>
-        <w:t xml:space="preserve">; there is large variation between the cross-validation outcomes</w:t>
-      </w:r>
-      <w:r>
-        <w:t xml:space="preserve"> </w:t>
-      </w:r>
-      <w:r>
-        <w:t xml:space="preserve">(16, 17)</w:t>
-      </w:r>
-      <w:r>
-        <w:t xml:space="preserve"> </w:t>
-      </w:r>
-      <w:r>
-        <w:t xml:space="preserve">and between cross-validation and testing performances</w:t>
-      </w:r>
-      <w:r>
-        <w:t xml:space="preserve"> </w:t>
-      </w:r>
-      <w:r>
-        <w:t xml:space="preserve">(18)</w:t>
-      </w:r>
-      <w:r>
-        <w:t xml:space="preserve"> </w:t>
-      </w:r>
-      <w:r>
-        <w:t xml:space="preserve">. These practices limit reproducibility, cause overoptimism for model performance and prevent the development of generalizable models, where the model makes accurate predictions with newly acquired data as well as it does with the training data. Nevertheless, the microbiome field is making progress to avoid potential pitfalls of ML. More and more studies are now validating their models on independent datasets</w:t>
+        <w:t xml:space="preserve">(1–16, 16–18)</w:t>
+      </w:r>
+      <w:r>
+        <w:t xml:space="preserve">. The task of diagnosing an individual with high confidence relies on a ML model that is built with rigorous methods. However, there are common methodological problems across many of these studies that need to be addressed as the field progresses. These include a lack of transparency in which methods are used and how these methods are implemented; developing and evaluating models without a separate held-out test data; large variation between the predictive performance on different folds of cross-validation; and large variation between cross-validation and testing performances. Nevertheless, the microbiome field is making progress to avoid some of these pitfalls including validating their models on independent datasets</w:t>
       </w:r>
       <w:r>
         <w:t xml:space="preserve"> </w:t>
@@ -448,7 +406,7 @@
         <w:t xml:space="preserve"> </w:t>
       </w:r>
       <w:r>
-        <w:t xml:space="preserve">and they are introducing frameworks to accurately use ML tools</w:t>
+        <w:t xml:space="preserve">and introducing analysis frameworks to better use ML tools</w:t>
       </w:r>
       <w:r>
         <w:t xml:space="preserve"> </w:t>
@@ -457,15 +415,15 @@
         <w:t xml:space="preserve">(20–23)</w:t>
       </w:r>
       <w:r>
-        <w:t xml:space="preserve">.</w:t>
-      </w:r>
-    </w:p>
-    <w:p>
-      <w:pPr>
-        <w:pStyle w:val="BodyText"/>
-      </w:pPr>
-      <w:r>
-        <w:t xml:space="preserve">Among microbiome researchers, there has been a trend towards using more complex ML models such as random forest and neural networks</w:t>
+        <w:t xml:space="preserve">. More work is needed to further improve reproducibility and minimize over-optimism for model performance.</w:t>
+      </w:r>
+    </w:p>
+    <w:p>
+      <w:pPr>
+        <w:pStyle w:val="BodyText"/>
+      </w:pPr>
+      <w:r>
+        <w:t xml:space="preserve">Among microbiome researchers the lack of transparency in justifying a modelling approach has been due to an implicit assumption that more complex models are better because they are more complex. This has resulted in a trend towards using models such as random forest and neural networks</w:t>
       </w:r>
       <w:r>
         <w:t xml:space="preserve"> </w:t>
@@ -486,7 +444,7 @@
         <w:t xml:space="preserve">(18, 22, 27)</w:t>
       </w:r>
       <w:r>
-        <w:t xml:space="preserve">. There is an implicit assumption that the more complex models are better because they are more complex. Although these models may be better at incorporating non-linear relationships or yield better predictions, they are also called black box ML models because they are not inherently interpretable. These models require post hoc explanations to quantify the importance of each feature in making a prediction. Depending on the application of the model researchers may chose to use different modeling approaches. For example, a researcher trying to identify the populations causing a disease would likely want a more interpretable model whereas a clinician may emphasize performance. Although one may feel that they are sacrificing interpretability for performance, that tradeoff may be minimal</w:t>
+        <w:t xml:space="preserve">. Although the more complex models may be better at incorporating non-linear relationships or yield better predictions, they are considered to be black box models because they are not inherently interpretable. These models require post hoc explanations to quantify the importance of each feature in making a prediction and they do not show the structure of how the features are used. Depending on the application of the model, researchers may choose to use different modeling approaches. For example, researchers trying to identify the populations causing a disease would likely want a more interpretable model whereas clinicians may emphasize performance. Although one may feel that they are sacrificing interpretability for performance, that tradeoff may be minimal</w:t>
       </w:r>
       <w:r>
         <w:t xml:space="preserve"> </w:t>
@@ -495,15 +453,15 @@
         <w:t xml:space="preserve">(28, 29)</w:t>
       </w:r>
       <w:r>
-        <w:t xml:space="preserve">.</w:t>
-      </w:r>
-    </w:p>
-    <w:p>
-      <w:pPr>
-        <w:pStyle w:val="BodyText"/>
-      </w:pPr>
-      <w:r>
-        <w:t xml:space="preserve">The lack of transparency in model selection and using flawed modelling and interpretation methods negatively impacts model validity. To showcase a rigorous ML pipeline and to shed light on how ML model selection can affect modeling results, we performed an empirical analysis comparing 7 modeling approaches using the same dataset and pipeline. We established modeling pipelines for three linear models with different forms of regularization: L2-regularized logistic regression and L1 and L2-regularized support vector machines (SVM) with a linear kernel. We also developed four non-linear models: SVM with radial basis function kernel, a decision tree, random forest and XGBoost. We compared the predictive performance, interpretability and computational efficiency of the seven models to highlight the importance of model selection. To demonstrate the performance of these modelling approaches and our pipeline, we used data from a previously published study that sought to classifiy individuals as having normal colons or colonic lesions based on the 16S rRNA gene sequences collected from fecal samples</w:t>
+        <w:t xml:space="preserve">. Regardless, it is important for researchers to articulate why they have selected a specific modelling approach or even compare multiple approaches in the same study.</w:t>
+      </w:r>
+    </w:p>
+    <w:p>
+      <w:pPr>
+        <w:pStyle w:val="BodyText"/>
+      </w:pPr>
+      <w:r>
+        <w:t xml:space="preserve">To showcase a rigorous ML pipeline and to shed light on how ML model selection can affect modeling results, we performed an empirical analysis comparing 7 modeling approaches with the same dataset and pipeline. We built three linear models with different forms of regularization: L2-regularized logistic regression and L1 and L2-regularized support vector machines (SVM) with a linear kernel. We also built four non-linear models: SVM with radial basis function kernel, a decision tree, random forest and XGBoost. We compared the predictive performance, interpretability, and computational efficiency. To demonstrate the performance of these modeling approaches and our pipeline, we used data from a previously published study that sought to classifiy individuals as having normal colons or colonic lesions based on the 16S rRNA gene sequences collected from fecal samples</w:t>
       </w:r>
       <w:r>
         <w:t xml:space="preserve"> </w:t>
@@ -512,7 +470,7 @@
         <w:t xml:space="preserve">(3)</w:t>
       </w:r>
       <w:r>
-        <w:t xml:space="preserve">. This dataset was selected because it is a relatively large collection of samples (N=490) connected to clinically significant disease where there is ample evidence that it is driven by variation in the microbiome</w:t>
+        <w:t xml:space="preserve">. This dataset was selected because it is a relatively large collection of individuals (N=490) connected to a clinically significant disease where there is ample evidence that the disease is driven by variation in the microbiome</w:t>
       </w:r>
       <w:r>
         <w:t xml:space="preserve"> </w:t>
@@ -521,7 +479,7 @@
         <w:t xml:space="preserve">(1, 3, 4, 30)</w:t>
       </w:r>
       <w:r>
-        <w:t xml:space="preserve">. With this dataset, we established standards for ML pipeline construction, evaluated predictive performance, and demonstrated model interpretation for models. This framework can be easily applied to other host-associated and environmental microbiome problems.</w:t>
+        <w:t xml:space="preserve">. With this dataset we developed a framework that implementf a ML pipeline that can be used for any modeling approach, evaluates predictive performance, and demonstrates how to interpret these models. This framework can be easily applied to other host-associated and environmental microbiome datasets.</w:t>
       </w:r>
     </w:p>
     <w:p>
@@ -548,31 +506,39 @@
         <w:t xml:space="preserve"> </w:t>
       </w:r>
       <w:r>
-        <w:t xml:space="preserve">We established a ML pipeline where we train and validate each of the seven models [Figure 1]. We randomly split the data into training and test sets so that the training set consisted of 80% of the full dataset while the test set was composed of the remaining data [Figure 1]. Since the cases are not uniformly represented in the data, the data-split was stratified to maintain the overall label distribution in both the training and test sets. For example, our example dataset represented data from 490 individuals, 261 had normal colons and 229 had a screen relevant neoplasia (SRN). After the data-split, the training set consisted of 393 patients (209 SRN), while the test set was composed of 97 patients (52 SRN). The training data was used for hyperparameter selection and the test set was used for evaluating predictive performance.</w:t>
-      </w:r>
-    </w:p>
-    <w:p>
-      <w:pPr>
-        <w:pStyle w:val="BodyText"/>
-      </w:pPr>
-      <w:r>
-        <w:t xml:space="preserve">We used ML models with different classification algorithms and regularization methods. Regularization is a technique to discourage overfitting by penalizing the model for learning the training data too well. For regularized logistic regression and SVM with linear kernel, we used L2 regularization to keep all potentially important features. For comparison, we also trained an L1 regularized SVM model with linear kernel. L1-regularization on microbiome data lead to a sparser solution (i.e., force many coefficients to zero). Finally, to explore the potential for non-linear relationships among features and the outcome of interest, we trained tree based models, decision tree, random forest and XGBoost, as well as an SVM with non-linear kernel.</w:t>
-      </w:r>
-    </w:p>
-    <w:p>
-      <w:pPr>
-        <w:pStyle w:val="BodyText"/>
-      </w:pPr>
-      <w:r>
-        <w:t xml:space="preserve">Hyperparameters are the rules that are learned from the training data in a classification algorithm. For example regularization term (C) that decides how big the penalty for overfitting will be, is an hyperparameter. The model becomes more generalizable when we tune for the optimal C value. Similar to regularization term C, other hyperparameters can be tuned over a full grid search and selected by validation to build better models. We selected hyperparameter settings by performing repeated five-fold cross-validation (CV) on the training set [Figure 1]. Similar to the initial data-split, five-fold CV was also stratified to maintain the overall label distribution. We chose the best hyperparameter setting for each model based on its CV predictive performance using the area under the receiver operating characteristic curve (AUROC) metric [Figure S1 and S2]. The AUROC ranges from 1.0, where the model perfectly distinguishes between cases and controls, to 0.50, where the model’s predictions are no different from random chance. The cross-validation of each hyperparameter setting was repeated over 100 randomizations to get a robust reading of predictive performance.</w:t>
-      </w:r>
-    </w:p>
-    <w:p>
-      <w:pPr>
-        <w:pStyle w:val="BodyText"/>
-      </w:pPr>
-      <w:r>
-        <w:t xml:space="preserve">We then trained the full training dataset with the selected hyperparameters. We used the held-out test set to evaluate the testing predictive performance of each ML model. The data-split, hyperparameter selection, training and testing steps were repeated 100 times to get a reliable and robust reading of model performance [Figure 1].</w:t>
+        <w:t xml:space="preserve">We established a ML pipeline where we trained and validated each of the seven models using a common approach that is based on standard methods within the ML community (REFS)[Figure 1].</w:t>
+      </w:r>
+    </w:p>
+    <w:p>
+      <w:pPr>
+        <w:pStyle w:val="BodyText"/>
+      </w:pPr>
+      <w:r>
+        <w:t xml:space="preserve">First, we randomly split the data into training and test sets so that the training set consisted of 80% of the full dataset while the test set was composed of the remaining 20% of the data [Figure 1]. To maintain the distribution of controls and cases that was found with the full dataset, we performed stratified splits. For example, our full dataset included 490 individuals. Of these, 261 had normal colons (53%) and 229 had a screen relevant neoplasia (SRN; 46.7%). A training set included 393 individuals, of which 209 had an SRN (53%), while the test set was composed of 97 individuals of which 52 had an SRN (54%). The training data was used to build the models and the test set was used for evaluating predictive performance.</w:t>
+      </w:r>
+    </w:p>
+    <w:p>
+      <w:pPr>
+        <w:pStyle w:val="BodyText"/>
+      </w:pPr>
+      <w:r>
+        <w:t xml:space="preserve">Second, we trained seven different models using the training data. We selected models with different classification algorithms and regularization methods. Regularization is a technique that discourages overfitting by penalizing the model for learning the training data too well. For regularized logistic regression and SVM with linear kernel, we used L2 regularization to keep all potentially important features. For comparison, we also trained an L1 regularized SVM model with linear kernel. L1-regularization on microbiome data led to a sparser solution (i.e., force many coefficients to zero). To explore the potential for non-linear relationships among features to improve classification, we trained tree-based models including decision tree, random forest, and XGBoost and we trained an SVM model with non-linear kernel.</w:t>
+      </w:r>
+    </w:p>
+    <w:p>
+      <w:pPr>
+        <w:pStyle w:val="BodyText"/>
+      </w:pPr>
+      <w:r>
+        <w:t xml:space="preserve">Third, fitting of these models require selecting appropriate hyperparameters. Hyperparameters are the rules that are learned from the training set in a classification algorithm. For example, in the linear models the regularization term (C) is a hyperparameter that indicates the penalty for overfitting. Similar to regularization term C, all hyperparameters are tuned to find the best model. We selected hyperparameters by performing 100 five-fold cross-validation (CV) repeats on the training set [Figure 1]. The five-fold CV was also stratified to maintain the overall case and control distribution. We chose the best hyperparameter values for each model based on its CV predictive performance using the area under the receiver operating characteristic curve (AUROC) metric [Figure S1 and S2]. The AUROC ranges from 1.0, where the model perfectly distinguishes between cases and controls, to 0.50, where the model’s predictions are no different from random chance.</w:t>
+      </w:r>
+    </w:p>
+    <w:p>
+      <w:pPr>
+        <w:pStyle w:val="BodyText"/>
+      </w:pPr>
+      <w:r>
+        <w:t xml:space="preserve">Finally, we trained the full training dataset with the selected hyperparameter values and applied the model to the held-out data to evaluate the testing predictive performance of each model. The data-split, hyperparameter selection, training and testing steps were repeated 100 times to get a reliable and robust reading of model performance [Figure 1].</w:t>
       </w:r>
     </w:p>
     <w:p>
@@ -589,15 +555,23 @@
         <w:t xml:space="preserve"> </w:t>
       </w:r>
       <w:r>
-        <w:t xml:space="preserve">We evaluated the predictive performances of seven binary classification models when applied to held-out test data using the AUROC metric [Figure 2]. Random forest had significantly higher test AUROC values than the other models for detecting SRNs when AUROC values were compared to the other six by Wilcoxon rank sum test (p &lt; 0.01). The median AUROC of the random forest model was 0.695 (IQR 0.044). L2-regularized logistic regression, XGBoost, L2-regularized SVM with linear and radial basis function kernel AUROC values were not significantly different from one another. They had median AUROC values of 0.68 (IQR 0.055), 0.679 (IQR 0.052), 0.678 (IQR 0.056) and 0.668 (IQR 0.056) respectively. L1-regularized SVM with linear kernel and decision tree had significantly lower AUROC values than the other ML models with median AUROC of 0.65 (IQR 0.066) and 0.601 (IQR 0.059), respectively [Figure 2]. Random forest had the highest median AUROC for detecting SRN. Despite its simplicity, the L2-regularized logistic regression was second best in predictive performance.</w:t>
-      </w:r>
-    </w:p>
-    <w:p>
-      <w:pPr>
-        <w:pStyle w:val="BodyText"/>
-      </w:pPr>
-      <w:r>
-        <w:t xml:space="preserve">To evaluate the generalizability of each model, we compared the median cross-validation AUROC to the median testing AUROC. The difference between the two should be low to suggest the model is not overfitting despite the large number of features. The largest difference between the two was 0.021 in L1-regularized SVM with linear kernel, followed by SVM with radial basis function kernel and decision tree with a difference of 0.007 and 0.006, respectively [Figure 2]. We also reported the testing AUROC values over 100 randomizations of the initial data-split. The testing AUROC values within each model varied 0.23 on average across the seven models. For instance, the lowest AUROC value of the random forest model was 0.59 whereas the highest was 0.81. These results showed that depending on the data-split, the testing AUROC values showed great variability [Figure 2].</w:t>
+        <w:t xml:space="preserve">We evaluated the predictive performance of seven models to classify individuals as having normal colons or SRNs [Figure 2]. The random forest model had significantly higher test AUROC values than the other models for detecting SRNs (Wilcoxon rank sum test, p &lt; 0.01). The median AUROC of the random forest model was 0.695 (IQR 0.044). L2-regularized logistic regression, XGBoost, L2-regularized SVM with linear and radial basis function kernel AUROC values were not significantly different from one another and had median AUROC values of 0.68 (IQR 0.055), 0.679 (IQR 0.052), 0.678 (IQR 0.056) and 0.668 (IQR 0.056) respectively. L1-regularized SVM with linear kernel and decision tree had significantly lower AUROC values than the other ML models with median AUROC of 0.65 (IQR 0.066) and 0.601 (IQR 0.059), respectively [Figure 2]. Interestingly, these results demonstrate that the most complex model (XGBoost) did not have the best performance and that the most interpretable models (L2-regularlized logistic regression and linear SVM) performed nearly as well as random forest.</w:t>
+      </w:r>
+    </w:p>
+    <w:p>
+      <w:pPr>
+        <w:pStyle w:val="BodyText"/>
+      </w:pPr>
+      <w:r>
+        <w:t xml:space="preserve">To evaluate the generalizability of each model, we compared the median cross-validation AUROC to the median testing AUROC. If the difference between the cross-validation and testing AUROCs is large, then that would indicate that the models were overfit. difference in median AUROCs was 0.021 in L1-regularized SVM with linear kernel, followed by SVM with radial basis function kernel and decision tree with a difference of 0.007 and 0.006, respectively [Figure 2]; however, these differences are relatively small and would not indicate a problem with overfitting.</w:t>
+      </w:r>
+    </w:p>
+    <w:p>
+      <w:pPr>
+        <w:pStyle w:val="BodyText"/>
+      </w:pPr>
+      <w:r>
+        <w:t xml:space="preserve">To evaluate the risk for over-optimism of each model, we calculated the range for each model using 100 splits. The range among the testing AUROC values within each model varied by 0.23 on average across the seven models. If we had only done a single split, then there is a risk that we could gotten lucky or unlucky with the performance of the model. For instance, the lowest AUROC value of the random forest model was 0.59 whereas the highest was 0.81. These results showed that depending on the data-split, the testing AUROC values showed great variability [Figure 2]. Therefore, it is important to employ the hierarchical data splits that were included in our pipeline to minimize the risk of over-optimism.</w:t>
       </w:r>
     </w:p>
     <w:p>
@@ -623,72 +597,15 @@
         <w:t xml:space="preserve">(31)</w:t>
       </w:r>
       <w:r>
-        <w:t xml:space="preserve">. Because we often use ML models not just to predict a health outcome but also to learn the ecology behind a disease, model interpretation becomes crucial for microbiome studies. The ML models we built using L2-regularized logistic regression, L1 and L2 support vector machines (SVM) with linear and radial basis function kernels, a decision tree, random forest and XGBoost decrease in interpretability as they increase in complexity. In this study we highlighted two methods to interpret models with varying complexity.</w:t>
-      </w:r>
-    </w:p>
-    <w:p>
-      <w:pPr>
-        <w:pStyle w:val="BodyText"/>
-      </w:pPr>
-      <w:r>
-        <w:t xml:space="preserve">We interpreted linear models (L1 and L2-regularized SVM with linear kernel and L2-regularized logistic regression) using the absolute feature weights of the trained models. We ranked the absolute weights of all the OTUs for each data-split [Figure 3]. We calculated the median ranks of these features over the 100 data-splits. In the three linear models, OTUs that had the largest median ranks and drove the detection of SRNs belonged to families</w:t>
-      </w:r>
-      <w:r>
-        <w:t xml:space="preserve"> </w:t>
-      </w:r>
-      <w:r>
-        <w:rPr>
-          <w:i/>
-        </w:rPr>
-        <w:t xml:space="preserve">Lachnospiraceae</w:t>
-      </w:r>
-      <w:r>
-        <w:t xml:space="preserve">, and</w:t>
-      </w:r>
-      <w:r>
-        <w:t xml:space="preserve"> </w:t>
-      </w:r>
-      <w:r>
-        <w:rPr>
-          <w:i/>
-        </w:rPr>
-        <w:t xml:space="preserve">Ruminococcaceae</w:t>
-      </w:r>
-      <w:r>
-        <w:t xml:space="preserve"> </w:t>
-      </w:r>
-      <w:r>
-        <w:t xml:space="preserve">(OTU01239, OTU00659, OTU00742, OTU00012, OTU00015, OTU00768, OTU00822, OTU00609), genera</w:t>
-      </w:r>
-      <w:r>
-        <w:t xml:space="preserve"> </w:t>
-      </w:r>
-      <w:r>
-        <w:rPr>
-          <w:i/>
-        </w:rPr>
-        <w:t xml:space="preserve">Gamella</w:t>
-      </w:r>
-      <w:r>
-        <w:t xml:space="preserve"> </w:t>
-      </w:r>
-      <w:r>
-        <w:t xml:space="preserve">(OTU00426) and genera</w:t>
-      </w:r>
-      <w:r>
-        <w:t xml:space="preserve"> </w:t>
-      </w:r>
-      <w:r>
-        <w:rPr>
-          <w:i/>
-        </w:rPr>
-        <w:t xml:space="preserve">Peptostreptococcus</w:t>
-      </w:r>
-      <w:r>
-        <w:t xml:space="preserve"> </w:t>
-      </w:r>
-      <w:r>
-        <w:t xml:space="preserve">(OTU00367) [Figure 3]. Some of the OTUs with the highest ranks were shared among the linear models.</w:t>
+        <w:t xml:space="preserve">. Because we often use ML models not just to predict a health outcome but also to learn the ecology behind a disease, model interpretation becomes crucial for microbiome studies. ML models decrease in interpretability as they increase in complexity. In this study we used two methods to interpret models with varying complexity.</w:t>
+      </w:r>
+    </w:p>
+    <w:p>
+      <w:pPr>
+        <w:pStyle w:val="BodyText"/>
+      </w:pPr>
+      <w:r>
+        <w:t xml:space="preserve">We interpreted linear models (L1 and L2-regularized SVM with linear kernel and L2-regularized logistic regression) using the absolute feature weights of the trained models. We ranked the absolute values of the weights of all the OTUs for each data-split [Figure 3]. We calculated the median ranks of these features over the 100 data-splits. In the three linear models, the OTUs that had the largest median rank and drove the detection of SRNs contained sequences that were most similar to members of the Lachnospiraceae (OTU 1239, OTU 742), Roseburia (OTU00822, OTU00768), Clostridium (OTU00609), Blautia (OTU00659, OTU00012), Faecalibacterium (OTU00015), Gamella (OTU00426) and Peptostreptococcus (OTU00367) [Figure 3]. Among the five highest ranked OTUs across these three models, it was encouraging that OTU 1239 was shared among each of the models and that … were shared among both of the L2-regularized models.</w:t>
       </w:r>
     </w:p>
     <w:p>
@@ -870,6 +787,14 @@
       </w:r>
       <w:r>
         <w:t xml:space="preserve">, however sudies that estalish frameworks with microbiome data are lacking. This would be an interesting direction for future work in microbiome studies.</w:t>
+      </w:r>
+    </w:p>
+    <w:p>
+      <w:pPr>
+        <w:pStyle w:val="BodyText"/>
+      </w:pPr>
+      <w:r>
+        <w:t xml:space="preserve">Paragraph about deploying a model.</w:t>
       </w:r>
     </w:p>
     <w:p>
@@ -6950,7 +6875,7 @@
     </w:lvl>
   </w:abstractNum>
   <w:abstractNum w:abstractNumId="990">
-    <w:nsid w:val="77af7c0d"/>
+    <w:nsid w:val="1545fec6"/>
     <w:multiLevelType w:val="multilevel"/>
     <w:lvl w:ilvl="0">
       <w:numFmt w:val="bullet"/>

</xml_diff>

<commit_message>
changes to interp results
</commit_message>
<xml_diff>
--- a/submission/manuscript.docx
+++ b/submission/manuscript.docx
@@ -563,15 +563,23 @@
         <w:pStyle w:val="BodyText"/>
       </w:pPr>
       <w:r>
-        <w:t xml:space="preserve">To evaluate the generalizability of each model, we compared the median cross-validation AUROC to the median testing AUROC. If the difference between the cross-validation and testing AUROCs is large, then that would indicate that the models were overfit. difference in median AUROCs was 0.021 in L1-regularized SVM with linear kernel, followed by SVM with radial basis function kernel and decision tree with a difference of 0.007 and 0.006, respectively [Figure 2]; however, these differences are relatively small and would not indicate a problem with overfitting.</w:t>
-      </w:r>
-    </w:p>
-    <w:p>
-      <w:pPr>
-        <w:pStyle w:val="BodyText"/>
-      </w:pPr>
-      <w:r>
-        <w:t xml:space="preserve">To evaluate the risk for over-optimism of each model, we calculated the range for each model using 100 splits. The range among the testing AUROC values within each model varied by 0.23 on average across the seven models. If we had only done a single split, then there is a risk that we could gotten lucky or unlucky with the performance of the model. For instance, the lowest AUROC value of the random forest model was 0.59 whereas the highest was 0.81. These results showed that depending on the data-split, the testing AUROC values showed great variability [Figure 2]. Therefore, it is important to employ the hierarchical data splits that were included in our pipeline to minimize the risk of over-optimism.</w:t>
+        <w:t xml:space="preserve">To evaluate the generalizability of each model, we compared the median cross-validation AUROC to the median testing AUROC. If the difference between the cross-validation and testing AUROCs was large, then that would indicate that the models were overfit. The difference in median AUROCs was 0.021 in L1-regularized SVM with linear kernel, followed by SVM with radial basis function kernel and decision tree with a difference of 0.007 and 0.006, respectively [Figure 2]; however, these differences are relatively small and would not indicate a problem with overfitting.</w:t>
+      </w:r>
+    </w:p>
+    <w:p>
+      <w:pPr>
+        <w:pStyle w:val="BodyText"/>
+      </w:pPr>
+      <w:r>
+        <w:t xml:space="preserve">To evaluate the risk for over-optimism of each model, we calculated the range of AUROC values for each model using 100 splits. The range among the testing AUROC values within each model varied by 0.23 on average across the seven models. If we had only done a single split, then there is a risk that we could gotten lucky or unlucky with the performance of the model. For instance, the lowest AUROC value of the random forest model was 0.593 whereas the highest was 0.81. These results showed that depending on the data-split, the testing AUROC values showed great variability [Figure 2]. Therefore, it is important to employ the hierarchical data splits that were included in our pipeline to minimize the risk of over-optimism.</w:t>
+      </w:r>
+    </w:p>
+    <w:p>
+      <w:pPr>
+        <w:pStyle w:val="BodyText"/>
+      </w:pPr>
+      <w:r>
+        <w:t xml:space="preserve">To show the effect of sample size on model generalizability, we compared cross-validation AUROC values of L2-regularized logistic regression and random forest models when we subsetted our sample size from 490 to 245, 120, 60, 30 and 15 [Figure S4]. The range among the cross-validation AUROC values within both models at lower sample sizes were much larger than when full sample size was used to train and validate the models. These results showed that because microbiome data has many features (6920 OTUs), it is important to train models using appropriate sample sizes to avoid generalizability issues.</w:t>
       </w:r>
     </w:p>
     <w:p>
@@ -597,91 +605,48 @@
         <w:t xml:space="preserve">(31)</w:t>
       </w:r>
       <w:r>
-        <w:t xml:space="preserve">. Because we often use ML models not just to predict a health outcome but also to learn the ecology behind a disease, model interpretation becomes crucial for microbiome studies. ML models decrease in interpretability as they increase in complexity. In this study we used two methods to interpret models with varying complexity.</w:t>
-      </w:r>
-    </w:p>
-    <w:p>
-      <w:pPr>
-        <w:pStyle w:val="BodyText"/>
-      </w:pPr>
-      <w:r>
-        <w:t xml:space="preserve">We interpreted linear models (L1 and L2-regularized SVM with linear kernel and L2-regularized logistic regression) using the absolute feature weights of the trained models. We ranked the absolute values of the weights of all the OTUs for each data-split [Figure 3]. We calculated the median ranks of these features over the 100 data-splits. In the three linear models, the OTUs that had the largest median rank and drove the detection of SRNs contained sequences that were most similar to members of the Lachnospiraceae (OTU 1239, OTU 742), Roseburia (OTU00822, OTU00768), Clostridium (OTU00609), Blautia (OTU00659, OTU00012), Faecalibacterium (OTU00015), Gamella (OTU00426) and Peptostreptococcus (OTU00367) [Figure 3]. Among the five highest ranked OTUs across these three models, it was encouraging that OTU 1239 was shared among each of the models and that … were shared among both of the L2-regularized models.</w:t>
-      </w:r>
-    </w:p>
-    <w:p>
-      <w:pPr>
-        <w:pStyle w:val="BodyText"/>
-      </w:pPr>
-      <w:r>
-        <w:t xml:space="preserve">We explained the feature importances in non-linear models; SVM with radial basis kernel, decision tree, random forest and XGBoost, using a method called permutation importance on the held-out test data. Permutation importance analysis is a posthoc explanation of the model where we randomly permute non-correlated features individually and groups of highly correlated features together. We then calculate how much the predictive performance of the model (i.e AUROC values) decrease when each OTU or group of OTUs is permuted randomly. We ranked the OTUs based on how much they decreased the median testing AUROC; the OTU with the largest decrease ranking highest. The top 5 OTUs with the largest negative impact on testing AUROC overlapped in tree-based models [Figure 4]. Specifically, permuting</w:t>
-      </w:r>
-      <w:r>
-        <w:t xml:space="preserve"> </w:t>
-      </w:r>
-      <w:r>
-        <w:rPr>
-          <w:i/>
-        </w:rPr>
-        <w:t xml:space="preserve">Peptostreptococcus</w:t>
-      </w:r>
-      <w:r>
-        <w:t xml:space="preserve"> </w:t>
-      </w:r>
-      <w:r>
-        <w:t xml:space="preserve">(OTU00367) abundances randomly, dropped the predictive performances the most in all tree-based methods [Figure 4]. Decision tree, random forest and XGBoost models’ predictive performance dropped from 0.6 median AUROC to 0.52, from 0.69 to 0.68 and from 0.68 to 0.65, respectively [Figure 4].</w:t>
-      </w:r>
-    </w:p>
-    <w:p>
-      <w:pPr>
-        <w:pStyle w:val="BodyText"/>
-      </w:pPr>
-      <w:r>
-        <w:t xml:space="preserve">To highlight the differences between the two interpretation methods, we used permutation importance to interpret linear models as well [Figure S3]. L1-regularized SVM with linear kernel picked out some of the same OTUs (OTU00822, OTU01239, OTU00609) as important in feature rankings based on weights [Figure 3] and permutation importance [Figure S3]. Similarly, L2-regularized SVM and L2-regularized logistic regression picked out some of the same OTUs in both interpretation methods, OTU00659 and OTU00012, respectively. However, for all the linear models, the rankings of these features were different due to the collinearity in microbial communities. Collinearity in a microbial dataset is when one OTU is dependant on another OTU. The feature weights of correlated OTUs are influenced by one another which makes it difficult to interpret models using feature weights. Our interpretation of L2-regularized logistic regression based on feature weight rankings, showed that an OTU that belongs to</w:t>
-      </w:r>
-      <w:r>
-        <w:t xml:space="preserve"> </w:t>
-      </w:r>
-      <w:r>
-        <w:rPr>
-          <w:i/>
-        </w:rPr>
-        <w:t xml:space="preserve">Lachnospiraceae</w:t>
-      </w:r>
-      <w:r>
-        <w:t xml:space="preserve"> </w:t>
-      </w:r>
-      <w:r>
-        <w:t xml:space="preserve">(OTU00056) was not among the most important OTUs in making a prediction [Figure 3C]. However, it was picked out as important when the same model was interpreted using permutation importance [Figure S3C]. This is due to collinearity in the dataset, where</w:t>
-      </w:r>
-      <w:r>
-        <w:t xml:space="preserve"> </w:t>
-      </w:r>
-      <w:r>
-        <w:rPr>
-          <w:i/>
-        </w:rPr>
-        <w:t xml:space="preserve">Lachnospiraceae</w:t>
-      </w:r>
-      <w:r>
-        <w:t xml:space="preserve"> </w:t>
-      </w:r>
-      <w:r>
-        <w:t xml:space="preserve">(OTU00056) is significantly correlated with</w:t>
-      </w:r>
-      <w:r>
-        <w:t xml:space="preserve"> </w:t>
-      </w:r>
-      <w:r>
-        <w:rPr>
-          <w:i/>
-        </w:rPr>
-        <w:t xml:space="preserve">Feacalibacterium</w:t>
-      </w:r>
-      <w:r>
-        <w:t xml:space="preserve"> </w:t>
-      </w:r>
-      <w:r>
-        <w:t xml:space="preserve">(OTU00015) which has the highest ranked feature weights [Figure 3C]. We need to investigate the relationships among features to identify the true underlying factors when making a prediction.</w:t>
+        <w:t xml:space="preserve">. Because we often use ML models not just to predict a health outcome but also to learn the ecology behind a disease, model interpretation becomes crucial for microbiome studies. ML models decrease in interpretability as they increase in complexity. In this study we used two methods to help interpret our models.</w:t>
+      </w:r>
+    </w:p>
+    <w:p>
+      <w:pPr>
+        <w:pStyle w:val="BodyText"/>
+      </w:pPr>
+      <w:r>
+        <w:t xml:space="preserve">We interpreted the feature importance in the linear models (L1 and L2-regularized SVM with linear kernel and L2-regularized logistic regression) using the median rank of absolute feature weights of each OTU [Figure 3]. The OTUs that had the largest median rank and drove the detection of SRNs across the linear models contained sequences that were most similar to members of the Lachnospiraceae (OTU 1239, OTU 742), Roseburia (OTU 822, OTU00768), Clostridium (OTU 609), Blautia (OTU 659, OTU 12), Faecalibacterium (OTU 15), Gamella (OTU 426) Peptostreptococcus (OTU 367) and others [Figure 3]. Among the highest ranked OTUs across these three models, it was encouraging that many OTUs (e.g. OTU 822, OTU 1239, OTU 426, OTU 609, OTU 50) were shared among all the models.</w:t>
+      </w:r>
+    </w:p>
+    <w:p>
+      <w:pPr>
+        <w:pStyle w:val="BodyText"/>
+      </w:pPr>
+      <w:r>
+        <w:t xml:space="preserve">We interpreted the feature importance in the non-linear models using permutation importance. Whereas the absolute feature weights were determined from the trained models, here we measured importance using the held-out test data. Permutation importance analysis is a posthoc explanation of the model where we randomly permuted non-correlated features individually and groups of perfectly correlated features across the two groups. We then calculated how much the predictive performance of the model (i.e testing AUROC values) decreased when each OTU or group of OTUs was randomly permuted. We ranked the OTUs based on how much the median testing AUROC decreased when it was permuted; the OTU with the largest decrease ranked highest. The OTUs that had the largest impact and drove the detection of SRNs across the non-linear models contained sequences that were most similar to members of the Lachnospiraceae (OTU 50), Ruminococcaceae (OTU 958, 8, 19), Flavonifractor (OTU 629), Howardella (OTU 299), Peptostrepococcus (OTU 367), Clostridium (OTU 58), Anaerostipes (OTU 10), Porphyromonas (OTU 110), Coprobacillus (OTU 477), Parvimonas (OTU 361), Roseburia (OTU 822) and others [Figure 4]. Among the twenty OTUs with the largest impact across these four models, there was only one OTU (OTU 822) that was shared among all of the models; however, among the tree-based models, we found three OTUs (OTU 367, OTU 58 and OTU 110) to be consistently important. Similarly, in the random forest and XGBoost models, four of the twenty most important OTUs (OTU 361, 2, 477, 12) were shared between the models.</w:t>
+      </w:r>
+    </w:p>
+    <w:p>
+      <w:pPr>
+        <w:pStyle w:val="BodyText"/>
+      </w:pPr>
+      <w:r>
+        <w:t xml:space="preserve">To highlight the differences between the two interpretation methods, we used permutation importance to interpret linear models [Figure S3]. When we analyzed the L1-regularized SVM with linear kernel model using permutation importance, the approach picked out 17 out of 20 top OTUs (e.g. OTU 822, OTU 1239, OTU 609) that were deemed important when we interpreted the model using feature rankings based on weights [Figure 3]. Similarly, L2-regularized SVM and L2-regularized logistic regression each identified many OTUs that were selected by both interpretation methods, 9 out of 20 and 12 out of 20 respectively.</w:t>
+      </w:r>
+    </w:p>
+    <w:p>
+      <w:pPr>
+        <w:pStyle w:val="BodyText"/>
+      </w:pPr>
+      <w:r>
+        <w:t xml:space="preserve">Interestingly, for the all the models, except the poorly performing L1-regularized SVM and decision tree, the variation in the impact of these important OTUs was minimal. This supports the findings of others that a classification requires numerous OTUs, rather the presence of a single or a few of the OTUs</w:t>
+      </w:r>
+      <w:r>
+        <w:t xml:space="preserve"> </w:t>
+      </w:r>
+      <w:r>
+        <w:t xml:space="preserve">(32)</w:t>
+      </w:r>
+      <w:r>
+        <w:t xml:space="preserve">.</w:t>
       </w:r>
     </w:p>
     <w:p>
@@ -700,7 +665,7 @@
         <w:pStyle w:val="BodyText"/>
       </w:pPr>
       <w:r>
-        <w:t xml:space="preserve">We compared the training times of the seven ML models. As the complexity of a ML model and the number of tuned hyperparameter settings increased [Figures S1-S2], its training times increased as well [Figure 5]. Linear models trained faster than non-linear models. L1 and L2-regularized SVM with linear kernel and L2-regularized logistic regression had the shortest training times with 0.2 hours, (std ± 0.03), 0.2 hours, (std ± 0.02), and 0.2 hours, (std ± 0.02), respectively. Whereas, a decision tree, SVM with radial basis function kernel, random forest and XGBoost had training times of 4.4 hours, (std ± 0.3), 59.6 hours, (std ± 8.8), 83.2 hours, (std ± 11.3) and 155.1 hours, (std ± 1), respectively [Figure 5].</w:t>
+        <w:t xml:space="preserve">We compared the training times of the seven ML models. As expected, the training times increased as the complexity of a ML model and the number of tuned hyperparameter settings increased and the linear models trained faster than non-linear models [Figures S1-S2; Figure 5]. When we subsetted the size of the training dataset, we observed a [linear, quadratic, etc] relationship between the size of the dataset and the training time for the random forest model.</w:t>
       </w:r>
     </w:p>
     <w:p>
@@ -718,6 +683,146 @@
         <w:pStyle w:val="FirstParagraph"/>
       </w:pPr>
       <w:r>
+        <w:t xml:space="preserve">Overview</w:t>
+      </w:r>
+      <w:r>
+        <w:t xml:space="preserve"> </w:t>
+      </w:r>
+      <w:r>
+        <w:t xml:space="preserve">• Establish pipeline that can be generalized to any modeling method</w:t>
+      </w:r>
+      <w:r>
+        <w:t xml:space="preserve"> </w:t>
+      </w:r>
+      <w:r>
+        <w:t xml:space="preserve">• Linear/non-linear not a bfd</w:t>
+      </w:r>
+      <w:r>
+        <w:t xml:space="preserve"> </w:t>
+      </w:r>
+      <w:r>
+        <w:t xml:space="preserve">• Interpretability tradeoff</w:t>
+      </w:r>
+      <w:r>
+        <w:t xml:space="preserve"> </w:t>
+      </w:r>
+      <w:r>
+        <w:t xml:space="preserve">Point 1</w:t>
+      </w:r>
+      <w:r>
+        <w:t xml:space="preserve"> </w:t>
+      </w:r>
+      <w:r>
+        <w:t xml:space="preserve">• Importance for transparency, picking the most complex model is not necessarilty the best model</w:t>
+      </w:r>
+      <w:r>
+        <w:t xml:space="preserve"> </w:t>
+      </w:r>
+      <w:r>
+        <w:t xml:space="preserve">• Good / better / best: Table S1</w:t>
+      </w:r>
+      <w:r>
+        <w:t xml:space="preserve"> </w:t>
+      </w:r>
+      <w:r>
+        <w:t xml:space="preserve">•</w:t>
+      </w:r>
+      <w:r>
+        <w:t xml:space="preserve"> </w:t>
+      </w:r>
+      <w:r>
+        <w:t xml:space="preserve">“</w:t>
+      </w:r>
+      <w:r>
+        <w:t xml:space="preserve">best</w:t>
+      </w:r>
+      <w:r>
+        <w:t xml:space="preserve">”</w:t>
+      </w:r>
+      <w:r>
+        <w:t xml:space="preserve"> </w:t>
+      </w:r>
+      <w:r>
+        <w:t xml:space="preserve">has multiple meanings</w:t>
+      </w:r>
+      <w:r>
+        <w:t xml:space="preserve"> </w:t>
+      </w:r>
+      <w:r>
+        <w:t xml:space="preserve">Point 2</w:t>
+      </w:r>
+      <w:r>
+        <w:t xml:space="preserve"> </w:t>
+      </w:r>
+      <w:r>
+        <w:t xml:space="preserve">• Our paper is concerned with developing models to gain greater biological insights into what’s going on</w:t>
+      </w:r>
+      <w:r>
+        <w:t xml:space="preserve"> </w:t>
+      </w:r>
+      <w:r>
+        <w:t xml:space="preserve">• Still need biological validation and further experimentation</w:t>
+      </w:r>
+      <w:r>
+        <w:t xml:space="preserve"> </w:t>
+      </w:r>
+      <w:r>
+        <w:t xml:space="preserve">Point 3</w:t>
+      </w:r>
+      <w:r>
+        <w:t xml:space="preserve"> </w:t>
+      </w:r>
+      <w:r>
+        <w:t xml:space="preserve">• These models show great opportunity to use microbiome to make diagnoses</w:t>
+      </w:r>
+      <w:r>
+        <w:t xml:space="preserve"> </w:t>
+      </w:r>
+      <w:r>
+        <w:t xml:space="preserve">• We talked about classification, but others have used it in microbiome data to do regression, mulit-class – pipeline is the same</w:t>
+      </w:r>
+      <w:r>
+        <w:t xml:space="preserve"> </w:t>
+      </w:r>
+      <w:r>
+        <w:t xml:space="preserve">• Others have used this on shotgun metagenomic data and collinearity is expected to be an even larger problem since 5000 genes are all correlated with each other</w:t>
+      </w:r>
+      <w:r>
+        <w:t xml:space="preserve"> </w:t>
+      </w:r>
+      <w:r>
+        <w:t xml:space="preserve">• Deployment is a different question that requires independent datasets to test on; we currently lack decent sized parallel datasets where the same type of sequence data and clinical data have been collected</w:t>
+      </w:r>
+      <w:r>
+        <w:t xml:space="preserve"> </w:t>
+      </w:r>
+      <w:r>
+        <w:t xml:space="preserve">• We also have a problem with OTU-based approaches</w:t>
+      </w:r>
+      <w:r>
+        <w:t xml:space="preserve"> </w:t>
+      </w:r>
+      <w:r>
+        <w:t xml:space="preserve">Conclusion/Future direction</w:t>
+      </w:r>
+      <w:r>
+        <w:t xml:space="preserve"> </w:t>
+      </w:r>
+      <w:r>
+        <w:t xml:space="preserve">• ML is awesome and there’s always new methods; our framework gives structure to investigators wanting to try these out. We encourage reseraches to apply multiple models to their data and report the results</w:t>
+      </w:r>
+      <w:r>
+        <w:t xml:space="preserve"> </w:t>
+      </w:r>
+      <w:r>
+        <w:t xml:space="preserve">• Things like neural nets are attractive and hold great promise, but we need a ton more data to apply and they are impossible to interpret</w:t>
+      </w:r>
+    </w:p>
+    <w:p>
+      <w:pPr>
+        <w:pStyle w:val="BodyText"/>
+      </w:pPr>
+      <w:r>
         <w:t xml:space="preserve">Microbiome studies use ML models, often with a classification task, to predict a disease but also to learn which microbes are indicators of that disease</w:t>
       </w:r>
       <w:r>
@@ -758,7 +863,7 @@
         <w:t xml:space="preserve"> </w:t>
       </w:r>
       <w:r>
-        <w:t xml:space="preserve">(32)</w:t>
+        <w:t xml:space="preserve">(33)</w:t>
       </w:r>
       <w:r>
         <w:t xml:space="preserve">. In this study we used two different methods to interpret our linear models; ranking each OTU by (1) their absolute weights in the trained models and (2) their impact on the predictive performance based on permutation importance. We observed differences in the OTU rankings between the two interpretation methods due to collinearity in the dataset. To avoid misinterpreting the models, once we identify the most important microbes, we should check for their relationships with other microbes as well. These relationships will help us generate new hypotheses about the ecology of the disease. These hypotheses needs to be tested with follow-up experiments to identify the true biomarkers of a disease.</w:t>
@@ -783,7 +888,7 @@
         <w:t xml:space="preserve"> </w:t>
       </w:r>
       <w:r>
-        <w:t xml:space="preserve">(11, 33, 34)</w:t>
+        <w:t xml:space="preserve">(11, 34, 35)</w:t>
       </w:r>
       <w:r>
         <w:t xml:space="preserve">, however sudies that estalish frameworks with microbiome data are lacking. This would be an interesting direction for future work in microbiome studies.</w:t>
@@ -835,7 +940,7 @@
         <w:t xml:space="preserve"> </w:t>
       </w:r>
       <w:r>
-        <w:t xml:space="preserve">(35)</w:t>
+        <w:t xml:space="preserve">(32)</w:t>
       </w:r>
       <w:r>
         <w:t xml:space="preserve">.</w:t>
@@ -1039,7 +1144,16 @@
         <w:t xml:space="preserve"> </w:t>
       </w:r>
       <w:r>
-        <w:t xml:space="preserve">(39)</w:t>
+        <w:t xml:space="preserve">(</w:t>
+      </w:r>
+      <w:r>
+        <w:rPr>
+          <w:b/>
+        </w:rPr>
+        <w:t xml:space="preserve">???</w:t>
+      </w:r>
+      <w:r>
+        <w:t xml:space="preserve">)</w:t>
       </w:r>
       <w:r>
         <w:t xml:space="preserve">.</w:t>
@@ -5931,6 +6045,61 @@
         <w:rPr>
           <w:b/>
         </w:rPr>
+        <w:t xml:space="preserve">Sze MA</w:t>
+      </w:r>
+      <w:r>
+        <w:t xml:space="preserve">,</w:t>
+      </w:r>
+      <w:r>
+        <w:t xml:space="preserve"> </w:t>
+      </w:r>
+      <w:r>
+        <w:rPr>
+          <w:b/>
+        </w:rPr>
+        <w:t xml:space="preserve">Schloss PD</w:t>
+      </w:r>
+      <w:r>
+        <w:t xml:space="preserve">. 2018. Leveraging existing 16S rRNA gene surveys to identify reproducible biomarkers in individuals with colorectal tumors. mBio</w:t>
+      </w:r>
+      <w:r>
+        <w:t xml:space="preserve"> </w:t>
+      </w:r>
+      <w:r>
+        <w:rPr>
+          <w:b/>
+        </w:rPr>
+        <w:t xml:space="preserve">9</w:t>
+      </w:r>
+      <w:r>
+        <w:t xml:space="preserve">:e00630–18. doi:</w:t>
+      </w:r>
+      <w:hyperlink r:id="rId56">
+        <w:r>
+          <w:rPr>
+            <w:rStyle w:val="Hyperlink"/>
+          </w:rPr>
+          <w:t xml:space="preserve">10.1128/mBio.00630-18</w:t>
+        </w:r>
+      </w:hyperlink>
+      <w:r>
+        <w:t xml:space="preserve">.</w:t>
+      </w:r>
+    </w:p>
+    <w:p>
+      <w:pPr>
+        <w:pStyle w:val="BodyText"/>
+      </w:pPr>
+      <w:r>
+        <w:t xml:space="preserve">33.</w:t>
+      </w:r>
+      <w:r>
+        <w:t xml:space="preserve"> </w:t>
+      </w:r>
+      <w:r>
+        <w:rPr>
+          <w:b/>
+        </w:rPr>
         <w:t xml:space="preserve">Dormann CF</w:t>
       </w:r>
       <w:r>
@@ -6152,7 +6321,7 @@
       <w:r>
         <w:t xml:space="preserve">:27–46. doi:</w:t>
       </w:r>
-      <w:hyperlink r:id="rId56">
+      <w:hyperlink r:id="rId57">
         <w:r>
           <w:rPr>
             <w:rStyle w:val="Hyperlink"/>
@@ -6169,7 +6338,7 @@
         <w:pStyle w:val="BodyText"/>
       </w:pPr>
       <w:r>
-        <w:t xml:space="preserve">33.</w:t>
+        <w:t xml:space="preserve">34.</w:t>
       </w:r>
       <w:r>
         <w:t xml:space="preserve"> </w:t>
@@ -6219,7 +6388,7 @@
       <w:r>
         <w:t xml:space="preserve">:5–34. doi:</w:t>
       </w:r>
-      <w:hyperlink r:id="rId57">
+      <w:hyperlink r:id="rId58">
         <w:r>
           <w:rPr>
             <w:rStyle w:val="Hyperlink"/>
@@ -6236,7 +6405,7 @@
         <w:pStyle w:val="BodyText"/>
       </w:pPr>
       <w:r>
-        <w:t xml:space="preserve">34.</w:t>
+        <w:t xml:space="preserve">35.</w:t>
       </w:r>
       <w:r>
         <w:t xml:space="preserve"> </w:t>
@@ -6286,67 +6455,12 @@
       <w:r>
         <w:t xml:space="preserve">:478. doi:</w:t>
       </w:r>
-      <w:hyperlink r:id="rId58">
+      <w:hyperlink r:id="rId59">
         <w:r>
           <w:rPr>
             <w:rStyle w:val="Hyperlink"/>
           </w:rPr>
           <w:t xml:space="preserve">10.3390/genes9100478</w:t>
-        </w:r>
-      </w:hyperlink>
-      <w:r>
-        <w:t xml:space="preserve">.</w:t>
-      </w:r>
-    </w:p>
-    <w:p>
-      <w:pPr>
-        <w:pStyle w:val="BodyText"/>
-      </w:pPr>
-      <w:r>
-        <w:t xml:space="preserve">35.</w:t>
-      </w:r>
-      <w:r>
-        <w:t xml:space="preserve"> </w:t>
-      </w:r>
-      <w:r>
-        <w:rPr>
-          <w:b/>
-        </w:rPr>
-        <w:t xml:space="preserve">Sze MA</w:t>
-      </w:r>
-      <w:r>
-        <w:t xml:space="preserve">,</w:t>
-      </w:r>
-      <w:r>
-        <w:t xml:space="preserve"> </w:t>
-      </w:r>
-      <w:r>
-        <w:rPr>
-          <w:b/>
-        </w:rPr>
-        <w:t xml:space="preserve">Schloss PD</w:t>
-      </w:r>
-      <w:r>
-        <w:t xml:space="preserve">. 2018. Leveraging existing 16S rRNA gene surveys to identify reproducible biomarkers in individuals with colorectal tumors. mBio</w:t>
-      </w:r>
-      <w:r>
-        <w:t xml:space="preserve"> </w:t>
-      </w:r>
-      <w:r>
-        <w:rPr>
-          <w:b/>
-        </w:rPr>
-        <w:t xml:space="preserve">9</w:t>
-      </w:r>
-      <w:r>
-        <w:t xml:space="preserve">:e00630–18. doi:</w:t>
-      </w:r>
-      <w:hyperlink r:id="rId59">
-        <w:r>
-          <w:rPr>
-            <w:rStyle w:val="Hyperlink"/>
-          </w:rPr>
-          <w:t xml:space="preserve">10.1128/mBio.00630-18</w:t>
         </w:r>
       </w:hyperlink>
       <w:r>
@@ -6697,74 +6811,6 @@
       </w:hyperlink>
       <w:r>
         <w:t xml:space="preserve">.</w:t>
-      </w:r>
-    </w:p>
-    <w:p>
-      <w:pPr>
-        <w:pStyle w:val="BodyText"/>
-      </w:pPr>
-      <w:r>
-        <w:t xml:space="preserve">39.</w:t>
-      </w:r>
-      <w:r>
-        <w:t xml:space="preserve"> </w:t>
-      </w:r>
-      <w:r>
-        <w:rPr>
-          <w:b/>
-        </w:rPr>
-        <w:t xml:space="preserve">Li L</w:t>
-      </w:r>
-      <w:r>
-        <w:t xml:space="preserve">,</w:t>
-      </w:r>
-      <w:r>
-        <w:t xml:space="preserve"> </w:t>
-      </w:r>
-      <w:r>
-        <w:rPr>
-          <w:b/>
-        </w:rPr>
-        <w:t xml:space="preserve">Jamieson K</w:t>
-      </w:r>
-      <w:r>
-        <w:t xml:space="preserve">,</w:t>
-      </w:r>
-      <w:r>
-        <w:t xml:space="preserve"> </w:t>
-      </w:r>
-      <w:r>
-        <w:rPr>
-          <w:b/>
-        </w:rPr>
-        <w:t xml:space="preserve">DeSalvo G</w:t>
-      </w:r>
-      <w:r>
-        <w:t xml:space="preserve">,</w:t>
-      </w:r>
-      <w:r>
-        <w:t xml:space="preserve"> </w:t>
-      </w:r>
-      <w:r>
-        <w:rPr>
-          <w:b/>
-        </w:rPr>
-        <w:t xml:space="preserve">Rostamizadeh A</w:t>
-      </w:r>
-      <w:r>
-        <w:t xml:space="preserve">,</w:t>
-      </w:r>
-      <w:r>
-        <w:t xml:space="preserve"> </w:t>
-      </w:r>
-      <w:r>
-        <w:rPr>
-          <w:b/>
-        </w:rPr>
-        <w:t xml:space="preserve">Talwalkar A</w:t>
-      </w:r>
-      <w:r>
-        <w:t xml:space="preserve">. 2016. Hyperband: A novel bandit-based approach to hyperparameter optimization. arXiv:160306560 [cs, stat].</w:t>
       </w:r>
     </w:p>
     <w:sectPr/>
@@ -6875,7 +6921,7 @@
     </w:lvl>
   </w:abstractNum>
   <w:abstractNum w:abstractNumId="990">
-    <w:nsid w:val="1545fec6"/>
+    <w:nsid w:val="dc487996"/>
     <w:multiLevelType w:val="multilevel"/>
     <w:lvl w:ilvl="0">
       <w:numFmt w:val="bullet"/>

</xml_diff>

<commit_message>
add interpretation data and fix after mmeting 4
</commit_message>
<xml_diff>
--- a/submission/manuscript.docx
+++ b/submission/manuscript.docx
@@ -621,32 +621,29 @@
         <w:pStyle w:val="BodyText"/>
       </w:pPr>
       <w:r>
-        <w:t xml:space="preserve">We interpreted the feature importance in the non-linear models using permutation importance. Whereas the absolute feature weights were determined from the trained models, here we measured importance using the held-out test data. Permutation importance analysis is a posthoc explanation of the model where we randomly permuted non-correlated features individually and groups of perfectly correlated features across the two groups. We then calculated how much the predictive performance of the model (i.e testing AUROC values) decreased when each OTU or group of OTUs was randomly permuted. We ranked the OTUs based on how much the median testing AUROC decreased when it was permuted; the OTU with the largest decrease ranked highest. The OTUs that had the largest impact and drove the detection of SRNs across the non-linear models contained sequences that were most similar to members of the Lachnospiraceae (OTU 50), Ruminococcaceae (OTU 958, 8, 19), Flavonifractor (OTU 629), Howardella (OTU 299), Peptostrepococcus (OTU 367), Clostridium (OTU 58), Anaerostipes (OTU 10), Porphyromonas (OTU 110), Coprobacillus (OTU 477), Parvimonas (OTU 361), Roseburia (OTU 822) and others [Figure 4]. Among the twenty OTUs with the largest impact across these four models, there was only one OTU (OTU 822) that was shared among all of the models; however, among the tree-based models, we found three OTUs (OTU 367, OTU 58 and OTU 110) to be consistently important. Similarly, in the random forest and XGBoost models, four of the twenty most important OTUs (OTU 361, 2, 477, 12) were shared between the models.</w:t>
-      </w:r>
-    </w:p>
-    <w:p>
-      <w:pPr>
-        <w:pStyle w:val="BodyText"/>
-      </w:pPr>
-      <w:r>
-        <w:t xml:space="preserve">To highlight the differences between the two interpretation methods, we used permutation importance to interpret linear models [Figure S3]. When we analyzed the L1-regularized SVM with linear kernel model using permutation importance, the approach picked out 17 out of 20 top OTUs (e.g. OTU 822, OTU 1239, OTU 609) that were deemed important when we interpreted the model using feature rankings based on weights [Figure 3]. Similarly, L2-regularized SVM and L2-regularized logistic regression each identified many OTUs that were selected by both interpretation methods, 9 out of 20 and 12 out of 20 respectively.</w:t>
-      </w:r>
-    </w:p>
-    <w:p>
-      <w:pPr>
-        <w:pStyle w:val="BodyText"/>
-      </w:pPr>
-      <w:r>
-        <w:t xml:space="preserve">Interestingly, for the all the models, except the poorly performing L1-regularized SVM and decision tree, the variation in the impact of these important OTUs was minimal. This supports the findings of others that a classification requires numerous OTUs, rather the presence of a single or a few of the OTUs</w:t>
-      </w:r>
-      <w:r>
-        <w:t xml:space="preserve"> </w:t>
-      </w:r>
-      <w:r>
-        <w:t xml:space="preserve">(32)</w:t>
-      </w:r>
-      <w:r>
-        <w:t xml:space="preserve">.</w:t>
+        <w:t xml:space="preserve">We interpreted the feature importance in the non-linear models using permutation importance. Whereas the absolute feature weights were determined from the trained models, here we measured importance using the held-out test data. Permutation importance analysis is a posthoc explanation of the model where we randomly permuted non-correlated features individually and groups of perfectly correlated features across the two groups in the held-out test data. We then calculated how much the predictive performance of the model (i.e testing AUROC values) decreased when each OTU or group of OTUs was randomly permuted. We ranked the OTUs based on how much the median testing AUROC decreased when it was permuted; the OTU with the largest decrease ranked highest. The OTUs that had the largest impact and drove the detection of SRNs across the non-linear models contained sequences that were most similar to members of the Lachnospiraceae (OTU 50), Ruminococcaceae (OTU 958, 8, 19), Flavonifractor (OTU 629), Howardella (OTU 299), Peptostrepococcus (OTU 367), Clostridium (OTU 58), Anaerostipes (OTU 10), Porphyromonas (OTU 110), Coprobacillus (OTU 477), Parvimonas (OTU 361), Roseburia (OTU 822) and others [Figure 4]. Among the twenty OTUs with the largest impact across these four models, there was only one OTU (OTU 822) that was shared among all of the models; however, among the tree-based models, we found three OTUs (OTU 367, OTU 58 and OTU 110) to be consistently important. Similarly, in the random forest and XGBoost models, four of the twenty most important OTUs (OTU 361, 2, 477, 12) were shared between the models.</w:t>
+      </w:r>
+    </w:p>
+    <w:p>
+      <w:pPr>
+        <w:pStyle w:val="BodyText"/>
+      </w:pPr>
+      <w:r>
+        <w:t xml:space="preserve">To highlight the differences between the two interpretation methods, we used permutation importance to interpret linear models [Figure S3]. When we analyzed the L1-regularized SVM with linear kernel model using permutation importance, the approach picked out 17 out of 20 top OTUs (e.g. OTU 822, OTU 1239, OTU 609) that were deemed important when we interpreted the model using feature rankings based on weights [Figure 3]. Similarly, L2-regularized SVM and L2-regularized logistic regression each identified 9 and 12 OTUs respectively out of the most important 20 OTUs picked out by feature rankings based on weights.</w:t>
+      </w:r>
+    </w:p>
+    <w:p>
+      <w:pPr>
+        <w:pStyle w:val="BodyText"/>
+      </w:pPr>
+      <w:r>
+        <w:t xml:space="preserve">Interestingly, for the all the models, except the poorly performing L1-regularized SVM and decision tree, the variation in the impact of these important OTUs was minimal. This supports the findings of others that a classification requires numerous OTUs, rather the presence of a single or a few of the OTUs in determining health status of an individual based on their microbiome</w:t>
+      </w:r>
+      <w:r>
+        <w:t xml:space="preserve"> </w:t>
+      </w:r>
+      <w:r>
+        <w:t xml:space="preserve">(22, 32)</w:t>
       </w:r>
     </w:p>
     <w:p>
@@ -763,9 +760,11 @@
       <w:r>
         <w:t xml:space="preserve">• Still need biological validation and further experimentation</w:t>
       </w:r>
-      <w:r>
-        <w:t xml:space="preserve"> </w:t>
-      </w:r>
+    </w:p>
+    <w:p>
+      <w:pPr>
+        <w:pStyle w:val="BodyText"/>
+      </w:pPr>
       <w:r>
         <w:t xml:space="preserve">Point 3</w:t>
       </w:r>
@@ -832,32 +831,23 @@
         <w:t xml:space="preserve">(2–11)</w:t>
       </w:r>
       <w:r>
-        <w:t xml:space="preserve">. Achieving either of these tasks have far-reaching impact on human health, however ML as a tool in microbiome studies is still at its infancy. A framework is needed to develop rigorous ML models, to identify and overcome potential pitfalls. Previous studies generated workflows to allow ML to be widely used by the microbiome researchers</w:t>
-      </w:r>
-      <w:r>
-        <w:t xml:space="preserve"> </w:t>
-      </w:r>
-      <w:r>
-        <w:t xml:space="preserve">(20–23)</w:t>
-      </w:r>
-      <w:r>
-        <w:t xml:space="preserve">. This study sets-up standards for developing and evaluating rigorous ML models for microbiome data [Table 1].</w:t>
-      </w:r>
-    </w:p>
-    <w:p>
-      <w:pPr>
-        <w:pStyle w:val="BodyText"/>
-      </w:pPr>
-      <w:r>
-        <w:t xml:space="preserve">We benchmarked seven ML models with different classification algorithms to show that a clearly defined ML problem that is based on the goal of the microbiome study should inform our model selection. Our results showed that if the goal of a study is to learn the ecology behind a disease and to identify microbial biomarkers, we can create ML models that are inherently interpretable and easily trained without losing predictive power. In terms of predictive performance, random forest model had the best testing AUROC values compared to the other six models. However, the second best model was L2-regularized logistic regression with a median AUROC difference of only 0.015 compared to random forest. While random forest took 83.2 hours to train, L2-regularized logistic regression trained in 12 minutes. In terms of interpretability, random forest was a more complex ML model and could only be explained using methods such as permutation importance. On the other hand, L2-regularized logistic regression was easier to interpret by ranking absolute feature weights of the trained model.</w:t>
-      </w:r>
-    </w:p>
-    <w:p>
-      <w:pPr>
-        <w:pStyle w:val="BodyText"/>
-      </w:pPr>
-      <w:r>
-        <w:t xml:space="preserve">Even with interpretable models such as L2-regularized logistic regression, there are potential pitfalls when it comes to identifying biomarkers of a disease. As domain experts, we know that human-associated microbial communities have complex correlation structures that creates collinearity in the dataset. Collinearity is a severe problem and needs to be addressed to reliably interpret ML models</w:t>
+        <w:t xml:space="preserve">. Achieving either of these tasks have far-reaching impact on human health, however ML as a tool in microbiome studies is still at its infancy. A framework is needed to develop rigorous, transparent and reproducible ML models. This study identifies potential pitfalls and sets-up standards for developing and evaluating models for microbiome data [Table 1].</w:t>
+      </w:r>
+    </w:p>
+    <w:p>
+      <w:pPr>
+        <w:pStyle w:val="BodyText"/>
+      </w:pPr>
+      <w:r>
+        <w:t xml:space="preserve">We benchmarked seven ML models with different classification algorithms to show that a clearly defined ML problem that is based on the goal of the microbiome study should inform our model selection. Our results showed that if the goal of a study is to learn the ecology behind a disease and to identify microbial biomarkers, we can create ML models that are inherently interpretable and easily trained without losing predictive power. In terms of predictive performance, random forest model had the best testing AUROC values compared to the other six models. However, the second best model was L2-regularized logistic regression with a median AUROC difference of only 0.015 compared to random forest. While random forest took 83.2 hours to train, L2-regularized logistic regression trained in 12 minutes. In terms of interpretability, random forest was a more complex ML model and could only be explained using post-hoc methods such as permutation importance. On the other hand, L2-regularized logistic regression was easier to interpret by ranking absolute feature weights of the trained model.</w:t>
+      </w:r>
+    </w:p>
+    <w:p>
+      <w:pPr>
+        <w:pStyle w:val="BodyText"/>
+      </w:pPr>
+      <w:r>
+        <w:t xml:space="preserve">Even with interpretable models such as L2-regularized logistic regression, there are potential pitfalls when it comes to identifying biomarkers of a disease. Human-associated microbial communities have complex correlation structures. This can hinder our ability to reliably interpret models</w:t>
       </w:r>
       <w:r>
         <w:t xml:space="preserve"> </w:t>
@@ -866,23 +856,31 @@
         <w:t xml:space="preserve">(33)</w:t>
       </w:r>
       <w:r>
-        <w:t xml:space="preserve">. In this study we used two different methods to interpret our linear models; ranking each OTU by (1) their absolute weights in the trained models and (2) their impact on the predictive performance based on permutation importance. We observed differences in the OTU rankings between the two interpretation methods due to collinearity in the dataset. To avoid misinterpreting the models, once we identify the most important microbes, we should check for their relationships with other microbes as well. These relationships will help us generate new hypotheses about the ecology of the disease. These hypotheses needs to be tested with follow-up experiments to identify the true biomarkers of a disease.</w:t>
-      </w:r>
-    </w:p>
-    <w:p>
-      <w:pPr>
-        <w:pStyle w:val="BodyText"/>
-      </w:pPr>
-      <w:r>
-        <w:t xml:space="preserve">In this study, we also established a rigorous ML pipeline to use 16S rRNA sequence counts to predict a binary health outcome. First of all, we used a held-out test set to illustrate the difference between cross-validation and testing AUROC values. When the difference between cross-validation and test performance is low, this suggest the models are not overfit and that they will perform similar with similar data. In all the models, the difference between median cross-validation and testing AUROC values did not exceed 0.021 which suggests that these models are generalizable and can be used to test similar new data. Furthermore, we performed the initial 80%-20% random datasplit 100 times in our ML pipeline. Depending on how the data is split, there is the chance of being overoptimistic about the predictive performance of a model. We showed that there was variability in AUROC values between different random data-splits in each of the models we tested. Our results showed that the testing AUROC values varied 0.23 on average between different data-splits. The randomization and resampling of the initial data-split to create a held-out test set is a crucial step in the ML pipeline to develop robust ML models and to report reliable performance metrics. Additionally, we performed a full grid search for hyperparameter settings when training our ML models. Default hyperparameter settings in previously developed ML packages in R, Python, and Matlab programming languages are inadequate for effective application of classification algorithms and need to be optimized for each new dataset used to generate a model. In the example of L1-regularized SVM with linear kernel [Figure S1], the model showed large variability between different regularization coefficients (C) and was susceptible to performing poorly if the wrong regularization coefficient was assigned to the model by default. And finally, we used the AUROC metric in our study to evaluate the predictive performance of the ML models. AUROC is always random at the value 0.5 and is a robust metric when a dataset is imbalanced.</w:t>
-      </w:r>
-    </w:p>
-    <w:p>
-      <w:pPr>
-        <w:pStyle w:val="BodyText"/>
-      </w:pPr>
-      <w:r>
-        <w:t xml:space="preserve">We used a balanced CRC dataset to develop ML models with a binary classification task. We did not evaluate multicategory classification methods or regression analyses to predict non-binary outcomes. However, the principles highlighted throughout this study [Table 1] apply to all ML modeling tasks with microbiome data. The models we built were generalizable despite the high number of features microbiome datasets usually have. The generalization performance of ML models depends on sample size. The more complex the model, the more data it will need. Our dataset had 490 samples, however microbiome studies that have smaller sample sizes would benefit from using less complex models. Our analysis was limited to shallow learning methods and did not explore deep learning methods such as neural networks. Microbiome datasets often suffer from having high dimensionality but low sample sizes which makes deep learning models prone to overfitting. There are studies that address overcoming these challenges in biomedical datasets</w:t>
+        <w:t xml:space="preserve">. In this study we used two different interpretation methods; ranking each OTU by (1) their absolute weights in the trained models and (2) their impact on the predictive performance based on permutation importance. The feature weights of correlated OTUs are influenced by and dependent on one another, which makes it harder to identify the importance of unique OTUs. To avoid misinterpreting the models, once we identify highly ranked OTUs, we should check for their relationships with other OTUs as well. These relationships will help us generate new hypotheses about the ecology of the disease and test with follow-up experiments. On the other hand, when we used permutation importance, we grouped correlated OTUs to determine their impact as a group. In this study, we grouped OTUs that had a perfect correlation with each other however, we can reduce the correlation threshold to further investigate the relationships among features to identify the true underlying factors when making a classification.</w:t>
+      </w:r>
+    </w:p>
+    <w:p>
+      <w:pPr>
+        <w:pStyle w:val="BodyText"/>
+      </w:pPr>
+      <w:r>
+        <w:t xml:space="preserve">In this study, we established a pipeline that can be generalized to any modeling method that uses 16S rRNA sequence counts to predict a binary health outcome. We used a held-out test set and we performed the initial 80%-20% random datasplit to create the held-out test set 100 times in our ML pipeline. The models we built with this pipeline were generalizable despite the high number of features microbiome datasets usually have. Additionally, we performed a full grid search for hyperparameter settings when training our ML models. Default hyperparameter settings in previously developed ML packages in R, Python, and Matlab programming languages are inadequate for effective application of classification algorithms and need to be optimized for each new dataset used to generate a model. In the example of L1-regularized SVM with linear kernel [Figure S1], the model showed large variability between different regularization coefficients (C) and was susceptible to performing poorly if the wrong regularization coefficient was assigned to the model by default. And finally, we used the AUROC metric in our study to evaluate the predictive performance of the ML models. AUROC is always random at the value 0.5 and is a robust metric when a dataset is imbalanced.</w:t>
+      </w:r>
+    </w:p>
+    <w:p>
+      <w:pPr>
+        <w:pStyle w:val="BodyText"/>
+      </w:pPr>
+      <w:r>
+        <w:t xml:space="preserve">We used a CRC dataset to develop ML models with a binary classification task. We did not evaluate multicategory classification methods or regression analyses to predict non-binary outcomes. However, the principles highlighted throughout this study [Table 1] apply to all ML modeling tasks with microbiome data. Our analysis was also limited to shallow learning methods and did not explore deep learning methods such as neural networks. Microbiome datasets often suffer from having high dimensionality but low sample sizes which makes deep learning models prone to overfitting.</w:t>
+      </w:r>
+    </w:p>
+    <w:p>
+      <w:pPr>
+        <w:pStyle w:val="BodyText"/>
+      </w:pPr>
+      <w:r>
+        <w:t xml:space="preserve">There are studies that address overcoming these challenges in biomedical datasets</w:t>
       </w:r>
       <w:r>
         <w:t xml:space="preserve"> </w:t>
@@ -1144,16 +1142,7 @@
         <w:t xml:space="preserve"> </w:t>
       </w:r>
       <w:r>
-        <w:t xml:space="preserve">(</w:t>
-      </w:r>
-      <w:r>
-        <w:rPr>
-          <w:b/>
-        </w:rPr>
-        <w:t xml:space="preserve">???</w:t>
-      </w:r>
-      <w:r>
-        <w:t xml:space="preserve">)</w:t>
+        <w:t xml:space="preserve">(39)</w:t>
       </w:r>
       <w:r>
         <w:t xml:space="preserve">.</w:t>
@@ -6811,6 +6800,74 @@
       </w:hyperlink>
       <w:r>
         <w:t xml:space="preserve">.</w:t>
+      </w:r>
+    </w:p>
+    <w:p>
+      <w:pPr>
+        <w:pStyle w:val="BodyText"/>
+      </w:pPr>
+      <w:r>
+        <w:t xml:space="preserve">39.</w:t>
+      </w:r>
+      <w:r>
+        <w:t xml:space="preserve"> </w:t>
+      </w:r>
+      <w:r>
+        <w:rPr>
+          <w:b/>
+        </w:rPr>
+        <w:t xml:space="preserve">Li L</w:t>
+      </w:r>
+      <w:r>
+        <w:t xml:space="preserve">,</w:t>
+      </w:r>
+      <w:r>
+        <w:t xml:space="preserve"> </w:t>
+      </w:r>
+      <w:r>
+        <w:rPr>
+          <w:b/>
+        </w:rPr>
+        <w:t xml:space="preserve">Jamieson K</w:t>
+      </w:r>
+      <w:r>
+        <w:t xml:space="preserve">,</w:t>
+      </w:r>
+      <w:r>
+        <w:t xml:space="preserve"> </w:t>
+      </w:r>
+      <w:r>
+        <w:rPr>
+          <w:b/>
+        </w:rPr>
+        <w:t xml:space="preserve">DeSalvo G</w:t>
+      </w:r>
+      <w:r>
+        <w:t xml:space="preserve">,</w:t>
+      </w:r>
+      <w:r>
+        <w:t xml:space="preserve"> </w:t>
+      </w:r>
+      <w:r>
+        <w:rPr>
+          <w:b/>
+        </w:rPr>
+        <w:t xml:space="preserve">Rostamizadeh A</w:t>
+      </w:r>
+      <w:r>
+        <w:t xml:space="preserve">,</w:t>
+      </w:r>
+      <w:r>
+        <w:t xml:space="preserve"> </w:t>
+      </w:r>
+      <w:r>
+        <w:rPr>
+          <w:b/>
+        </w:rPr>
+        <w:t xml:space="preserve">Talwalkar A</w:t>
+      </w:r>
+      <w:r>
+        <w:t xml:space="preserve">. 2016. Hyperband: A novel bandit-based approach to hyperparameter optimization. arXiv:160306560 [cs, stat].</w:t>
       </w:r>
     </w:p>
     <w:sectPr/>
@@ -6921,7 +6978,7 @@
     </w:lvl>
   </w:abstractNum>
   <w:abstractNum w:abstractNumId="990">
-    <w:nsid w:val="dc487996"/>
+    <w:nsid w:val="40f0c2b7"/>
     <w:multiLevelType w:val="multilevel"/>
     <w:lvl w:ilvl="0">
       <w:numFmt w:val="bullet"/>

</xml_diff>

<commit_message>
changes after Pat meeting 6
</commit_message>
<xml_diff>
--- a/submission/manuscript.docx
+++ b/submission/manuscript.docx
@@ -10,31 +10,67 @@
         <w:rPr>
           <w:b/>
         </w:rPr>
-        <w:t xml:space="preserve">Best</w:t>
-      </w:r>
-      <w:r>
-        <w:rPr>
-          <w:b/>
-        </w:rPr>
-        <w:t xml:space="preserve"> </w:t>
-      </w:r>
-      <w:r>
-        <w:rPr>
-          <w:b/>
-        </w:rPr>
-        <w:t xml:space="preserve">practices</w:t>
-      </w:r>
-      <w:r>
-        <w:rPr>
-          <w:b/>
-        </w:rPr>
-        <w:t xml:space="preserve"> </w:t>
-      </w:r>
-      <w:r>
-        <w:rPr>
-          <w:b/>
-        </w:rPr>
-        <w:t xml:space="preserve">for</w:t>
+        <w:t xml:space="preserve">Effective</w:t>
+      </w:r>
+      <w:r>
+        <w:rPr>
+          <w:b/>
+        </w:rPr>
+        <w:t xml:space="preserve"> </w:t>
+      </w:r>
+      <w:r>
+        <w:rPr>
+          <w:b/>
+        </w:rPr>
+        <w:t xml:space="preserve">model</w:t>
+      </w:r>
+      <w:r>
+        <w:rPr>
+          <w:b/>
+        </w:rPr>
+        <w:t xml:space="preserve"> </w:t>
+      </w:r>
+      <w:r>
+        <w:rPr>
+          <w:b/>
+        </w:rPr>
+        <w:t xml:space="preserve">selection</w:t>
+      </w:r>
+      <w:r>
+        <w:rPr>
+          <w:b/>
+        </w:rPr>
+        <w:t xml:space="preserve"> </w:t>
+      </w:r>
+      <w:r>
+        <w:rPr>
+          <w:b/>
+        </w:rPr>
+        <w:t xml:space="preserve">and</w:t>
+      </w:r>
+      <w:r>
+        <w:rPr>
+          <w:b/>
+        </w:rPr>
+        <w:t xml:space="preserve"> </w:t>
+      </w:r>
+      <w:r>
+        <w:rPr>
+          <w:b/>
+        </w:rPr>
+        <w:t xml:space="preserve">implementation</w:t>
+      </w:r>
+      <w:r>
+        <w:rPr>
+          <w:b/>
+        </w:rPr>
+        <w:t xml:space="preserve"> </w:t>
+      </w:r>
+      <w:r>
+        <w:rPr>
+          <w:b/>
+        </w:rPr>
+        <w:t xml:space="preserve">when</w:t>
       </w:r>
       <w:r>
         <w:rPr>
@@ -338,17 +374,17 @@
         <w:pStyle w:val="FirstParagraph"/>
       </w:pPr>
       <w:r>
-        <w:t xml:space="preserve">Machine learning (ML) modeling of the human microbiome has the potential to identify the microbial biomarkers and aid in diagnosis of many chronic diseases such as inflammatory bowel disease, diabetes and colorectal cancer. Progress has been made towards developing ML models that predict health outcomes from bacterial abundances, but rigourous ML models are scarce due to the flawed methods that call the validity of developed models into question. Furthermore, the use of black box ML models has hindered the validation of microbial biomarkers. To overcome these challenges, we benchmarked seven different ML models that use fecal 16S rRNA sequences to predict colorectal cancer (CRC) lesions (n=490 patients, 261 controls and 229 cases). To show the effect of model selection, we assessed the predictive performance, interpretability, and computational efficiency of the following models: L2-regularized logistic regression, L1 and L2-regularized support vector machines (SVM) with linear and radial basis function kernels, a decision tree, random forest, and extreme gradient boosting (XGBoost). The random forest model was best at detecting CRC lesions with an AUROC of 0.695 but it was slow to train (83.2 h) and hard to interpret. Despite its simplicity, L2-regularized logistic regression followed random forest in predictive performance with an AUROC of 0.680, and it trained much faster (12 min). In this study, we established standards for the development of modeling pipelines for microbiome-associated ML models. Additionally, we showed that ML models should be chosen based on expectations of predictive performance, interpretability and available computational resources.</w:t>
+        <w:t xml:space="preserve">Machine learning (ML) modeling of the human microbiome has the potential to identify the microbial biomarkers and aid in diagnosis of many chronic diseases such as inflammatory bowel disease, diabetes and colorectal cancer. Progress has been made towards developing ML models that predict health outcomes from bacterial abundances, but rigourous models are scarce due to the flawed methods that call the validity of developed models into question. Furthermore, there is a lack of emphasis on selecting the right modeling approaches to investigate the microbial ecology of the disease. To overcome these challenges, we benchmarked seven different models that use fecal 16S rRNA sequences to predict colorectal cancer (CRC) lesions (n=490 patients, 261 controls and 229 cases). We developed a generalizable pipeline to train, validate and interpret models. To show the effect of model selection, we assessed the predictive performance, interpretability, and computational efficiency of the following models: L2-regularized logistic regression, L1 and L2-regularized support vector machines (SVM) with linear and radial basis function kernels, a decision tree, random forest, and extreme gradient boosting (XGBoost). The random forest model was best at detecting CRC lesions with an AUROC of 0.695 but it was slow to train (83.2 h) and hard to interpret. Despite its simplicity, L2-regularized logistic regression followed random forest in predictive performance with an AUROC of 0.680, and it trained much faster (12 min). Our analysis showed that ML models should be chosen based on the goal of the study as it will inform our expectations of predictive performance and interpretability.</w:t>
       </w:r>
     </w:p>
     <w:p>
       <w:pPr>
         <w:pStyle w:val="Heading2"/>
       </w:pPr>
-      <w:bookmarkStart w:id="23" w:name="importance-needs-work"/>
+      <w:bookmarkStart w:id="23" w:name="importance"/>
       <w:bookmarkEnd w:id="23"/>
       <w:r>
-        <w:t xml:space="preserve">Importance (needs work)</w:t>
+        <w:t xml:space="preserve">Importance</w:t>
       </w:r>
     </w:p>
     <w:p>
@@ -356,10 +392,7 @@
         <w:pStyle w:val="FirstParagraph"/>
       </w:pPr>
       <w:r>
-        <w:t xml:space="preserve">Prediction of health outcomes using ML is rapidly being adopted by human microbiome studies. However, the developed ML models so far are overoptimistic in terms of validity and predictive performance. Without rigorous ML pipelines, we cannot trust ML models. Before we can speed up progress, we need to slow down, define and implement good ML practices.</w:t>
-      </w:r>
-      <w:r>
-        <w:t xml:space="preserve"> </w:t>
+        <w:t xml:space="preserve">Prediction of health outcomes using ML is rapidly being adopted by human microbiome studies. However, the developed ML models so far are overoptimistic in terms of validity and predictive performance. Moreover, there is a trend towards using more complex ML models such as random forest, extreme gradient boosting and neural networks without a discussion on how much model interpretibility is necessary to identify the microbial biomarkers of disease. This work represents a step towards good ML practices in microbiome analyses by implementing rigourous machine learning pipelines and emphasizing the importance of selecting ML models that reflect the goal of the study.</w:t>
       </w:r>
     </w:p>
     <w:p>
@@ -479,7 +512,7 @@
         <w:t xml:space="preserve">(1, 3, 4, 30)</w:t>
       </w:r>
       <w:r>
-        <w:t xml:space="preserve">. With this dataset we developed a framework that implementf a ML pipeline that can be used for any modeling approach, evaluates predictive performance, and demonstrates how to interpret these models. This framework can be easily applied to other host-associated and environmental microbiome datasets.</w:t>
+        <w:t xml:space="preserve">. With this dataset we developed a framework that implements a ML pipeline that can be used for any modeling approach, evaluates predictive performance, and demonstrates how to interpret these models. This framework can be easily applied to other host-associated and environmental microbiome datasets.</w:t>
       </w:r>
     </w:p>
     <w:p>
@@ -506,7 +539,7 @@
         <w:t xml:space="preserve"> </w:t>
       </w:r>
       <w:r>
-        <w:t xml:space="preserve">We established a ML pipeline where we trained and validated each of the seven models using a common approach that is based on standard methods within the ML community (REFS)[Figure 1].</w:t>
+        <w:t xml:space="preserve">We established a ML pipeline where we trained and validated each of the seven models using a common approach that is based on standard methods within the ML community (REFS by Jenna?)[Figure 1].</w:t>
       </w:r>
     </w:p>
     <w:p>
@@ -522,15 +555,15 @@
         <w:pStyle w:val="BodyText"/>
       </w:pPr>
       <w:r>
-        <w:t xml:space="preserve">Second, we trained seven different models using the training data. We selected models with different classification algorithms and regularization methods. Regularization is a technique that discourages overfitting by penalizing the model for learning the training data too well. For regularized logistic regression and SVM with linear kernel, we used L2 regularization to keep all potentially important features. For comparison, we also trained an L1 regularized SVM model with linear kernel. L1-regularization on microbiome data led to a sparser solution (i.e., force many coefficients to zero). To explore the potential for non-linear relationships among features to improve classification, we trained tree-based models including decision tree, random forest, and XGBoost and we trained an SVM model with non-linear kernel.</w:t>
-      </w:r>
-    </w:p>
-    <w:p>
-      <w:pPr>
-        <w:pStyle w:val="BodyText"/>
-      </w:pPr>
-      <w:r>
-        <w:t xml:space="preserve">Third, fitting of these models require selecting appropriate hyperparameters. Hyperparameters are the rules that are learned from the training set in a classification algorithm. For example, in the linear models the regularization term (C) is a hyperparameter that indicates the penalty for overfitting. Similar to regularization term C, all hyperparameters are tuned to find the best model. We selected hyperparameters by performing 100 five-fold cross-validation (CV) repeats on the training set [Figure 1]. The five-fold CV was also stratified to maintain the overall case and control distribution. We chose the best hyperparameter values for each model based on its CV predictive performance using the area under the receiver operating characteristic curve (AUROC) metric [Figure S1 and S2]. The AUROC ranges from 1.0, where the model perfectly distinguishes between cases and controls, to 0.50, where the model’s predictions are no different from random chance.</w:t>
+        <w:t xml:space="preserve">Second, we trained seven different models using the training data [Table 1]. We selected models with different classification algorithms and regularization methods. Regularization is a technique that discourages overfitting by penalizing the model for learning the training data too well. For regularized logistic regression and SVM with linear kernel, we used L2 regularization to keep all potentially important features. For comparison, we also trained an L1 regularized SVM model with linear kernel. L1-regularization on microbiome data led to a sparser solution (i.e., force many coefficients to zero). To explore the potential for non-linear relationships among features to improve classification, we trained tree-based models including decision tree, random forest, and XGBoost and we trained an SVM model with non-linear kernel.</w:t>
+      </w:r>
+    </w:p>
+    <w:p>
+      <w:pPr>
+        <w:pStyle w:val="BodyText"/>
+      </w:pPr>
+      <w:r>
+        <w:t xml:space="preserve">Third, fitting of these models require selecting appropriate hyperparameters. Hyperparameters are the rules that are learned from the training set in a classification algorithm. For example, in the linear models the regularization term (C) is a hyperparameter that indicates the penalty for overfitting. Similar to regularization term C, all hyperparameters are tuned to find the best model. We selected hyperparameters by performing 100 five-fold cross-validation (CV) repeats on the training set [Figure 1]. The five-fold CV was also stratified to maintain the overall case and control distribution. We chose the best hyperparameter values for each model based on its CV predictive performance using the area under the receiver operating characteristic curve (AUROC) metric [Figure S1 and S2]. The AUROC ranges from 1.0, where the model perfectly distinguishes between cases and controls, to 0.50, where the model’s predictions are no different from random chance. To select the best performing hyperparameter, we performed a full grid search for hyperparameter settings when training our models. Default hyperparameter settings in previously developed ML packages in R, Python, and Matlab programming languages are inadequate for effective application of classification algorithms and need to be optimized for each new dataset used to generate a model. In the example of L1-regularized SVM with linear kernel [Figure S1], the model showed large variability between different regularization coefficients (C) and was susceptible to performing poorly if the wrong regularization coefficient was assigned to the model by default.</w:t>
       </w:r>
     </w:p>
     <w:p>
@@ -563,7 +596,7 @@
         <w:pStyle w:val="BodyText"/>
       </w:pPr>
       <w:r>
-        <w:t xml:space="preserve">To evaluate the generalizability of each model, we compared the median cross-validation AUROC to the median testing AUROC. If the difference between the cross-validation and testing AUROCs was large, then that would indicate that the models were overfit. The difference in median AUROCs was 0.021 in L1-regularized SVM with linear kernel, followed by SVM with radial basis function kernel and decision tree with a difference of 0.007 and 0.006, respectively [Figure 2]; however, these differences are relatively small and would not indicate a problem with overfitting.</w:t>
+        <w:t xml:space="preserve">To evaluate the generalizability of each model, we compared the median cross-validation AUROC to the median testing AUROC. If the difference between the cross-validation and testing AUROCs was large, then that would indicate that the models were overfit. The difference in median AUROCs was NA in L1-regularized SVM with linear kernel, followed by SVM with radial basis function kernel and decision tree with a difference of NA and NA, respectively [Figure 2]; however, these differences are relatively small and would not indicate a problem with overfitting.</w:t>
       </w:r>
     </w:p>
     <w:p>
@@ -579,7 +612,7 @@
         <w:pStyle w:val="BodyText"/>
       </w:pPr>
       <w:r>
-        <w:t xml:space="preserve">To show the effect of sample size on model generalizability, we compared cross-validation AUROC values of L2-regularized logistic regression and random forest models when we subsetted our sample size from 490 to 245, 120, 60, 30 and 15 [Figure S4]. The range among the cross-validation AUROC values within both models at lower sample sizes were much larger than when full sample size was used to train and validate the models. These results showed that because microbiome data has many features (6920 OTUs), it is important to train models using appropriate sample sizes to avoid generalizability issues.</w:t>
+        <w:t xml:space="preserve">To show the effect of sample size on model generalizability, we compared cross-validation AUROC values of L2-regularized logistic regression and random forest models when we subsetted our original study design with 490 subjects to 15, 30, 60, 120, and 245 subjects [Figure S3]. The range among the cross-validation AUROC values within both models at lower sample sizes were much larger than when the full collection of samples was used to train and validate the models. These results showed that because the microbiome data had many features (6920 OTUs), it was important to train the models using appropriate sample sizes to avoid problems with generalizability and over-optimism. Furthermore, it was encouraging that even for a small number of samples, the interquartile range included the median AUROC values for the larger subsetted datasets.</w:t>
       </w:r>
     </w:p>
     <w:p>
@@ -613,31 +646,15 @@
         <w:pStyle w:val="BodyText"/>
       </w:pPr>
       <w:r>
-        <w:t xml:space="preserve">We interpreted the feature importance in the linear models (L1 and L2-regularized SVM with linear kernel and L2-regularized logistic regression) using the median rank of absolute feature weights of each OTU [Figure 3]. The OTUs that had the largest median rank and drove the detection of SRNs across the linear models contained sequences that were most similar to members of the Lachnospiraceae (OTU 1239, OTU 742), Roseburia (OTU 822, OTU00768), Clostridium (OTU 609), Blautia (OTU 659, OTU 12), Faecalibacterium (OTU 15), Gamella (OTU 426) Peptostreptococcus (OTU 367) and others [Figure 3]. Among the highest ranked OTUs across these three models, it was encouraging that many OTUs (e.g. OTU 822, OTU 1239, OTU 426, OTU 609, OTU 50) were shared among all the models.</w:t>
-      </w:r>
-    </w:p>
-    <w:p>
-      <w:pPr>
-        <w:pStyle w:val="BodyText"/>
-      </w:pPr>
-      <w:r>
-        <w:t xml:space="preserve">We interpreted the feature importance in the non-linear models using permutation importance. Whereas the absolute feature weights were determined from the trained models, here we measured importance using the held-out test data. Permutation importance analysis is a posthoc explanation of the model where we randomly permuted non-correlated features individually and groups of perfectly correlated features across the two groups in the held-out test data. We then calculated how much the predictive performance of the model (i.e testing AUROC values) decreased when each OTU or group of OTUs was randomly permuted. We ranked the OTUs based on how much the median testing AUROC decreased when it was permuted; the OTU with the largest decrease ranked highest. The OTUs that had the largest impact and drove the detection of SRNs across the non-linear models contained sequences that were most similar to members of the Lachnospiraceae (OTU 50), Ruminococcaceae (OTU 958, 8, 19), Flavonifractor (OTU 629), Howardella (OTU 299), Peptostrepococcus (OTU 367), Clostridium (OTU 58), Anaerostipes (OTU 10), Porphyromonas (OTU 110), Coprobacillus (OTU 477), Parvimonas (OTU 361), Roseburia (OTU 822) and others [Figure 4]. Among the twenty OTUs with the largest impact across these four models, there was only one OTU (OTU 822) that was shared among all of the models; however, among the tree-based models, we found three OTUs (OTU 367, OTU 58 and OTU 110) to be consistently important. Similarly, in the random forest and XGBoost models, four of the twenty most important OTUs (OTU 361, 2, 477, 12) were shared between the models.</w:t>
-      </w:r>
-    </w:p>
-    <w:p>
-      <w:pPr>
-        <w:pStyle w:val="BodyText"/>
-      </w:pPr>
-      <w:r>
-        <w:t xml:space="preserve">To highlight the differences between the two interpretation methods, we used permutation importance to interpret linear models [Figure S3]. When we analyzed the L1-regularized SVM with linear kernel model using permutation importance, the approach picked out 17 out of 20 top OTUs (e.g. OTU 822, OTU 1239, OTU 609) that were deemed important when we interpreted the model using feature rankings based on weights [Figure 3]. Similarly, L2-regularized SVM and L2-regularized logistic regression each identified 9 and 12 OTUs respectively out of the most important 20 OTUs picked out by feature rankings based on weights.</w:t>
-      </w:r>
-    </w:p>
-    <w:p>
-      <w:pPr>
-        <w:pStyle w:val="BodyText"/>
-      </w:pPr>
-      <w:r>
-        <w:t xml:space="preserve">Interestingly, for the all the models, except the poorly performing L1-regularized SVM and decision tree, the variation in the impact of these important OTUs was minimal. This supports the findings of others that a classification requires numerous OTUs, rather the presence of a single or a few of the OTUs in determining health status of an individual based on their microbiome</w:t>
+        <w:t xml:space="preserve">First, we interpreted the feature importance of the linear models (L1 and L2-regularized SVM with linear kernel and L2-regularized logistic regression) using the median rank of absolute feature weights for each OTU [Figure 3]. We also reviewed the signs of feature weights to determine whether an OTU is associated with classifying a subject as being healthy or having an SRN - negative sign indicated being healthy and positive sign indicated having an SRN. It was encouraging that many of the highest ranked OTUs were shared across these three models, (e.g. OTU 50, 426, 609, 822, 1239). The benefit of this approach was that the results of the analysis were based on the trained model parameters and provided information regarding the sign and magnitude of the impact of each OTU. However, this approach was only possible with linear models.</w:t>
+      </w:r>
+    </w:p>
+    <w:p>
+      <w:pPr>
+        <w:pStyle w:val="BodyText"/>
+      </w:pPr>
+      <w:r>
+        <w:t xml:space="preserve">Second, to analyze non-linear models we interpreted the feature importance using permutation importance. Whereas the absolute feature weights were determined from the trained models, here we measured importance using the held-out test data. Permutation importance analysis is a posthoc explanation of the model where we randomly permuted non-correlated features individually and groups of perfectly correlated features across the two groups in the held-out test data. We then calculated how much the predictive performance of the model (i.e testing AUROC values) decreased when each OTU or group of OTUs was randomly permuted. We ranked the OTUs based on how much the median testing AUROC decreased when it was permuted; the OTU with the largest decrease ranked highest [Figure 4]. Among the twenty OTUs with the largest impact for each of these models, there was only one OTU (OTU 822) that was shared among all of the models; however, we found three OTUs (OTU 58, 110, 367) that were important in each of the tree-based models. Similarly, the random forest and XGBoost models, shared four of the most important OTUs (OTU 2, 12, 361, 477). Permutation analysis results also revealed that with the exception of the decision tree model, removal of any individual OTU had a minimal impact on model performance. For example, if OTU 367 were permuted across the diagnoses from the decision tree model, the median AUROC dropped from 0.601 to 0.525. In contrast, if we permuted the same OTU from the random forest model, the AUROC only dropped from 0.695 to 0.68. Effectively, the complexity of the communities was more fully represented in the better performing models</w:t>
       </w:r>
       <w:r>
         <w:t xml:space="preserve"> </w:t>
@@ -645,6 +662,17 @@
       <w:r>
         <w:t xml:space="preserve">(22, 32)</w:t>
       </w:r>
+      <w:r>
+        <w:t xml:space="preserve">. At least in this case, it was not possible to distinguish between health and disease using a single OTU. While permutation analysis allowed us to gauge the importance of an OTU, the analysis was post-hoc (i.e. done using the test data) and these results did not allow us to directly interrogate the models to know whether an OTU is associated with classifying a subject as being healthy or having an SRN.</w:t>
+      </w:r>
+    </w:p>
+    <w:p>
+      <w:pPr>
+        <w:pStyle w:val="BodyText"/>
+      </w:pPr>
+      <w:r>
+        <w:t xml:space="preserve">To further highlight the differences between the two interpretation methods, we used permutation importance to interpret the linear models [Figure S4]. When we analyzed the L1-regularized SVM with linear kernel model using feature rankings based on weights [Figure 3] and permutation importance [Figure S4], 17 out of the 20 top OTUs (e.g. OTU 609, 822, 1239) were deemed important by both approaches. Similarly, for the L2-regularized SVM and L2-regularized logistic regression, 9 and 12 OTUs, respectively, were shared among the two approaches. These results indicate that both approaches are consistent in selecting the most important OTUs.</w:t>
+      </w:r>
     </w:p>
     <w:p>
       <w:pPr>
@@ -656,13 +684,11 @@
         </w:rPr>
         <w:t xml:space="preserve">The computational efficiency of each ML model.</w:t>
       </w:r>
-    </w:p>
-    <w:p>
-      <w:pPr>
-        <w:pStyle w:val="BodyText"/>
-      </w:pPr>
-      <w:r>
-        <w:t xml:space="preserve">We compared the training times of the seven ML models. As expected, the training times increased as the complexity of a ML model and the number of tuned hyperparameter settings increased and the linear models trained faster than non-linear models [Figures S1-S2; Figure 5]. When we subsetted the size of the training dataset, we observed a [linear, quadratic, etc] relationship between the size of the dataset and the training time for the random forest model.</w:t>
+      <w:r>
+        <w:t xml:space="preserve"> </w:t>
+      </w:r>
+      <w:r>
+        <w:t xml:space="preserve">We compared the training times of the seven ML models. As expected, the training times increased with the complexity of the model and the number of tuned hyperparameter settings. Also, the linear models trained faster than non-linear models [Figures S1-S2; Figure 5]. When we subsetted the size of the training dataset, we observed a linear relationship between the size of the dataset and the training times for L2-regularized logistic regression and random forest models [Figure S5].</w:t>
       </w:r>
     </w:p>
     <w:p>
@@ -680,174 +706,31 @@
         <w:pStyle w:val="FirstParagraph"/>
       </w:pPr>
       <w:r>
-        <w:t xml:space="preserve">Overview</w:t>
-      </w:r>
-      <w:r>
-        <w:t xml:space="preserve"> </w:t>
-      </w:r>
-      <w:r>
-        <w:t xml:space="preserve">• Establish pipeline that can be generalized to any modeling method</w:t>
-      </w:r>
-      <w:r>
-        <w:t xml:space="preserve"> </w:t>
-      </w:r>
-      <w:r>
-        <w:t xml:space="preserve">• Linear/non-linear not a bfd</w:t>
-      </w:r>
-      <w:r>
-        <w:t xml:space="preserve"> </w:t>
-      </w:r>
-      <w:r>
-        <w:t xml:space="preserve">• Interpretability tradeoff</w:t>
-      </w:r>
-      <w:r>
-        <w:t xml:space="preserve"> </w:t>
-      </w:r>
-      <w:r>
-        <w:t xml:space="preserve">Point 1</w:t>
-      </w:r>
-      <w:r>
-        <w:t xml:space="preserve"> </w:t>
-      </w:r>
-      <w:r>
-        <w:t xml:space="preserve">• Importance for transparency, picking the most complex model is not necessarilty the best model</w:t>
-      </w:r>
-      <w:r>
-        <w:t xml:space="preserve"> </w:t>
-      </w:r>
-      <w:r>
-        <w:t xml:space="preserve">• Good / better / best: Table S1</w:t>
-      </w:r>
-      <w:r>
-        <w:t xml:space="preserve"> </w:t>
-      </w:r>
-      <w:r>
-        <w:t xml:space="preserve">•</w:t>
-      </w:r>
-      <w:r>
-        <w:t xml:space="preserve"> </w:t>
-      </w:r>
-      <w:r>
-        <w:t xml:space="preserve">“</w:t>
-      </w:r>
-      <w:r>
-        <w:t xml:space="preserve">best</w:t>
-      </w:r>
-      <w:r>
-        <w:t xml:space="preserve">”</w:t>
-      </w:r>
-      <w:r>
-        <w:t xml:space="preserve"> </w:t>
-      </w:r>
-      <w:r>
-        <w:t xml:space="preserve">has multiple meanings</w:t>
-      </w:r>
-      <w:r>
-        <w:t xml:space="preserve"> </w:t>
-      </w:r>
-      <w:r>
-        <w:t xml:space="preserve">Point 2</w:t>
-      </w:r>
-      <w:r>
-        <w:t xml:space="preserve"> </w:t>
-      </w:r>
-      <w:r>
-        <w:t xml:space="preserve">• Our paper is concerned with developing models to gain greater biological insights into what’s going on</w:t>
-      </w:r>
-      <w:r>
-        <w:t xml:space="preserve"> </w:t>
-      </w:r>
-      <w:r>
-        <w:t xml:space="preserve">• Still need biological validation and further experimentation</w:t>
-      </w:r>
-    </w:p>
-    <w:p>
-      <w:pPr>
-        <w:pStyle w:val="BodyText"/>
-      </w:pPr>
-      <w:r>
-        <w:t xml:space="preserve">Point 3</w:t>
-      </w:r>
-      <w:r>
-        <w:t xml:space="preserve"> </w:t>
-      </w:r>
-      <w:r>
-        <w:t xml:space="preserve">• These models show great opportunity to use microbiome to make diagnoses</w:t>
-      </w:r>
-      <w:r>
-        <w:t xml:space="preserve"> </w:t>
-      </w:r>
-      <w:r>
-        <w:t xml:space="preserve">• We talked about classification, but others have used it in microbiome data to do regression, mulit-class – pipeline is the same</w:t>
-      </w:r>
-      <w:r>
-        <w:t xml:space="preserve"> </w:t>
-      </w:r>
-      <w:r>
-        <w:t xml:space="preserve">• Others have used this on shotgun metagenomic data and collinearity is expected to be an even larger problem since 5000 genes are all correlated with each other</w:t>
-      </w:r>
-      <w:r>
-        <w:t xml:space="preserve"> </w:t>
-      </w:r>
-      <w:r>
-        <w:t xml:space="preserve">• Deployment is a different question that requires independent datasets to test on; we currently lack decent sized parallel datasets where the same type of sequence data and clinical data have been collected</w:t>
-      </w:r>
-      <w:r>
-        <w:t xml:space="preserve"> </w:t>
-      </w:r>
-      <w:r>
-        <w:t xml:space="preserve">• We also have a problem with OTU-based approaches</w:t>
-      </w:r>
-      <w:r>
-        <w:t xml:space="preserve"> </w:t>
-      </w:r>
-      <w:r>
-        <w:t xml:space="preserve">Conclusion/Future direction</w:t>
-      </w:r>
-      <w:r>
-        <w:t xml:space="preserve"> </w:t>
-      </w:r>
-      <w:r>
-        <w:t xml:space="preserve">• ML is awesome and there’s always new methods; our framework gives structure to investigators wanting to try these out. We encourage reseraches to apply multiple models to their data and report the results</w:t>
-      </w:r>
-      <w:r>
-        <w:t xml:space="preserve"> </w:t>
-      </w:r>
-      <w:r>
-        <w:t xml:space="preserve">• Things like neural nets are attractive and hold great promise, but we need a ton more data to apply and they are impossible to interpret</w:t>
-      </w:r>
-    </w:p>
-    <w:p>
-      <w:pPr>
-        <w:pStyle w:val="BodyText"/>
-      </w:pPr>
-      <w:r>
-        <w:t xml:space="preserve">Microbiome studies use ML models, often with a classification task, to predict a disease but also to learn which microbes are indicators of that disease</w:t>
-      </w:r>
-      <w:r>
-        <w:t xml:space="preserve"> </w:t>
-      </w:r>
-      <w:r>
-        <w:t xml:space="preserve">(2–11)</w:t>
-      </w:r>
-      <w:r>
-        <w:t xml:space="preserve">. Achieving either of these tasks have far-reaching impact on human health, however ML as a tool in microbiome studies is still at its infancy. A framework is needed to develop rigorous, transparent and reproducible ML models. This study identifies potential pitfalls and sets-up standards for developing and evaluating models for microbiome data [Table 1].</w:t>
-      </w:r>
-    </w:p>
-    <w:p>
-      <w:pPr>
-        <w:pStyle w:val="BodyText"/>
-      </w:pPr>
-      <w:r>
-        <w:t xml:space="preserve">We benchmarked seven ML models with different classification algorithms to show that a clearly defined ML problem that is based on the goal of the microbiome study should inform our model selection. Our results showed that if the goal of a study is to learn the ecology behind a disease and to identify microbial biomarkers, we can create ML models that are inherently interpretable and easily trained without losing predictive power. In terms of predictive performance, random forest model had the best testing AUROC values compared to the other six models. However, the second best model was L2-regularized logistic regression with a median AUROC difference of only 0.015 compared to random forest. While random forest took 83.2 hours to train, L2-regularized logistic regression trained in 12 minutes. In terms of interpretability, random forest was a more complex ML model and could only be explained using post-hoc methods such as permutation importance. On the other hand, L2-regularized logistic regression was easier to interpret by ranking absolute feature weights of the trained model.</w:t>
-      </w:r>
-    </w:p>
-    <w:p>
-      <w:pPr>
-        <w:pStyle w:val="BodyText"/>
-      </w:pPr>
-      <w:r>
-        <w:t xml:space="preserve">Even with interpretable models such as L2-regularized logistic regression, there are potential pitfalls when it comes to identifying biomarkers of a disease. Human-associated microbial communities have complex correlation structures. This can hinder our ability to reliably interpret models</w:t>
+        <w:t xml:space="preserve">There is a growing awareness that many human diseases and environmental processes are not driven by a single organism but are the product of multiple bacterial populations. Traditional statistical approaches are useful for identifying those cases where a single organism is associated with a process. In contrast, ML methods offer the ability to incorporate the structure of the microbial communities as a whole to classify them into different categories such as coming from a patient who is healthy or has SRNs. If it is possible to classify communities reliably, then ML methods also offer the ability to identify those microbial populations within the communities that are responsible for the classification. However, the application of ML in microbiome studies is still in its infancy and the field still needs to develop a better understanding of different ML methods, their strengths and weaknesses, and how to implement them.</w:t>
+      </w:r>
+    </w:p>
+    <w:p>
+      <w:pPr>
+        <w:pStyle w:val="BodyText"/>
+      </w:pPr>
+      <w:r>
+        <w:t xml:space="preserve">To address these needs, we developed a framework to train rigorous, transparent, and reproducible models. We benchmarked seven ML models and showed that we can create models that are inherently interpretable and easily trained without losing predictive performance. In terms of predictive performance, the random forest model had the best testing AUROC values compared to the other six models. However, the second-best model was L2-regularized logistic regression with a median AUROC difference of only 0.015 compared to random forest. While random forest took 83.2 hours to train, L2-regularized logistic regression trained in 12 minutes. In terms of interpretability, random forest was a complex ML model and could only be explained using post-hoc methods such as permutation importance. On the other hand, L2-regularized logistic regression was easier to interpret by ranking the OTUs based on their feature weights and reviewing the signs of these weights. Comparing many different models showed us that the most complex model is not necessarily the best model for our ML task.</w:t>
+      </w:r>
+    </w:p>
+    <w:p>
+      <w:pPr>
+        <w:pStyle w:val="BodyText"/>
+      </w:pPr>
+      <w:r>
+        <w:t xml:space="preserve">As we set out to select the best model, we established a pipeline that can be generalized to any modeling method that uses 16S rRNA sequence counts to predict a binary health outcome. We performed a random datasplit to create a training set (80% of the data) and a held-out test set (20% of the data), which we used to evaluate predictive performance. We repeated this datasplit 100 times to measure predictive performance. During the training, we tuned the model hyperparameters with a repeated five-fold cross-validation. Despite the high number of features microbiome datasets typically have, the models we built with this pipeline were generalizable as shown by the similar AUROC values from the cross-validation and testing.</w:t>
+      </w:r>
+    </w:p>
+    <w:p>
+      <w:pPr>
+        <w:pStyle w:val="BodyText"/>
+      </w:pPr>
+      <w:r>
+        <w:t xml:space="preserve">We highlighted the importance of model interpretation to gain greater biological insights into microbiota-associated diseases. In this study we showcased two different interpretation methods: ranking each OTU by (i) their absolute weights in the trained models and (ii) their impact on the predictive performance based on permutation importance. Human-associated microbial communities have complex correlation structures which create collinearity in the datasets we work with. This can hinder our ability to reliably interpret models because the feature weights of correlated OTUs are influenced by one another</w:t>
       </w:r>
       <w:r>
         <w:t xml:space="preserve"> </w:t>
@@ -856,56 +739,52 @@
         <w:t xml:space="preserve">(33)</w:t>
       </w:r>
       <w:r>
-        <w:t xml:space="preserve">. In this study we used two different interpretation methods; ranking each OTU by (1) their absolute weights in the trained models and (2) their impact on the predictive performance based on permutation importance. The feature weights of correlated OTUs are influenced by and dependent on one another, which makes it harder to identify the importance of unique OTUs. To avoid misinterpreting the models, once we identify highly ranked OTUs, we should check for their relationships with other OTUs as well. These relationships will help us generate new hypotheses about the ecology of the disease and test with follow-up experiments. On the other hand, when we used permutation importance, we grouped correlated OTUs to determine their impact as a group. In this study, we grouped OTUs that had a perfect correlation with each other however, we can reduce the correlation threshold to further investigate the relationships among features to identify the true underlying factors when making a classification.</w:t>
-      </w:r>
-    </w:p>
-    <w:p>
-      <w:pPr>
-        <w:pStyle w:val="BodyText"/>
-      </w:pPr>
-      <w:r>
-        <w:t xml:space="preserve">In this study, we established a pipeline that can be generalized to any modeling method that uses 16S rRNA sequence counts to predict a binary health outcome. We used a held-out test set and we performed the initial 80%-20% random datasplit to create the held-out test set 100 times in our ML pipeline. The models we built with this pipeline were generalizable despite the high number of features microbiome datasets usually have. Additionally, we performed a full grid search for hyperparameter settings when training our ML models. Default hyperparameter settings in previously developed ML packages in R, Python, and Matlab programming languages are inadequate for effective application of classification algorithms and need to be optimized for each new dataset used to generate a model. In the example of L1-regularized SVM with linear kernel [Figure S1], the model showed large variability between different regularization coefficients (C) and was susceptible to performing poorly if the wrong regularization coefficient was assigned to the model by default. And finally, we used the AUROC metric in our study to evaluate the predictive performance of the ML models. AUROC is always random at the value 0.5 and is a robust metric when a dataset is imbalanced.</w:t>
-      </w:r>
-    </w:p>
-    <w:p>
-      <w:pPr>
-        <w:pStyle w:val="BodyText"/>
-      </w:pPr>
-      <w:r>
-        <w:t xml:space="preserve">We used a CRC dataset to develop ML models with a binary classification task. We did not evaluate multicategory classification methods or regression analyses to predict non-binary outcomes. However, the principles highlighted throughout this study [Table 1] apply to all ML modeling tasks with microbiome data. Our analysis was also limited to shallow learning methods and did not explore deep learning methods such as neural networks. Microbiome datasets often suffer from having high dimensionality but low sample sizes which makes deep learning models prone to overfitting.</w:t>
-      </w:r>
-    </w:p>
-    <w:p>
-      <w:pPr>
-        <w:pStyle w:val="BodyText"/>
-      </w:pPr>
-      <w:r>
-        <w:t xml:space="preserve">There are studies that address overcoming these challenges in biomedical datasets</w:t>
-      </w:r>
-      <w:r>
-        <w:t xml:space="preserve"> </w:t>
-      </w:r>
-      <w:r>
-        <w:t xml:space="preserve">(11, 34, 35)</w:t>
-      </w:r>
-      <w:r>
-        <w:t xml:space="preserve">, however sudies that estalish frameworks with microbiome data are lacking. This would be an interesting direction for future work in microbiome studies.</w:t>
-      </w:r>
-    </w:p>
-    <w:p>
-      <w:pPr>
-        <w:pStyle w:val="BodyText"/>
-      </w:pPr>
-      <w:r>
-        <w:t xml:space="preserve">Paragraph about deploying a model.</w:t>
-      </w:r>
-    </w:p>
-    <w:p>
-      <w:pPr>
-        <w:pStyle w:val="BodyText"/>
-      </w:pPr>
-      <w:r>
-        <w:t xml:space="preserve">This study highlighted the need to make educated choices at every step of developing a ML model with microbiome data. Model selection should be done with a solid understanding of model complexity and interpretability, rigorous ML pipelines should be built with cross-validation for hyperparameter tuning and with a held-out test set for evaluating predictive performance and models should be interpreted while considering collinearity in datasets. The right methods will help us achieve the level of validity and accountability we want from models built for patient health.</w:t>
+        <w:t xml:space="preserve">. For example if one OTU is highly correlated with another OTU, only one of these OTUs would have a large feature weight thus hiding the importance of its correlated OTU. To capture all important features, once we identify highly ranked OTUs, we should review their relationships with other OTUs. These relationships will help us generate new hypotheses about the ecology of the disease and test them with follow-up experiments. When we used permutation importance, we took collinearity into consideration by grouping correlated OTUs to determine their impact as a group. We grouped OTUs that had a perfect correlation with each other however, we can reduce the correlation threshold to further investigate the relationships among features. It is important to know the correlation strutures of the data to avoid missinterpreting the models. This is likely to be a particular problem with shotgun metagenomic datasets where collinearity will be more pronunced due to many genes being correlated with one another because they come from the same chromosome. Therefore, to identify the true underlying microbial factors of a disease, it is crucial to do correlation analyses and further experimentation for biological validation.</w:t>
+      </w:r>
+    </w:p>
+    <w:p>
+      <w:pPr>
+        <w:pStyle w:val="BodyText"/>
+      </w:pPr>
+      <w:r>
+        <w:t xml:space="preserve">In this study, we did not consider all possible modeling approaches. However, the principles highlighted throughout this study apply to all ML modeling tasks with microbiome data. For example, we did not evaluate multicategory classification methods to predict non-binary outcomes. For example, we could have trained models to differentiate between people with normal colons and those with adenomas or carcinomas (k=3 categories). We did not perform this analysis because the clinically relevant diagnosis grouping was between patients with normal colons and those with SRNs. Furthermore, as number of categories to classify increase, more samples are required for each category to train a model. We also did not use regression-based analyses to predict a non-categorical outcome. We have previously used such an approach to train random forest models to predict fecal short-chain fatty acid concentrations based on microbiome data</w:t>
+      </w:r>
+      <w:r>
+        <w:t xml:space="preserve"> </w:t>
+      </w:r>
+      <w:r>
+        <w:t xml:space="preserve">(34)</w:t>
+      </w:r>
+      <w:r>
+        <w:t xml:space="preserve">. Our analysis was also limited to shallow learning methods and did not explore deep learning methods such as neural networks. Deep learning methods hold great promise</w:t>
+      </w:r>
+      <w:r>
+        <w:t xml:space="preserve"> </w:t>
+      </w:r>
+      <w:r>
+        <w:t xml:space="preserve">(11, 35, 36)</w:t>
+      </w:r>
+      <w:r>
+        <w:t xml:space="preserve"> </w:t>
+      </w:r>
+      <w:r>
+        <w:t xml:space="preserve">but microbiome datasets often suffer from having many features and small sample sizes, which makes the deep learning models prone to overfitting. These methods are even more complex than random forest and XGBoost and are considered uninterpretable. There is great potential for applying ML approaches to microbiome data and we can choose which ML approach is best for the study.</w:t>
+      </w:r>
+    </w:p>
+    <w:p>
+      <w:pPr>
+        <w:pStyle w:val="BodyText"/>
+      </w:pPr>
+      <w:r>
+        <w:t xml:space="preserve">Our framework gives structure to investigators wanting to train, evaluate, and interpret their own ML models to identify OTUs that might be biologically relevant. However, deploying microbiome-based models to make clinical diagnoses or predictions is a significantly harder and distinct undertaking. For example, we currently lack standardized methods to collect patient samples, generate sequence data, and report clinical data. We are also challenged by the practical constraints of OTU-based approaches. The de novo algorithms commonly in use are slow, require considerable memory, and result in different OTU assignments as new data are added. Finally, we also need independent validation cohorts to test the performance of a diagnostic model. To realize the potential for using ML approaches with microbiome data, it is necessary that we direct our efforts to overcome these challenges.</w:t>
+      </w:r>
+    </w:p>
+    <w:p>
+      <w:pPr>
+        <w:pStyle w:val="BodyText"/>
+      </w:pPr>
+      <w:r>
+        <w:t xml:space="preserve">This study highlighted the need to make educated choices at every step of developing a ML model with microbiome data. We created an aspirational rubric that researchers can use to identify potential pitfalls when using ML in microbiome studies and ways to avoid them [Table S1]. We have highlighted the tradeoffs between model complexity and interpretability, the need for cross-validation to tune hyperparameters, the utility of held-out test sets for evaluating predictive performance, and the importance of considering correlation structures in datasets for reliable interpretation. Furthermore, we underscored the importance of proper experimental design and methods to help us achieve the level of validity and accountability we want from models built for patient health.</w:t>
       </w:r>
     </w:p>
     <w:p>
@@ -932,7 +811,7 @@
         <w:t xml:space="preserve"> </w:t>
       </w:r>
       <w:r>
-        <w:t xml:space="preserve">The data used for this analysis are stool bacterial abundances and clinical information of the patients recruited by Great Lakes-New England Early Detection Research Network study. These data were obtained from Sze et al</w:t>
+        <w:t xml:space="preserve">The data used for this analysis were stool bacterial abundances and clinical information of the patients recruited by Great Lakes-New England Early Detection Research Network study. These data were obtained from Sze et al</w:t>
       </w:r>
       <w:r>
         <w:t xml:space="preserve"> </w:t>
@@ -947,13 +826,13 @@
         <w:t xml:space="preserve"> </w:t>
       </w:r>
       <w:r>
-        <w:t xml:space="preserve">The stool samples were provided by recruited adult participants who were undergoing scheduled screening or surveillance colonoscopy. Colonoscopies were performed and fecal samples were collected from participants in four locations: Toronto (ON, Canada), Boston (MA, USA), Houston (TX, USA), and Ann Arbor (MI, USA). Patients’ colonic health was labeled by colonoscopy with adequate preparation and tissue histopathology of all resected lesions. Patients with an adenoma greater than 1 cm, more than three adenomas of any size, or an adenoma with villous histology were classified as advanced adenoma. Study had 172 patients with normal colonoscopies, 198 with adenomas and 120 with carcinomas. Of the 198 adenomas, 109 were identified as advanced adenomas. Stool provided by the patients was used for 16S rRNA gene sequencing to measure bacterial population abundances. The bacterial abundance data was generated by Sze et al, by processing 16S rRNA sequences in Mothur (v1.39.3) using the default quality filtering methods, identifying and removing chimeric sequences using VSEARCH and assigning to OTUs at 97% similarity using the OptiClust algorithm</w:t>
-      </w:r>
-      <w:r>
-        <w:t xml:space="preserve"> </w:t>
-      </w:r>
-      <w:r>
-        <w:t xml:space="preserve">(36–38)</w:t>
+        <w:t xml:space="preserve">The stool samples were provided by recruited adult participants who were undergoing scheduled screening or surveillance colonoscopy. Colonoscopies were performed and fecal samples were collected from participants in four locations: Toronto (ON, Canada), Boston (MA, USA), Houston (TX, USA), and Ann Arbor (MI, USA). Patients’ colonic health was labeled by colonoscopy with adequate preparation and tissue histopathology of all resected lesions. Patients with an adenoma greater than 1 cm, more than three adenomas of any size, or an adenoma with villous histology were classified as having advanced adenomas. Study had 172 patients with normal colonoscopies, 198 with adenomas and 120 with carcinomas. Of the 198 adenomas, 109 were identified as advanced adenomas. Stool provided by the patients was used for 16S rRNA gene sequencing to measure bacterial population abundances. The bacterial abundance data was generated by Sze et al, by processing 16S rRNA sequences in mothur (v1.39.3) using the default quality filtering methods, identifying and removing chimeric sequences using VSEARCH and assigning to OTUs at 97% similarity using the OptiClust algorithm</w:t>
+      </w:r>
+      <w:r>
+        <w:t xml:space="preserve"> </w:t>
+      </w:r>
+      <w:r>
+        <w:t xml:space="preserve">(37–39)</w:t>
       </w:r>
       <w:r>
         <w:t xml:space="preserve">.</w:t>
@@ -975,7 +854,7 @@
         <w:pStyle w:val="BodyText"/>
       </w:pPr>
       <w:r>
-        <w:t xml:space="preserve">The colorectal health of the patient was defined as two encompassing classes; Normal or Screen Relevant Neoplasias (SRNs). Normal class includes patients with non-advanced adenomas or normal colons whereas SRN class includes patients with advanced adenomas or carcinomas. The study had 261 normal and 229 SRN samples. The bacterial abundances are the features used to predict colorectal health of the patients. For each patient, we had 6920 features (fecal bacterial abundances) and a two-class label that defines their colorectal health (normal or SRN colorectal lesions as defined by colonoscopies). We established modeling pipelines for a binary prediction task Bacterial abundances are discrete data in the form of Operational Taxonomic Unit (OTU) counts. OTU counts were set to the size of our smallest sample and were subsampled at the same distances. They were then transformed by scaling to a [0-1] range.</w:t>
+        <w:t xml:space="preserve">The colorectal health of the patient was defined as two encompassing classes; Normal or Screen Relevant Neoplasias (SRNs). Normal class includeded patients with non-advanced adenomas or normal colons whereas SRN class includeded patients with advanced adenomas or carcinomas. The study had 261 normal and 229 SRN samples. The bacterial abundances were the features used to predict colorectal health of the patients. For each patient, we had 6920 features (fecal bacterial abundances) and a two-class label that defines their colorectal health (normal or SRN colorectal lesions as defined by colonoscopies). We established modeling pipelines for a binary prediction task. Bacterial abundances are discrete data in the form of Operational Taxonomic Unit (OTU) counts. OTU counts were set to the size of our smallest sample and were subsampled at the same distances. They were then transformed by scaling to a [0-1] range.</w:t>
       </w:r>
     </w:p>
     <w:p>
@@ -994,7 +873,7 @@
         <w:pStyle w:val="BodyText"/>
       </w:pPr>
       <w:r>
-        <w:t xml:space="preserve">Models were trained using the machine learning wrapper caret package (v.6.0.81) in R (v.3.5.0). Within the caret package, we have made modifications to L2-regularized SVM with linear kernel function</w:t>
+        <w:t xml:space="preserve">Models were trained using the caret package (v.6.0.81) in R (v.3.5.0). Within the caret package, we have made modifications to L2-regularized SVM with linear kernel function</w:t>
       </w:r>
       <w:r>
         <w:t xml:space="preserve"> </w:t>
@@ -1046,7 +925,7 @@
         <w:pStyle w:val="BodyText"/>
       </w:pPr>
       <w:r>
-        <w:t xml:space="preserve">For L2-regularized logistic regression, L1 and L2 support vector machines (SVM) with linear and radial basis function kernels we tuned the</w:t>
+        <w:t xml:space="preserve">For L2-regularized logistic regression, L1 and L2 support vector machines (SVM) with linear and radial basis function kernels, we tuned the</w:t>
       </w:r>
       <w:r>
         <w:t xml:space="preserve"> </w:t>
@@ -1136,24 +1015,27 @@
         <w:t xml:space="preserve"> </w:t>
       </w:r>
       <w:r>
-        <w:t xml:space="preserve">to be used for fitting the individual base learners.For hyperparameter selection, we started with a granular grid search. Then we narrowed and fine-tuned the range of each hyperparameter. The range of the grid depends on the ML task and ML model. A full grid search needs to be performed to avoid variability in testing performance. We can use hyper-band to help us with our hyperparameter selection</w:t>
-      </w:r>
-      <w:r>
-        <w:t xml:space="preserve"> </w:t>
-      </w:r>
-      <w:r>
-        <w:t xml:space="preserve">(39)</w:t>
-      </w:r>
-      <w:r>
-        <w:t xml:space="preserve">.</w:t>
-      </w:r>
-    </w:p>
-    <w:p>
-      <w:pPr>
-        <w:pStyle w:val="BodyText"/>
-      </w:pPr>
-      <w:r>
-        <w:t xml:space="preserve">The computational burden during model training due to model complexity was reduced by parallelizing segments of the ML pipeline. In this study we have parallelized each data-split which allowed 100 data-splits to be processed through the ML pipeline at the same time for each model. We can further parallelize the cross-validation step for each hyperparameter setting.</w:t>
+        <w:t xml:space="preserve">to be used for fitting the individual base learners. For hyperparameter selection, we started with a granular grid search. Then we narrowed and fine-tuned the range of each hyperparameter. The range of the grid changes with different ML tasks and ML models. A full grid search needs to be performed to avoid variability in testing performance. There are newly developed tools such as Hyperband that help researcher with hyperparameter selection</w:t>
+      </w:r>
+      <w:r>
+        <w:t xml:space="preserve"> </w:t>
+      </w:r>
+      <w:r>
+        <w:t xml:space="preserve">(40)</w:t>
+      </w:r>
+      <w:r>
+        <w:t xml:space="preserve"> </w:t>
+      </w:r>
+      <w:r>
+        <w:t xml:space="preserve">that can be incorporated to microbiome studies.</w:t>
+      </w:r>
+    </w:p>
+    <w:p>
+      <w:pPr>
+        <w:pStyle w:val="BodyText"/>
+      </w:pPr>
+      <w:r>
+        <w:t xml:space="preserve">The computational burden during model training due to model complexity was reduced by parallelizing segments of the ML pipeline. In this study we parallelized the training of each data-split. This allowed 100 data-splits to be processed through the ML pipeline at the same time for each model. We can further parallelize the cross-validation step for each hyperparameter setting if we are limited by computational resources.</w:t>
       </w:r>
     </w:p>
     <w:p>
@@ -1170,7 +1052,7 @@
         <w:t xml:space="preserve"> </w:t>
       </w:r>
       <w:r>
-        <w:t xml:space="preserve">We created a Spearman’s rank-order correlation matrix, corrected for multiple pairwise comparisons. We then defined correlated OTUs as having perfect correlation (correlation coef=1 and p&lt;0.01). Non-correlated OTUs were permuted individually whereas correlated ones were grouped together and permuted at the same time.</w:t>
+        <w:t xml:space="preserve">We created a Spearman’s rank-order correlation matrix, corrected for multiple pairwise comparisons. We then defined correlated OTUs as having perfect correlation (correlation coefficient = 1 and p &lt; 0.01). Non-correlated OTUs were permuted individually whereas correlated ones were grouped together and permuted at the same time.</w:t>
       </w:r>
     </w:p>
     <w:p>
@@ -1302,7 +1184,7 @@
         <w:t xml:space="preserve"> </w:t>
       </w:r>
       <w:r>
-        <w:t xml:space="preserve">The absolute feature weights of (A) L2 logistic regression coefficients (B) L1 SVM with linear kernel (C) L2 SVM with linear kernel were ranked from highest rank 1 to 100 for each data-split. The feature ranks of the highest ranked five OTUs based on their median ranks are shown here. Similar OTUs had the largest impact on the predictive performance of L2 logistic regression and L2 SVM with linear kernel.</w:t>
+        <w:t xml:space="preserve">The absolute feature weights of (A) L2 logistic regression coefficients (B) L1 SVM with linear kernel (C) L2 SVM with linear kernel were ranked from highest rank 1 to 100 for each data-split. The feature ranks of the highest ranked twenty OTUs based on their median ranks are shown here. Similar OTUs had the largest impact on the predictive performance of L2-regularized logistic regression and L2-regularized SVM with linear kernel.</w:t>
       </w:r>
       <w:r>
         <w:t xml:space="preserve"> </w:t>
@@ -1328,7 +1210,7 @@
         <w:t xml:space="preserve"> </w:t>
       </w:r>
       <w:r>
-        <w:t xml:space="preserve">(A) SVM with radial basis kernel (B) decision tree (C) random forest (D) XGBoost feature importances were explained using permutation importance using held-out test set. The gray rectangle and the dashed line show the IQR range and median of the base testing AUROC without any permutation performed. The colors of the box plots stand for the unique OTUs that are shared among the different models; pink for OTU0008, salmon for OTU0050, yellow for OTU00367, blue for OTU00110, green for OTU00361 and red for OTU00882. For all the tree-based models, a</w:t>
+        <w:t xml:space="preserve">(A) SVM with radial basis kernel (B) decision tree (C) random forest (D) XGBoost feature importances were explained using permutation importance using the held-out test set. The gray rectangle and the dashed line show the IQR range and median of the base testing AUROC without any permutation performed. The colors of the box plots represent the OTUs that are shared among the different models; yellow are OTUs that are shared among all the non-linear models, salmon are OTUs that are shared among the tree-based models, green are the OTUs shared among SVM with radial basis kernel, decision tree and XGBoost, pink are OTUs shared among SVM with radial basis kernel and XGBoost only, red are OTUs shared among random forest and XGBoost and blue are OTUs shared among decision tree and random forest. For all the tree-based models, a</w:t>
       </w:r>
       <w:r>
         <w:t xml:space="preserve"> </w:t>
@@ -1369,7 +1251,7 @@
         <w:t xml:space="preserve"> </w:t>
       </w:r>
       <w:r>
-        <w:t xml:space="preserve">The training times for of each data-split showed the differences in computational efficiency of the seven models. The median training time in hours was the highest for XGBoost and shortest for L1-regularized SVM with linear kernel. The boxplot shows quartiles at the box ends and the statistical median as the horizontal line in the box. The whiskers show the farthest points that are not outliers. Outliers are data points that are not within 3/2 times the interquartile ranges.</w:t>
+        <w:t xml:space="preserve">The training times for of each datasplit showed the differences in computational efficiency of the seven models. The median training time in hours was the highest for XGBoost and shortest for L2-regularized logistic regression. The boxplot shows quartiles at the box ends and the statistical median as the horizontal line in the box. The whiskers show the farthest points that are not outliers. Outliers are data points that are not within 3/2 times the interquartile ranges.</w:t>
       </w:r>
       <w:r>
         <w:t xml:space="preserve"> </w:t>
@@ -1431,7 +1313,29 @@
         <w:rPr>
           <w:b/>
         </w:rPr>
-        <w:t xml:space="preserve">Figure S3. Interpretation of the linear ML models with permutation importance.</w:t>
+        <w:t xml:space="preserve">Figure S3. Classification performance of ML models across cross validation when dataset is subsetted .</w:t>
+      </w:r>
+      <w:r>
+        <w:t xml:space="preserve"> </w:t>
+      </w:r>
+      <w:r>
+        <w:t xml:space="preserve">(A) L2-regularized logistic regression (B) Random forest models were trained using the original study design with 490 subjects and subsets of it with 15, 30, 60, 120, and 245 subjects. The range among the cross-validation AUROC values within both models at lower sample sizes were much larger than when the full collection of samples was used to train and validate the models.</w:t>
+      </w:r>
+    </w:p>
+    <w:p>
+      <w:pPr>
+        <w:pStyle w:val="BodyText"/>
+      </w:pPr>
+    </w:p>
+    <w:p>
+      <w:pPr>
+        <w:pStyle w:val="BodyText"/>
+      </w:pPr>
+      <w:r>
+        <w:rPr>
+          <w:b/>
+        </w:rPr>
+        <w:t xml:space="preserve">Figure S4. Interpretation of the linear ML models with permutation importance.</w:t>
       </w:r>
       <w:r>
         <w:t xml:space="preserve"> </w:t>
@@ -1444,6 +1348,28 @@
       </w:r>
       <w:r>
         <w:t xml:space="preserve">Abbreviations: SVM, support vector machine; OTU, Operational Taxonomic Unit; RBF, radial basis kernel; OTU, Operational Taxonomic Unit.</w:t>
+      </w:r>
+    </w:p>
+    <w:p>
+      <w:pPr>
+        <w:pStyle w:val="BodyText"/>
+      </w:pPr>
+    </w:p>
+    <w:p>
+      <w:pPr>
+        <w:pStyle w:val="BodyText"/>
+      </w:pPr>
+      <w:r>
+        <w:rPr>
+          <w:b/>
+        </w:rPr>
+        <w:t xml:space="preserve">Figure S5. Training times of ML models when dataset is subsetted .</w:t>
+      </w:r>
+      <w:r>
+        <w:t xml:space="preserve"> </w:t>
+      </w:r>
+      <w:r>
+        <w:t xml:space="preserve">(A) L2-regularized logistic regression (B) Random forest models were trained using the original study design with 490 subjects and subsets of it with 15, 30, 60, 120, and 245 subjects. Asthe size of the dataset increased, the training times for L2-regularized logistic regression and random forest models increased as well.</w:t>
       </w:r>
     </w:p>
     <w:p>
@@ -6336,6 +6262,97 @@
         <w:rPr>
           <w:b/>
         </w:rPr>
+        <w:t xml:space="preserve">Sze MA</w:t>
+      </w:r>
+      <w:r>
+        <w:t xml:space="preserve">,</w:t>
+      </w:r>
+      <w:r>
+        <w:t xml:space="preserve"> </w:t>
+      </w:r>
+      <w:r>
+        <w:rPr>
+          <w:b/>
+        </w:rPr>
+        <w:t xml:space="preserve">Topçuoğlu BD</w:t>
+      </w:r>
+      <w:r>
+        <w:t xml:space="preserve">,</w:t>
+      </w:r>
+      <w:r>
+        <w:t xml:space="preserve"> </w:t>
+      </w:r>
+      <w:r>
+        <w:rPr>
+          <w:b/>
+        </w:rPr>
+        <w:t xml:space="preserve">Lesniak NA</w:t>
+      </w:r>
+      <w:r>
+        <w:t xml:space="preserve">,</w:t>
+      </w:r>
+      <w:r>
+        <w:t xml:space="preserve"> </w:t>
+      </w:r>
+      <w:r>
+        <w:rPr>
+          <w:b/>
+        </w:rPr>
+        <w:t xml:space="preserve">Ruffin MT</w:t>
+      </w:r>
+      <w:r>
+        <w:t xml:space="preserve">,</w:t>
+      </w:r>
+      <w:r>
+        <w:t xml:space="preserve"> </w:t>
+      </w:r>
+      <w:r>
+        <w:rPr>
+          <w:b/>
+        </w:rPr>
+        <w:t xml:space="preserve">Schloss PD</w:t>
+      </w:r>
+      <w:r>
+        <w:t xml:space="preserve">. 2019. Fecal short-chain fatty acids are not predictive of colonic tumor status and cannot be predicted based on bacterial community structure. mBio</w:t>
+      </w:r>
+      <w:r>
+        <w:t xml:space="preserve"> </w:t>
+      </w:r>
+      <w:r>
+        <w:rPr>
+          <w:b/>
+        </w:rPr>
+        <w:t xml:space="preserve">10</w:t>
+      </w:r>
+      <w:r>
+        <w:t xml:space="preserve">:e01454–19. doi:</w:t>
+      </w:r>
+      <w:hyperlink r:id="rId58">
+        <w:r>
+          <w:rPr>
+            <w:rStyle w:val="Hyperlink"/>
+          </w:rPr>
+          <w:t xml:space="preserve">10.1128/mBio.01454-19</w:t>
+        </w:r>
+      </w:hyperlink>
+      <w:r>
+        <w:t xml:space="preserve">.</w:t>
+      </w:r>
+    </w:p>
+    <w:p>
+      <w:pPr>
+        <w:pStyle w:val="BodyText"/>
+      </w:pPr>
+      <w:r>
+        <w:t xml:space="preserve">35.</w:t>
+      </w:r>
+      <w:r>
+        <w:t xml:space="preserve"> </w:t>
+      </w:r>
+      <w:r>
+        <w:rPr>
+          <w:b/>
+        </w:rPr>
         <w:t xml:space="preserve">Kocheturov A</w:t>
       </w:r>
       <w:r>
@@ -6377,7 +6394,7 @@
       <w:r>
         <w:t xml:space="preserve">:5–34. doi:</w:t>
       </w:r>
-      <w:hyperlink r:id="rId58">
+      <w:hyperlink r:id="rId59">
         <w:r>
           <w:rPr>
             <w:rStyle w:val="Hyperlink"/>
@@ -6394,7 +6411,7 @@
         <w:pStyle w:val="BodyText"/>
       </w:pPr>
       <w:r>
-        <w:t xml:space="preserve">35.</w:t>
+        <w:t xml:space="preserve">36.</w:t>
       </w:r>
       <w:r>
         <w:t xml:space="preserve"> </w:t>
@@ -6444,7 +6461,7 @@
       <w:r>
         <w:t xml:space="preserve">:478. doi:</w:t>
       </w:r>
-      <w:hyperlink r:id="rId59">
+      <w:hyperlink r:id="rId60">
         <w:r>
           <w:rPr>
             <w:rStyle w:val="Hyperlink"/>
@@ -6461,7 +6478,7 @@
         <w:pStyle w:val="BodyText"/>
       </w:pPr>
       <w:r>
-        <w:t xml:space="preserve">36.</w:t>
+        <w:t xml:space="preserve">37.</w:t>
       </w:r>
       <w:r>
         <w:t xml:space="preserve"> </w:t>
@@ -6661,7 +6678,7 @@
         <w:pStyle w:val="BodyText"/>
       </w:pPr>
       <w:r>
-        <w:t xml:space="preserve">37.</w:t>
+        <w:t xml:space="preserve">38.</w:t>
       </w:r>
       <w:r>
         <w:t xml:space="preserve"> </w:t>
@@ -6699,7 +6716,7 @@
       <w:r>
         <w:t xml:space="preserve">. doi:</w:t>
       </w:r>
-      <w:hyperlink r:id="rId60">
+      <w:hyperlink r:id="rId61">
         <w:r>
           <w:rPr>
             <w:rStyle w:val="Hyperlink"/>
@@ -6716,7 +6733,7 @@
         <w:pStyle w:val="BodyText"/>
       </w:pPr>
       <w:r>
-        <w:t xml:space="preserve">38.</w:t>
+        <w:t xml:space="preserve">39.</w:t>
       </w:r>
       <w:r>
         <w:t xml:space="preserve"> </w:t>
@@ -6790,7 +6807,7 @@
       <w:r>
         <w:t xml:space="preserve">:e2584. doi:</w:t>
       </w:r>
-      <w:hyperlink r:id="rId61">
+      <w:hyperlink r:id="rId62">
         <w:r>
           <w:rPr>
             <w:rStyle w:val="Hyperlink"/>
@@ -6807,7 +6824,7 @@
         <w:pStyle w:val="BodyText"/>
       </w:pPr>
       <w:r>
-        <w:t xml:space="preserve">39.</w:t>
+        <w:t xml:space="preserve">40.</w:t>
       </w:r>
       <w:r>
         <w:t xml:space="preserve"> </w:t>
@@ -6978,7 +6995,7 @@
     </w:lvl>
   </w:abstractNum>
   <w:abstractNum w:abstractNumId="990">
-    <w:nsid w:val="40f0c2b7"/>
+    <w:nsid w:val="5c71a483"/>
     <w:multiLevelType w:val="multilevel"/>
     <w:lvl w:ilvl="0">
       <w:numFmt w:val="bullet"/>

</xml_diff>

<commit_message>
changes after table edtits from jenna
</commit_message>
<xml_diff>
--- a/submission/manuscript.docx
+++ b/submission/manuscript.docx
@@ -22,67 +22,19 @@
         <w:rPr>
           <w:b/>
         </w:rPr>
-        <w:t xml:space="preserve">model</w:t>
-      </w:r>
-      <w:r>
-        <w:rPr>
-          <w:b/>
-        </w:rPr>
-        <w:t xml:space="preserve"> </w:t>
-      </w:r>
-      <w:r>
-        <w:rPr>
-          <w:b/>
-        </w:rPr>
-        <w:t xml:space="preserve">selection</w:t>
-      </w:r>
-      <w:r>
-        <w:rPr>
-          <w:b/>
-        </w:rPr>
-        <w:t xml:space="preserve"> </w:t>
-      </w:r>
-      <w:r>
-        <w:rPr>
-          <w:b/>
-        </w:rPr>
-        <w:t xml:space="preserve">and</w:t>
-      </w:r>
-      <w:r>
-        <w:rPr>
-          <w:b/>
-        </w:rPr>
-        <w:t xml:space="preserve"> </w:t>
-      </w:r>
-      <w:r>
-        <w:rPr>
-          <w:b/>
-        </w:rPr>
-        <w:t xml:space="preserve">implementation</w:t>
-      </w:r>
-      <w:r>
-        <w:rPr>
-          <w:b/>
-        </w:rPr>
-        <w:t xml:space="preserve"> </w:t>
-      </w:r>
-      <w:r>
-        <w:rPr>
-          <w:b/>
-        </w:rPr>
-        <w:t xml:space="preserve">when</w:t>
-      </w:r>
-      <w:r>
-        <w:rPr>
-          <w:b/>
-        </w:rPr>
-        <w:t xml:space="preserve"> </w:t>
-      </w:r>
-      <w:r>
-        <w:rPr>
-          <w:b/>
-        </w:rPr>
-        <w:t xml:space="preserve">applying</w:t>
+        <w:t xml:space="preserve">application</w:t>
+      </w:r>
+      <w:r>
+        <w:rPr>
+          <w:b/>
+        </w:rPr>
+        <w:t xml:space="preserve"> </w:t>
+      </w:r>
+      <w:r>
+        <w:rPr>
+          <w:b/>
+        </w:rPr>
+        <w:t xml:space="preserve">of</w:t>
       </w:r>
       <w:r>
         <w:rPr>
@@ -130,67 +82,31 @@
         <w:rPr>
           <w:b/>
         </w:rPr>
-        <w:t xml:space="preserve">bacterial</w:t>
-      </w:r>
-      <w:r>
-        <w:rPr>
-          <w:b/>
-        </w:rPr>
-        <w:t xml:space="preserve"> </w:t>
-      </w:r>
-      <w:r>
-        <w:rPr>
-          <w:b/>
-        </w:rPr>
-        <w:t xml:space="preserve">16S</w:t>
-      </w:r>
-      <w:r>
-        <w:rPr>
-          <w:b/>
-        </w:rPr>
-        <w:t xml:space="preserve"> </w:t>
-      </w:r>
-      <w:r>
-        <w:rPr>
-          <w:b/>
-        </w:rPr>
-        <w:t xml:space="preserve">rRNA</w:t>
-      </w:r>
-      <w:r>
-        <w:rPr>
-          <w:b/>
-        </w:rPr>
-        <w:t xml:space="preserve"> </w:t>
-      </w:r>
-      <w:r>
-        <w:rPr>
-          <w:b/>
-        </w:rPr>
-        <w:t xml:space="preserve">gene</w:t>
-      </w:r>
-      <w:r>
-        <w:rPr>
-          <w:b/>
-        </w:rPr>
-        <w:t xml:space="preserve"> </w:t>
-      </w:r>
-      <w:r>
-        <w:rPr>
-          <w:b/>
-        </w:rPr>
-        <w:t xml:space="preserve">sequencing</w:t>
-      </w:r>
-      <w:r>
-        <w:rPr>
-          <w:b/>
-        </w:rPr>
-        <w:t xml:space="preserve"> </w:t>
-      </w:r>
-      <w:r>
-        <w:rPr>
-          <w:b/>
-        </w:rPr>
-        <w:t xml:space="preserve">data</w:t>
+        <w:t xml:space="preserve">microbiome-based</w:t>
+      </w:r>
+      <w:r>
+        <w:rPr>
+          <w:b/>
+        </w:rPr>
+        <w:t xml:space="preserve"> </w:t>
+      </w:r>
+      <w:r>
+        <w:rPr>
+          <w:b/>
+        </w:rPr>
+        <w:t xml:space="preserve">classification</w:t>
+      </w:r>
+      <w:r>
+        <w:rPr>
+          <w:b/>
+        </w:rPr>
+        <w:t xml:space="preserve"> </w:t>
+      </w:r>
+      <w:r>
+        <w:rPr>
+          <w:b/>
+        </w:rPr>
+        <w:t xml:space="preserve">problems</w:t>
       </w:r>
     </w:p>
     <w:p>
@@ -203,7 +119,7 @@
         <w:pStyle w:val="BodyText"/>
       </w:pPr>
       <w:r>
-        <w:t xml:space="preserve">Running title: Machine learning methods in microbiome studies</w:t>
+        <w:t xml:space="preserve">Running title: Machine learning methods applied to microbiome studies</w:t>
       </w:r>
     </w:p>
     <w:p>
@@ -250,6 +166,23 @@
         </m:sSup>
       </m:oMath>
       <w:r>
+        <w:t xml:space="preserve">, Mack Ruffin</w:t>
+      </w:r>
+      <m:oMath>
+        <m:sSup>
+          <m:e>
+            <m:r>
+              <m:t/>
+            </m:r>
+          </m:e>
+          <m:sup>
+            <m:r>
+              <m:t>3</m:t>
+            </m:r>
+          </m:sup>
+        </m:sSup>
+      </m:oMath>
+      <w:r>
         <w:t xml:space="preserve">, Jenna Wiens</w:t>
       </w:r>
       <m:oMath>
@@ -267,23 +200,6 @@
         </m:sSup>
       </m:oMath>
       <w:r>
-        <w:t xml:space="preserve">, Mack Ruffin</w:t>
-      </w:r>
-      <m:oMath>
-        <m:sSup>
-          <m:e>
-            <m:r>
-              <m:t/>
-            </m:r>
-          </m:e>
-          <m:sup>
-            <m:r>
-              <m:t>3</m:t>
-            </m:r>
-          </m:sup>
-        </m:sSup>
-      </m:oMath>
-      <w:r>
         <w:t xml:space="preserve">, Patrick D. Schloss</w:t>
       </w:r>
       <w:r>
@@ -329,593 +245,672 @@
           <w:t xml:space="preserve">pschloss@umich.edu</w:t>
         </w:r>
       </w:hyperlink>
-    </w:p>
-    <w:p>
-      <w:pPr>
-        <w:pStyle w:val="BodyText"/>
-      </w:pPr>
-      <w:r>
-        <w:t xml:space="preserve">1. Department of Microbiology and Immunology, University of Michigan, Ann Arbor, MI 48109</w:t>
-      </w:r>
-    </w:p>
-    <w:p>
-      <w:pPr>
-        <w:pStyle w:val="BodyText"/>
-      </w:pPr>
-      <w:r>
-        <w:t xml:space="preserve">2. Department of Computer Science and Engineering, University or Michigan, Ann Arbor, MI 49109</w:t>
-      </w:r>
-    </w:p>
-    <w:p>
-      <w:pPr>
-        <w:pStyle w:val="BodyText"/>
-      </w:pPr>
-      <w:r>
-        <w:t xml:space="preserve">3. Department of Family Medicine and Community Medicine, Penn State Hershey Medical Center, Hershey, PA</w:t>
-      </w:r>
-    </w:p>
-    <w:p>
-      <w:pPr>
-        <w:pStyle w:val="BodyText"/>
-      </w:pPr>
-    </w:p>
-    <w:p>
-      <w:pPr>
-        <w:pStyle w:val="Heading2"/>
-      </w:pPr>
-      <w:bookmarkStart w:id="22" w:name="abstract"/>
-      <w:bookmarkEnd w:id="22"/>
-      <w:r>
-        <w:t xml:space="preserve">Abstract</w:t>
-      </w:r>
-    </w:p>
-    <w:p>
-      <w:pPr>
-        <w:pStyle w:val="FirstParagraph"/>
-      </w:pPr>
-      <w:r>
-        <w:t xml:space="preserve">Machine learning (ML) modeling of the human microbiome has the potential to identify the microbial biomarkers and aid in diagnosis of many chronic diseases such as inflammatory bowel disease, diabetes and colorectal cancer. Progress has been made towards developing ML models that predict health outcomes from bacterial abundances, but rigourous models are scarce due to the flawed methods that call the validity of developed models into question. Furthermore, there is a lack of emphasis on selecting the right modeling approaches to investigate the microbial ecology of the disease. To overcome these challenges, we benchmarked seven different models that use fecal 16S rRNA sequences to predict colorectal cancer (CRC) lesions (n=490 patients, 261 controls and 229 cases). We developed a generalizable pipeline to train, validate and interpret models. To show the effect of model selection, we assessed the predictive performance, interpretability, and computational efficiency of the following models: L2-regularized logistic regression, L1 and L2-regularized support vector machines (SVM) with linear and radial basis function kernels, a decision tree, random forest, and extreme gradient boosting (XGBoost). The random forest model was best at detecting CRC lesions with an AUROC of 0.695 but it was slow to train (83.2 h) and hard to interpret. Despite its simplicity, L2-regularized logistic regression followed random forest in predictive performance with an AUROC of 0.680, and it trained much faster (12 min). Our analysis showed that ML models should be chosen based on the goal of the study as it will inform our expectations of predictive performance and interpretability.</w:t>
-      </w:r>
-    </w:p>
-    <w:p>
-      <w:pPr>
-        <w:pStyle w:val="Heading2"/>
-      </w:pPr>
-      <w:bookmarkStart w:id="23" w:name="importance"/>
-      <w:bookmarkEnd w:id="23"/>
-      <w:r>
-        <w:t xml:space="preserve">Importance</w:t>
-      </w:r>
-    </w:p>
-    <w:p>
-      <w:pPr>
-        <w:pStyle w:val="FirstParagraph"/>
-      </w:pPr>
-      <w:r>
-        <w:t xml:space="preserve">Prediction of health outcomes using ML is rapidly being adopted by human microbiome studies. However, the developed ML models so far are overoptimistic in terms of validity and predictive performance. Moreover, there is a trend towards using more complex ML models such as random forest, extreme gradient boosting and neural networks without a discussion on how much model interpretibility is necessary to identify the microbial biomarkers of disease. This work represents a step towards good ML practices in microbiome analyses by implementing rigourous machine learning pipelines and emphasizing the importance of selecting ML models that reflect the goal of the study.</w:t>
-      </w:r>
-    </w:p>
-    <w:p>
-      <w:pPr>
-        <w:pStyle w:val="Heading2"/>
-      </w:pPr>
-      <w:bookmarkStart w:id="24" w:name="background"/>
-      <w:bookmarkEnd w:id="24"/>
-      <w:r>
-        <w:t xml:space="preserve">Background</w:t>
-      </w:r>
-    </w:p>
-    <w:p>
-      <w:pPr>
-        <w:pStyle w:val="FirstParagraph"/>
-      </w:pPr>
-      <w:r>
-        <w:t xml:space="preserve">As the number of people represented in human microbiome datasets grow, there is an increasing desire to use microbiome data to diagnose diseases. However, the structure of the human microbiome is remarkably variable between individuals to the point where it is often difficult to identify the bacterial populations that are associated with diseases using traditional statistical models. This variation is likely due to the ability of many bacterial populations to fill the same niche such that different populations cause the same disease in different individuals. Furthermore, a growing number of studies have shown that it is rare for a single bacterial species to be associated with a disease. Instead, subsets of the microbiome account for differences in health. Traditional statistical approaches do not adequately account for the variation in the human microbiome and typically consider the protective or risk effects of each bacterial population individually. Recently, machine learning models have grown in popularity among microbiome researchers because of the large amount of data that can now be generated and because the models are effective at accounting for the interpersonal microbiome variation and the ecology of the disease.</w:t>
-      </w:r>
-    </w:p>
-    <w:p>
-      <w:pPr>
-        <w:pStyle w:val="BodyText"/>
-      </w:pPr>
-      <w:r>
-        <w:t xml:space="preserve">ML models are useful for understanding the variation in the structure of existing data and to apply that knowledge to make predictions about new data. Researchers have used ML models to diagnose and understand the ecological basis of diseases such as liver cirrhosis, colorectal cancer, inflammatory bowel diseases (IBD), obesity, and type 2 diabetes</w:t>
-      </w:r>
-      <w:r>
-        <w:t xml:space="preserve"> </w:t>
-      </w:r>
-      <w:r>
-        <w:t xml:space="preserve">(1–16, 16–18)</w:t>
-      </w:r>
-      <w:r>
-        <w:t xml:space="preserve">. The task of diagnosing an individual with high confidence relies on a ML model that is built with rigorous methods. However, there are common methodological problems across many of these studies that need to be addressed as the field progresses. These include a lack of transparency in which methods are used and how these methods are implemented; developing and evaluating models without a separate held-out test data; large variation between the predictive performance on different folds of cross-validation; and large variation between cross-validation and testing performances. Nevertheless, the microbiome field is making progress to avoid some of these pitfalls including validating their models on independent datasets</w:t>
-      </w:r>
-      <w:r>
-        <w:t xml:space="preserve"> </w:t>
-      </w:r>
-      <w:r>
-        <w:t xml:space="preserve">(7, 18, 19)</w:t>
-      </w:r>
-      <w:r>
-        <w:t xml:space="preserve"> </w:t>
-      </w:r>
-      <w:r>
-        <w:t xml:space="preserve">and introducing analysis frameworks to better use ML tools</w:t>
-      </w:r>
-      <w:r>
-        <w:t xml:space="preserve"> </w:t>
-      </w:r>
-      <w:r>
-        <w:t xml:space="preserve">(20–23)</w:t>
-      </w:r>
-      <w:r>
-        <w:t xml:space="preserve">. More work is needed to further improve reproducibility and minimize over-optimism for model performance.</w:t>
-      </w:r>
-    </w:p>
-    <w:p>
-      <w:pPr>
-        <w:pStyle w:val="BodyText"/>
-      </w:pPr>
-      <w:r>
-        <w:t xml:space="preserve">Among microbiome researchers the lack of transparency in justifying a modelling approach has been due to an implicit assumption that more complex models are better because they are more complex. This has resulted in a trend towards using models such as random forest and neural networks</w:t>
-      </w:r>
-      <w:r>
-        <w:t xml:space="preserve"> </w:t>
-      </w:r>
-      <w:r>
-        <w:t xml:space="preserve">(2, 11, 24–26)</w:t>
-      </w:r>
-      <w:r>
-        <w:t xml:space="preserve"> </w:t>
-      </w:r>
-      <w:r>
-        <w:t xml:space="preserve">over simpler models such as logistic regression or other linear models</w:t>
-      </w:r>
-      <w:r>
-        <w:t xml:space="preserve"> </w:t>
-      </w:r>
-      <w:r>
-        <w:t xml:space="preserve">(18, 22, 27)</w:t>
-      </w:r>
-      <w:r>
-        <w:t xml:space="preserve">. Although the more complex models may be better at incorporating non-linear relationships or yield better predictions, they are considered to be black box models because they are not inherently interpretable. These models require post hoc explanations to quantify the importance of each feature in making a prediction and they do not show the structure of how the features are used. Depending on the application of the model, researchers may choose to use different modeling approaches. For example, researchers trying to identify the populations causing a disease would likely want a more interpretable model whereas clinicians may emphasize performance. Although one may feel that they are sacrificing interpretability for performance, that tradeoff may be minimal</w:t>
-      </w:r>
-      <w:r>
-        <w:t xml:space="preserve"> </w:t>
-      </w:r>
-      <w:r>
-        <w:t xml:space="preserve">(28, 29)</w:t>
-      </w:r>
-      <w:r>
-        <w:t xml:space="preserve">. Regardless, it is important for researchers to articulate why they have selected a specific modelling approach or even compare multiple approaches in the same study.</w:t>
-      </w:r>
-    </w:p>
-    <w:p>
-      <w:pPr>
-        <w:pStyle w:val="BodyText"/>
-      </w:pPr>
-      <w:r>
-        <w:t xml:space="preserve">To showcase a rigorous ML pipeline and to shed light on how ML model selection can affect modeling results, we performed an empirical analysis comparing 7 modeling approaches with the same dataset and pipeline. We built three linear models with different forms of regularization: L2-regularized logistic regression and L1 and L2-regularized support vector machines (SVM) with a linear kernel. We also built four non-linear models: SVM with radial basis function kernel, a decision tree, random forest and XGBoost. We compared the predictive performance, interpretability, and computational efficiency. To demonstrate the performance of these modeling approaches and our pipeline, we used data from a previously published study that sought to classifiy individuals as having normal colons or colonic lesions based on the 16S rRNA gene sequences collected from fecal samples</w:t>
-      </w:r>
-      <w:r>
-        <w:t xml:space="preserve"> </w:t>
-      </w:r>
-      <w:r>
-        <w:t xml:space="preserve">(3)</w:t>
-      </w:r>
-      <w:r>
-        <w:t xml:space="preserve">. This dataset was selected because it is a relatively large collection of individuals (N=490) connected to a clinically significant disease where there is ample evidence that the disease is driven by variation in the microbiome</w:t>
-      </w:r>
-      <w:r>
-        <w:t xml:space="preserve"> </w:t>
-      </w:r>
-      <w:r>
-        <w:t xml:space="preserve">(1, 3, 4, 30)</w:t>
-      </w:r>
-      <w:r>
-        <w:t xml:space="preserve">. With this dataset we developed a framework that implements a ML pipeline that can be used for any modeling approach, evaluates predictive performance, and demonstrates how to interpret these models. This framework can be easily applied to other host-associated and environmental microbiome datasets.</w:t>
-      </w:r>
-    </w:p>
-    <w:p>
-      <w:pPr>
-        <w:pStyle w:val="Heading2"/>
-      </w:pPr>
-      <w:bookmarkStart w:id="25" w:name="results"/>
-      <w:bookmarkEnd w:id="25"/>
-      <w:r>
-        <w:t xml:space="preserve">Results</w:t>
-      </w:r>
-    </w:p>
-    <w:p>
-      <w:pPr>
-        <w:pStyle w:val="FirstParagraph"/>
-      </w:pPr>
-      <w:r>
-        <w:rPr>
-          <w:b/>
-        </w:rPr>
-        <w:t xml:space="preserve">Model selection and pipeline construction</w:t>
-      </w:r>
-      <w:r>
-        <w:t xml:space="preserve"> </w:t>
-      </w:r>
-      <w:r>
-        <w:t xml:space="preserve">We established a ML pipeline where we trained and validated each of the seven models using a common approach that is based on standard methods within the ML community (REFS by Jenna?)[Figure 1].</w:t>
-      </w:r>
-    </w:p>
-    <w:p>
-      <w:pPr>
-        <w:pStyle w:val="BodyText"/>
-      </w:pPr>
-      <w:r>
-        <w:t xml:space="preserve">First, we randomly split the data into training and test sets so that the training set consisted of 80% of the full dataset while the test set was composed of the remaining 20% of the data [Figure 1]. To maintain the distribution of controls and cases that was found with the full dataset, we performed stratified splits. For example, our full dataset included 490 individuals. Of these, 261 had normal colons (53%) and 229 had a screen relevant neoplasia (SRN; 46.7%). A training set included 393 individuals, of which 209 had an SRN (53%), while the test set was composed of 97 individuals of which 52 had an SRN (54%). The training data was used to build the models and the test set was used for evaluating predictive performance.</w:t>
-      </w:r>
-    </w:p>
-    <w:p>
-      <w:pPr>
-        <w:pStyle w:val="BodyText"/>
-      </w:pPr>
-      <w:r>
-        <w:t xml:space="preserve">Second, we trained seven different models using the training data [Table 1]. We selected models with different classification algorithms and regularization methods. Regularization is a technique that discourages overfitting by penalizing the model for learning the training data too well. For regularized logistic regression and SVM with linear kernel, we used L2 regularization to keep all potentially important features. For comparison, we also trained an L1 regularized SVM model with linear kernel. L1-regularization on microbiome data led to a sparser solution (i.e., force many coefficients to zero). To explore the potential for non-linear relationships among features to improve classification, we trained tree-based models including decision tree, random forest, and XGBoost and we trained an SVM model with non-linear kernel.</w:t>
-      </w:r>
-    </w:p>
-    <w:p>
-      <w:pPr>
-        <w:pStyle w:val="BodyText"/>
-      </w:pPr>
-      <w:r>
-        <w:t xml:space="preserve">Third, fitting of these models require selecting appropriate hyperparameters. Hyperparameters are the rules that are learned from the training set in a classification algorithm. For example, in the linear models the regularization term (C) is a hyperparameter that indicates the penalty for overfitting. Similar to regularization term C, all hyperparameters are tuned to find the best model. We selected hyperparameters by performing 100 five-fold cross-validation (CV) repeats on the training set [Figure 1]. The five-fold CV was also stratified to maintain the overall case and control distribution. We chose the best hyperparameter values for each model based on its CV predictive performance using the area under the receiver operating characteristic curve (AUROC) metric [Figure S1 and S2]. The AUROC ranges from 1.0, where the model perfectly distinguishes between cases and controls, to 0.50, where the model’s predictions are no different from random chance. To select the best performing hyperparameter, we performed a full grid search for hyperparameter settings when training our models. Default hyperparameter settings in previously developed ML packages in R, Python, and Matlab programming languages are inadequate for effective application of classification algorithms and need to be optimized for each new dataset used to generate a model. In the example of L1-regularized SVM with linear kernel [Figure S1], the model showed large variability between different regularization coefficients (C) and was susceptible to performing poorly if the wrong regularization coefficient was assigned to the model by default.</w:t>
-      </w:r>
-    </w:p>
-    <w:p>
-      <w:pPr>
-        <w:pStyle w:val="BodyText"/>
-      </w:pPr>
-      <w:r>
-        <w:t xml:space="preserve">Finally, we trained the full training dataset with the selected hyperparameter values and applied the model to the held-out data to evaluate the testing predictive performance of each model. The data-split, hyperparameter selection, training and testing steps were repeated 100 times to get a reliable and robust reading of model performance [Figure 1].</w:t>
-      </w:r>
-    </w:p>
-    <w:p>
-      <w:pPr>
-        <w:pStyle w:val="BodyText"/>
-      </w:pPr>
-      <w:r>
-        <w:rPr>
-          <w:b/>
-        </w:rPr>
-        <w:t xml:space="preserve">Predictive performance and generalizability of the seven models.</w:t>
-      </w:r>
-      <w:r>
-        <w:t xml:space="preserve"> </w:t>
-      </w:r>
-      <w:r>
-        <w:t xml:space="preserve">We evaluated the predictive performance of seven models to classify individuals as having normal colons or SRNs [Figure 2]. The random forest model had significantly higher test AUROC values than the other models for detecting SRNs (Wilcoxon rank sum test, p &lt; 0.01). The median AUROC of the random forest model was 0.695 (IQR 0.044). L2-regularized logistic regression, XGBoost, L2-regularized SVM with linear and radial basis function kernel AUROC values were not significantly different from one another and had median AUROC values of 0.68 (IQR 0.055), 0.679 (IQR 0.052), 0.678 (IQR 0.056) and 0.668 (IQR 0.056) respectively. L1-regularized SVM with linear kernel and decision tree had significantly lower AUROC values than the other ML models with median AUROC of 0.65 (IQR 0.066) and 0.601 (IQR 0.059), respectively [Figure 2]. Interestingly, these results demonstrate that the most complex model (XGBoost) did not have the best performance and that the most interpretable models (L2-regularlized logistic regression and linear SVM) performed nearly as well as random forest.</w:t>
-      </w:r>
-    </w:p>
-    <w:p>
-      <w:pPr>
-        <w:pStyle w:val="BodyText"/>
-      </w:pPr>
-      <w:r>
-        <w:t xml:space="preserve">To evaluate the generalizability of each model, we compared the median cross-validation AUROC to the median testing AUROC. If the difference between the cross-validation and testing AUROCs was large, then that would indicate that the models were overfit. The difference in median AUROCs was NA in L1-regularized SVM with linear kernel, followed by SVM with radial basis function kernel and decision tree with a difference of NA and NA, respectively [Figure 2]; however, these differences are relatively small and would not indicate a problem with overfitting.</w:t>
-      </w:r>
-    </w:p>
-    <w:p>
-      <w:pPr>
-        <w:pStyle w:val="BodyText"/>
-      </w:pPr>
-      <w:r>
-        <w:t xml:space="preserve">To evaluate the risk for over-optimism of each model, we calculated the range of AUROC values for each model using 100 splits. The range among the testing AUROC values within each model varied by 0.23 on average across the seven models. If we had only done a single split, then there is a risk that we could gotten lucky or unlucky with the performance of the model. For instance, the lowest AUROC value of the random forest model was 0.593 whereas the highest was 0.81. These results showed that depending on the data-split, the testing AUROC values showed great variability [Figure 2]. Therefore, it is important to employ the hierarchical data splits that were included in our pipeline to minimize the risk of over-optimism.</w:t>
-      </w:r>
-    </w:p>
-    <w:p>
-      <w:pPr>
-        <w:pStyle w:val="BodyText"/>
-      </w:pPr>
-      <w:r>
-        <w:t xml:space="preserve">To show the effect of sample size on model generalizability, we compared cross-validation AUROC values of L2-regularized logistic regression and random forest models when we subsetted our original study design with 490 subjects to 15, 30, 60, 120, and 245 subjects [Figure S3]. The range among the cross-validation AUROC values within both models at lower sample sizes were much larger than when the full collection of samples was used to train and validate the models. These results showed that because the microbiome data had many features (6920 OTUs), it was important to train the models using appropriate sample sizes to avoid problems with generalizability and over-optimism. Furthermore, it was encouraging that even for a small number of samples, the interquartile range included the median AUROC values for the larger subsetted datasets.</w:t>
-      </w:r>
-    </w:p>
-    <w:p>
-      <w:pPr>
-        <w:pStyle w:val="BodyText"/>
-      </w:pPr>
-      <w:r>
-        <w:rPr>
-          <w:b/>
-        </w:rPr>
-        <w:t xml:space="preserve">Interpretation of each ML model.</w:t>
-      </w:r>
-      <w:r>
-        <w:t xml:space="preserve"> </w:t>
-      </w:r>
-      <w:r>
-        <w:t xml:space="preserve">Interpretability is the degree to which humans can understand the reasons behind a model prediction</w:t>
-      </w:r>
-      <w:r>
-        <w:t xml:space="preserve"> </w:t>
-      </w:r>
-      <w:r>
-        <w:t xml:space="preserve">(31)</w:t>
-      </w:r>
-      <w:r>
-        <w:t xml:space="preserve">. Because we often use ML models not just to predict a health outcome but also to learn the ecology behind a disease, model interpretation becomes crucial for microbiome studies. ML models decrease in interpretability as they increase in complexity. In this study we used two methods to help interpret our models.</w:t>
-      </w:r>
-    </w:p>
-    <w:p>
-      <w:pPr>
-        <w:pStyle w:val="BodyText"/>
-      </w:pPr>
-      <w:r>
-        <w:t xml:space="preserve">First, we interpreted the feature importance of the linear models (L1 and L2-regularized SVM with linear kernel and L2-regularized logistic regression) using the median rank of absolute feature weights for each OTU [Figure 3]. We also reviewed the signs of feature weights to determine whether an OTU is associated with classifying a subject as being healthy or having an SRN - negative sign indicated being healthy and positive sign indicated having an SRN. It was encouraging that many of the highest ranked OTUs were shared across these three models, (e.g. OTU 50, 426, 609, 822, 1239). The benefit of this approach was that the results of the analysis were based on the trained model parameters and provided information regarding the sign and magnitude of the impact of each OTU. However, this approach was only possible with linear models.</w:t>
-      </w:r>
-    </w:p>
-    <w:p>
-      <w:pPr>
-        <w:pStyle w:val="BodyText"/>
-      </w:pPr>
-      <w:r>
-        <w:t xml:space="preserve">Second, to analyze non-linear models we interpreted the feature importance using permutation importance. Whereas the absolute feature weights were determined from the trained models, here we measured importance using the held-out test data. Permutation importance analysis is a posthoc explanation of the model where we randomly permuted non-correlated features individually and groups of perfectly correlated features across the two groups in the held-out test data. We then calculated how much the predictive performance of the model (i.e testing AUROC values) decreased when each OTU or group of OTUs was randomly permuted. We ranked the OTUs based on how much the median testing AUROC decreased when it was permuted; the OTU with the largest decrease ranked highest [Figure 4]. Among the twenty OTUs with the largest impact for each of these models, there was only one OTU (OTU 822) that was shared among all of the models; however, we found three OTUs (OTU 58, 110, 367) that were important in each of the tree-based models. Similarly, the random forest and XGBoost models, shared four of the most important OTUs (OTU 2, 12, 361, 477). Permutation analysis results also revealed that with the exception of the decision tree model, removal of any individual OTU had a minimal impact on model performance. For example, if OTU 367 were permuted across the diagnoses from the decision tree model, the median AUROC dropped from 0.601 to 0.525. In contrast, if we permuted the same OTU from the random forest model, the AUROC only dropped from 0.695 to 0.68. Effectively, the complexity of the communities was more fully represented in the better performing models</w:t>
-      </w:r>
-      <w:r>
-        <w:t xml:space="preserve"> </w:t>
-      </w:r>
-      <w:r>
-        <w:t xml:space="preserve">(22, 32)</w:t>
-      </w:r>
-      <w:r>
-        <w:t xml:space="preserve">. At least in this case, it was not possible to distinguish between health and disease using a single OTU. While permutation analysis allowed us to gauge the importance of an OTU, the analysis was post-hoc (i.e. done using the test data) and these results did not allow us to directly interrogate the models to know whether an OTU is associated with classifying a subject as being healthy or having an SRN.</w:t>
-      </w:r>
-    </w:p>
-    <w:p>
-      <w:pPr>
-        <w:pStyle w:val="BodyText"/>
-      </w:pPr>
-      <w:r>
-        <w:t xml:space="preserve">To further highlight the differences between the two interpretation methods, we used permutation importance to interpret the linear models [Figure S4]. When we analyzed the L1-regularized SVM with linear kernel model using feature rankings based on weights [Figure 3] and permutation importance [Figure S4], 17 out of the 20 top OTUs (e.g. OTU 609, 822, 1239) were deemed important by both approaches. Similarly, for the L2-regularized SVM and L2-regularized logistic regression, 9 and 12 OTUs, respectively, were shared among the two approaches. These results indicate that both approaches are consistent in selecting the most important OTUs.</w:t>
-      </w:r>
-    </w:p>
-    <w:p>
-      <w:pPr>
-        <w:pStyle w:val="BodyText"/>
-      </w:pPr>
-      <w:r>
-        <w:rPr>
-          <w:b/>
-        </w:rPr>
-        <w:t xml:space="preserve">The computational efficiency of each ML model.</w:t>
-      </w:r>
-      <w:r>
-        <w:t xml:space="preserve"> </w:t>
-      </w:r>
-      <w:r>
-        <w:t xml:space="preserve">We compared the training times of the seven ML models. As expected, the training times increased with the complexity of the model and the number of tuned hyperparameter settings. Also, the linear models trained faster than non-linear models [Figures S1-S2; Figure 5]. When we subsetted the size of the training dataset, we observed a linear relationship between the size of the dataset and the training times for L2-regularized logistic regression and random forest models [Figure S5].</w:t>
-      </w:r>
-    </w:p>
-    <w:p>
-      <w:pPr>
-        <w:pStyle w:val="Heading2"/>
-      </w:pPr>
-      <w:bookmarkStart w:id="26" w:name="discussion"/>
-      <w:bookmarkEnd w:id="26"/>
-      <w:r>
-        <w:t xml:space="preserve">Discussion</w:t>
-      </w:r>
-    </w:p>
-    <w:p>
-      <w:pPr>
-        <w:pStyle w:val="FirstParagraph"/>
-      </w:pPr>
-      <w:r>
-        <w:t xml:space="preserve">There is a growing awareness that many human diseases and environmental processes are not driven by a single organism but are the product of multiple bacterial populations. Traditional statistical approaches are useful for identifying those cases where a single organism is associated with a process. In contrast, ML methods offer the ability to incorporate the structure of the microbial communities as a whole to classify them into different categories such as coming from a patient who is healthy or has SRNs. If it is possible to classify communities reliably, then ML methods also offer the ability to identify those microbial populations within the communities that are responsible for the classification. However, the application of ML in microbiome studies is still in its infancy and the field still needs to develop a better understanding of different ML methods, their strengths and weaknesses, and how to implement them.</w:t>
-      </w:r>
-    </w:p>
-    <w:p>
-      <w:pPr>
-        <w:pStyle w:val="BodyText"/>
-      </w:pPr>
-      <w:r>
-        <w:t xml:space="preserve">To address these needs, we developed a framework to train rigorous, transparent, and reproducible models. We benchmarked seven ML models and showed that we can create models that are inherently interpretable and easily trained without losing predictive performance. In terms of predictive performance, the random forest model had the best testing AUROC values compared to the other six models. However, the second-best model was L2-regularized logistic regression with a median AUROC difference of only 0.015 compared to random forest. While random forest took 83.2 hours to train, L2-regularized logistic regression trained in 12 minutes. In terms of interpretability, random forest was a complex ML model and could only be explained using post-hoc methods such as permutation importance. On the other hand, L2-regularized logistic regression was easier to interpret by ranking the OTUs based on their feature weights and reviewing the signs of these weights. Comparing many different models showed us that the most complex model is not necessarily the best model for our ML task.</w:t>
-      </w:r>
-    </w:p>
-    <w:p>
-      <w:pPr>
-        <w:pStyle w:val="BodyText"/>
-      </w:pPr>
-      <w:r>
-        <w:t xml:space="preserve">As we set out to select the best model, we established a pipeline that can be generalized to any modeling method that uses 16S rRNA sequence counts to predict a binary health outcome. We performed a random datasplit to create a training set (80% of the data) and a held-out test set (20% of the data), which we used to evaluate predictive performance. We repeated this datasplit 100 times to measure predictive performance. During the training, we tuned the model hyperparameters with a repeated five-fold cross-validation. Despite the high number of features microbiome datasets typically have, the models we built with this pipeline were generalizable as shown by the similar AUROC values from the cross-validation and testing.</w:t>
-      </w:r>
-    </w:p>
-    <w:p>
-      <w:pPr>
-        <w:pStyle w:val="BodyText"/>
-      </w:pPr>
-      <w:r>
-        <w:t xml:space="preserve">We highlighted the importance of model interpretation to gain greater biological insights into microbiota-associated diseases. In this study we showcased two different interpretation methods: ranking each OTU by (i) their absolute weights in the trained models and (ii) their impact on the predictive performance based on permutation importance. Human-associated microbial communities have complex correlation structures which create collinearity in the datasets we work with. This can hinder our ability to reliably interpret models because the feature weights of correlated OTUs are influenced by one another</w:t>
-      </w:r>
-      <w:r>
-        <w:t xml:space="preserve"> </w:t>
-      </w:r>
-      <w:r>
-        <w:t xml:space="preserve">(33)</w:t>
-      </w:r>
-      <w:r>
-        <w:t xml:space="preserve">. For example if one OTU is highly correlated with another OTU, only one of these OTUs would have a large feature weight thus hiding the importance of its correlated OTU. To capture all important features, once we identify highly ranked OTUs, we should review their relationships with other OTUs. These relationships will help us generate new hypotheses about the ecology of the disease and test them with follow-up experiments. When we used permutation importance, we took collinearity into consideration by grouping correlated OTUs to determine their impact as a group. We grouped OTUs that had a perfect correlation with each other however, we can reduce the correlation threshold to further investigate the relationships among features. It is important to know the correlation strutures of the data to avoid missinterpreting the models. This is likely to be a particular problem with shotgun metagenomic datasets where collinearity will be more pronunced due to many genes being correlated with one another because they come from the same chromosome. Therefore, to identify the true underlying microbial factors of a disease, it is crucial to do correlation analyses and further experimentation for biological validation.</w:t>
-      </w:r>
-    </w:p>
-    <w:p>
-      <w:pPr>
-        <w:pStyle w:val="BodyText"/>
-      </w:pPr>
-      <w:r>
-        <w:t xml:space="preserve">In this study, we did not consider all possible modeling approaches. However, the principles highlighted throughout this study apply to all ML modeling tasks with microbiome data. For example, we did not evaluate multicategory classification methods to predict non-binary outcomes. For example, we could have trained models to differentiate between people with normal colons and those with adenomas or carcinomas (k=3 categories). We did not perform this analysis because the clinically relevant diagnosis grouping was between patients with normal colons and those with SRNs. Furthermore, as number of categories to classify increase, more samples are required for each category to train a model. We also did not use regression-based analyses to predict a non-categorical outcome. We have previously used such an approach to train random forest models to predict fecal short-chain fatty acid concentrations based on microbiome data</w:t>
-      </w:r>
-      <w:r>
-        <w:t xml:space="preserve"> </w:t>
-      </w:r>
-      <w:r>
-        <w:t xml:space="preserve">(34)</w:t>
-      </w:r>
-      <w:r>
-        <w:t xml:space="preserve">. Our analysis was also limited to shallow learning methods and did not explore deep learning methods such as neural networks. Deep learning methods hold great promise</w:t>
-      </w:r>
-      <w:r>
-        <w:t xml:space="preserve"> </w:t>
-      </w:r>
-      <w:r>
-        <w:t xml:space="preserve">(11, 35, 36)</w:t>
-      </w:r>
-      <w:r>
-        <w:t xml:space="preserve"> </w:t>
-      </w:r>
-      <w:r>
-        <w:t xml:space="preserve">but microbiome datasets often suffer from having many features and small sample sizes, which makes the deep learning models prone to overfitting. These methods are even more complex than random forest and XGBoost and are considered uninterpretable. There is great potential for applying ML approaches to microbiome data and we can choose which ML approach is best for the study.</w:t>
-      </w:r>
-    </w:p>
-    <w:p>
-      <w:pPr>
-        <w:pStyle w:val="BodyText"/>
-      </w:pPr>
-      <w:r>
-        <w:t xml:space="preserve">Our framework gives structure to investigators wanting to train, evaluate, and interpret their own ML models to identify OTUs that might be biologically relevant. However, deploying microbiome-based models to make clinical diagnoses or predictions is a significantly harder and distinct undertaking. For example, we currently lack standardized methods to collect patient samples, generate sequence data, and report clinical data. We are also challenged by the practical constraints of OTU-based approaches. The de novo algorithms commonly in use are slow, require considerable memory, and result in different OTU assignments as new data are added. Finally, we also need independent validation cohorts to test the performance of a diagnostic model. To realize the potential for using ML approaches with microbiome data, it is necessary that we direct our efforts to overcome these challenges.</w:t>
-      </w:r>
-    </w:p>
-    <w:p>
-      <w:pPr>
-        <w:pStyle w:val="BodyText"/>
-      </w:pPr>
-      <w:r>
-        <w:t xml:space="preserve">This study highlighted the need to make educated choices at every step of developing a ML model with microbiome data. We created an aspirational rubric that researchers can use to identify potential pitfalls when using ML in microbiome studies and ways to avoid them [Table S1]. We have highlighted the tradeoffs between model complexity and interpretability, the need for cross-validation to tune hyperparameters, the utility of held-out test sets for evaluating predictive performance, and the importance of considering correlation structures in datasets for reliable interpretation. Furthermore, we underscored the importance of proper experimental design and methods to help us achieve the level of validity and accountability we want from models built for patient health.</w:t>
-      </w:r>
-    </w:p>
-    <w:p>
-      <w:pPr>
-        <w:pStyle w:val="Heading2"/>
-      </w:pPr>
-      <w:bookmarkStart w:id="27" w:name="materials-and-methods"/>
-      <w:bookmarkEnd w:id="27"/>
-      <w:r>
-        <w:t xml:space="preserve">Materials and Methods</w:t>
-      </w:r>
-    </w:p>
-    <w:p>
-      <w:pPr>
-        <w:pStyle w:val="FirstParagraph"/>
-      </w:pPr>
-      <w:r>
-        <w:rPr>
-          <w:b/>
-        </w:rPr>
-        <w:t xml:space="preserve">Data collection and study population.</w:t>
-      </w:r>
-      <w:r>
-        <w:t xml:space="preserve"> </w:t>
-      </w:r>
-      <w:r>
-        <w:t xml:space="preserve">The data used for this analysis were stool bacterial abundances and clinical information of the patients recruited by Great Lakes-New England Early Detection Research Network study. These data were obtained from Sze et al</w:t>
-      </w:r>
-      <w:r>
-        <w:t xml:space="preserve"> </w:t>
-      </w:r>
-      <w:r>
-        <w:t xml:space="preserve">(32)</w:t>
-      </w:r>
-      <w:r>
-        <w:t xml:space="preserve">.</w:t>
-      </w:r>
-      <w:r>
-        <w:t xml:space="preserve"> </w:t>
-      </w:r>
-      <w:r>
-        <w:t xml:space="preserve">The stool samples were provided by recruited adult participants who were undergoing scheduled screening or surveillance colonoscopy. Colonoscopies were performed and fecal samples were collected from participants in four locations: Toronto (ON, Canada), Boston (MA, USA), Houston (TX, USA), and Ann Arbor (MI, USA). Patients’ colonic health was labeled by colonoscopy with adequate preparation and tissue histopathology of all resected lesions. Patients with an adenoma greater than 1 cm, more than three adenomas of any size, or an adenoma with villous histology were classified as having advanced adenomas. Study had 172 patients with normal colonoscopies, 198 with adenomas and 120 with carcinomas. Of the 198 adenomas, 109 were identified as advanced adenomas. Stool provided by the patients was used for 16S rRNA gene sequencing to measure bacterial population abundances. The bacterial abundance data was generated by Sze et al, by processing 16S rRNA sequences in mothur (v1.39.3) using the default quality filtering methods, identifying and removing chimeric sequences using VSEARCH and assigning to OTUs at 97% similarity using the OptiClust algorithm</w:t>
-      </w:r>
-      <w:r>
-        <w:t xml:space="preserve"> </w:t>
-      </w:r>
-      <w:r>
-        <w:t xml:space="preserve">(37–39)</w:t>
-      </w:r>
-      <w:r>
-        <w:t xml:space="preserve">.</w:t>
-      </w:r>
-    </w:p>
-    <w:p>
-      <w:pPr>
-        <w:pStyle w:val="BodyText"/>
-      </w:pPr>
-      <w:r>
-        <w:rPr>
-          <w:b/>
-        </w:rPr>
-        <w:t xml:space="preserve">Data definitions and pre-processing.</w:t>
-      </w:r>
-    </w:p>
-    <w:p>
-      <w:pPr>
-        <w:pStyle w:val="BodyText"/>
-      </w:pPr>
-      <w:r>
-        <w:t xml:space="preserve">The colorectal health of the patient was defined as two encompassing classes; Normal or Screen Relevant Neoplasias (SRNs). Normal class includeded patients with non-advanced adenomas or normal colons whereas SRN class includeded patients with advanced adenomas or carcinomas. The study had 261 normal and 229 SRN samples. The bacterial abundances were the features used to predict colorectal health of the patients. For each patient, we had 6920 features (fecal bacterial abundances) and a two-class label that defines their colorectal health (normal or SRN colorectal lesions as defined by colonoscopies). We established modeling pipelines for a binary prediction task. Bacterial abundances are discrete data in the form of Operational Taxonomic Unit (OTU) counts. OTU counts were set to the size of our smallest sample and were subsampled at the same distances. They were then transformed by scaling to a [0-1] range.</w:t>
-      </w:r>
-    </w:p>
-    <w:p>
-      <w:pPr>
-        <w:pStyle w:val="BodyText"/>
-      </w:pPr>
-      <w:r>
-        <w:rPr>
-          <w:b/>
-        </w:rPr>
-        <w:t xml:space="preserve">Model training and evaluation.</w:t>
-      </w:r>
-    </w:p>
-    <w:p>
-      <w:pPr>
-        <w:pStyle w:val="BodyText"/>
-      </w:pPr>
-      <w:r>
-        <w:t xml:space="preserve">Models were trained using the caret package (v.6.0.81) in R (v.3.5.0). Within the caret package, we have made modifications to L2-regularized SVM with linear kernel function</w:t>
-      </w:r>
-      <w:r>
-        <w:t xml:space="preserve"> </w:t>
-      </w:r>
-      <w:r>
-        <w:rPr>
-          <w:b/>
-        </w:rPr>
-        <w:t xml:space="preserve">svmLinear3</w:t>
-      </w:r>
-      <w:r>
-        <w:t xml:space="preserve"> </w:t>
-      </w:r>
-      <w:r>
-        <w:t xml:space="preserve">and developed a L1-regularized SVM with linear kernel function</w:t>
-      </w:r>
-      <w:r>
-        <w:t xml:space="preserve"> </w:t>
-      </w:r>
-      <w:r>
-        <w:rPr>
-          <w:b/>
-        </w:rPr>
-        <w:t xml:space="preserve">svmLinear4</w:t>
-      </w:r>
-      <w:r>
-        <w:t xml:space="preserve"> </w:t>
-      </w:r>
-      <w:r>
-        <w:t xml:space="preserve">to calculate decision values instead of predicted probabilities. These changes are available at</w:t>
-      </w:r>
-      <w:r>
-        <w:t xml:space="preserve"> </w:t>
-      </w:r>
-      <w:hyperlink r:id="rId28">
+      <w:r>
+        <w:t xml:space="preserve">,</w:t>
+      </w:r>
+      <w:r>
+        <w:t xml:space="preserve"> </w:t>
+      </w:r>
+      <w:hyperlink r:id="rId22">
         <w:r>
           <w:rPr>
             <w:rStyle w:val="Hyperlink"/>
           </w:rPr>
-          <w:t xml:space="preserve">https://github.com/SchlossLab/Topcuoglu_ML_XXXX_2019/</w:t>
+          <w:t xml:space="preserve">wiensj@umich.edu</w:t>
         </w:r>
       </w:hyperlink>
+    </w:p>
+    <w:p>
+      <w:pPr>
+        <w:pStyle w:val="BodyText"/>
+      </w:pPr>
+      <w:r>
+        <w:t xml:space="preserve">1. Department of Microbiology and Immunology, University of Michigan, Ann Arbor, MI 48109</w:t>
+      </w:r>
+    </w:p>
+    <w:p>
+      <w:pPr>
+        <w:pStyle w:val="BodyText"/>
+      </w:pPr>
+      <w:r>
+        <w:t xml:space="preserve">2. Department of Electrical Engineering and Computer Science, University of Michigan, Ann Arbor, MI 48109</w:t>
+      </w:r>
+    </w:p>
+    <w:p>
+      <w:pPr>
+        <w:pStyle w:val="BodyText"/>
+      </w:pPr>
+      <w:r>
+        <w:t xml:space="preserve">3. Department of Family Medicine and Community Medicine, Penn State Hershey Medical Center, Hershey, PA</w:t>
+      </w:r>
+    </w:p>
+    <w:p>
+      <w:pPr>
+        <w:pStyle w:val="BodyText"/>
+      </w:pPr>
+    </w:p>
+    <w:p>
+      <w:pPr>
+        <w:pStyle w:val="Heading2"/>
+      </w:pPr>
+      <w:bookmarkStart w:id="23" w:name="abstract"/>
+      <w:bookmarkEnd w:id="23"/>
+      <w:r>
+        <w:t xml:space="preserve">Abstract</w:t>
+      </w:r>
+    </w:p>
+    <w:p>
+      <w:pPr>
+        <w:pStyle w:val="FirstParagraph"/>
+      </w:pPr>
+      <w:r>
+        <w:t xml:space="preserve">Machine learning (ML) modeling of the human microbiome has the potential to identify microbial biomarkers and aid in the diagnosis of many diseases such as inflammatory bowel disease, diabetes, and colorectal cancer. Progress has been made towards developing ML models that predict health outcomes using bacterial abundances, but inconsistent adoption of training and evaluation methods call the validity of these models into question. Furthermore, there appears to be a preference by many researchers to favor increased model complexity over interpretability. To overcome these challenges, we trained seven models that used fecal 16S rRNA sequence data to predict the presence of colonic screen relevant neoplasias (SRNs; n=490 patients, 261 controls and 229 cases). We developed a reusable open-source pipeline to train, validate, and interpret the models. To show the effect of model selection, we assessed the predictive performance, interpretability, and training time of L2-regularized logistic regression, L1 and L2-regularized support vector machines (SVM) with linear and radial basis function kernels, decision trees, random forest, and gradient boosted trees (XGBoost). The random forest model performed best at detecting SRNs with an AUROC of 0.695 [IQR 0.651-0.739] but was slow to train (83.2 h) and not immediately interpretable. Despite its simplicity, L2-regularized logistic regression followed random forest in predictive performance with an AUROC of 0.680 [IQR 0.625-0.735], trained faster (12 min), and was inherently interpretable. Our analysis highlights the importance of choosing an ML approach based on the goal of the study, as the choice will inform expectations of performance and interpretability.</w:t>
+      </w:r>
+    </w:p>
+    <w:p>
+      <w:pPr>
+        <w:pStyle w:val="Heading2"/>
+      </w:pPr>
+      <w:bookmarkStart w:id="24" w:name="importance"/>
+      <w:bookmarkEnd w:id="24"/>
+      <w:r>
+        <w:t xml:space="preserve">Importance</w:t>
+      </w:r>
+    </w:p>
+    <w:p>
+      <w:pPr>
+        <w:pStyle w:val="FirstParagraph"/>
+      </w:pPr>
+      <w:r>
+        <w:t xml:space="preserve">Prediction of health outcomes using machine learning (ML) is rapidly being adopted in microbiome studies. However, the estimated performance associated with these ML models is likely over-optimistic. Moreover, there is a trend towards using black box models without a discussion of the difficulty of interpreting such models when trying to identify microbial biomarkers of disease. This work represents a step towards developing more reproducible ML practices in applying ML to microbiome research. We implement a rigorous pipeline and emphasize the importance of selecting ML models that reflect the goal of the study. These concepts are not particular to the study of health outcomes but can also be applied to environmental microbiology studies.</w:t>
+      </w:r>
+    </w:p>
+    <w:p>
+      <w:pPr>
+        <w:pStyle w:val="Heading2"/>
+      </w:pPr>
+      <w:bookmarkStart w:id="25" w:name="background"/>
+      <w:bookmarkEnd w:id="25"/>
+      <w:r>
+        <w:t xml:space="preserve">Background</w:t>
+      </w:r>
+    </w:p>
+    <w:p>
+      <w:pPr>
+        <w:pStyle w:val="FirstParagraph"/>
+      </w:pPr>
+      <w:r>
+        <w:t xml:space="preserve">As the number of people represented in human microbiome datasets grow, there is an increasing desire to use microbiome data to diagnose disease. However, the structure of the human microbiome is remarkably variable among individuals to the point where it is often difficult to identify the bacterial populations that are associated with diseases using traditional statistical models. This variation is likely due to the ability of many bacterial populations to fill the same niche such that different populations cause the same disease in different individuals. Furthermore, a growing number of studies have shown that it is rare for a single bacterial species to be associated with a disease. Instead, subsets of the microbiome account for differences in health. Traditional statistical approaches do not adequately account for the variation in the human microbiome and typically consider the protective or risk effects of each bacterial population separately</w:t>
+      </w:r>
+      <w:r>
+        <w:t xml:space="preserve"> </w:t>
+      </w:r>
+      <w:r>
+        <w:t xml:space="preserve">(1)</w:t>
+      </w:r>
+      <w:r>
+        <w:t xml:space="preserve">. Recently, machine learning (ML) models have grown in popularity among microbiome researchers as our ability to sample large numbers of individuals has grown; such models can effectively account for the interpersonal microbiome variation and the ecology of disease.</w:t>
+      </w:r>
+    </w:p>
+    <w:p>
+      <w:pPr>
+        <w:pStyle w:val="BodyText"/>
+      </w:pPr>
+      <w:r>
+        <w:t xml:space="preserve">ML models can be used to increase our understanding of the variation in the structure of existing data and in making predictions about new data. Researchers have used ML models to diagnose and understand the ecological basis of diseases such as liver cirrhosis, colorectal cancer, inflammatory bowel diseases, obesity, and type 2 diabetes</w:t>
+      </w:r>
+      <w:r>
+        <w:t xml:space="preserve"> </w:t>
+      </w:r>
+      <w:r>
+        <w:t xml:space="preserve">(2–19)</w:t>
+      </w:r>
+      <w:r>
+        <w:t xml:space="preserve">. The task of diagnosing an individual relies on a rigorously validated model. However, there are common methodological and reporting problems that arise when applying ML to such data, that need to be addressed for the field to progress. These problems include a lack of transparency in which methods are used and how these methods are implemented; evaluating models without a separate held-out test data; unreported variation between the predictive performance on different folds of cross-validation; and unreported variation between cross-validation and testing performances. Though the microbiome field is making progress to avoid some of these pitfalls including validating their models on independent datasets</w:t>
+      </w:r>
+      <w:r>
+        <w:t xml:space="preserve"> </w:t>
+      </w:r>
+      <w:r>
+        <w:t xml:space="preserve">(8, 19, 20)</w:t>
+      </w:r>
+      <w:r>
+        <w:t xml:space="preserve"> </w:t>
+      </w:r>
+      <w:r>
+        <w:t xml:space="preserve">and introducing ways to better use ML tools</w:t>
+      </w:r>
+      <w:r>
+        <w:t xml:space="preserve"> </w:t>
+      </w:r>
+      <w:r>
+        <w:t xml:space="preserve">(21–24)</w:t>
+      </w:r>
+      <w:r>
+        <w:t xml:space="preserve">, more work is needed to improve reproducibility further and minimize overestimating for model performance.</w:t>
+      </w:r>
+    </w:p>
+    <w:p>
+      <w:pPr>
+        <w:pStyle w:val="BodyText"/>
+      </w:pPr>
+      <w:r>
+        <w:t xml:space="preserve">Among microbiome researchers, the lack of justification when selecting a modeling approach has often been due to an implicit assumption that more complex models are better. This has resulted in a trend towards using non-linear models such as random forest and deep neural networks</w:t>
+      </w:r>
+      <w:r>
+        <w:t xml:space="preserve"> </w:t>
+      </w:r>
+      <w:r>
+        <w:t xml:space="preserve">(3, 12, 25–27)</w:t>
+      </w:r>
+      <w:r>
+        <w:t xml:space="preserve"> </w:t>
+      </w:r>
+      <w:r>
+        <w:t xml:space="preserve">over simpler models such as logistic regression or other linear models</w:t>
+      </w:r>
+      <w:r>
+        <w:t xml:space="preserve"> </w:t>
+      </w:r>
+      <w:r>
+        <w:t xml:space="preserve">(19, 23, 28)</w:t>
+      </w:r>
+      <w:r>
+        <w:t xml:space="preserve">. Although, in some cases, complex models may capture important non-linear relationships and therefore yield better predictions, they can also result in black boxes that lack interpretability. Such models require post hoc explanations to quantify the importance of each feature in making predictions. Depending on the goal of the modeling, other approaches may be more appropriate. For example, researchers trying to identify the microbiota associated with disease may desire a more interpretable model, whereas clinicians may (but not always) emphasize predictive performance. Nonetheless, it is essential to understand that the benefit of more complex, less interpretable models may be minimal</w:t>
+      </w:r>
+      <w:r>
+        <w:t xml:space="preserve"> </w:t>
+      </w:r>
+      <w:r>
+        <w:t xml:space="preserve">(29, 30)</w:t>
+      </w:r>
+      <w:r>
+        <w:t xml:space="preserve">. It is important for researchers to justify their choice of modeling approach.</w:t>
+      </w:r>
+    </w:p>
+    <w:p>
+      <w:pPr>
+        <w:pStyle w:val="BodyText"/>
+      </w:pPr>
+      <w:r>
+        <w:t xml:space="preserve">To showcase a rigorous ML pipeline and to shed light on how ML model selection can affect modeling results, we performed an empirical analysis comparing seven modeling approaches with the same dataset and pipeline. We built three linear models with different forms of regularization: L2-regularized logistic regression and L1 and L2-regularized support vector machines (SVM) with a linear kernel. We also trained four non-linear models: SVM with radial basis function kernel, a decision tree, random forest, and gradient boosted trees. We compared their predictive performance, interpretability, and training time. To demonstrate the performance of these modeling approaches and our pipeline, we used data from a previously published study that sought to classify individuals as having healthy colons or colonic lesions based on the 16S rRNA gene sequences collected from fecal samples</w:t>
+      </w:r>
+      <w:r>
+        <w:t xml:space="preserve"> </w:t>
+      </w:r>
+      <w:r>
+        <w:t xml:space="preserve">(4)</w:t>
+      </w:r>
+      <w:r>
+        <w:t xml:space="preserve">. This dataset was selected because it is a relatively large collection of individuals (N=490) connected to a clinically significant disease where there is ample evidence that the disease is driven by variation in the microbiome</w:t>
+      </w:r>
+      <w:r>
+        <w:t xml:space="preserve"> </w:t>
+      </w:r>
+      <w:r>
+        <w:t xml:space="preserve">(2, 4, 5, 31)</w:t>
+      </w:r>
+      <w:r>
+        <w:t xml:space="preserve">. With this dataset, we developed an ML pipeline that can be used in many different scenarios for training and evaluating models. This framework can be easily applied to other host-associated and environmental microbiome datasets.</w:t>
+      </w:r>
+    </w:p>
+    <w:p>
+      <w:pPr>
+        <w:pStyle w:val="Heading2"/>
+      </w:pPr>
+      <w:bookmarkStart w:id="26" w:name="results"/>
+      <w:bookmarkEnd w:id="26"/>
+      <w:r>
+        <w:t xml:space="preserve">Results</w:t>
+      </w:r>
+    </w:p>
+    <w:p>
+      <w:pPr>
+        <w:pStyle w:val="FirstParagraph"/>
+      </w:pPr>
+      <w:r>
+        <w:rPr>
+          <w:b/>
+        </w:rPr>
+        <w:t xml:space="preserve">Model selection and pipeline construction</w:t>
+      </w:r>
+      <w:r>
+        <w:t xml:space="preserve">. We established a reusable ML pipeline for model selection and evaluation, focusing on seven different commonly used supervised learning algorithms [Figure 1].</w:t>
+      </w:r>
+    </w:p>
+    <w:p>
+      <w:pPr>
+        <w:pStyle w:val="BodyText"/>
+      </w:pPr>
+      <w:r>
+        <w:t xml:space="preserve">First, we randomly split the data into training and test sets so that the training set consisted of 80% of the full dataset, while the test set was composed of the remaining 20% [Figure 1]. To maintain the distribution of controls and cases found in the full dataset, we performed stratified splits. For example, our full dataset included 490 individuals. Of these, 261 had healthy colons (53%) and 229 had a screen relevant neoplasia (SRN; 46.7%). A training set included 393 individuals, of which 209 had an SRN (53%), while the test set was composed of 97 individuals, of which 52 had an SRN (54%). The training data were used to build and select the models, and the test set was used for evaluating the model.</w:t>
+      </w:r>
+    </w:p>
+    <w:p>
+      <w:pPr>
+        <w:pStyle w:val="BodyText"/>
+      </w:pPr>
+      <w:r>
+        <w:t xml:space="preserve">We trained seven different models using the training data [Table 1]. We focused on different classification algorithms and regularization methods. Regularization helps to prevent overfitting by penalizing a model that fits the training data too well</w:t>
+      </w:r>
+      <w:r>
+        <w:t xml:space="preserve"> </w:t>
+      </w:r>
+      <w:r>
+        <w:t xml:space="preserve">(32)</w:t>
+      </w:r>
+      <w:r>
+        <w:t xml:space="preserve">. For regularized logistic regression and SVM with a linear kernel, we used L2-regularization to keep all potentially important features. For comparison, we also trained an L1-regularized SVM with a linear kernel. L1-regularization on microbiome data led to a sparser solution (i.e., forced many coefficients to zero). To explore the potential for non-linear relationships among features to improve classification, we trained tree-based models including, a decision tree, a random forest, and gradient boosted trees (XGBoost) and an SVM with a non-linear kernel.</w:t>
+      </w:r>
+    </w:p>
+    <w:p>
+      <w:pPr>
+        <w:pStyle w:val="BodyText"/>
+      </w:pPr>
+      <w:r>
+        <w:t xml:space="preserve">Model selection requires tuning hyperparameters. Hyperparameters are parameters that need to be specified or tuned by the user, in order to train a model for a specific modeling problem. For example, when using regularization, C is a hyperparameter that indicates the penalty for overfitting. Hyperparameters are tuned using the training data to find the best model. We selected hyperparameters by performing repeated five-fold cross-validation (CV) on the training set [Figure 1]. The five-fold CV was also stratified to maintain the overall case and control distribution. We chose the hyperparameter values that led to the best average CV predictive performance using the area under the receiver operating characteristic curve (AUROC) [Figure S1 and S2]. The AUROC ranges from 0, where the model’s predictions are perfectly incorrect, to 1.0, where the model perfectly distinguishes between cases and controls. An AUROC value of 0.5 indicates that the model’s predictions are no different than random. To select hyperparameters, we performed a grid search for hyperparameter settings when training the models. Default hyperparameter settings in previously developed ML packages available in R, Python, and MATLAB programming languages may be inadequate for effective application of classification algorithms and should to be optimized for each new ML task. For example, L1-regularized SVM with linear kernel showed large variability between different regularization strengths (C) and benefited from tuning [Figure S1].</w:t>
+      </w:r>
+    </w:p>
+    <w:p>
+      <w:pPr>
+        <w:pStyle w:val="BodyText"/>
+      </w:pPr>
+      <w:r>
+        <w:t xml:space="preserve">Once hyperparameters were selected, we trained the model using the full training dataset and applied the final model to the held-out data to evaluate the testing predictive performance of each model. The data-split, hyperparameter selection, training and testing steps were repeated 100 times to obtain a robust interpretation of model performance, less likely to be affected by a</w:t>
+      </w:r>
+      <w:r>
+        <w:t xml:space="preserve"> </w:t>
+      </w:r>
+      <w:r>
+        <w:t xml:space="preserve">“</w:t>
+      </w:r>
+      <w:r>
+        <w:t xml:space="preserve">lucky</w:t>
+      </w:r>
+      <w:r>
+        <w:t xml:space="preserve">”</w:t>
+      </w:r>
+      <w:r>
+        <w:t xml:space="preserve"> </w:t>
+      </w:r>
+      <w:r>
+        <w:t xml:space="preserve">or</w:t>
+      </w:r>
+      <w:r>
+        <w:t xml:space="preserve"> </w:t>
+      </w:r>
+      <w:r>
+        <w:t xml:space="preserve">“</w:t>
+      </w:r>
+      <w:r>
+        <w:t xml:space="preserve">unlucky</w:t>
+      </w:r>
+      <w:r>
+        <w:t xml:space="preserve">”</w:t>
+      </w:r>
+      <w:r>
+        <w:t xml:space="preserve"> </w:t>
+      </w:r>
+      <w:r>
+        <w:t xml:space="preserve">split [Figure 1].</w:t>
+      </w:r>
+    </w:p>
+    <w:p>
+      <w:pPr>
+        <w:pStyle w:val="BodyText"/>
+      </w:pPr>
+      <w:r>
+        <w:rPr>
+          <w:b/>
+        </w:rPr>
+        <w:t xml:space="preserve">Predictive performance and generalizability of the seven models.</w:t>
+      </w:r>
+      <w:r>
+        <w:t xml:space="preserve"> </w:t>
+      </w:r>
+      <w:r>
+        <w:t xml:space="preserve">We evaluated the predictive performance of the seven models to classify individuals as having healthy colons or SRNs [Figure 2]. The predictive performance of random forest model was higher than other ML models with a median 0.695 [IQR 0.650-0.739], though not significantly (p=0.5) (Figure S3). Similarly, L2-regularized logistic regression, XGBoost, L2-regularized SVM with linear and radial basis function kernel AUROC values were not significantly different from one another and had median AUROC values of 0.680 [IQR 0.639-0.750], 0.679 [IQR 0.643-0.746], 0.678 [IQR 0.639-0.750] and 0.668 [IQR 0.639-0.750], respectively. L1-regularized SVM with linear kernel and decision tree had significantly lower AUROC values than the other ML models with median AUROC of 0.650 [IQR 0.629-0.760] and 0.601 [IQR 0.636-0.753], respectively [Figure 2]. Interestingly, these results demonstrate that the most complex model (XGBoost) did not have the best performance and that the most interpretable models (L2-regularized logistic regression and L2-regularized SVM with linear kernel) performed nearly as well non-linear models.</w:t>
+      </w:r>
+    </w:p>
+    <w:p>
+      <w:pPr>
+        <w:pStyle w:val="BodyText"/>
+      </w:pPr>
+      <w:r>
+        <w:t xml:space="preserve">To evaluate the generalizability of each model, we compared the median cross-validation AUROC to the median testing AUROC. If the difference between the cross-validation and testing AUROCs was large, then that could indicate that the models were overfit to the training data. The difference in median AUROCs was 0.021 in L1-regularized SVM with linear kernel, followed by SVM with radial basis function kernel and decision tree with a difference of 0.007 and 0.006, respectively [Figure 2]. These differences are relatively small and give us confidence in our estimate of the generalization performance of the models.</w:t>
+      </w:r>
+    </w:p>
+    <w:p>
+      <w:pPr>
+        <w:pStyle w:val="BodyText"/>
+      </w:pPr>
+      <w:r>
+        <w:t xml:space="preserve">To evaluate the variation in the estimated performance, we calculated the range of AUROC values for each model using 100 data-splits. The range among the testing AUROC values within each model varied by 0.230 on average across the seven models. If we had only done a single split, then there is a risk that we could have gotten lucky or unlucky in estimating model performance. For instance, the lowest AUROC value of the random forest model was 0.593, whereas the highest was 0.810. These results showed that depending on the data-split, the testing performance can vary [Figure 2]. Therefore, it is important to employ multiple data splits when estimating generalization performance.</w:t>
+      </w:r>
+    </w:p>
+    <w:p>
+      <w:pPr>
+        <w:pStyle w:val="BodyText"/>
+      </w:pPr>
+      <w:r>
+        <w:t xml:space="preserve">To show the effect of sample size on model generalizability, we compared cross-validation AUROC values of L2-regularized logistic regression and random forest models when we subsetted our original study design with 490 subjects to 15, 30, 60, 120, and 245 subjects [Figure S4]. The variation in cross-validation performance within both models at smaller sample sizes was larger than when the full collection of samples was used to train and validate the models. Because of the high dimensionality of the microbiome data (6920 OTUs), large sample sizes can lead to better models.</w:t>
+      </w:r>
+    </w:p>
+    <w:p>
+      <w:pPr>
+        <w:pStyle w:val="BodyText"/>
+      </w:pPr>
+      <w:r>
+        <w:rPr>
+          <w:b/>
+        </w:rPr>
+        <w:t xml:space="preserve">Interpretation of each ML model.</w:t>
+      </w:r>
+      <w:r>
+        <w:t xml:space="preserve"> </w:t>
+      </w:r>
+      <w:r>
+        <w:t xml:space="preserve">Interpretability is related to the degree to which humans can understand the reasons behind a model prediction</w:t>
+      </w:r>
+      <w:r>
+        <w:t xml:space="preserve"> </w:t>
+      </w:r>
+      <w:r>
+        <w:t xml:space="preserve">(33–35)</w:t>
+      </w:r>
+      <w:r>
+        <w:t xml:space="preserve">. Because we often use ML models not just to predict a health outcome, but also to identify potential biomarkers for disease, model interpretation becomes crucial for microbiome studies. ML models often decrease in interpretability as they increase in complexity. In this study, we used two methods to help interpret our models.</w:t>
+      </w:r>
+    </w:p>
+    <w:p>
+      <w:pPr>
+        <w:pStyle w:val="BodyText"/>
+      </w:pPr>
+      <w:r>
+        <w:t xml:space="preserve">First, we interpreted the feature importance of the linear models (L1 and L2-regularized SVM with linear kernel and L2-regularized logistic regression) using the median rank of absolute feature weights for each OTU [Figure 3]. We also reviewed the signs of feature weights to determine whether an OTU was associated with classifying a subject as being healthy or having an SRN. It was encouraging that many of the highest-ranked OTUs were shared across these three models, (e.g., OTUs 50, 426, 609, 822, 1239). The benefit of this approach was that the results of the analysis were based on the trained model parameters and provided information regarding the sign and magnitude of the impact of each OTU. However, this approach is limited to linear models or models with prespecified interaction terms.</w:t>
+      </w:r>
+    </w:p>
+    <w:p>
+      <w:pPr>
+        <w:pStyle w:val="BodyText"/>
+      </w:pPr>
+      <w:r>
+        <w:t xml:space="preserve">Second, to analyze non-linear models, we interpreted the feature importance using permutation importance</w:t>
+      </w:r>
+      <w:r>
+        <w:t xml:space="preserve"> </w:t>
+      </w:r>
+      <w:r>
+        <w:t xml:space="preserve">(36)</w:t>
+      </w:r>
+      <w:r>
+        <w:t xml:space="preserve">. Whereas the absolute feature weights were determined from the trained models, here we measured importance using the held-out test data. Permutation importance analysis is a post hoc explanation of the model, in which we randomly permuted groups of perfectly correlated features together and other features individually across the two groups in the held-out test data. We then calculated how much the predictive performance of the model (i.e., testing AUROC values) decreased when each OTU or group of OTUs was randomly permuted. We ranked the OTUs based on how much the median testing AUROC decreased when it was permuted; the OTU with the largest decrease ranked highest [Figure 4]. Among the twenty OTUs with the largest impact, there was only one OTU (OTU 822) that was shared among all of the models; however, we found three OTUs (OTUs 58, 110, 367) that were important in each of the tree-based models. Similarly, the random forest and XGBoost models shared four of the most important OTUs (OTUs 2, 12, 361, 477). Permutation analysis results also revealed that with the exception of the decision tree model, removal of any individual OTU had minimal impact on model performance. For example, if OTU 367 was permuted across the samples in the decision tree model, the median AUROC dropped from 0.601 to 0.525. In contrast, if the same OTU was permuted in the random forest model, the AUROC only dropped from 0.695 to 0.680, which indicated high degree of collinearity in the dataset. Permutation analysis allowed us to gauge the importance of each OTU in non-linear models and partially account for collinearity by grouping correlated OTUs to determine their impact as a group.</w:t>
+      </w:r>
+    </w:p>
+    <w:p>
+      <w:pPr>
+        <w:pStyle w:val="BodyText"/>
+      </w:pPr>
+      <w:r>
+        <w:t xml:space="preserve">To further highlight the differences between the two interpretation methods, we used permutation importance to interpret the linear models [Figure S5]. When we analyzed the L1-regularized SVM with linear kernel model using feature rankings based on weights [Figure 3] and permutation importance [Figure S5], 17 of the 20 top OTUs (e.g., OTU 609, 822, 1239) were deemed important by both interpretation methods. Similarly, for the L2-regularized SVM and L2-regularized logistic regression, 9 and 12 OTUs, respectively, were shared among the two interpretation methods. These results indicate that both methods are consistent in selecting the most important OTUs.</w:t>
+      </w:r>
+    </w:p>
+    <w:p>
+      <w:pPr>
+        <w:pStyle w:val="BodyText"/>
+      </w:pPr>
+      <w:r>
+        <w:rPr>
+          <w:b/>
+        </w:rPr>
+        <w:t xml:space="preserve">The computational efficiency of each ML model.</w:t>
+      </w:r>
+      <w:r>
+        <w:t xml:space="preserve"> </w:t>
+      </w:r>
+      <w:r>
+        <w:t xml:space="preserve">We compared the training times of the seven ML models. We did not take advantage of parallelization in training, nor was the code optimized for speed. Still, as expected, the training times increased with the complexity of the model and the number of potential hyperparameter combinations. Also, the linear models trained faster than non-linear models [Figures S1-S2; Figure 5].</w:t>
+      </w:r>
+    </w:p>
+    <w:p>
+      <w:pPr>
+        <w:pStyle w:val="Heading2"/>
+      </w:pPr>
+      <w:bookmarkStart w:id="27" w:name="discussion"/>
+      <w:bookmarkEnd w:id="27"/>
+      <w:r>
+        <w:t xml:space="preserve">Discussion</w:t>
+      </w:r>
+    </w:p>
+    <w:p>
+      <w:pPr>
+        <w:pStyle w:val="FirstParagraph"/>
+      </w:pPr>
+      <w:r>
+        <w:t xml:space="preserve">There is a growing awareness that many human diseases and environmental processes are not driven by a single organism but are the product of multiple bacterial populations. Traditional statistical approaches are useful for identifying those cases where a single organism is associated with a process. In contrast, ML methods offer the ability to incorporate the structure of the microbial communities as a whole and identify associations between community structure and disease state. If it is possible to classify communities reliably, then ML methods also offer the ability to identify those microbial populations within the communities that are responsible for the classification. However, the application of ML in microbiome studies is still in its infancy, and the field needs to develop a better understanding of different ML methods, their strengths and weaknesses, and how to implement them.</w:t>
+      </w:r>
+    </w:p>
+    <w:p>
+      <w:pPr>
+        <w:pStyle w:val="BodyText"/>
+      </w:pPr>
+      <w:r>
+        <w:t xml:space="preserve">To address these needs, we developed an open-sourced framework for ML models. Using this pipeline, we benchmarked seven ML models and showed that the tradeoff between model complexity and performance may be less severe than originally hypothesized. In terms of predictive performance, the random forest model had the best AUROC compared to the other six models. However, the second-best model was L2-regularized logistic regression with a median AUROC difference of less than 0.015 compared to random forest. While our implementation of random forest took 83.2 hours to train, our L2-regularized logistic regression trained in 12 minutes. In terms of interpretability, random forest is a non-linear ML model, while L2-regularized logistic regression, a linear model, is easily interpreted according to the feature weights. Comparing many different models showed us that the most complex model was not necessarily the best model for our ML task.</w:t>
+      </w:r>
+    </w:p>
+    <w:p>
+      <w:pPr>
+        <w:pStyle w:val="BodyText"/>
+      </w:pPr>
+      <w:r>
+        <w:t xml:space="preserve">We established a pipeline that can be generalized to any modeling method that predicts a binary health outcome. We performed a random data-split to create a training set (80% of the data) and a held-out test set (20% of the data), which we used to evaluate predictive performance. We repeated this data-split 100 times to measure the possible variation in predictive performance. During training, we tuned the model hyperparameters with a repeated five-fold cross-validation. Despite the high number of features microbiome datasets typically have, the models we built with this pipeline generalized to the held-out test sets.</w:t>
+      </w:r>
+    </w:p>
+    <w:p>
+      <w:pPr>
+        <w:pStyle w:val="BodyText"/>
+      </w:pPr>
+      <w:r>
+        <w:t xml:space="preserve">We highlighted the importance of model interpretation to gain greater biological insights into microbiota-associated diseases. In this study, we showcased two different interpretation methods: ranking each OTU by (i) their absolute weights in the trained models and (ii) their impact on the predictive performance based on permutation importance. Human-associated microbial communities have complex correlation structures that create collinearity in the datasets. This can hinder our ability to reliably interpret models because the feature weights of correlated OTUs are influenced by one another</w:t>
+      </w:r>
+      <w:r>
+        <w:t xml:space="preserve"> </w:t>
+      </w:r>
+      <w:r>
+        <w:t xml:space="preserve">(37)</w:t>
+      </w:r>
+      <w:r>
+        <w:t xml:space="preserve">. To capture all important features, once we identify highly ranked OTUs, we should review their relationships with other OTUs. These relationships will help us generate new hypotheses about the ecology of the disease and test them with follow-up experiments. When we used permutation importance, we partially accounted for collinearity by grouping correlated OTUs to determine their impact as a group. We grouped OTUs that had a perfect correlation with each other; however, we could reduce the correlation threshold to further investigate the relationships among correlated features. It is important to know the correlation structures of the data to avoid misinterpreting the models. This is likely to be a particular problem with shotgun metagenomic datasets where collinearity will be more pronounced due to many genes being correlated with one another because they come from the same chromosome. To identify the true underlying microbial factors of a disease, it is crucial to follow up on any correlation analyses with further hypothesis testing and experimentation for biological validation.</w:t>
+      </w:r>
+    </w:p>
+    <w:p>
+      <w:pPr>
+        <w:pStyle w:val="BodyText"/>
+      </w:pPr>
+      <w:r>
+        <w:t xml:space="preserve">In this study, we did not consider all possible modeling approaches. However, the principles highlighted throughout this study apply to other ML modeling tasks with microbiome data. For example, we did not evaluate multicategory classification methods to predict non-binary outcomes. We could have trained models to differentiate between people with healthy colons and those with adenomas or carcinomas (k=3 categories). We did not perform this analysis because the clinically relevant diagnosis grouping was between patients with healthy colons and those with SRNs. Furthermore, as the number of classes increases, more samples are required for each category to train an accurate model. We also did not use regression-based analyses to predict a non-categorical outcome. We have previously used such an approach to train random forest models to predict fecal short-chain fatty acid concentrations based on microbiome data</w:t>
+      </w:r>
+      <w:r>
+        <w:t xml:space="preserve"> </w:t>
+      </w:r>
+      <w:r>
+        <w:t xml:space="preserve">(38)</w:t>
+      </w:r>
+      <w:r>
+        <w:t xml:space="preserve">. Our analysis was also limited to shallow learning methods and did not explore deep learning methods such as neural networks. Deep learning methods hold promise</w:t>
+      </w:r>
+      <w:r>
+        <w:t xml:space="preserve"> </w:t>
+      </w:r>
+      <w:r>
+        <w:t xml:space="preserve">(12, 39, 40)</w:t>
+      </w:r>
+      <w:r>
+        <w:t xml:space="preserve">, but microbiome datasets often suffer from having many features and small sample sizes, which result in overfitting.</w:t>
+      </w:r>
+    </w:p>
+    <w:p>
+      <w:pPr>
+        <w:pStyle w:val="BodyText"/>
+      </w:pPr>
+      <w:r>
+        <w:t xml:space="preserve">Our framework provides a reproducible structure to investigators wanting to train, evaluate, and interpret their own ML models to generate hypotheses regarding which OTUs might be biologically relevant. However, deploying microbiome-based models to make clinical diagnoses or predictions is a significantly more challenging and distinct undertaking</w:t>
+      </w:r>
+      <w:r>
+        <w:t xml:space="preserve"> </w:t>
+      </w:r>
+      <w:r>
+        <w:t xml:space="preserve">(41)</w:t>
+      </w:r>
+      <w:r>
+        <w:t xml:space="preserve">. For example, we currently lack standardized methods to collect patient samples, generate sequence data, and report clinical data. We are also challenged by the practical constraints of OTU-based approaches. The de novo algorithms commonly in use are slow, require considerable memory, and result in different OTU assignments as new data are added</w:t>
+      </w:r>
+      <w:r>
+        <w:t xml:space="preserve"> </w:t>
+      </w:r>
+      <w:r>
+        <w:t xml:space="preserve">(42)</w:t>
+      </w:r>
+      <w:r>
+        <w:t xml:space="preserve">. Finally, we also need independent validation cohorts to test the performance of a diagnostic model. To realize the potential for using ML approaches with microbiome data, it is necessary that we direct our efforts to overcome these challenges.</w:t>
+      </w:r>
+    </w:p>
+    <w:p>
+      <w:pPr>
+        <w:pStyle w:val="BodyText"/>
+      </w:pPr>
+      <w:r>
+        <w:t xml:space="preserve">Our study highlights the need to make educated choices at every step of developing an ML model with microbiome data. We created an aspirational rubric that researchers can use to identify potential pitfalls when using ML in microbiome studies and ways to avoid them [Table S1]. We have highlighted the trade-offs between model complexity and interpretability, the need for tuning hyperparameters, the utility of held-out test sets for evaluating predictive performance, and the importance of considering correlation structures in datasets for reliable interpretation. Furthermore, we underscored the importance of proper experimental design and methods to help us achieve the level of validity and accountability we want from models built for patient health.</w:t>
+      </w:r>
+    </w:p>
+    <w:p>
+      <w:pPr>
+        <w:pStyle w:val="Heading2"/>
+      </w:pPr>
+      <w:bookmarkStart w:id="28" w:name="materials-and-methods"/>
+      <w:bookmarkEnd w:id="28"/>
+      <w:r>
+        <w:t xml:space="preserve">Materials and Methods</w:t>
+      </w:r>
+    </w:p>
+    <w:p>
+      <w:pPr>
+        <w:pStyle w:val="FirstParagraph"/>
+      </w:pPr>
+      <w:r>
+        <w:rPr>
+          <w:b/>
+        </w:rPr>
+        <w:t xml:space="preserve">Data collection and study population.</w:t>
+      </w:r>
+      <w:r>
+        <w:t xml:space="preserve"> </w:t>
+      </w:r>
+      <w:r>
+        <w:t xml:space="preserve">The original stool samples described in our analysis were obtained from patients recruited by Great Lakes-New England Early Detection Research Network</w:t>
+      </w:r>
+      <w:r>
+        <w:t xml:space="preserve"> </w:t>
+      </w:r>
+      <w:r>
+        <w:t xml:space="preserve">(5)</w:t>
+      </w:r>
+      <w:r>
+        <w:t xml:space="preserve">. Stool samples were provided by adults who were undergoing a scheduled screening or surveillance colonoscopy. Participants were recruited from Toronto (ON, Canada), Boston (MA, USA), Houston (TX, USA), and Ann Arbor (MI, USA). Patients’ colonic health was visually assessed by colonoscopy with bowel preparation and tissue histopathology of all resected lesions. We assigned patients into two classes: those with healthy colons and those with screen relevant neoplasias (SRNs). The healthy class included patients with healthy colons or non-advanced adenomas, whereas the SRN class included patients with advanced adenomas or carcinomas</w:t>
+      </w:r>
+      <w:r>
+        <w:t xml:space="preserve"> </w:t>
+      </w:r>
+      <w:r>
+        <w:t xml:space="preserve">(43)</w:t>
+      </w:r>
+      <w:r>
+        <w:t xml:space="preserve">. Patients with an adenoma greater than 1 cm, more than three adenomas of any size, or an adenoma with villous histology were classified as having advanced adenomas. There were 172 patients with normal colonoscopies, 198 with adenomas, and 120 with carcinomas. Of the 198 adenomas, 109 were identified as advanced adenomas. Together 261 patients were classified as healthy and 229 patients were classified as having an SRN.</w:t>
+      </w:r>
+    </w:p>
+    <w:p>
+      <w:pPr>
+        <w:pStyle w:val="BodyText"/>
+      </w:pPr>
+      <w:r>
+        <w:rPr>
+          <w:b/>
+        </w:rPr>
+        <w:t xml:space="preserve">16S rRNA gene sequencing data.</w:t>
+      </w:r>
+      <w:r>
+        <w:t xml:space="preserve"> </w:t>
+      </w:r>
+      <w:r>
+        <w:t xml:space="preserve">Stool samples provided by the patients were used for 16S rRNA gene sequencing to measure bacterial population abundances. The sequence data used in our analyses were originally generated by Baxter et al. (available through NCBI Sequence Read Archive [SRP062005], 2015). The OTU abundance table was generated by Sze et al</w:t>
+      </w:r>
+      <w:r>
+        <w:t xml:space="preserve"> </w:t>
+      </w:r>
+      <w:r>
+        <w:t xml:space="preserve">(44)</w:t>
+      </w:r>
+      <w:r>
+        <w:t xml:space="preserve">, who processed the 16S rRNA sequences in mothur (v1.39.3) using the default quality filtering methods, identifying and removing chimeric sequences using VSEARCH, and assigning to OTUs at 97% similarity using the OptiClust algorithm</w:t>
+      </w:r>
+      <w:r>
+        <w:t xml:space="preserve"> </w:t>
+      </w:r>
+      <w:r>
+        <w:t xml:space="preserve">(42, 45, 46)</w:t>
+      </w:r>
+      <w:r>
+        <w:t xml:space="preserve">; (</w:t>
+      </w:r>
+      <w:r>
+        <w:t xml:space="preserve">). These OTU abundances were the features we used to predict colorectal health of the patients. There were 6920 OTUs. OTU abundances were subsampled to the size of the smallest sample and normalized across samples such that the highest abundance of each OTU would be 1, and the lowest would be 0.</w:t>
+      </w:r>
+    </w:p>
+    <w:p>
+      <w:pPr>
+        <w:pStyle w:val="BodyText"/>
+      </w:pPr>
+      <w:r>
+        <w:rPr>
+          <w:b/>
+        </w:rPr>
+        <w:t xml:space="preserve">Model training and evaluation.</w:t>
+      </w:r>
+      <w:r>
+        <w:t xml:space="preserve"> </w:t>
+      </w:r>
+      <w:r>
+        <w:t xml:space="preserve">Models were trained using the caret package (v.6.0.81) in R (v.3.5.0). We modified the caret code to calculate decision values for models generated using L2-regularized SVM with linear kernel and L1-regularized SVM with linear kernel. The code for these changes on L2-regularized SVM with linear kernel and L1-regularized SVM with linear kernel models are available at</w:t>
+      </w:r>
+      <w:r>
+        <w:t xml:space="preserve"> </w:t>
+      </w:r>
+      <w:r>
+        <w:t xml:space="preserve"> </w:t>
+      </w:r>
+      <w:r>
+        <w:t xml:space="preserve">and at</w:t>
+      </w:r>
+      <w:r>
+        <w:t xml:space="preserve"> </w:t>
+      </w:r>
+      <w:r>
+        <w:t xml:space="preserve">, respectively.</w:t>
+      </w:r>
+    </w:p>
+    <w:p>
+      <w:pPr>
+        <w:pStyle w:val="BodyText"/>
+      </w:pPr>
+      <w:r>
+        <w:t xml:space="preserve">For hyperparameter selection, we started with a granular grid search. Then we narrowed and fine-tuned the range of each hyperparameter. A grid search was needed to avoid large variation in prediction performance. For L2-regularized logistic regression, L1 and L2-regularized SVM with linear and radial basis function kernels, we tuned the cost hyperparameter, which controls the regularization strength, where smaller values specify stronger regularization. For SVM with radial basis function kernel, we also tuned the sigma hyperparameter, which determines the reach of a single training instance where, for a high value of sigma, the SVM decision boundary will be dependent on the points that are closest to the decision boundary. For the decision tree model, we tuned the depth of the tree where the deeper the tree, the more splits it has. For random forest, we tuned the number of features to consider when looking for the best tree split. For XGBoost, we tuned the learning rate and the fraction of samples used for fitting the individual base learners. Performing a grid search for hyperparameter selection might not be feasible for when there are more than two hyperparameters to tune for. In such cases, it is more efficient to use random search or recently developed tools such as Hyperband to identify good hyperparameter configurations</w:t>
+      </w:r>
+      <w:r>
+        <w:t xml:space="preserve"> </w:t>
+      </w:r>
+      <w:r>
+        <w:t xml:space="preserve">(47)</w:t>
+      </w:r>
       <w:r>
         <w:t xml:space="preserve">.</w:t>
       </w:r>
@@ -925,117 +920,7 @@
         <w:pStyle w:val="BodyText"/>
       </w:pPr>
       <w:r>
-        <w:t xml:space="preserve">For L2-regularized logistic regression, L1 and L2 support vector machines (SVM) with linear and radial basis function kernels, we tuned the</w:t>
-      </w:r>
-      <w:r>
-        <w:t xml:space="preserve"> </w:t>
-      </w:r>
-      <w:r>
-        <w:rPr>
-          <w:b/>
-        </w:rPr>
-        <w:t xml:space="preserve">cost</w:t>
-      </w:r>
-      <w:r>
-        <w:t xml:space="preserve"> </w:t>
-      </w:r>
-      <w:r>
-        <w:t xml:space="preserve">hyperparameter which determines the regularization strength where smaller values specify stronger regularization. For SVM with radial basis function kernel we also tuned</w:t>
-      </w:r>
-      <w:r>
-        <w:t xml:space="preserve"> </w:t>
-      </w:r>
-      <w:r>
-        <w:rPr>
-          <w:b/>
-        </w:rPr>
-        <w:t xml:space="preserve">sigma</w:t>
-      </w:r>
-      <w:r>
-        <w:t xml:space="preserve"> </w:t>
-      </w:r>
-      <w:r>
-        <w:t xml:space="preserve">hyperparameter which determines the reach of a single training instance where for a high value of sigma, the SVM decision boundary will be dependent on the points that are closest to the decision boundary. For the decision tree model, we tuned the</w:t>
-      </w:r>
-      <w:r>
-        <w:t xml:space="preserve"> </w:t>
-      </w:r>
-      <w:r>
-        <w:rPr>
-          <w:b/>
-        </w:rPr>
-        <w:t xml:space="preserve">depth of the tree</w:t>
-      </w:r>
-      <w:r>
-        <w:t xml:space="preserve"> </w:t>
-      </w:r>
-      <w:r>
-        <w:t xml:space="preserve">where deeper the tree, the more splits it has. For random forest, we tuned the</w:t>
-      </w:r>
-      <w:r>
-        <w:t xml:space="preserve"> </w:t>
-      </w:r>
-      <w:r>
-        <w:rPr>
-          <w:b/>
-        </w:rPr>
-        <w:t xml:space="preserve">number of features</w:t>
-      </w:r>
-      <w:r>
-        <w:t xml:space="preserve"> </w:t>
-      </w:r>
-      <w:r>
-        <w:t xml:space="preserve">to consider when looking for the best tree split. For XGBoost, we tuned for</w:t>
-      </w:r>
-      <w:r>
-        <w:t xml:space="preserve"> </w:t>
-      </w:r>
-      <w:r>
-        <w:rPr>
-          <w:b/>
-        </w:rPr>
-        <w:t xml:space="preserve">learning rate</w:t>
-      </w:r>
-      <w:r>
-        <w:t xml:space="preserve"> </w:t>
-      </w:r>
-      <w:r>
-        <w:t xml:space="preserve">and the</w:t>
-      </w:r>
-      <w:r>
-        <w:t xml:space="preserve"> </w:t>
-      </w:r>
-      <w:r>
-        <w:rPr>
-          <w:b/>
-        </w:rPr>
-        <w:t xml:space="preserve">fraction of samples</w:t>
-      </w:r>
-      <w:r>
-        <w:t xml:space="preserve"> </w:t>
-      </w:r>
-      <w:r>
-        <w:t xml:space="preserve">to be used for fitting the individual base learners. For hyperparameter selection, we started with a granular grid search. Then we narrowed and fine-tuned the range of each hyperparameter. The range of the grid changes with different ML tasks and ML models. A full grid search needs to be performed to avoid variability in testing performance. There are newly developed tools such as Hyperband that help researcher with hyperparameter selection</w:t>
-      </w:r>
-      <w:r>
-        <w:t xml:space="preserve"> </w:t>
-      </w:r>
-      <w:r>
-        <w:t xml:space="preserve">(40)</w:t>
-      </w:r>
-      <w:r>
-        <w:t xml:space="preserve"> </w:t>
-      </w:r>
-      <w:r>
-        <w:t xml:space="preserve">that can be incorporated to microbiome studies.</w:t>
-      </w:r>
-    </w:p>
-    <w:p>
-      <w:pPr>
-        <w:pStyle w:val="BodyText"/>
-      </w:pPr>
-      <w:r>
-        <w:t xml:space="preserve">The computational burden during model training due to model complexity was reduced by parallelizing segments of the ML pipeline. In this study we parallelized the training of each data-split. This allowed 100 data-splits to be processed through the ML pipeline at the same time for each model. We can further parallelize the cross-validation step for each hyperparameter setting if we are limited by computational resources.</w:t>
+        <w:t xml:space="preserve">The computational burden during model training due to model complexity was reduced by parallelizing segments of the ML pipeline. We parallelized the training of each data-split. This allowed the 100 data-splits to be processed through the ML pipeline simultaneously at the same time for each model. It is possible to further parallelize the cross-validation step for each hyperparameter setting.</w:t>
       </w:r>
     </w:p>
     <w:p>
@@ -1052,7 +937,7 @@
         <w:t xml:space="preserve"> </w:t>
       </w:r>
       <w:r>
-        <w:t xml:space="preserve">We created a Spearman’s rank-order correlation matrix, corrected for multiple pairwise comparisons. We then defined correlated OTUs as having perfect correlation (correlation coefficient = 1 and p &lt; 0.01). Non-correlated OTUs were permuted individually whereas correlated ones were grouped together and permuted at the same time.</w:t>
+        <w:t xml:space="preserve">We calculated a Spearman’s rank-order correlation matrix and defined correlated OTUs as having perfect correlation (correlation coefficient = 1 and p &lt; 0.01). OTUs without a perfect correlation to each other were permuted individually, whereas correlated ones were grouped together and permuted at the same time.</w:t>
       </w:r>
     </w:p>
     <w:p>
@@ -1069,7 +954,35 @@
         <w:t xml:space="preserve"> </w:t>
       </w:r>
       <w:r>
-        <w:t xml:space="preserve">Data summaries, statistical analysis, and data visualizations were performed using R (v.3.5.0) with the tidyverse package (v.1.2.1). We compared the AUROC values of the seven ML models by Wilcoxon rank sum tests to determine the best predictive performance.</w:t>
+        <w:t xml:space="preserve">Data summaries, statistical analysis, and data visualizations were performed using R (v.3.5.0) with the tidyverse package (v.1.2.1). We compared the performance of the models pairwise by calculating the difference between AUROC values from the same datasplit (for 100 datasplits). We determined if the models were significantly different by calculating the empirical p-value (2 x min(% of AUROC differences</w:t>
+      </w:r>
+      <w:r>
+        <w:t xml:space="preserve"> </w:t>
+      </w:r>
+      <m:oMath>
+        <m:r>
+          <m:t>≥</m:t>
+        </m:r>
+      </m:oMath>
+      <w:r>
+        <w:t xml:space="preserve"> </w:t>
+      </w:r>
+      <w:r>
+        <w:t xml:space="preserve">0, % of AUROC differences</w:t>
+      </w:r>
+      <w:r>
+        <w:t xml:space="preserve"> </w:t>
+      </w:r>
+      <m:oMath>
+        <m:r>
+          <m:t>≤</m:t>
+        </m:r>
+      </m:oMath>
+      <w:r>
+        <w:t xml:space="preserve"> </w:t>
+      </w:r>
+      <w:r>
+        <w:t xml:space="preserve">0) for the double tail event (e.g., Figure S3).</w:t>
       </w:r>
     </w:p>
     <w:p>
@@ -1091,12 +1004,380 @@
       <w:r>
         <w:t xml:space="preserve"> </w:t>
       </w:r>
-      <w:hyperlink r:id="rId28">
+      <w:r>
+        <w:t xml:space="preserve">.</w:t>
+      </w:r>
+    </w:p>
+    <w:p>
+      <w:pPr>
+        <w:pStyle w:val="BodyText"/>
+      </w:pPr>
+      <w:r>
+        <w:rPr>
+          <w:b/>
+        </w:rPr>
+        <w:t xml:space="preserve">Acknowledgements.</w:t>
+      </w:r>
+      <w:r>
+        <w:t xml:space="preserve"> </w:t>
+      </w:r>
+      <w:r>
+        <w:t xml:space="preserve">We thank all the study participants of Great Lakes-New England Early Detection Research Network. We would like to thank the members of the Schloss lab for their valuable feedback. Salary support for M.R came from NIH grant 1R01CA215574. Salary support for P.D.S. came from NIH grants P30DK034933 and 1R01CA215574.</w:t>
+      </w:r>
+    </w:p>
+    <w:p>
+      <w:pPr>
+        <w:pStyle w:val="BodyText"/>
+      </w:pPr>
+      <w:r>
+        <w:t xml:space="preserve"> </w:t>
+      </w:r>
+      <w:r>
+        <w:rPr>
+          <w:b/>
+        </w:rPr>
+        <w:t xml:space="preserve">Figure 1. Machine learning pipeline.</w:t>
+      </w:r>
+      <w:r>
+        <w:t xml:space="preserve"> </w:t>
+      </w:r>
+      <w:r>
+        <w:t xml:space="preserve">We split the data to create a training (80%) and held-out test set (20%). The splits were stratified to maintain the overall class distribution. We performed five-fold cross-validation on the training data to select the best hyperparameter setting and then used these hyperparameters to train the models. The model was evaluated on the held-out data set. Abbreviations: cvAUC, cross-validation area under the receiver operating characteristic curve.</w:t>
+      </w:r>
+      <w:r>
+        <w:t xml:space="preserve"> </w:t>
+      </w:r>
+    </w:p>
+    <w:p>
+      <w:pPr>
+        <w:pStyle w:val="BodyText"/>
+      </w:pPr>
+      <w:r>
+        <w:rPr>
+          <w:b/>
+        </w:rPr>
+        <w:t xml:space="preserve">Figure 2. Generalization and classification performance of ML models using AUROC values of all cross-validation and testing performances.</w:t>
+      </w:r>
+      <w:r>
+        <w:t xml:space="preserve"> </w:t>
+      </w:r>
+      <w:r>
+        <w:t xml:space="preserve">The median AUROC for diagnosing individuals with SRN using bacterial abundances was higher than chance (depicted by an horizontal line at 0.50) for all the ML models. The predictive performance of random forest model was higher than other ML models, though not significantly (p &gt; 0.01). L2-regularized logistic regression, XGBoost, L2-regularized SVM with linear and radial basis function kernel performances were not significantly different from one another. The boxplot shows quartiles at the box ends and the median as the horizontal line in the box. The whiskers show the farthest points that were not outliers. Outliers were defined as those data points that are not within 1.5 times the interquartile ranges.</w:t>
+      </w:r>
+      <w:r>
+        <w:t xml:space="preserve"> </w:t>
+      </w:r>
+    </w:p>
+    <w:p>
+      <w:pPr>
+        <w:pStyle w:val="BodyText"/>
+      </w:pPr>
+      <w:r>
+        <w:rPr>
+          <w:b/>
+        </w:rPr>
+        <w:t xml:space="preserve">Figure 3. Interpretation of the linear ML models.</w:t>
+      </w:r>
+      <w:r>
+        <w:t xml:space="preserve"> </w:t>
+      </w:r>
+      <w:r>
+        <w:t xml:space="preserve">The ranks of absolute feature weights of (A) L1-regularized SVM with linear kernel, (B) L2-regularized SVM with linear kernel, and (C) L2-regularized logistic regression, were ranked from highest rank, 1, to lowest rank, 100, for each datasplit. The feature ranks of the 20 highest ranked OTUs based on their median ranks (median shown in black) are reported here. OTUs that were associated with classifying a subject as being healthy had negative signs and were shown in blue. OTUs that were associated with classifying a subject having an SRN had positive signs and were shown in red. Some of the same OTUs were identified as important in all of the linear models.</w:t>
+      </w:r>
+      <w:r>
+        <w:t xml:space="preserve"> </w:t>
+      </w:r>
+    </w:p>
+    <w:p>
+      <w:pPr>
+        <w:pStyle w:val="BodyText"/>
+      </w:pPr>
+      <w:r>
+        <w:rPr>
+          <w:b/>
+        </w:rPr>
+        <w:t xml:space="preserve">Figure 4. Interpretation of the non-linear ML models.</w:t>
+      </w:r>
+      <w:r>
+        <w:t xml:space="preserve"> </w:t>
+      </w:r>
+      <w:r>
+        <w:t xml:space="preserve">(A) SVM with radial basis kernel, (B) decision tree, (C) random forest, and (D) XGBoost feature importances were explained using permutation importance on the held-out test data set. The gray rectangle and the dashed line show the IQR range and median of the base testing AUROC without any permutation. The 20 OTUs that caused the largest decrease in the AUROC when permuted are reported here. The colors of the box plots represent the OTUs that were shared among the different models; yellow were OTUs that were shared among all the non-linear models, salmon were OTUs that were shared among the tree-based models, green were the OTUs shared among SVM with radial basis kernel, decision tree and XGBoost, pink were the OTUs shared among SVM with radial basis kernel and XGBoost only, red were the OTUs shared among random forest and XGBoost only and blue were the OTUs shared among decision tree and random forest only. For all of the tree-based models, a</w:t>
+      </w:r>
+      <w:r>
+        <w:t xml:space="preserve"> </w:t>
+      </w:r>
+      <w:r>
+        <w:rPr>
+          <w:i/>
+        </w:rPr>
+        <w:t xml:space="preserve">Peptostreptococcus</w:t>
+      </w:r>
+      <w:r>
+        <w:t xml:space="preserve"> </w:t>
+      </w:r>
+      <w:r>
+        <w:t xml:space="preserve">species (OTU00367) had the largest impact on predictive performance.</w:t>
+      </w:r>
+      <w:r>
+        <w:t xml:space="preserve"> </w:t>
+      </w:r>
+    </w:p>
+    <w:p>
+      <w:pPr>
+        <w:pStyle w:val="BodyText"/>
+      </w:pPr>
+      <w:r>
+        <w:rPr>
+          <w:b/>
+        </w:rPr>
+        <w:t xml:space="preserve">Figure 5. Training times of seven ML models.</w:t>
+      </w:r>
+      <w:r>
+        <w:t xml:space="preserve"> </w:t>
+      </w:r>
+      <w:r>
+        <w:t xml:space="preserve">The median training time was the highest for XGBoost and shortest for L2-regularized logistic regression.</w:t>
+      </w:r>
+      <w:r>
+        <w:t xml:space="preserve"> </w:t>
+      </w:r>
+    </w:p>
+    <w:p>
+      <w:pPr>
+        <w:pStyle w:val="BodyText"/>
+      </w:pPr>
+      <w:r>
+        <w:rPr>
+          <w:b/>
+        </w:rPr>
+        <w:t xml:space="preserve">Figure S1. Hyperparameter setting performances for linear models.</w:t>
+      </w:r>
+      <w:r>
+        <w:t xml:space="preserve"> </w:t>
+      </w:r>
+      <w:r>
+        <w:t xml:space="preserve">(A) L2-regularized logistic regression, (B) L1-regularized SVM with linear kernel, and (C) L2-regularized SVM with linear kernel mean cross-validation AUROC values when different hyperparameters were used in training the model. The stars represent the highest performing hyperparameter setting for each model.</w:t>
+      </w:r>
+      <w:r>
+        <w:t xml:space="preserve"> </w:t>
+      </w:r>
+    </w:p>
+    <w:p>
+      <w:pPr>
+        <w:pStyle w:val="BodyText"/>
+      </w:pPr>
+      <w:r>
+        <w:rPr>
+          <w:b/>
+        </w:rPr>
+        <w:t xml:space="preserve">Figure S2. Hyperparameter setting performances for non-linear models.</w:t>
+      </w:r>
+      <w:r>
+        <w:t xml:space="preserve"> </w:t>
+      </w:r>
+      <w:r>
+        <w:t xml:space="preserve">(A) Decision tree, (B) random forest, (C) SVM with radial basis kernel, and (D) XGBoost mean cross-validation AUROC values when different hyperparameters were used in training the model. The stars represent the highest performing hyperparameter setting for the models.</w:t>
+      </w:r>
+      <w:r>
+        <w:t xml:space="preserve"> </w:t>
+      </w:r>
+    </w:p>
+    <w:p>
+      <w:pPr>
+        <w:pStyle w:val="BodyText"/>
+      </w:pPr>
+      <w:r>
+        <w:rPr>
+          <w:b/>
+        </w:rPr>
+        <w:t xml:space="preserve">Figure S3. Histogram of AUROC differences between L2-regularized logistic regression and random forest for each of the hundred datasplits.</w:t>
+      </w:r>
+      <w:r>
+        <w:t xml:space="preserve"> </w:t>
+      </w:r>
+      <w:r>
+        <w:t xml:space="preserve">This histogram shows number of datasplits in each bin. The percentage of dataplits where the difference between random forest and L2-regularized logistic regression AUROC values was higher than or equal to 0 were 0.75, lower than or equal to 0 were 0.25. The vertical red line highlights the bins where there AUROC difference between the two model is 0. The p-value was calculated for a double tail event.</w:t>
+      </w:r>
+      <w:r>
+        <w:t xml:space="preserve"> </w:t>
+      </w:r>
+    </w:p>
+    <w:p>
+      <w:pPr>
+        <w:pStyle w:val="BodyText"/>
+      </w:pPr>
+      <w:r>
+        <w:rPr>
+          <w:b/>
+        </w:rPr>
+        <w:t xml:space="preserve">Figure S4. Classification performance of ML models across cross-validation when trained on a subset of the dataset.</w:t>
+      </w:r>
+      <w:r>
+        <w:t xml:space="preserve"> </w:t>
+      </w:r>
+      <w:r>
+        <w:t xml:space="preserve">(A) L2-regularized logistic regression and (B) random forest models were trained using the original study design with 490 subjects and subsets of it with 15, 30, 60, 120, and 245 subjects. The range among the cross-validation AUROC values within both models at smaller sample sizes were much larger than when the full collection of samples was used to train and validate the models, but included the ranges observed with the more complete datasets.</w:t>
+      </w:r>
+      <w:r>
+        <w:t xml:space="preserve"> </w:t>
+      </w:r>
+    </w:p>
+    <w:p>
+      <w:pPr>
+        <w:pStyle w:val="BodyText"/>
+      </w:pPr>
+      <w:r>
+        <w:rPr>
+          <w:b/>
+        </w:rPr>
+        <w:t xml:space="preserve">Figure S5. Interpretation of the linear ML models with permutation importance.</w:t>
+      </w:r>
+      <w:r>
+        <w:t xml:space="preserve"> </w:t>
+      </w:r>
+      <w:r>
+        <w:t xml:space="preserve">(A) L1-regularized SVM with linear kernel, (B) L2-regularized SVM with linear kernel, and (C) L2-regularized logistic regression were interpreted using permutation importance using held-out test set.</w:t>
+      </w:r>
+    </w:p>
+    <w:p>
+      <w:pPr>
+        <w:pStyle w:val="Compact"/>
+      </w:pPr>
+      <w:r>
+        <w:t xml:space="preserve"> </w:t>
+      </w:r>
+      <w:r>
+        <w:t xml:space="preserve"> </w:t>
+      </w:r>
+    </w:p>
+    <w:p>
+      <w:pPr>
+        <w:pStyle w:val="Compact"/>
+      </w:pPr>
+      <w:r>
+        <w:t xml:space="preserve"> </w:t>
+      </w:r>
+    </w:p>
+    <w:p>
+      <w:pPr>
+        <w:pStyle w:val="Heading2"/>
+      </w:pPr>
+      <w:bookmarkStart w:id="29" w:name="references"/>
+      <w:bookmarkEnd w:id="29"/>
+      <w:r>
+        <w:t xml:space="preserve">References</w:t>
+      </w:r>
+    </w:p>
+    <w:p>
+      <w:pPr>
+        <w:pStyle w:val="FirstParagraph"/>
+      </w:pPr>
+      <w:r>
+        <w:t xml:space="preserve">1.</w:t>
+      </w:r>
+      <w:r>
+        <w:t xml:space="preserve"> </w:t>
+      </w:r>
+      <w:r>
+        <w:rPr>
+          <w:b/>
+        </w:rPr>
+        <w:t xml:space="preserve">Segata N</w:t>
+      </w:r>
+      <w:r>
+        <w:t xml:space="preserve">,</w:t>
+      </w:r>
+      <w:r>
+        <w:t xml:space="preserve"> </w:t>
+      </w:r>
+      <w:r>
+        <w:rPr>
+          <w:b/>
+        </w:rPr>
+        <w:t xml:space="preserve">Izard J</w:t>
+      </w:r>
+      <w:r>
+        <w:t xml:space="preserve">,</w:t>
+      </w:r>
+      <w:r>
+        <w:t xml:space="preserve"> </w:t>
+      </w:r>
+      <w:r>
+        <w:rPr>
+          <w:b/>
+        </w:rPr>
+        <w:t xml:space="preserve">Waldron L</w:t>
+      </w:r>
+      <w:r>
+        <w:t xml:space="preserve">,</w:t>
+      </w:r>
+      <w:r>
+        <w:t xml:space="preserve"> </w:t>
+      </w:r>
+      <w:r>
+        <w:rPr>
+          <w:b/>
+        </w:rPr>
+        <w:t xml:space="preserve">Gevers D</w:t>
+      </w:r>
+      <w:r>
+        <w:t xml:space="preserve">,</w:t>
+      </w:r>
+      <w:r>
+        <w:t xml:space="preserve"> </w:t>
+      </w:r>
+      <w:r>
+        <w:rPr>
+          <w:b/>
+        </w:rPr>
+        <w:t xml:space="preserve">Miropolsky L</w:t>
+      </w:r>
+      <w:r>
+        <w:t xml:space="preserve">,</w:t>
+      </w:r>
+      <w:r>
+        <w:t xml:space="preserve"> </w:t>
+      </w:r>
+      <w:r>
+        <w:rPr>
+          <w:b/>
+        </w:rPr>
+        <w:t xml:space="preserve">Garrett WS</w:t>
+      </w:r>
+      <w:r>
+        <w:t xml:space="preserve">,</w:t>
+      </w:r>
+      <w:r>
+        <w:t xml:space="preserve"> </w:t>
+      </w:r>
+      <w:r>
+        <w:rPr>
+          <w:b/>
+        </w:rPr>
+        <w:t xml:space="preserve">Huttenhower C</w:t>
+      </w:r>
+      <w:r>
+        <w:t xml:space="preserve">. 2011. Metagenomic biomarker discovery and explanation. Genome Biol</w:t>
+      </w:r>
+      <w:r>
+        <w:t xml:space="preserve"> </w:t>
+      </w:r>
+      <w:r>
+        <w:rPr>
+          <w:b/>
+        </w:rPr>
+        <w:t xml:space="preserve">12</w:t>
+      </w:r>
+      <w:r>
+        <w:t xml:space="preserve">:R60. doi:</w:t>
+      </w:r>
+      <w:hyperlink r:id="rId30">
         <w:r>
           <w:rPr>
             <w:rStyle w:val="Hyperlink"/>
           </w:rPr>
-          <w:t xml:space="preserve">https://github.com/SchlossLab/Topcuoglu_ML_XXXX_2019/</w:t>
+          <w:t xml:space="preserve">10.1186/gb-2011-12-6-r60</w:t>
         </w:r>
       </w:hyperlink>
       <w:r>
@@ -1108,302 +1389,7 @@
         <w:pStyle w:val="BodyText"/>
       </w:pPr>
       <w:r>
-        <w:t xml:space="preserve"> </w:t>
-      </w:r>
-      <w:r>
-        <w:rPr>
-          <w:b/>
-        </w:rPr>
-        <w:t xml:space="preserve">Figure 1. Machine learning pipeline showing predictive model training and evaluation flowchart.</w:t>
-      </w:r>
-      <w:r>
-        <w:rPr>
-          <w:b/>
-        </w:rPr>
-        <w:t xml:space="preserve"> </w:t>
-      </w:r>
-      <w:r>
-        <w:t xml:space="preserve"> </w:t>
-      </w:r>
-      <w:r>
-        <w:t xml:space="preserve">We split the data 80%/20% stratified to maintain the overall label distribution, performed five-fold cross-validation on the training data to select the best hyperparameter setting and then using these hyperparameters to train all of the training data. The model was evaluated on a held-out set of data (not used in selecting the model).</w:t>
-      </w:r>
-      <w:r>
-        <w:t xml:space="preserve"> </w:t>
-      </w:r>
-      <w:r>
-        <w:t xml:space="preserve">Abbreviations: cvAUROC, cross-validation area under the receiver operating characteristic curve</w:t>
-      </w:r>
-      <w:r>
-        <w:t xml:space="preserve"> </w:t>
-      </w:r>
-    </w:p>
-    <w:p>
-      <w:pPr>
-        <w:pStyle w:val="BodyText"/>
-      </w:pPr>
-      <w:r>
-        <w:rPr>
-          <w:b/>
-        </w:rPr>
-        <w:t xml:space="preserve">Figure 2. Generalization and classification performance of ML models using AUROC values of all cross validation and testing performances.</w:t>
-      </w:r>
-      <w:r>
-        <w:rPr>
-          <w:b/>
-        </w:rPr>
-        <w:t xml:space="preserve"> </w:t>
-      </w:r>
-      <w:r>
-        <w:t xml:space="preserve"> </w:t>
-      </w:r>
-      <w:r>
-        <w:t xml:space="preserve">The median AUROC for diagnosing individuals with SRN using bacterial abundances was higher than chance (depicted by horizontal line at 0.50) for all the ML models. Predictive performance of random forest model was higher than other ML models. The boxplot shows quartiles at the box ends and the statistical median as the horizontal line in the box. The whiskers show the farthest points that are not outliers. Outliers are data points that are not within 3/2 times the interquartile ranges.</w:t>
-      </w:r>
-      <w:r>
-        <w:t xml:space="preserve"> </w:t>
-      </w:r>
-      <w:r>
-        <w:t xml:space="preserve">Abbreviations: SRN, screen-relevant neoplasias; AUROC, area under the receiver operating characteristic curve; SVM, support vector machine; XGBoost, extreme gradient boosting</w:t>
-      </w:r>
-      <w:r>
-        <w:t xml:space="preserve"> </w:t>
-      </w:r>
-    </w:p>
-    <w:p>
-      <w:pPr>
-        <w:pStyle w:val="BodyText"/>
-      </w:pPr>
-      <w:r>
-        <w:rPr>
-          <w:b/>
-        </w:rPr>
-        <w:t xml:space="preserve">Figure 3. Interpretation of the linear ML models.</w:t>
-      </w:r>
-      <w:r>
-        <w:t xml:space="preserve"> </w:t>
-      </w:r>
-      <w:r>
-        <w:t xml:space="preserve">The absolute feature weights of (A) L2 logistic regression coefficients (B) L1 SVM with linear kernel (C) L2 SVM with linear kernel were ranked from highest rank 1 to 100 for each data-split. The feature ranks of the highest ranked twenty OTUs based on their median ranks are shown here. Similar OTUs had the largest impact on the predictive performance of L2-regularized logistic regression and L2-regularized SVM with linear kernel.</w:t>
-      </w:r>
-      <w:r>
-        <w:t xml:space="preserve"> </w:t>
-      </w:r>
-      <w:r>
-        <w:t xml:space="preserve">Abbreviations: SVM, support vector machine; OTU, Operational Taxonomic Unit.</w:t>
-      </w:r>
-      <w:r>
-        <w:t xml:space="preserve"> </w:t>
-      </w:r>
-    </w:p>
-    <w:p>
-      <w:pPr>
-        <w:pStyle w:val="BodyText"/>
-      </w:pPr>
-      <w:r>
-        <w:rPr>
-          <w:b/>
-        </w:rPr>
-        <w:t xml:space="preserve">Figure 4. Interpretation of the non-linear ML models.</w:t>
-      </w:r>
-      <w:r>
-        <w:t xml:space="preserve"> </w:t>
-      </w:r>
-      <w:r>
-        <w:t xml:space="preserve">(A) SVM with radial basis kernel (B) decision tree (C) random forest (D) XGBoost feature importances were explained using permutation importance using the held-out test set. The gray rectangle and the dashed line show the IQR range and median of the base testing AUROC without any permutation performed. The colors of the box plots represent the OTUs that are shared among the different models; yellow are OTUs that are shared among all the non-linear models, salmon are OTUs that are shared among the tree-based models, green are the OTUs shared among SVM with radial basis kernel, decision tree and XGBoost, pink are OTUs shared among SVM with radial basis kernel and XGBoost only, red are OTUs shared among random forest and XGBoost and blue are OTUs shared among decision tree and random forest. For all the tree-based models, a</w:t>
-      </w:r>
-      <w:r>
-        <w:t xml:space="preserve"> </w:t>
-      </w:r>
-      <w:r>
-        <w:rPr>
-          <w:i/>
-        </w:rPr>
-        <w:t xml:space="preserve">Peptostreptococcus</w:t>
-      </w:r>
-      <w:r>
-        <w:t xml:space="preserve"> </w:t>
-      </w:r>
-      <w:r>
-        <w:t xml:space="preserve">species (OTU00367) had the largest impact on predictive performance of the model.</w:t>
-      </w:r>
-      <w:r>
-        <w:t xml:space="preserve"> </w:t>
-      </w:r>
-      <w:r>
-        <w:t xml:space="preserve">Abbreviations: SVM, support vector machine; OTU, Operational Taxonomic Unit; RBF, radial basis kernel; OTU, Operational Taxonomic Unit.</w:t>
-      </w:r>
-      <w:r>
-        <w:t xml:space="preserve"> </w:t>
-      </w:r>
-    </w:p>
-    <w:p>
-      <w:pPr>
-        <w:pStyle w:val="BodyText"/>
-      </w:pPr>
-      <w:r>
-        <w:rPr>
-          <w:b/>
-        </w:rPr>
-        <w:t xml:space="preserve">Figure 5. Computational efficiency of seven ML models.</w:t>
-      </w:r>
-      <w:r>
-        <w:t xml:space="preserve"> </w:t>
-      </w:r>
-      <w:r>
-        <w:t xml:space="preserve">The training times for of each datasplit showed the differences in computational efficiency of the seven models. The median training time in hours was the highest for XGBoost and shortest for L2-regularized logistic regression. The boxplot shows quartiles at the box ends and the statistical median as the horizontal line in the box. The whiskers show the farthest points that are not outliers. Outliers are data points that are not within 3/2 times the interquartile ranges.</w:t>
-      </w:r>
-      <w:r>
-        <w:t xml:space="preserve"> </w:t>
-      </w:r>
-      <w:r>
-        <w:t xml:space="preserve">Abbreviations: AUROC, area under the receiver operating characteristic curve; SVM, support vector machine; XGBoost, extreme gradient boosting.</w:t>
-      </w:r>
-      <w:r>
-        <w:t xml:space="preserve"> </w:t>
-      </w:r>
-    </w:p>
-    <w:p>
-      <w:pPr>
-        <w:pStyle w:val="BodyText"/>
-      </w:pPr>
-      <w:r>
-        <w:rPr>
-          <w:b/>
-        </w:rPr>
-        <w:t xml:space="preserve">Figure S1. Hyperparameter setting performances for linear models.</w:t>
-      </w:r>
-      <w:r>
-        <w:t xml:space="preserve"> </w:t>
-      </w:r>
-      <w:r>
-        <w:t xml:space="preserve">(A) L2 logistic regression (B) L1 SVM with linear kernel (C) L2 SVM with linear kernel mean cross-validation AUROC values when different hyperparameters are used in training the model. The differences in AUROC values when hyperparameters change show that hyperparameter tuning is a crucial step in building a ML model.</w:t>
-      </w:r>
-    </w:p>
-    <w:p>
-      <w:pPr>
-        <w:pStyle w:val="BodyText"/>
-      </w:pPr>
-    </w:p>
-    <w:p>
-      <w:pPr>
-        <w:pStyle w:val="BodyText"/>
-      </w:pPr>
-      <w:r>
-        <w:rPr>
-          <w:b/>
-        </w:rPr>
-        <w:t xml:space="preserve">Figure S2. Hyperparameter setting performances for non-linear models.</w:t>
-      </w:r>
-      <w:r>
-        <w:t xml:space="preserve"> </w:t>
-      </w:r>
-      <w:r>
-        <w:t xml:space="preserve">(A) Decision tree (B) Random forest (C) SVM with radial basis kernel (D) XGBoost mean cross-validation AUROC values when different hyperparameters are used in training the model. The differences in AUROC values when hyperparameters change show that hyperparameter tuning is a crucial step in building a ML model.</w:t>
-      </w:r>
-      <w:r>
-        <w:t xml:space="preserve"> </w:t>
-      </w:r>
-    </w:p>
-    <w:p>
-      <w:pPr>
-        <w:pStyle w:val="BodyText"/>
-      </w:pPr>
-      <w:r>
-        <w:rPr>
-          <w:b/>
-        </w:rPr>
-        <w:t xml:space="preserve">Figure S3. Classification performance of ML models across cross validation when dataset is subsetted .</w:t>
-      </w:r>
-      <w:r>
-        <w:t xml:space="preserve"> </w:t>
-      </w:r>
-      <w:r>
-        <w:t xml:space="preserve">(A) L2-regularized logistic regression (B) Random forest models were trained using the original study design with 490 subjects and subsets of it with 15, 30, 60, 120, and 245 subjects. The range among the cross-validation AUROC values within both models at lower sample sizes were much larger than when the full collection of samples was used to train and validate the models.</w:t>
-      </w:r>
-    </w:p>
-    <w:p>
-      <w:pPr>
-        <w:pStyle w:val="BodyText"/>
-      </w:pPr>
-    </w:p>
-    <w:p>
-      <w:pPr>
-        <w:pStyle w:val="BodyText"/>
-      </w:pPr>
-      <w:r>
-        <w:rPr>
-          <w:b/>
-        </w:rPr>
-        <w:t xml:space="preserve">Figure S4. Interpretation of the linear ML models with permutation importance.</w:t>
-      </w:r>
-      <w:r>
-        <w:t xml:space="preserve"> </w:t>
-      </w:r>
-      <w:r>
-        <w:t xml:space="preserve">(A) L1-regularized SVM with linear kernel (B) L2-regularized SVM with linear kernel and (C) L2-regularized logistic regression were interpreted using permutation importance using held-out test set. The gray rectangle and the dashed line show the IQR range and median of the base testing AUROC without any permutation performed.</w:t>
-      </w:r>
-      <w:r>
-        <w:t xml:space="preserve"> </w:t>
-      </w:r>
-      <w:r>
-        <w:t xml:space="preserve">Abbreviations: SVM, support vector machine; OTU, Operational Taxonomic Unit; RBF, radial basis kernel; OTU, Operational Taxonomic Unit.</w:t>
-      </w:r>
-    </w:p>
-    <w:p>
-      <w:pPr>
-        <w:pStyle w:val="BodyText"/>
-      </w:pPr>
-    </w:p>
-    <w:p>
-      <w:pPr>
-        <w:pStyle w:val="BodyText"/>
-      </w:pPr>
-      <w:r>
-        <w:rPr>
-          <w:b/>
-        </w:rPr>
-        <w:t xml:space="preserve">Figure S5. Training times of ML models when dataset is subsetted .</w:t>
-      </w:r>
-      <w:r>
-        <w:t xml:space="preserve"> </w:t>
-      </w:r>
-      <w:r>
-        <w:t xml:space="preserve">(A) L2-regularized logistic regression (B) Random forest models were trained using the original study design with 490 subjects and subsets of it with 15, 30, 60, 120, and 245 subjects. Asthe size of the dataset increased, the training times for L2-regularized logistic regression and random forest models increased as well.</w:t>
-      </w:r>
-    </w:p>
-    <w:p>
-      <w:pPr>
-        <w:pStyle w:val="Compact"/>
-      </w:pPr>
-      <w:r>
-        <w:t xml:space="preserve"> </w:t>
-      </w:r>
-    </w:p>
-    <w:p>
-      <w:pPr>
-        <w:pStyle w:val="Compact"/>
-      </w:pPr>
-      <w:r>
-        <w:t xml:space="preserve"> </w:t>
-      </w:r>
-    </w:p>
-    <w:p>
-      <w:pPr>
-        <w:pStyle w:val="Heading2"/>
-      </w:pPr>
-      <w:bookmarkStart w:id="29" w:name="references"/>
-      <w:bookmarkEnd w:id="29"/>
-      <w:r>
-        <w:t xml:space="preserve">References</w:t>
-      </w:r>
-    </w:p>
-    <w:p>
-      <w:pPr>
-        <w:pStyle w:val="FirstParagraph"/>
-      </w:pPr>
-      <w:r>
-        <w:t xml:space="preserve">1.</w:t>
+        <w:t xml:space="preserve">2.</w:t>
       </w:r>
       <w:r>
         <w:t xml:space="preserve"> </w:t>
@@ -1729,7 +1715,7 @@
       <w:r>
         <w:t xml:space="preserve">. doi:</w:t>
       </w:r>
-      <w:hyperlink r:id="rId30">
+      <w:hyperlink r:id="rId31">
         <w:r>
           <w:rPr>
             <w:rStyle w:val="Hyperlink"/>
@@ -1746,7 +1732,7 @@
         <w:pStyle w:val="BodyText"/>
       </w:pPr>
       <w:r>
-        <w:t xml:space="preserve">2.</w:t>
+        <w:t xml:space="preserve">3.</w:t>
       </w:r>
       <w:r>
         <w:t xml:space="preserve"> </w:t>
@@ -1808,7 +1794,7 @@
       <w:r>
         <w:t xml:space="preserve">:1112–1121. doi:</w:t>
       </w:r>
-      <w:hyperlink r:id="rId31">
+      <w:hyperlink r:id="rId32">
         <w:r>
           <w:rPr>
             <w:rStyle w:val="Hyperlink"/>
@@ -1825,7 +1811,7 @@
         <w:pStyle w:val="BodyText"/>
       </w:pPr>
       <w:r>
-        <w:t xml:space="preserve">3.</w:t>
+        <w:t xml:space="preserve">4.</w:t>
       </w:r>
       <w:r>
         <w:t xml:space="preserve"> </w:t>
@@ -1899,7 +1885,7 @@
       <w:r>
         <w:t xml:space="preserve">. doi:</w:t>
       </w:r>
-      <w:hyperlink r:id="rId32">
+      <w:hyperlink r:id="rId33">
         <w:r>
           <w:rPr>
             <w:rStyle w:val="Hyperlink"/>
@@ -1916,7 +1902,7 @@
         <w:pStyle w:val="BodyText"/>
       </w:pPr>
       <w:r>
-        <w:t xml:space="preserve">4.</w:t>
+        <w:t xml:space="preserve">5.</w:t>
       </w:r>
       <w:r>
         <w:t xml:space="preserve"> </w:t>
@@ -1978,7 +1964,7 @@
       <w:r>
         <w:t xml:space="preserve">:37. doi:</w:t>
       </w:r>
-      <w:hyperlink r:id="rId33">
+      <w:hyperlink r:id="rId34">
         <w:r>
           <w:rPr>
             <w:rStyle w:val="Hyperlink"/>
@@ -1995,7 +1981,7 @@
         <w:pStyle w:val="BodyText"/>
       </w:pPr>
       <w:r>
-        <w:t xml:space="preserve">5.</w:t>
+        <w:t xml:space="preserve">6.</w:t>
       </w:r>
       <w:r>
         <w:t xml:space="preserve"> </w:t>
@@ -2189,7 +2175,7 @@
       <w:r>
         <w:t xml:space="preserve">:85–94. doi:</w:t>
       </w:r>
-      <w:hyperlink r:id="rId34">
+      <w:hyperlink r:id="rId35">
         <w:r>
           <w:rPr>
             <w:rStyle w:val="Hyperlink"/>
@@ -2206,7 +2192,7 @@
         <w:pStyle w:val="BodyText"/>
       </w:pPr>
       <w:r>
-        <w:t xml:space="preserve">6.</w:t>
+        <w:t xml:space="preserve">7.</w:t>
       </w:r>
       <w:r>
         <w:t xml:space="preserve"> </w:t>
@@ -2280,7 +2266,7 @@
       <w:r>
         <w:t xml:space="preserve">. doi:</w:t>
       </w:r>
-      <w:hyperlink r:id="rId35">
+      <w:hyperlink r:id="rId36">
         <w:r>
           <w:rPr>
             <w:rStyle w:val="Hyperlink"/>
@@ -2297,7 +2283,7 @@
         <w:pStyle w:val="BodyText"/>
       </w:pPr>
       <w:r>
-        <w:t xml:space="preserve">7.</w:t>
+        <w:t xml:space="preserve">8.</w:t>
       </w:r>
       <w:r>
         <w:t xml:space="preserve"> </w:t>
@@ -2335,7 +2321,7 @@
       <w:r>
         <w:t xml:space="preserve">. doi:</w:t>
       </w:r>
-      <w:hyperlink r:id="rId36">
+      <w:hyperlink r:id="rId37">
         <w:r>
           <w:rPr>
             <w:rStyle w:val="Hyperlink"/>
@@ -2352,7 +2338,7 @@
         <w:pStyle w:val="BodyText"/>
       </w:pPr>
       <w:r>
-        <w:t xml:space="preserve">8.</w:t>
+        <w:t xml:space="preserve">9.</w:t>
       </w:r>
       <w:r>
         <w:t xml:space="preserve"> </w:t>
@@ -2402,7 +2388,7 @@
       <w:r>
         <w:t xml:space="preserve">:4223–4233. doi:</w:t>
       </w:r>
-      <w:hyperlink r:id="rId37">
+      <w:hyperlink r:id="rId38">
         <w:r>
           <w:rPr>
             <w:rStyle w:val="Hyperlink"/>
@@ -2419,7 +2405,7 @@
         <w:pStyle w:val="BodyText"/>
       </w:pPr>
       <w:r>
-        <w:t xml:space="preserve">9.</w:t>
+        <w:t xml:space="preserve">10.</w:t>
       </w:r>
       <w:r>
         <w:t xml:space="preserve"> </w:t>
@@ -2517,7 +2503,7 @@
       <w:r>
         <w:t xml:space="preserve">:1743–1745. doi:</w:t>
       </w:r>
-      <w:hyperlink r:id="rId38">
+      <w:hyperlink r:id="rId39">
         <w:r>
           <w:rPr>
             <w:rStyle w:val="Hyperlink"/>
@@ -2534,7 +2520,7 @@
         <w:pStyle w:val="BodyText"/>
       </w:pPr>
       <w:r>
-        <w:t xml:space="preserve">10.</w:t>
+        <w:t xml:space="preserve">11.</w:t>
       </w:r>
       <w:r>
         <w:t xml:space="preserve"> </w:t>
@@ -2872,7 +2858,7 @@
       <w:r>
         <w:t xml:space="preserve">:59–64. doi:</w:t>
       </w:r>
-      <w:hyperlink r:id="rId39">
+      <w:hyperlink r:id="rId40">
         <w:r>
           <w:rPr>
             <w:rStyle w:val="Hyperlink"/>
@@ -2889,7 +2875,7 @@
         <w:pStyle w:val="BodyText"/>
       </w:pPr>
       <w:r>
-        <w:t xml:space="preserve">11.</w:t>
+        <w:t xml:space="preserve">12.</w:t>
       </w:r>
       <w:r>
         <w:t xml:space="preserve"> </w:t>
@@ -2984,7 +2970,7 @@
         <w:pStyle w:val="BodyText"/>
       </w:pPr>
       <w:r>
-        <w:t xml:space="preserve">12.</w:t>
+        <w:t xml:space="preserve">13.</w:t>
       </w:r>
       <w:r>
         <w:t xml:space="preserve"> </w:t>
@@ -3238,7 +3224,7 @@
       <w:r>
         <w:t xml:space="preserve">:544–551. doi:</w:t>
       </w:r>
-      <w:hyperlink r:id="rId40">
+      <w:hyperlink r:id="rId41">
         <w:r>
           <w:rPr>
             <w:rStyle w:val="Hyperlink"/>
@@ -3255,7 +3241,7 @@
         <w:pStyle w:val="BodyText"/>
       </w:pPr>
       <w:r>
-        <w:t xml:space="preserve">13.</w:t>
+        <w:t xml:space="preserve">14.</w:t>
       </w:r>
       <w:r>
         <w:t xml:space="preserve"> </w:t>
@@ -3377,7 +3363,7 @@
       <w:r>
         <w:t xml:space="preserve">:e000297. doi:</w:t>
       </w:r>
-      <w:hyperlink r:id="rId41">
+      <w:hyperlink r:id="rId42">
         <w:r>
           <w:rPr>
             <w:rStyle w:val="Hyperlink"/>
@@ -3394,7 +3380,7 @@
         <w:pStyle w:val="BodyText"/>
       </w:pPr>
       <w:r>
-        <w:t xml:space="preserve">14.</w:t>
+        <w:t xml:space="preserve">15.</w:t>
       </w:r>
       <w:r>
         <w:t xml:space="preserve"> </w:t>
@@ -3528,7 +3514,7 @@
       <w:r>
         <w:t xml:space="preserve">:1454–1463. doi:</w:t>
       </w:r>
-      <w:hyperlink r:id="rId42">
+      <w:hyperlink r:id="rId43">
         <w:r>
           <w:rPr>
             <w:rStyle w:val="Hyperlink"/>
@@ -3545,7 +3531,7 @@
         <w:pStyle w:val="BodyText"/>
       </w:pPr>
       <w:r>
-        <w:t xml:space="preserve">15.</w:t>
+        <w:t xml:space="preserve">16.</w:t>
       </w:r>
       <w:r>
         <w:t xml:space="preserve"> </w:t>
@@ -3679,7 +3665,7 @@
       <w:r>
         <w:t xml:space="preserve">:49. doi:</w:t>
       </w:r>
-      <w:hyperlink r:id="rId43">
+      <w:hyperlink r:id="rId44">
         <w:r>
           <w:rPr>
             <w:rStyle w:val="Hyperlink"/>
@@ -3696,7 +3682,7 @@
         <w:pStyle w:val="BodyText"/>
       </w:pPr>
       <w:r>
-        <w:t xml:space="preserve">16.</w:t>
+        <w:t xml:space="preserve">17.</w:t>
       </w:r>
       <w:r>
         <w:t xml:space="preserve"> </w:t>
@@ -3782,7 +3768,7 @@
       <w:r>
         <w:t xml:space="preserve">:9546–9556. doi:</w:t>
       </w:r>
-      <w:hyperlink r:id="rId44">
+      <w:hyperlink r:id="rId45">
         <w:r>
           <w:rPr>
             <w:rStyle w:val="Hyperlink"/>
@@ -3799,7 +3785,7 @@
         <w:pStyle w:val="BodyText"/>
       </w:pPr>
       <w:r>
-        <w:t xml:space="preserve">17.</w:t>
+        <w:t xml:space="preserve">18.</w:t>
       </w:r>
       <w:r>
         <w:t xml:space="preserve"> </w:t>
@@ -3945,7 +3931,7 @@
       <w:r>
         <w:t xml:space="preserve">:70. doi:</w:t>
       </w:r>
-      <w:hyperlink r:id="rId45">
+      <w:hyperlink r:id="rId46">
         <w:r>
           <w:rPr>
             <w:rStyle w:val="Hyperlink"/>
@@ -3962,7 +3948,7 @@
         <w:pStyle w:val="BodyText"/>
       </w:pPr>
       <w:r>
-        <w:t xml:space="preserve">18.</w:t>
+        <w:t xml:space="preserve">19.</w:t>
       </w:r>
       <w:r>
         <w:t xml:space="preserve"> </w:t>
@@ -4048,7 +4034,7 @@
       <w:r>
         <w:t xml:space="preserve">. doi:</w:t>
       </w:r>
-      <w:hyperlink r:id="rId46">
+      <w:hyperlink r:id="rId47">
         <w:r>
           <w:rPr>
             <w:rStyle w:val="Hyperlink"/>
@@ -4065,7 +4051,7 @@
         <w:pStyle w:val="BodyText"/>
       </w:pPr>
       <w:r>
-        <w:t xml:space="preserve">19.</w:t>
+        <w:t xml:space="preserve">20.</w:t>
       </w:r>
       <w:r>
         <w:t xml:space="preserve"> </w:t>
@@ -4271,7 +4257,7 @@
       <w:r>
         <w:t xml:space="preserve">:1441–1448. doi:</w:t>
       </w:r>
-      <w:hyperlink r:id="rId47">
+      <w:hyperlink r:id="rId48">
         <w:r>
           <w:rPr>
             <w:rStyle w:val="Hyperlink"/>
@@ -4288,7 +4274,7 @@
         <w:pStyle w:val="BodyText"/>
       </w:pPr>
       <w:r>
-        <w:t xml:space="preserve">20.</w:t>
+        <w:t xml:space="preserve">21.</w:t>
       </w:r>
       <w:r>
         <w:t xml:space="preserve"> </w:t>
@@ -4422,7 +4408,7 @@
       <w:r>
         <w:t xml:space="preserve">:11. doi:</w:t>
       </w:r>
-      <w:hyperlink r:id="rId48">
+      <w:hyperlink r:id="rId49">
         <w:r>
           <w:rPr>
             <w:rStyle w:val="Hyperlink"/>
@@ -4439,7 +4425,7 @@
         <w:pStyle w:val="BodyText"/>
       </w:pPr>
       <w:r>
-        <w:t xml:space="preserve">21.</w:t>
+        <w:t xml:space="preserve">22.</w:t>
       </w:r>
       <w:r>
         <w:t xml:space="preserve"> </w:t>
@@ -4489,7 +4475,7 @@
       <w:r>
         <w:t xml:space="preserve">:343–359. doi:</w:t>
       </w:r>
-      <w:hyperlink r:id="rId49">
+      <w:hyperlink r:id="rId50">
         <w:r>
           <w:rPr>
             <w:rStyle w:val="Hyperlink"/>
@@ -4506,7 +4492,7 @@
         <w:pStyle w:val="BodyText"/>
       </w:pPr>
       <w:r>
-        <w:t xml:space="preserve">22.</w:t>
+        <w:t xml:space="preserve">23.</w:t>
       </w:r>
       <w:r>
         <w:t xml:space="preserve"> </w:t>
@@ -4940,7 +4926,7 @@
       <w:r>
         <w:t xml:space="preserve">:679. doi:</w:t>
       </w:r>
-      <w:hyperlink r:id="rId50">
+      <w:hyperlink r:id="rId51">
         <w:r>
           <w:rPr>
             <w:rStyle w:val="Hyperlink"/>
@@ -4957,7 +4943,7 @@
         <w:pStyle w:val="BodyText"/>
       </w:pPr>
       <w:r>
-        <w:t xml:space="preserve">23.</w:t>
+        <w:t xml:space="preserve">24.</w:t>
       </w:r>
       <w:r>
         <w:t xml:space="preserve"> </w:t>
@@ -5007,7 +4993,7 @@
       <w:r>
         <w:t xml:space="preserve">. doi:</w:t>
       </w:r>
-      <w:hyperlink r:id="rId51">
+      <w:hyperlink r:id="rId52">
         <w:r>
           <w:rPr>
             <w:rStyle w:val="Hyperlink"/>
@@ -5024,7 +5010,7 @@
         <w:pStyle w:val="BodyText"/>
       </w:pPr>
       <w:r>
-        <w:t xml:space="preserve">24.</w:t>
+        <w:t xml:space="preserve">25.</w:t>
       </w:r>
       <w:r>
         <w:t xml:space="preserve"> </w:t>
@@ -5098,7 +5084,7 @@
       <w:r>
         <w:t xml:space="preserve">. 2018. Human microbiome aging clocks based on deep learning and tandem of permutation feature importance and accumulated local effects. bioRxiv. doi:</w:t>
       </w:r>
-      <w:hyperlink r:id="rId52">
+      <w:hyperlink r:id="rId53">
         <w:r>
           <w:rPr>
             <w:rStyle w:val="Hyperlink"/>
@@ -5115,7 +5101,7 @@
         <w:pStyle w:val="BodyText"/>
       </w:pPr>
       <w:r>
-        <w:t xml:space="preserve">25.</w:t>
+        <w:t xml:space="preserve">26.</w:t>
       </w:r>
       <w:r>
         <w:t xml:space="preserve"> </w:t>
@@ -5174,7 +5160,7 @@
         <w:pStyle w:val="BodyText"/>
       </w:pPr>
       <w:r>
-        <w:t xml:space="preserve">26.</w:t>
+        <w:t xml:space="preserve">27.</w:t>
       </w:r>
       <w:r>
         <w:t xml:space="preserve"> </w:t>
@@ -5266,7 +5252,7 @@
         <w:pStyle w:val="BodyText"/>
       </w:pPr>
       <w:r>
-        <w:t xml:space="preserve">27.</w:t>
+        <w:t xml:space="preserve">28.</w:t>
       </w:r>
       <w:r>
         <w:t xml:space="preserve"> </w:t>
@@ -5748,7 +5734,7 @@
       <w:r>
         <w:t xml:space="preserve">:667. doi:</w:t>
       </w:r>
-      <w:hyperlink r:id="rId53">
+      <w:hyperlink r:id="rId54">
         <w:r>
           <w:rPr>
             <w:rStyle w:val="Hyperlink"/>
@@ -5765,7 +5751,7 @@
         <w:pStyle w:val="BodyText"/>
       </w:pPr>
       <w:r>
-        <w:t xml:space="preserve">28.</w:t>
+        <w:t xml:space="preserve">29.</w:t>
       </w:r>
       <w:r>
         <w:t xml:space="preserve"> </w:t>
@@ -5785,7 +5771,7 @@
         <w:pStyle w:val="BodyText"/>
       </w:pPr>
       <w:r>
-        <w:t xml:space="preserve">29.</w:t>
+        <w:t xml:space="preserve">30.</w:t>
       </w:r>
       <w:r>
         <w:t xml:space="preserve"> </w:t>
@@ -5823,7 +5809,7 @@
       <w:r>
         <w:t xml:space="preserve">:449–466. doi:</w:t>
       </w:r>
-      <w:hyperlink r:id="rId54">
+      <w:hyperlink r:id="rId55">
         <w:r>
           <w:rPr>
             <w:rStyle w:val="Hyperlink"/>
@@ -5840,7 +5826,7 @@
         <w:pStyle w:val="BodyText"/>
       </w:pPr>
       <w:r>
-        <w:t xml:space="preserve">30.</w:t>
+        <w:t xml:space="preserve">31.</w:t>
       </w:r>
       <w:r>
         <w:t xml:space="preserve"> </w:t>
@@ -5914,7 +5900,7 @@
       <w:r>
         <w:t xml:space="preserve">:292–296. doi:</w:t>
       </w:r>
-      <w:hyperlink r:id="rId55">
+      <w:hyperlink r:id="rId56">
         <w:r>
           <w:rPr>
             <w:rStyle w:val="Hyperlink"/>
@@ -5931,7 +5917,42 @@
         <w:pStyle w:val="BodyText"/>
       </w:pPr>
       <w:r>
-        <w:t xml:space="preserve">31.</w:t>
+        <w:t xml:space="preserve">32.</w:t>
+      </w:r>
+      <w:r>
+        <w:t xml:space="preserve"> </w:t>
+      </w:r>
+      <w:r>
+        <w:rPr>
+          <w:b/>
+        </w:rPr>
+        <w:t xml:space="preserve">Ng AY</w:t>
+      </w:r>
+      <w:r>
+        <w:t xml:space="preserve">. 2004. Feature selection, l1 vs. l2 regularization, and rotational invariance, pp. 78.</w:t>
+      </w:r>
+      <w:r>
+        <w:t xml:space="preserve"> </w:t>
+      </w:r>
+      <w:r>
+        <w:rPr>
+          <w:i/>
+        </w:rPr>
+        <w:t xml:space="preserve">In</w:t>
+      </w:r>
+      <w:r>
+        <w:t xml:space="preserve"> </w:t>
+      </w:r>
+      <w:r>
+        <w:t xml:space="preserve">Proceedings of the twenty-first international conference on machine learning. ACM, New York, NY, USA.</w:t>
+      </w:r>
+    </w:p>
+    <w:p>
+      <w:pPr>
+        <w:pStyle w:val="BodyText"/>
+      </w:pPr>
+      <w:r>
+        <w:t xml:space="preserve">33.</w:t>
       </w:r>
       <w:r>
         <w:t xml:space="preserve"> </w:t>
@@ -5951,7 +5972,433 @@
         <w:pStyle w:val="BodyText"/>
       </w:pPr>
       <w:r>
-        <w:t xml:space="preserve">32.</w:t>
+        <w:t xml:space="preserve">34.</w:t>
+      </w:r>
+      <w:r>
+        <w:t xml:space="preserve"> </w:t>
+      </w:r>
+      <w:r>
+        <w:rPr>
+          <w:b/>
+        </w:rPr>
+        <w:t xml:space="preserve">Ribeiro MT</w:t>
+      </w:r>
+      <w:r>
+        <w:t xml:space="preserve">,</w:t>
+      </w:r>
+      <w:r>
+        <w:t xml:space="preserve"> </w:t>
+      </w:r>
+      <w:r>
+        <w:rPr>
+          <w:b/>
+        </w:rPr>
+        <w:t xml:space="preserve">Singh S</w:t>
+      </w:r>
+      <w:r>
+        <w:t xml:space="preserve">,</w:t>
+      </w:r>
+      <w:r>
+        <w:t xml:space="preserve"> </w:t>
+      </w:r>
+      <w:r>
+        <w:rPr>
+          <w:b/>
+        </w:rPr>
+        <w:t xml:space="preserve">Guestrin C</w:t>
+      </w:r>
+      <w:r>
+        <w:t xml:space="preserve">. 2016. “Why should i trust you?”: Explaining the predictions of any classifier. arXiv:160204938 [cs, stat].</w:t>
+      </w:r>
+    </w:p>
+    <w:p>
+      <w:pPr>
+        <w:pStyle w:val="BodyText"/>
+      </w:pPr>
+      <w:r>
+        <w:t xml:space="preserve">35.</w:t>
+      </w:r>
+      <w:r>
+        <w:t xml:space="preserve"> </w:t>
+      </w:r>
+      <w:r>
+        <w:rPr>
+          <w:b/>
+        </w:rPr>
+        <w:t xml:space="preserve">Nori H</w:t>
+      </w:r>
+      <w:r>
+        <w:t xml:space="preserve">,</w:t>
+      </w:r>
+      <w:r>
+        <w:t xml:space="preserve"> </w:t>
+      </w:r>
+      <w:r>
+        <w:rPr>
+          <w:b/>
+        </w:rPr>
+        <w:t xml:space="preserve">Jenkins S</w:t>
+      </w:r>
+      <w:r>
+        <w:t xml:space="preserve">,</w:t>
+      </w:r>
+      <w:r>
+        <w:t xml:space="preserve"> </w:t>
+      </w:r>
+      <w:r>
+        <w:rPr>
+          <w:b/>
+        </w:rPr>
+        <w:t xml:space="preserve">Koch P</w:t>
+      </w:r>
+      <w:r>
+        <w:t xml:space="preserve">,</w:t>
+      </w:r>
+      <w:r>
+        <w:t xml:space="preserve"> </w:t>
+      </w:r>
+      <w:r>
+        <w:rPr>
+          <w:b/>
+        </w:rPr>
+        <w:t xml:space="preserve">Caruana R</w:t>
+      </w:r>
+      <w:r>
+        <w:t xml:space="preserve">. 2019. InterpretML: A unified framework for machine learning interpretability. arXiv:190909223 [cs, stat].</w:t>
+      </w:r>
+    </w:p>
+    <w:p>
+      <w:pPr>
+        <w:pStyle w:val="BodyText"/>
+      </w:pPr>
+      <w:r>
+        <w:t xml:space="preserve">36.</w:t>
+      </w:r>
+      <w:r>
+        <w:t xml:space="preserve"> </w:t>
+      </w:r>
+      <w:r>
+        <w:rPr>
+          <w:b/>
+        </w:rPr>
+        <w:t xml:space="preserve">Altmann A</w:t>
+      </w:r>
+      <w:r>
+        <w:t xml:space="preserve">,</w:t>
+      </w:r>
+      <w:r>
+        <w:t xml:space="preserve"> </w:t>
+      </w:r>
+      <w:r>
+        <w:rPr>
+          <w:b/>
+        </w:rPr>
+        <w:t xml:space="preserve">Toloşi L</w:t>
+      </w:r>
+      <w:r>
+        <w:t xml:space="preserve">,</w:t>
+      </w:r>
+      <w:r>
+        <w:t xml:space="preserve"> </w:t>
+      </w:r>
+      <w:r>
+        <w:rPr>
+          <w:b/>
+        </w:rPr>
+        <w:t xml:space="preserve">Sander O</w:t>
+      </w:r>
+      <w:r>
+        <w:t xml:space="preserve">,</w:t>
+      </w:r>
+      <w:r>
+        <w:t xml:space="preserve"> </w:t>
+      </w:r>
+      <w:r>
+        <w:rPr>
+          <w:b/>
+        </w:rPr>
+        <w:t xml:space="preserve">Lengauer T</w:t>
+      </w:r>
+      <w:r>
+        <w:t xml:space="preserve">. 2010. Permutation importance: a corrected feature importance measure. Bioinformatics</w:t>
+      </w:r>
+      <w:r>
+        <w:t xml:space="preserve"> </w:t>
+      </w:r>
+      <w:r>
+        <w:rPr>
+          <w:b/>
+        </w:rPr>
+        <w:t xml:space="preserve">26</w:t>
+      </w:r>
+      <w:r>
+        <w:t xml:space="preserve">:1340–1347. doi:</w:t>
+      </w:r>
+      <w:hyperlink r:id="rId57">
+        <w:r>
+          <w:rPr>
+            <w:rStyle w:val="Hyperlink"/>
+          </w:rPr>
+          <w:t xml:space="preserve">10.1093/bioinformatics/btq134</w:t>
+        </w:r>
+      </w:hyperlink>
+      <w:r>
+        <w:t xml:space="preserve">.</w:t>
+      </w:r>
+    </w:p>
+    <w:p>
+      <w:pPr>
+        <w:pStyle w:val="BodyText"/>
+      </w:pPr>
+      <w:r>
+        <w:t xml:space="preserve">37.</w:t>
+      </w:r>
+      <w:r>
+        <w:t xml:space="preserve"> </w:t>
+      </w:r>
+      <w:r>
+        <w:rPr>
+          <w:b/>
+        </w:rPr>
+        <w:t xml:space="preserve">Dormann CF</w:t>
+      </w:r>
+      <w:r>
+        <w:t xml:space="preserve">,</w:t>
+      </w:r>
+      <w:r>
+        <w:t xml:space="preserve"> </w:t>
+      </w:r>
+      <w:r>
+        <w:rPr>
+          <w:b/>
+        </w:rPr>
+        <w:t xml:space="preserve">Elith J</w:t>
+      </w:r>
+      <w:r>
+        <w:t xml:space="preserve">,</w:t>
+      </w:r>
+      <w:r>
+        <w:t xml:space="preserve"> </w:t>
+      </w:r>
+      <w:r>
+        <w:rPr>
+          <w:b/>
+        </w:rPr>
+        <w:t xml:space="preserve">Bacher S</w:t>
+      </w:r>
+      <w:r>
+        <w:t xml:space="preserve">,</w:t>
+      </w:r>
+      <w:r>
+        <w:t xml:space="preserve"> </w:t>
+      </w:r>
+      <w:r>
+        <w:rPr>
+          <w:b/>
+        </w:rPr>
+        <w:t xml:space="preserve">Buchmann C</w:t>
+      </w:r>
+      <w:r>
+        <w:t xml:space="preserve">,</w:t>
+      </w:r>
+      <w:r>
+        <w:t xml:space="preserve"> </w:t>
+      </w:r>
+      <w:r>
+        <w:rPr>
+          <w:b/>
+        </w:rPr>
+        <w:t xml:space="preserve">Carl G</w:t>
+      </w:r>
+      <w:r>
+        <w:t xml:space="preserve">,</w:t>
+      </w:r>
+      <w:r>
+        <w:t xml:space="preserve"> </w:t>
+      </w:r>
+      <w:r>
+        <w:rPr>
+          <w:b/>
+        </w:rPr>
+        <w:t xml:space="preserve">Carré G</w:t>
+      </w:r>
+      <w:r>
+        <w:t xml:space="preserve">,</w:t>
+      </w:r>
+      <w:r>
+        <w:t xml:space="preserve"> </w:t>
+      </w:r>
+      <w:r>
+        <w:rPr>
+          <w:b/>
+        </w:rPr>
+        <w:t xml:space="preserve">Marquéz JRG</w:t>
+      </w:r>
+      <w:r>
+        <w:t xml:space="preserve">,</w:t>
+      </w:r>
+      <w:r>
+        <w:t xml:space="preserve"> </w:t>
+      </w:r>
+      <w:r>
+        <w:rPr>
+          <w:b/>
+        </w:rPr>
+        <w:t xml:space="preserve">Gruber B</w:t>
+      </w:r>
+      <w:r>
+        <w:t xml:space="preserve">,</w:t>
+      </w:r>
+      <w:r>
+        <w:t xml:space="preserve"> </w:t>
+      </w:r>
+      <w:r>
+        <w:rPr>
+          <w:b/>
+        </w:rPr>
+        <w:t xml:space="preserve">Lafourcade B</w:t>
+      </w:r>
+      <w:r>
+        <w:t xml:space="preserve">,</w:t>
+      </w:r>
+      <w:r>
+        <w:t xml:space="preserve"> </w:t>
+      </w:r>
+      <w:r>
+        <w:rPr>
+          <w:b/>
+        </w:rPr>
+        <w:t xml:space="preserve">Leitão PJ</w:t>
+      </w:r>
+      <w:r>
+        <w:t xml:space="preserve">,</w:t>
+      </w:r>
+      <w:r>
+        <w:t xml:space="preserve"> </w:t>
+      </w:r>
+      <w:r>
+        <w:rPr>
+          <w:b/>
+        </w:rPr>
+        <w:t xml:space="preserve">Münkemüller T</w:t>
+      </w:r>
+      <w:r>
+        <w:t xml:space="preserve">,</w:t>
+      </w:r>
+      <w:r>
+        <w:t xml:space="preserve"> </w:t>
+      </w:r>
+      <w:r>
+        <w:rPr>
+          <w:b/>
+        </w:rPr>
+        <w:t xml:space="preserve">McClean C</w:t>
+      </w:r>
+      <w:r>
+        <w:t xml:space="preserve">,</w:t>
+      </w:r>
+      <w:r>
+        <w:t xml:space="preserve"> </w:t>
+      </w:r>
+      <w:r>
+        <w:rPr>
+          <w:b/>
+        </w:rPr>
+        <w:t xml:space="preserve">Osborne PE</w:t>
+      </w:r>
+      <w:r>
+        <w:t xml:space="preserve">,</w:t>
+      </w:r>
+      <w:r>
+        <w:t xml:space="preserve"> </w:t>
+      </w:r>
+      <w:r>
+        <w:rPr>
+          <w:b/>
+        </w:rPr>
+        <w:t xml:space="preserve">Reineking B</w:t>
+      </w:r>
+      <w:r>
+        <w:t xml:space="preserve">,</w:t>
+      </w:r>
+      <w:r>
+        <w:t xml:space="preserve"> </w:t>
+      </w:r>
+      <w:r>
+        <w:rPr>
+          <w:b/>
+        </w:rPr>
+        <w:t xml:space="preserve">Schröder B</w:t>
+      </w:r>
+      <w:r>
+        <w:t xml:space="preserve">,</w:t>
+      </w:r>
+      <w:r>
+        <w:t xml:space="preserve"> </w:t>
+      </w:r>
+      <w:r>
+        <w:rPr>
+          <w:b/>
+        </w:rPr>
+        <w:t xml:space="preserve">Skidmore AK</w:t>
+      </w:r>
+      <w:r>
+        <w:t xml:space="preserve">,</w:t>
+      </w:r>
+      <w:r>
+        <w:t xml:space="preserve"> </w:t>
+      </w:r>
+      <w:r>
+        <w:rPr>
+          <w:b/>
+        </w:rPr>
+        <w:t xml:space="preserve">Zurell D</w:t>
+      </w:r>
+      <w:r>
+        <w:t xml:space="preserve">,</w:t>
+      </w:r>
+      <w:r>
+        <w:t xml:space="preserve"> </w:t>
+      </w:r>
+      <w:r>
+        <w:rPr>
+          <w:b/>
+        </w:rPr>
+        <w:t xml:space="preserve">Lautenbach S</w:t>
+      </w:r>
+      <w:r>
+        <w:t xml:space="preserve">. 2013. Collinearity: A review of methods to deal with it and a simulation study evaluating their performance. Ecography</w:t>
+      </w:r>
+      <w:r>
+        <w:t xml:space="preserve"> </w:t>
+      </w:r>
+      <w:r>
+        <w:rPr>
+          <w:b/>
+        </w:rPr>
+        <w:t xml:space="preserve">36</w:t>
+      </w:r>
+      <w:r>
+        <w:t xml:space="preserve">:27–46. doi:</w:t>
+      </w:r>
+      <w:hyperlink r:id="rId58">
+        <w:r>
+          <w:rPr>
+            <w:rStyle w:val="Hyperlink"/>
+          </w:rPr>
+          <w:t xml:space="preserve">10.1111/j.1600-0587.2012.07348.x</w:t>
+        </w:r>
+      </w:hyperlink>
+      <w:r>
+        <w:t xml:space="preserve">.</w:t>
+      </w:r>
+    </w:p>
+    <w:p>
+      <w:pPr>
+        <w:pStyle w:val="BodyText"/>
+      </w:pPr>
+      <w:r>
+        <w:t xml:space="preserve">38.</w:t>
       </w:r>
       <w:r>
         <w:t xml:space="preserve"> </w:t>
@@ -5972,9 +6419,687 @@
         <w:rPr>
           <w:b/>
         </w:rPr>
+        <w:t xml:space="preserve">Topçuoğlu BD</w:t>
+      </w:r>
+      <w:r>
+        <w:t xml:space="preserve">,</w:t>
+      </w:r>
+      <w:r>
+        <w:t xml:space="preserve"> </w:t>
+      </w:r>
+      <w:r>
+        <w:rPr>
+          <w:b/>
+        </w:rPr>
+        <w:t xml:space="preserve">Lesniak NA</w:t>
+      </w:r>
+      <w:r>
+        <w:t xml:space="preserve">,</w:t>
+      </w:r>
+      <w:r>
+        <w:t xml:space="preserve"> </w:t>
+      </w:r>
+      <w:r>
+        <w:rPr>
+          <w:b/>
+        </w:rPr>
+        <w:t xml:space="preserve">Ruffin MT</w:t>
+      </w:r>
+      <w:r>
+        <w:t xml:space="preserve">,</w:t>
+      </w:r>
+      <w:r>
+        <w:t xml:space="preserve"> </w:t>
+      </w:r>
+      <w:r>
+        <w:rPr>
+          <w:b/>
+        </w:rPr>
         <w:t xml:space="preserve">Schloss PD</w:t>
       </w:r>
       <w:r>
+        <w:t xml:space="preserve">. 2019. Fecal short-chain fatty acids are not predictive of colonic tumor status and cannot be predicted based on bacterial community structure. mBio</w:t>
+      </w:r>
+      <w:r>
+        <w:t xml:space="preserve"> </w:t>
+      </w:r>
+      <w:r>
+        <w:rPr>
+          <w:b/>
+        </w:rPr>
+        <w:t xml:space="preserve">10</w:t>
+      </w:r>
+      <w:r>
+        <w:t xml:space="preserve">:e01454–19. doi:</w:t>
+      </w:r>
+      <w:hyperlink r:id="rId59">
+        <w:r>
+          <w:rPr>
+            <w:rStyle w:val="Hyperlink"/>
+          </w:rPr>
+          <w:t xml:space="preserve">10.1128/mBio.01454-19</w:t>
+        </w:r>
+      </w:hyperlink>
+      <w:r>
+        <w:t xml:space="preserve">.</w:t>
+      </w:r>
+    </w:p>
+    <w:p>
+      <w:pPr>
+        <w:pStyle w:val="BodyText"/>
+      </w:pPr>
+      <w:r>
+        <w:t xml:space="preserve">39.</w:t>
+      </w:r>
+      <w:r>
+        <w:t xml:space="preserve"> </w:t>
+      </w:r>
+      <w:r>
+        <w:rPr>
+          <w:b/>
+        </w:rPr>
+        <w:t xml:space="preserve">Kocheturov A</w:t>
+      </w:r>
+      <w:r>
+        <w:t xml:space="preserve">,</w:t>
+      </w:r>
+      <w:r>
+        <w:t xml:space="preserve"> </w:t>
+      </w:r>
+      <w:r>
+        <w:rPr>
+          <w:b/>
+        </w:rPr>
+        <w:t xml:space="preserve">Pardalos PM</w:t>
+      </w:r>
+      <w:r>
+        <w:t xml:space="preserve">,</w:t>
+      </w:r>
+      <w:r>
+        <w:t xml:space="preserve"> </w:t>
+      </w:r>
+      <w:r>
+        <w:rPr>
+          <w:b/>
+        </w:rPr>
+        <w:t xml:space="preserve">Karakitsiou A</w:t>
+      </w:r>
+      <w:r>
+        <w:t xml:space="preserve">. 2019. Massive datasets and machine learning for computational biomedicine: Trends and challenges. Ann Oper Res</w:t>
+      </w:r>
+      <w:r>
+        <w:t xml:space="preserve"> </w:t>
+      </w:r>
+      <w:r>
+        <w:rPr>
+          <w:b/>
+        </w:rPr>
+        <w:t xml:space="preserve">276</w:t>
+      </w:r>
+      <w:r>
+        <w:t xml:space="preserve">:5–34. doi:</w:t>
+      </w:r>
+      <w:hyperlink r:id="rId60">
+        <w:r>
+          <w:rPr>
+            <w:rStyle w:val="Hyperlink"/>
+          </w:rPr>
+          <w:t xml:space="preserve">10.1007/s10479-018-2891-2</w:t>
+        </w:r>
+      </w:hyperlink>
+      <w:r>
+        <w:t xml:space="preserve">.</w:t>
+      </w:r>
+    </w:p>
+    <w:p>
+      <w:pPr>
+        <w:pStyle w:val="BodyText"/>
+      </w:pPr>
+      <w:r>
+        <w:t xml:space="preserve">40.</w:t>
+      </w:r>
+      <w:r>
+        <w:t xml:space="preserve"> </w:t>
+      </w:r>
+      <w:r>
+        <w:rPr>
+          <w:b/>
+        </w:rPr>
+        <w:t xml:space="preserve">Kim M</w:t>
+      </w:r>
+      <w:r>
+        <w:t xml:space="preserve">,</w:t>
+      </w:r>
+      <w:r>
+        <w:t xml:space="preserve"> </w:t>
+      </w:r>
+      <w:r>
+        <w:rPr>
+          <w:b/>
+        </w:rPr>
+        <w:t xml:space="preserve">Oh I</w:t>
+      </w:r>
+      <w:r>
+        <w:t xml:space="preserve">,</w:t>
+      </w:r>
+      <w:r>
+        <w:t xml:space="preserve"> </w:t>
+      </w:r>
+      <w:r>
+        <w:rPr>
+          <w:b/>
+        </w:rPr>
+        <w:t xml:space="preserve">Ahn J</w:t>
+      </w:r>
+      <w:r>
+        <w:t xml:space="preserve">. 2018. An improved method for prediction of cancer prognosis by network learning. Genes</w:t>
+      </w:r>
+      <w:r>
+        <w:t xml:space="preserve"> </w:t>
+      </w:r>
+      <w:r>
+        <w:rPr>
+          <w:b/>
+        </w:rPr>
+        <w:t xml:space="preserve">9</w:t>
+      </w:r>
+      <w:r>
+        <w:t xml:space="preserve">:478. doi:</w:t>
+      </w:r>
+      <w:hyperlink r:id="rId61">
+        <w:r>
+          <w:rPr>
+            <w:rStyle w:val="Hyperlink"/>
+          </w:rPr>
+          <w:t xml:space="preserve">10.3390/genes9100478</w:t>
+        </w:r>
+      </w:hyperlink>
+      <w:r>
+        <w:t xml:space="preserve">.</w:t>
+      </w:r>
+    </w:p>
+    <w:p>
+      <w:pPr>
+        <w:pStyle w:val="BodyText"/>
+      </w:pPr>
+      <w:r>
+        <w:t xml:space="preserve">41.</w:t>
+      </w:r>
+      <w:r>
+        <w:t xml:space="preserve"> </w:t>
+      </w:r>
+      <w:r>
+        <w:rPr>
+          <w:b/>
+        </w:rPr>
+        <w:t xml:space="preserve">Wiens J</w:t>
+      </w:r>
+      <w:r>
+        <w:t xml:space="preserve">,</w:t>
+      </w:r>
+      <w:r>
+        <w:t xml:space="preserve"> </w:t>
+      </w:r>
+      <w:r>
+        <w:rPr>
+          <w:b/>
+        </w:rPr>
+        <w:t xml:space="preserve">Saria S</w:t>
+      </w:r>
+      <w:r>
+        <w:t xml:space="preserve">,</w:t>
+      </w:r>
+      <w:r>
+        <w:t xml:space="preserve"> </w:t>
+      </w:r>
+      <w:r>
+        <w:rPr>
+          <w:b/>
+        </w:rPr>
+        <w:t xml:space="preserve">Sendak M</w:t>
+      </w:r>
+      <w:r>
+        <w:t xml:space="preserve">,</w:t>
+      </w:r>
+      <w:r>
+        <w:t xml:space="preserve"> </w:t>
+      </w:r>
+      <w:r>
+        <w:rPr>
+          <w:b/>
+        </w:rPr>
+        <w:t xml:space="preserve">Ghassemi M</w:t>
+      </w:r>
+      <w:r>
+        <w:t xml:space="preserve">,</w:t>
+      </w:r>
+      <w:r>
+        <w:t xml:space="preserve"> </w:t>
+      </w:r>
+      <w:r>
+        <w:rPr>
+          <w:b/>
+        </w:rPr>
+        <w:t xml:space="preserve">Liu VX</w:t>
+      </w:r>
+      <w:r>
+        <w:t xml:space="preserve">,</w:t>
+      </w:r>
+      <w:r>
+        <w:t xml:space="preserve"> </w:t>
+      </w:r>
+      <w:r>
+        <w:rPr>
+          <w:b/>
+        </w:rPr>
+        <w:t xml:space="preserve">Doshi-Velez F</w:t>
+      </w:r>
+      <w:r>
+        <w:t xml:space="preserve">,</w:t>
+      </w:r>
+      <w:r>
+        <w:t xml:space="preserve"> </w:t>
+      </w:r>
+      <w:r>
+        <w:rPr>
+          <w:b/>
+        </w:rPr>
+        <w:t xml:space="preserve">Jung K</w:t>
+      </w:r>
+      <w:r>
+        <w:t xml:space="preserve">,</w:t>
+      </w:r>
+      <w:r>
+        <w:t xml:space="preserve"> </w:t>
+      </w:r>
+      <w:r>
+        <w:rPr>
+          <w:b/>
+        </w:rPr>
+        <w:t xml:space="preserve">Heller K</w:t>
+      </w:r>
+      <w:r>
+        <w:t xml:space="preserve">,</w:t>
+      </w:r>
+      <w:r>
+        <w:t xml:space="preserve"> </w:t>
+      </w:r>
+      <w:r>
+        <w:rPr>
+          <w:b/>
+        </w:rPr>
+        <w:t xml:space="preserve">Kale D</w:t>
+      </w:r>
+      <w:r>
+        <w:t xml:space="preserve">,</w:t>
+      </w:r>
+      <w:r>
+        <w:t xml:space="preserve"> </w:t>
+      </w:r>
+      <w:r>
+        <w:rPr>
+          <w:b/>
+        </w:rPr>
+        <w:t xml:space="preserve">Saeed M</w:t>
+      </w:r>
+      <w:r>
+        <w:t xml:space="preserve">,</w:t>
+      </w:r>
+      <w:r>
+        <w:t xml:space="preserve"> </w:t>
+      </w:r>
+      <w:r>
+        <w:rPr>
+          <w:b/>
+        </w:rPr>
+        <w:t xml:space="preserve">Ossorio PN</w:t>
+      </w:r>
+      <w:r>
+        <w:t xml:space="preserve">,</w:t>
+      </w:r>
+      <w:r>
+        <w:t xml:space="preserve"> </w:t>
+      </w:r>
+      <w:r>
+        <w:rPr>
+          <w:b/>
+        </w:rPr>
+        <w:t xml:space="preserve">Thadaney-Israni S</w:t>
+      </w:r>
+      <w:r>
+        <w:t xml:space="preserve">,</w:t>
+      </w:r>
+      <w:r>
+        <w:t xml:space="preserve"> </w:t>
+      </w:r>
+      <w:r>
+        <w:rPr>
+          <w:b/>
+        </w:rPr>
+        <w:t xml:space="preserve">Goldenberg A</w:t>
+      </w:r>
+      <w:r>
+        <w:t xml:space="preserve">. 2019. Do no harm: A roadmap for responsible machine learning for health care. Nat Med</w:t>
+      </w:r>
+      <w:r>
+        <w:t xml:space="preserve"> </w:t>
+      </w:r>
+      <w:r>
+        <w:rPr>
+          <w:b/>
+        </w:rPr>
+        <w:t xml:space="preserve">25</w:t>
+      </w:r>
+      <w:r>
+        <w:t xml:space="preserve">:1337–1340. doi:</w:t>
+      </w:r>
+      <w:hyperlink r:id="rId62">
+        <w:r>
+          <w:rPr>
+            <w:rStyle w:val="Hyperlink"/>
+          </w:rPr>
+          <w:t xml:space="preserve">10.1038/s41591-019-0548-6</w:t>
+        </w:r>
+      </w:hyperlink>
+      <w:r>
+        <w:t xml:space="preserve">.</w:t>
+      </w:r>
+    </w:p>
+    <w:p>
+      <w:pPr>
+        <w:pStyle w:val="BodyText"/>
+      </w:pPr>
+      <w:r>
+        <w:t xml:space="preserve">42.</w:t>
+      </w:r>
+      <w:r>
+        <w:t xml:space="preserve"> </w:t>
+      </w:r>
+      <w:r>
+        <w:rPr>
+          <w:b/>
+        </w:rPr>
+        <w:t xml:space="preserve">Westcott SL</w:t>
+      </w:r>
+      <w:r>
+        <w:t xml:space="preserve">,</w:t>
+      </w:r>
+      <w:r>
+        <w:t xml:space="preserve"> </w:t>
+      </w:r>
+      <w:r>
+        <w:rPr>
+          <w:b/>
+        </w:rPr>
+        <w:t xml:space="preserve">Schloss PD</w:t>
+      </w:r>
+      <w:r>
+        <w:t xml:space="preserve">. 2017. OptiClust, an Improved Method for Assigning Amplicon-Based Sequence Data to Operational Taxonomic Units. mSphere</w:t>
+      </w:r>
+      <w:r>
+        <w:t xml:space="preserve"> </w:t>
+      </w:r>
+      <w:r>
+        <w:rPr>
+          <w:b/>
+        </w:rPr>
+        <w:t xml:space="preserve">2</w:t>
+      </w:r>
+      <w:r>
+        <w:t xml:space="preserve">. doi:</w:t>
+      </w:r>
+      <w:hyperlink r:id="rId63">
+        <w:r>
+          <w:rPr>
+            <w:rStyle w:val="Hyperlink"/>
+          </w:rPr>
+          <w:t xml:space="preserve">10.1128/mSphereDirect.00073-17</w:t>
+        </w:r>
+      </w:hyperlink>
+      <w:r>
+        <w:t xml:space="preserve">.</w:t>
+      </w:r>
+    </w:p>
+    <w:p>
+      <w:pPr>
+        <w:pStyle w:val="BodyText"/>
+      </w:pPr>
+      <w:r>
+        <w:t xml:space="preserve">43.</w:t>
+      </w:r>
+      <w:r>
+        <w:t xml:space="preserve"> </w:t>
+      </w:r>
+      <w:r>
+        <w:rPr>
+          <w:b/>
+        </w:rPr>
+        <w:t xml:space="preserve">Redwood DG</w:t>
+      </w:r>
+      <w:r>
+        <w:t xml:space="preserve">,</w:t>
+      </w:r>
+      <w:r>
+        <w:t xml:space="preserve"> </w:t>
+      </w:r>
+      <w:r>
+        <w:rPr>
+          <w:b/>
+        </w:rPr>
+        <w:t xml:space="preserve">Asay ED</w:t>
+      </w:r>
+      <w:r>
+        <w:t xml:space="preserve">,</w:t>
+      </w:r>
+      <w:r>
+        <w:t xml:space="preserve"> </w:t>
+      </w:r>
+      <w:r>
+        <w:rPr>
+          <w:b/>
+        </w:rPr>
+        <w:t xml:space="preserve">Blake ID</w:t>
+      </w:r>
+      <w:r>
+        <w:t xml:space="preserve">,</w:t>
+      </w:r>
+      <w:r>
+        <w:t xml:space="preserve"> </w:t>
+      </w:r>
+      <w:r>
+        <w:rPr>
+          <w:b/>
+        </w:rPr>
+        <w:t xml:space="preserve">Sacco PE</w:t>
+      </w:r>
+      <w:r>
+        <w:t xml:space="preserve">,</w:t>
+      </w:r>
+      <w:r>
+        <w:t xml:space="preserve"> </w:t>
+      </w:r>
+      <w:r>
+        <w:rPr>
+          <w:b/>
+        </w:rPr>
+        <w:t xml:space="preserve">Christensen CM</w:t>
+      </w:r>
+      <w:r>
+        <w:t xml:space="preserve">,</w:t>
+      </w:r>
+      <w:r>
+        <w:t xml:space="preserve"> </w:t>
+      </w:r>
+      <w:r>
+        <w:rPr>
+          <w:b/>
+        </w:rPr>
+        <w:t xml:space="preserve">Sacco FD</w:t>
+      </w:r>
+      <w:r>
+        <w:t xml:space="preserve">,</w:t>
+      </w:r>
+      <w:r>
+        <w:t xml:space="preserve"> </w:t>
+      </w:r>
+      <w:r>
+        <w:rPr>
+          <w:b/>
+        </w:rPr>
+        <w:t xml:space="preserve">Tiesinga JJ</w:t>
+      </w:r>
+      <w:r>
+        <w:t xml:space="preserve">,</w:t>
+      </w:r>
+      <w:r>
+        <w:t xml:space="preserve"> </w:t>
+      </w:r>
+      <w:r>
+        <w:rPr>
+          <w:b/>
+        </w:rPr>
+        <w:t xml:space="preserve">Devens ME</w:t>
+      </w:r>
+      <w:r>
+        <w:t xml:space="preserve">,</w:t>
+      </w:r>
+      <w:r>
+        <w:t xml:space="preserve"> </w:t>
+      </w:r>
+      <w:r>
+        <w:rPr>
+          <w:b/>
+        </w:rPr>
+        <w:t xml:space="preserve">Alberts SR</w:t>
+      </w:r>
+      <w:r>
+        <w:t xml:space="preserve">,</w:t>
+      </w:r>
+      <w:r>
+        <w:t xml:space="preserve"> </w:t>
+      </w:r>
+      <w:r>
+        <w:rPr>
+          <w:b/>
+        </w:rPr>
+        <w:t xml:space="preserve">Mahoney DW</w:t>
+      </w:r>
+      <w:r>
+        <w:t xml:space="preserve">,</w:t>
+      </w:r>
+      <w:r>
+        <w:t xml:space="preserve"> </w:t>
+      </w:r>
+      <w:r>
+        <w:rPr>
+          <w:b/>
+        </w:rPr>
+        <w:t xml:space="preserve">Yab TC</w:t>
+      </w:r>
+      <w:r>
+        <w:t xml:space="preserve">,</w:t>
+      </w:r>
+      <w:r>
+        <w:t xml:space="preserve"> </w:t>
+      </w:r>
+      <w:r>
+        <w:rPr>
+          <w:b/>
+        </w:rPr>
+        <w:t xml:space="preserve">Foote PH</w:t>
+      </w:r>
+      <w:r>
+        <w:t xml:space="preserve">,</w:t>
+      </w:r>
+      <w:r>
+        <w:t xml:space="preserve"> </w:t>
+      </w:r>
+      <w:r>
+        <w:rPr>
+          <w:b/>
+        </w:rPr>
+        <w:t xml:space="preserve">Smyrk TC</w:t>
+      </w:r>
+      <w:r>
+        <w:t xml:space="preserve">,</w:t>
+      </w:r>
+      <w:r>
+        <w:t xml:space="preserve"> </w:t>
+      </w:r>
+      <w:r>
+        <w:rPr>
+          <w:b/>
+        </w:rPr>
+        <w:t xml:space="preserve">Provost EM</w:t>
+      </w:r>
+      <w:r>
+        <w:t xml:space="preserve">,</w:t>
+      </w:r>
+      <w:r>
+        <w:t xml:space="preserve"> </w:t>
+      </w:r>
+      <w:r>
+        <w:rPr>
+          <w:b/>
+        </w:rPr>
+        <w:t xml:space="preserve">Ahlquist DA</w:t>
+      </w:r>
+      <w:r>
+        <w:t xml:space="preserve">. 2016. Stool DNA testing for screening detection of colorectal neoplasia in alaska native people. Mayo Clin Proc</w:t>
+      </w:r>
+      <w:r>
+        <w:t xml:space="preserve"> </w:t>
+      </w:r>
+      <w:r>
+        <w:rPr>
+          <w:b/>
+        </w:rPr>
+        <w:t xml:space="preserve">91</w:t>
+      </w:r>
+      <w:r>
+        <w:t xml:space="preserve">:61–70. doi:</w:t>
+      </w:r>
+      <w:hyperlink r:id="rId64">
+        <w:r>
+          <w:rPr>
+            <w:rStyle w:val="Hyperlink"/>
+          </w:rPr>
+          <w:t xml:space="preserve">10.1016/j.mayocp.2015.10.008</w:t>
+        </w:r>
+      </w:hyperlink>
+      <w:r>
+        <w:t xml:space="preserve">.</w:t>
+      </w:r>
+    </w:p>
+    <w:p>
+      <w:pPr>
+        <w:pStyle w:val="BodyText"/>
+      </w:pPr>
+      <w:r>
+        <w:t xml:space="preserve">44.</w:t>
+      </w:r>
+      <w:r>
+        <w:t xml:space="preserve"> </w:t>
+      </w:r>
+      <w:r>
+        <w:rPr>
+          <w:b/>
+        </w:rPr>
+        <w:t xml:space="preserve">Sze MA</w:t>
+      </w:r>
+      <w:r>
+        <w:t xml:space="preserve">,</w:t>
+      </w:r>
+      <w:r>
+        <w:t xml:space="preserve"> </w:t>
+      </w:r>
+      <w:r>
+        <w:rPr>
+          <w:b/>
+        </w:rPr>
+        <w:t xml:space="preserve">Schloss PD</w:t>
+      </w:r>
+      <w:r>
         <w:t xml:space="preserve">. 2018. Leveraging existing 16S rRNA gene surveys to identify reproducible biomarkers in individuals with colorectal tumors. mBio</w:t>
       </w:r>
       <w:r>
@@ -5989,7 +7114,7 @@
       <w:r>
         <w:t xml:space="preserve">:e00630–18. doi:</w:t>
       </w:r>
-      <w:hyperlink r:id="rId56">
+      <w:hyperlink r:id="rId65">
         <w:r>
           <w:rPr>
             <w:rStyle w:val="Hyperlink"/>
@@ -6006,302 +7131,7 @@
         <w:pStyle w:val="BodyText"/>
       </w:pPr>
       <w:r>
-        <w:t xml:space="preserve">33.</w:t>
-      </w:r>
-      <w:r>
-        <w:t xml:space="preserve"> </w:t>
-      </w:r>
-      <w:r>
-        <w:rPr>
-          <w:b/>
-        </w:rPr>
-        <w:t xml:space="preserve">Dormann CF</w:t>
-      </w:r>
-      <w:r>
-        <w:t xml:space="preserve">,</w:t>
-      </w:r>
-      <w:r>
-        <w:t xml:space="preserve"> </w:t>
-      </w:r>
-      <w:r>
-        <w:rPr>
-          <w:b/>
-        </w:rPr>
-        <w:t xml:space="preserve">Elith J</w:t>
-      </w:r>
-      <w:r>
-        <w:t xml:space="preserve">,</w:t>
-      </w:r>
-      <w:r>
-        <w:t xml:space="preserve"> </w:t>
-      </w:r>
-      <w:r>
-        <w:rPr>
-          <w:b/>
-        </w:rPr>
-        <w:t xml:space="preserve">Bacher S</w:t>
-      </w:r>
-      <w:r>
-        <w:t xml:space="preserve">,</w:t>
-      </w:r>
-      <w:r>
-        <w:t xml:space="preserve"> </w:t>
-      </w:r>
-      <w:r>
-        <w:rPr>
-          <w:b/>
-        </w:rPr>
-        <w:t xml:space="preserve">Buchmann C</w:t>
-      </w:r>
-      <w:r>
-        <w:t xml:space="preserve">,</w:t>
-      </w:r>
-      <w:r>
-        <w:t xml:space="preserve"> </w:t>
-      </w:r>
-      <w:r>
-        <w:rPr>
-          <w:b/>
-        </w:rPr>
-        <w:t xml:space="preserve">Carl G</w:t>
-      </w:r>
-      <w:r>
-        <w:t xml:space="preserve">,</w:t>
-      </w:r>
-      <w:r>
-        <w:t xml:space="preserve"> </w:t>
-      </w:r>
-      <w:r>
-        <w:rPr>
-          <w:b/>
-        </w:rPr>
-        <w:t xml:space="preserve">Carré G</w:t>
-      </w:r>
-      <w:r>
-        <w:t xml:space="preserve">,</w:t>
-      </w:r>
-      <w:r>
-        <w:t xml:space="preserve"> </w:t>
-      </w:r>
-      <w:r>
-        <w:rPr>
-          <w:b/>
-        </w:rPr>
-        <w:t xml:space="preserve">Marquéz JRG</w:t>
-      </w:r>
-      <w:r>
-        <w:t xml:space="preserve">,</w:t>
-      </w:r>
-      <w:r>
-        <w:t xml:space="preserve"> </w:t>
-      </w:r>
-      <w:r>
-        <w:rPr>
-          <w:b/>
-        </w:rPr>
-        <w:t xml:space="preserve">Gruber B</w:t>
-      </w:r>
-      <w:r>
-        <w:t xml:space="preserve">,</w:t>
-      </w:r>
-      <w:r>
-        <w:t xml:space="preserve"> </w:t>
-      </w:r>
-      <w:r>
-        <w:rPr>
-          <w:b/>
-        </w:rPr>
-        <w:t xml:space="preserve">Lafourcade B</w:t>
-      </w:r>
-      <w:r>
-        <w:t xml:space="preserve">,</w:t>
-      </w:r>
-      <w:r>
-        <w:t xml:space="preserve"> </w:t>
-      </w:r>
-      <w:r>
-        <w:rPr>
-          <w:b/>
-        </w:rPr>
-        <w:t xml:space="preserve">Leitão PJ</w:t>
-      </w:r>
-      <w:r>
-        <w:t xml:space="preserve">,</w:t>
-      </w:r>
-      <w:r>
-        <w:t xml:space="preserve"> </w:t>
-      </w:r>
-      <w:r>
-        <w:rPr>
-          <w:b/>
-        </w:rPr>
-        <w:t xml:space="preserve">Münkemüller T</w:t>
-      </w:r>
-      <w:r>
-        <w:t xml:space="preserve">,</w:t>
-      </w:r>
-      <w:r>
-        <w:t xml:space="preserve"> </w:t>
-      </w:r>
-      <w:r>
-        <w:rPr>
-          <w:b/>
-        </w:rPr>
-        <w:t xml:space="preserve">McClean C</w:t>
-      </w:r>
-      <w:r>
-        <w:t xml:space="preserve">,</w:t>
-      </w:r>
-      <w:r>
-        <w:t xml:space="preserve"> </w:t>
-      </w:r>
-      <w:r>
-        <w:rPr>
-          <w:b/>
-        </w:rPr>
-        <w:t xml:space="preserve">Osborne PE</w:t>
-      </w:r>
-      <w:r>
-        <w:t xml:space="preserve">,</w:t>
-      </w:r>
-      <w:r>
-        <w:t xml:space="preserve"> </w:t>
-      </w:r>
-      <w:r>
-        <w:rPr>
-          <w:b/>
-        </w:rPr>
-        <w:t xml:space="preserve">Reineking B</w:t>
-      </w:r>
-      <w:r>
-        <w:t xml:space="preserve">,</w:t>
-      </w:r>
-      <w:r>
-        <w:t xml:space="preserve"> </w:t>
-      </w:r>
-      <w:r>
-        <w:rPr>
-          <w:b/>
-        </w:rPr>
-        <w:t xml:space="preserve">Schröder B</w:t>
-      </w:r>
-      <w:r>
-        <w:t xml:space="preserve">,</w:t>
-      </w:r>
-      <w:r>
-        <w:t xml:space="preserve"> </w:t>
-      </w:r>
-      <w:r>
-        <w:rPr>
-          <w:b/>
-        </w:rPr>
-        <w:t xml:space="preserve">Skidmore AK</w:t>
-      </w:r>
-      <w:r>
-        <w:t xml:space="preserve">,</w:t>
-      </w:r>
-      <w:r>
-        <w:t xml:space="preserve"> </w:t>
-      </w:r>
-      <w:r>
-        <w:rPr>
-          <w:b/>
-        </w:rPr>
-        <w:t xml:space="preserve">Zurell D</w:t>
-      </w:r>
-      <w:r>
-        <w:t xml:space="preserve">,</w:t>
-      </w:r>
-      <w:r>
-        <w:t xml:space="preserve"> </w:t>
-      </w:r>
-      <w:r>
-        <w:rPr>
-          <w:b/>
-        </w:rPr>
-        <w:t xml:space="preserve">Lautenbach S</w:t>
-      </w:r>
-      <w:r>
-        <w:t xml:space="preserve">. 2013. Collinearity: A review of methods to deal with it and a simulation study evaluating their performance. Ecography</w:t>
-      </w:r>
-      <w:r>
-        <w:t xml:space="preserve"> </w:t>
-      </w:r>
-      <w:r>
-        <w:rPr>
-          <w:b/>
-        </w:rPr>
-        <w:t xml:space="preserve">36</w:t>
-      </w:r>
-      <w:r>
-        <w:t xml:space="preserve">:27–46. doi:</w:t>
-      </w:r>
-      <w:hyperlink r:id="rId57">
-        <w:r>
-          <w:rPr>
-            <w:rStyle w:val="Hyperlink"/>
-          </w:rPr>
-          <w:t xml:space="preserve">10.1111/j.1600-0587.2012.07348.x</w:t>
-        </w:r>
-      </w:hyperlink>
-      <w:r>
-        <w:t xml:space="preserve">.</w:t>
-      </w:r>
-    </w:p>
-    <w:p>
-      <w:pPr>
-        <w:pStyle w:val="BodyText"/>
-      </w:pPr>
-      <w:r>
-        <w:t xml:space="preserve">34.</w:t>
-      </w:r>
-      <w:r>
-        <w:t xml:space="preserve"> </w:t>
-      </w:r>
-      <w:r>
-        <w:rPr>
-          <w:b/>
-        </w:rPr>
-        <w:t xml:space="preserve">Sze MA</w:t>
-      </w:r>
-      <w:r>
-        <w:t xml:space="preserve">,</w:t>
-      </w:r>
-      <w:r>
-        <w:t xml:space="preserve"> </w:t>
-      </w:r>
-      <w:r>
-        <w:rPr>
-          <w:b/>
-        </w:rPr>
-        <w:t xml:space="preserve">Topçuoğlu BD</w:t>
-      </w:r>
-      <w:r>
-        <w:t xml:space="preserve">,</w:t>
-      </w:r>
-      <w:r>
-        <w:t xml:space="preserve"> </w:t>
-      </w:r>
-      <w:r>
-        <w:rPr>
-          <w:b/>
-        </w:rPr>
-        <w:t xml:space="preserve">Lesniak NA</w:t>
-      </w:r>
-      <w:r>
-        <w:t xml:space="preserve">,</w:t>
-      </w:r>
-      <w:r>
-        <w:t xml:space="preserve"> </w:t>
-      </w:r>
-      <w:r>
-        <w:rPr>
-          <w:b/>
-        </w:rPr>
-        <w:t xml:space="preserve">Ruffin MT</w:t>
-      </w:r>
-      <w:r>
-        <w:t xml:space="preserve">,</w:t>
+        <w:t xml:space="preserve">45.</w:t>
       </w:r>
       <w:r>
         <w:t xml:space="preserve"> </w:t>
@@ -6313,183 +7143,6 @@
         <w:t xml:space="preserve">Schloss PD</w:t>
       </w:r>
       <w:r>
-        <w:t xml:space="preserve">. 2019. Fecal short-chain fatty acids are not predictive of colonic tumor status and cannot be predicted based on bacterial community structure. mBio</w:t>
-      </w:r>
-      <w:r>
-        <w:t xml:space="preserve"> </w:t>
-      </w:r>
-      <w:r>
-        <w:rPr>
-          <w:b/>
-        </w:rPr>
-        <w:t xml:space="preserve">10</w:t>
-      </w:r>
-      <w:r>
-        <w:t xml:space="preserve">:e01454–19. doi:</w:t>
-      </w:r>
-      <w:hyperlink r:id="rId58">
-        <w:r>
-          <w:rPr>
-            <w:rStyle w:val="Hyperlink"/>
-          </w:rPr>
-          <w:t xml:space="preserve">10.1128/mBio.01454-19</w:t>
-        </w:r>
-      </w:hyperlink>
-      <w:r>
-        <w:t xml:space="preserve">.</w:t>
-      </w:r>
-    </w:p>
-    <w:p>
-      <w:pPr>
-        <w:pStyle w:val="BodyText"/>
-      </w:pPr>
-      <w:r>
-        <w:t xml:space="preserve">35.</w:t>
-      </w:r>
-      <w:r>
-        <w:t xml:space="preserve"> </w:t>
-      </w:r>
-      <w:r>
-        <w:rPr>
-          <w:b/>
-        </w:rPr>
-        <w:t xml:space="preserve">Kocheturov A</w:t>
-      </w:r>
-      <w:r>
-        <w:t xml:space="preserve">,</w:t>
-      </w:r>
-      <w:r>
-        <w:t xml:space="preserve"> </w:t>
-      </w:r>
-      <w:r>
-        <w:rPr>
-          <w:b/>
-        </w:rPr>
-        <w:t xml:space="preserve">Pardalos PM</w:t>
-      </w:r>
-      <w:r>
-        <w:t xml:space="preserve">,</w:t>
-      </w:r>
-      <w:r>
-        <w:t xml:space="preserve"> </w:t>
-      </w:r>
-      <w:r>
-        <w:rPr>
-          <w:b/>
-        </w:rPr>
-        <w:t xml:space="preserve">Karakitsiou A</w:t>
-      </w:r>
-      <w:r>
-        <w:t xml:space="preserve">. 2019. Massive datasets and machine learning for computational biomedicine: Trends and challenges. Ann Oper Res</w:t>
-      </w:r>
-      <w:r>
-        <w:t xml:space="preserve"> </w:t>
-      </w:r>
-      <w:r>
-        <w:rPr>
-          <w:b/>
-        </w:rPr>
-        <w:t xml:space="preserve">276</w:t>
-      </w:r>
-      <w:r>
-        <w:t xml:space="preserve">:5–34. doi:</w:t>
-      </w:r>
-      <w:hyperlink r:id="rId59">
-        <w:r>
-          <w:rPr>
-            <w:rStyle w:val="Hyperlink"/>
-          </w:rPr>
-          <w:t xml:space="preserve">10.1007/s10479-018-2891-2</w:t>
-        </w:r>
-      </w:hyperlink>
-      <w:r>
-        <w:t xml:space="preserve">.</w:t>
-      </w:r>
-    </w:p>
-    <w:p>
-      <w:pPr>
-        <w:pStyle w:val="BodyText"/>
-      </w:pPr>
-      <w:r>
-        <w:t xml:space="preserve">36.</w:t>
-      </w:r>
-      <w:r>
-        <w:t xml:space="preserve"> </w:t>
-      </w:r>
-      <w:r>
-        <w:rPr>
-          <w:b/>
-        </w:rPr>
-        <w:t xml:space="preserve">Kim M</w:t>
-      </w:r>
-      <w:r>
-        <w:t xml:space="preserve">,</w:t>
-      </w:r>
-      <w:r>
-        <w:t xml:space="preserve"> </w:t>
-      </w:r>
-      <w:r>
-        <w:rPr>
-          <w:b/>
-        </w:rPr>
-        <w:t xml:space="preserve">Oh I</w:t>
-      </w:r>
-      <w:r>
-        <w:t xml:space="preserve">,</w:t>
-      </w:r>
-      <w:r>
-        <w:t xml:space="preserve"> </w:t>
-      </w:r>
-      <w:r>
-        <w:rPr>
-          <w:b/>
-        </w:rPr>
-        <w:t xml:space="preserve">Ahn J</w:t>
-      </w:r>
-      <w:r>
-        <w:t xml:space="preserve">. 2018. An improved method for prediction of cancer prognosis by network learning. Genes</w:t>
-      </w:r>
-      <w:r>
-        <w:t xml:space="preserve"> </w:t>
-      </w:r>
-      <w:r>
-        <w:rPr>
-          <w:b/>
-        </w:rPr>
-        <w:t xml:space="preserve">9</w:t>
-      </w:r>
-      <w:r>
-        <w:t xml:space="preserve">:478. doi:</w:t>
-      </w:r>
-      <w:hyperlink r:id="rId60">
-        <w:r>
-          <w:rPr>
-            <w:rStyle w:val="Hyperlink"/>
-          </w:rPr>
-          <w:t xml:space="preserve">10.3390/genes9100478</w:t>
-        </w:r>
-      </w:hyperlink>
-      <w:r>
-        <w:t xml:space="preserve">.</w:t>
-      </w:r>
-    </w:p>
-    <w:p>
-      <w:pPr>
-        <w:pStyle w:val="BodyText"/>
-      </w:pPr>
-      <w:r>
-        <w:t xml:space="preserve">37.</w:t>
-      </w:r>
-      <w:r>
-        <w:t xml:space="preserve"> </w:t>
-      </w:r>
-      <w:r>
-        <w:rPr>
-          <w:b/>
-        </w:rPr>
-        <w:t xml:space="preserve">Schloss PD</w:t>
-      </w:r>
-      <w:r>
         <w:t xml:space="preserve">,</w:t>
       </w:r>
       <w:r>
@@ -6678,62 +7331,7 @@
         <w:pStyle w:val="BodyText"/>
       </w:pPr>
       <w:r>
-        <w:t xml:space="preserve">38.</w:t>
-      </w:r>
-      <w:r>
-        <w:t xml:space="preserve"> </w:t>
-      </w:r>
-      <w:r>
-        <w:rPr>
-          <w:b/>
-        </w:rPr>
-        <w:t xml:space="preserve">Westcott SL</w:t>
-      </w:r>
-      <w:r>
-        <w:t xml:space="preserve">,</w:t>
-      </w:r>
-      <w:r>
-        <w:t xml:space="preserve"> </w:t>
-      </w:r>
-      <w:r>
-        <w:rPr>
-          <w:b/>
-        </w:rPr>
-        <w:t xml:space="preserve">Schloss PD</w:t>
-      </w:r>
-      <w:r>
-        <w:t xml:space="preserve">. 2017. OptiClust, an Improved Method for Assigning Amplicon-Based Sequence Data to Operational Taxonomic Units. mSphere</w:t>
-      </w:r>
-      <w:r>
-        <w:t xml:space="preserve"> </w:t>
-      </w:r>
-      <w:r>
-        <w:rPr>
-          <w:b/>
-        </w:rPr>
-        <w:t xml:space="preserve">2</w:t>
-      </w:r>
-      <w:r>
-        <w:t xml:space="preserve">. doi:</w:t>
-      </w:r>
-      <w:hyperlink r:id="rId61">
-        <w:r>
-          <w:rPr>
-            <w:rStyle w:val="Hyperlink"/>
-          </w:rPr>
-          <w:t xml:space="preserve">10.1128/mSphereDirect.00073-17</w:t>
-        </w:r>
-      </w:hyperlink>
-      <w:r>
-        <w:t xml:space="preserve">.</w:t>
-      </w:r>
-    </w:p>
-    <w:p>
-      <w:pPr>
-        <w:pStyle w:val="BodyText"/>
-      </w:pPr>
-      <w:r>
-        <w:t xml:space="preserve">39.</w:t>
+        <w:t xml:space="preserve">46.</w:t>
       </w:r>
       <w:r>
         <w:t xml:space="preserve"> </w:t>
@@ -6807,7 +7405,7 @@
       <w:r>
         <w:t xml:space="preserve">:e2584. doi:</w:t>
       </w:r>
-      <w:hyperlink r:id="rId62">
+      <w:hyperlink r:id="rId66">
         <w:r>
           <w:rPr>
             <w:rStyle w:val="Hyperlink"/>
@@ -6824,7 +7422,7 @@
         <w:pStyle w:val="BodyText"/>
       </w:pPr>
       <w:r>
-        <w:t xml:space="preserve">40.</w:t>
+        <w:t xml:space="preserve">47.</w:t>
       </w:r>
       <w:r>
         <w:t xml:space="preserve"> </w:t>
@@ -6995,7 +7593,7 @@
     </w:lvl>
   </w:abstractNum>
   <w:abstractNum w:abstractNumId="990">
-    <w:nsid w:val="5c71a483"/>
+    <w:nsid w:val="c1b5e7be"/>
     <w:multiLevelType w:val="multilevel"/>
     <w:lvl w:ilvl="0">
       <w:numFmt w:val="bullet"/>

</xml_diff>

<commit_message>
last edits before submission
</commit_message>
<xml_diff>
--- a/submission/manuscript.docx
+++ b/submission/manuscript.docx
@@ -304,7 +304,7 @@
         <w:pStyle w:val="FirstParagraph"/>
       </w:pPr>
       <w:r>
-        <w:t xml:space="preserve">Machine learning (ML) modeling of the human microbiome has the potential to identify microbial biomarkers and aid in the diagnosis of many diseases such as inflammatory bowel disease, diabetes, and colorectal cancer. Progress has been made towards developing ML models that predict health outcomes using bacterial abundances, but inconsistent adoption of training and evaluation methods call the validity of these models into question. Furthermore, there appears to be a preference by many researchers to favor increased model complexity over interpretability. To overcome these challenges, we trained seven models that used fecal 16S rRNA sequence data to predict the presence of colonic screen relevant neoplasias (SRNs; n=490 patients, 261 controls and 229 cases). We developed a reusable open-source pipeline to train, validate, and interpret the models. To show the effect of model selection, we assessed the predictive performance, interpretability, and training time of L2-regularized logistic regression, L1 and L2-regularized support vector machines (SVM) with linear and radial basis function kernels, decision trees, random forest, and gradient boosted trees (XGBoost). The random forest model performed best at detecting SRNs with an AUROC of 0.695 [IQR 0.651-0.739] but was slow to train (83.2 h) and not immediately interpretable. Despite its simplicity, L2-regularized logistic regression followed random forest in predictive performance with an AUROC of 0.680 [IQR 0.625-0.735], trained faster (12 min), and was inherently interpretable. Our analysis highlights the importance of choosing an ML approach based on the goal of the study, as the choice will inform expectations of performance and interpretability.</w:t>
+        <w:t xml:space="preserve">Machine learning (ML) modeling of the human microbiome has the potential to identify microbial biomarkers and aid in the diagnosis of many diseases such as inflammatory bowel disease, diabetes, and colorectal cancer. Progress has been made towards developing ML models that predict health outcomes using bacterial abundances, but inconsistent adoption of training and evaluation methods call the validity of these models into question. Furthermore, there appears to be a preference by many researchers to favor increased model complexity over interpretability. To overcome these challenges, we trained seven models that used fecal 16S rRNA sequence data to predict the presence of colonic screen relevant neoplasias (SRNs; n=490 patients, 261 controls and 229 cases). We developed a reusable open-source pipeline to train, validate, and interpret ML models. To show the effect of model selection, we assessed the predictive performance, interpretability, and training time of L2-regularized logistic regression, L1 and L2-regularized support vector machines (SVM) with linear and radial basis function kernels, decision trees, random forest, and gradient boosted trees (XGBoost). The random forest model performed best at detecting SRNs with an AUROC of 0.695 [IQR 0.651-0.739] but was slow to train (83.2 h) and not immediately interpretable. Despite its simplicity, L2-regularized logistic regression followed random forest in predictive performance with an AUROC of 0.680 [IQR 0.625-0.735], trained faster (12 min), and was inherently interpretable. Our analysis highlights the importance of choosing an ML approach based on the goal of the study, as the choice will inform expectations of performance and interpretability.</w:t>
       </w:r>
     </w:p>
     <w:p>
@@ -366,7 +366,7 @@
         <w:t xml:space="preserve">(2–19)</w:t>
       </w:r>
       <w:r>
-        <w:t xml:space="preserve">. The task of diagnosing an individual relies on a rigorously validated model. However, there are common methodological and reporting problems that arise when applying ML to such data, that need to be addressed for the field to progress. These problems include a lack of transparency in which methods are used and how these methods are implemented; evaluating models without a separate held-out test data; unreported variation between the predictive performance on different folds of cross-validation; and unreported variation between cross-validation and testing performances. Though the microbiome field is making progress to avoid some of these pitfalls including validating their models on independent datasets</w:t>
+        <w:t xml:space="preserve">. The task of diagnosing an individual relies on a rigorously validated model. However, there are common methodological and reporting problems that arise when applying ML to such data, that need to be addressed for the field to progress. These problems include a lack of transparency in which methods are used and how these methods are implemented; evaluating models without separate held-out test data; unreported variation between the predictive performance on different folds of cross-validation; and unreported variation between cross-validation and testing performances. Though the microbiome field is making progress to avoid some of these pitfalls including validating their models on independent datasets</w:t>
       </w:r>
       <w:r>
         <w:t xml:space="preserve"> </w:t>
@@ -416,7 +416,7 @@
         <w:t xml:space="preserve">(19, 23, 28)</w:t>
       </w:r>
       <w:r>
-        <w:t xml:space="preserve">. Although, in some cases, complex models may capture important non-linear relationships and therefore yield better predictions, they can also result in black boxes that lack interpretability. Such models require post hoc explanations to quantify the importance of each feature in making predictions. Depending on the goal of the modeling, other approaches may be more appropriate. For example, researchers trying to identify the microbiota associated with disease may desire a more interpretable model, whereas clinicians may (but not always) emphasize predictive performance. Nonetheless, it is essential to understand that the benefit of more complex, less interpretable models may be minimal</w:t>
+        <w:t xml:space="preserve">. Although in some cases, complex models may capture important non-linear relationships and therefore yield better predictions, they can also result in black boxes that lack interpretability. Such models require post hoc explanations to quantify the importance of each feature in making predictions. Depending on the goal of the modeling, other approaches may be more appropriate. For example, researchers trying to identify the microbiota associated with disease may desire a more interpretable model, whereas clinicians may emphasize predictive performance. Nonetheless, it is essential to understand that the benefit of more complex, less interpretable models may be minimal</w:t>
       </w:r>
       <w:r>
         <w:t xml:space="preserve"> </w:t>
@@ -475,7 +475,7 @@
         <w:t xml:space="preserve">Model selection and pipeline construction</w:t>
       </w:r>
       <w:r>
-        <w:t xml:space="preserve">. We established a reusable ML pipeline for model selection and evaluation, focusing on seven different commonly used supervised learning algorithms [Figure 1].</w:t>
+        <w:t xml:space="preserve">. We established a reusable ML pipeline for model selection and evaluation, focusing on seven different commonly used supervised learning algorithms [Figure 1, Table 1].</w:t>
       </w:r>
     </w:p>
     <w:p>
@@ -508,7 +508,7 @@
         <w:pStyle w:val="BodyText"/>
       </w:pPr>
       <w:r>
-        <w:t xml:space="preserve">Model selection requires tuning hyperparameters. Hyperparameters are parameters that need to be specified or tuned by the user, in order to train a model for a specific modeling problem. For example, when using regularization, C is a hyperparameter that indicates the penalty for overfitting. Hyperparameters are tuned using the training data to find the best model. We selected hyperparameters by performing repeated five-fold cross-validation (CV) on the training set [Figure 1]. The five-fold CV was also stratified to maintain the overall case and control distribution. We chose the hyperparameter values that led to the best average CV predictive performance using the area under the receiver operating characteristic curve (AUROC) [Figure S1 and S2]. The AUROC ranges from 0, where the model’s predictions are perfectly incorrect, to 1.0, where the model perfectly distinguishes between cases and controls. An AUROC value of 0.5 indicates that the model’s predictions are no different than random. To select hyperparameters, we performed a grid search for hyperparameter settings when training the models. Default hyperparameter settings in previously developed ML packages available in R, Python, and MATLAB programming languages may be inadequate for effective application of classification algorithms and should to be optimized for each new ML task. For example, L1-regularized SVM with linear kernel showed large variability between different regularization strengths (C) and benefited from tuning [Figure S1].</w:t>
+        <w:t xml:space="preserve">Model selection requires tuning hyperparameters. Hyperparameters are parameters that need to be specified or tuned by the user, in order to train a model for a specific modeling problem. For example, when using regularization, C is a hyperparameter that indicates the penalty for overfitting. Hyperparameters are tuned using the training data to find the best model. We selected hyperparameters by performing repeated five-fold cross-validation (CV) on the training set [Figure 1]. The five-fold CV was also stratified to maintain the overall case and control distribution. We chose the hyperparameter values that led to the best average CV predictive performance using the area under the receiver operating characteristic curve (AUROC) [Figure S1 and S2]. The AUROC ranges from 0, where the model’s predictions are perfectly incorrect, to 1.0, where the model perfectly distinguishes between cases and controls. An AUROC value of 0.5 indicates that the model’s predictions are no different than random. To select hyperparameters, we performed a grid search for hyperparameter settings when training the models. Default hyperparameter settings in developed ML packages available in R, Python, and MATLAB programming languages may be inadequate for effective application of classification algorithms and should to be optimized for each new ML task. For example, L1-regularized SVM with linear kernel showed large variability between different regularization strengths (C) and benefited from tuning [Figure S1].</w:t>
       </w:r>
     </w:p>
     <w:p>
@@ -569,15 +569,15 @@
         <w:t xml:space="preserve"> </w:t>
       </w:r>
       <w:r>
-        <w:t xml:space="preserve">We evaluated the predictive performance of the seven models to classify individuals as having healthy colons or SRNs [Figure 2]. The predictive performance of random forest model was higher than other ML models with a median 0.695 [IQR 0.650-0.739], though not significantly (p=0.5) (Figure S3). Similarly, L2-regularized logistic regression, XGBoost, L2-regularized SVM with linear and radial basis function kernel AUROC values were not significantly different from one another and had median AUROC values of 0.680 [IQR 0.639-0.750], 0.679 [IQR 0.643-0.746], 0.678 [IQR 0.639-0.750] and 0.668 [IQR 0.639-0.750], respectively. L1-regularized SVM with linear kernel and decision tree had significantly lower AUROC values than the other ML models with median AUROC of 0.650 [IQR 0.629-0.760] and 0.601 [IQR 0.636-0.753], respectively [Figure 2]. Interestingly, these results demonstrate that the most complex model (XGBoost) did not have the best performance and that the most interpretable models (L2-regularized logistic regression and L2-regularized SVM with linear kernel) performed nearly as well non-linear models.</w:t>
-      </w:r>
-    </w:p>
-    <w:p>
-      <w:pPr>
-        <w:pStyle w:val="BodyText"/>
-      </w:pPr>
-      <w:r>
-        <w:t xml:space="preserve">To evaluate the generalizability of each model, we compared the median cross-validation AUROC to the median testing AUROC. If the difference between the cross-validation and testing AUROCs was large, then that could indicate that the models were overfit to the training data. The difference in median AUROCs was 0.021 in L1-regularized SVM with linear kernel, followed by SVM with radial basis function kernel and decision tree with a difference of 0.007 and 0.006, respectively [Figure 2]. These differences are relatively small and give us confidence in our estimate of the generalization performance of the models.</w:t>
+        <w:t xml:space="preserve">We evaluated the predictive performance of the seven models to classify individuals as having healthy colons or SRNs [Figure 2]. The predictive performance of random forest model was higher than other ML models with a median 0.695 [IQR 0.650-0.739], though not significantly (p=0.5) (Figure S3). Similarly, L2-regularized logistic regression, XGBoost, L2-regularized SVM with linear and radial basis function kernel AUROC values were not significantly different from one another and had median AUROC values of 0.680 [IQR 0.639-0.750], 0.679 [IQR 0.643-0.746], 0.678 [IQR 0.639-0.750] and 0.668 [IQR 0.639-0.750], respectively. L1-regularized SVM with linear kernel and decision tree had significantly lower AUROC values than the other ML models with median AUROC of 0.650 [IQR 0.629-0.760] and 0.601 [IQR 0.636-0.753], respectively [Figure 2]. Interestingly, these results demonstrate that the most complex model (XGBoost) did not have the best performance and that the most interpretable models (L2-regularized logistic regression and L2-regularized SVM with linear kernel) performed nearly as well as non-linear models.</w:t>
+      </w:r>
+    </w:p>
+    <w:p>
+      <w:pPr>
+        <w:pStyle w:val="BodyText"/>
+      </w:pPr>
+      <w:r>
+        <w:t xml:space="preserve">To evaluate the generalizability of each model, we compared the median cross-validation AUROC to the median testing AUROC. If the difference between the cross-validation and testing AUROCs was large, then that could indicate that the models were overfit to the training data. The largest difference in median AUROCs was 0.021 in L1-regularized SVM with linear kernel, followed by SVM with radial basis function kernel and decision tree with a difference of 0.007 and 0.006, respectively [Figure 2]. These differences were relatively small and gave us confidence in our estimate of the generalization performance of the models.</w:t>
       </w:r>
     </w:p>
     <w:p>
@@ -627,7 +627,7 @@
         <w:pStyle w:val="BodyText"/>
       </w:pPr>
       <w:r>
-        <w:t xml:space="preserve">First, we interpreted the feature importance of the linear models (L1 and L2-regularized SVM with linear kernel and L2-regularized logistic regression) using the median rank of absolute feature weights for each OTU [Figure 3]. We also reviewed the signs of feature weights to determine whether an OTU was associated with classifying a subject as being healthy or having an SRN. It was encouraging that many of the highest-ranked OTUs were shared across these three models, (e.g., OTUs 50, 426, 609, 822, 1239). The benefit of this approach was that the results of the analysis were based on the trained model parameters and provided information regarding the sign and magnitude of the impact of each OTU. However, this approach is limited to linear models or models with prespecified interaction terms.</w:t>
+        <w:t xml:space="preserve">First, we interpreted the feature importance of the linear models (L1 and L2-regularized SVM with linear kernel and L2-regularized logistic regression) using the median rank of absolute feature weights for each OTU [Figure 3]. We also reviewed the signs of feature weights to determine whether an OTU was associated with classifying a subject as being healthy or having an SRN. It was encouraging that many of the highest-ranked OTUs were shared across these three models (e.g., OTUs 50, 426, 609, 822, 1239). The benefit of this approach was that the results of the analysis were based on the trained model parameters and provided information regarding the sign and magnitude of the impact of each OTU. However, this approach is limited to linear models or models with prespecified interaction terms.</w:t>
       </w:r>
     </w:p>
     <w:p>
@@ -669,7 +669,7 @@
         <w:t xml:space="preserve"> </w:t>
       </w:r>
       <w:r>
-        <w:t xml:space="preserve">We compared the training times of the seven ML models. We did not take advantage of parallelization in training, nor was the code optimized for speed. Still, as expected, the training times increased with the complexity of the model and the number of potential hyperparameter combinations. Also, the linear models trained faster than non-linear models [Figures S1-S2; Figure 5].</w:t>
+        <w:t xml:space="preserve">We compared the training times of the seven ML models. The training times increased with the complexity of the model and the number of potential hyperparameter combinations. Also, the linear models trained faster than non-linear models [Figures S1-S2; Figure 5].</w:t>
       </w:r>
     </w:p>
     <w:p>
@@ -703,7 +703,7 @@
         <w:pStyle w:val="BodyText"/>
       </w:pPr>
       <w:r>
-        <w:t xml:space="preserve">We established a pipeline that can be generalized to any modeling method that predicts a binary health outcome. We performed a random data-split to create a training set (80% of the data) and a held-out test set (20% of the data), which we used to evaluate predictive performance. We repeated this data-split 100 times to measure the possible variation in predictive performance. During training, we tuned the model hyperparameters with a repeated five-fold cross-validation. Despite the high number of features microbiome datasets typically have, the models we built with this pipeline generalized to the held-out test sets.</w:t>
+        <w:t xml:space="preserve">We established a pipeline that can be generalized to any modeling method that predicts a binary health outcome. We performed a random data-split to create a training set (80% of the data) and a held-out test set (20% of the data), which we used to evaluate predictive performance. We used the AUROC metric to evaluate predictive performance as our dataset was highly balanced. We repeated this data-split 100 times to measure the possible variation in predictive performance. During training, we tuned the model hyperparameters with a repeated five-fold cross-validation. Despite the high number of features microbiome datasets typically have, the models we built with this pipeline generalized to the held-out test sets.</w:t>
       </w:r>
     </w:p>
     <w:p>
@@ -825,7 +825,16 @@
         <w:t xml:space="preserve">(43)</w:t>
       </w:r>
       <w:r>
-        <w:t xml:space="preserve">. Patients with an adenoma greater than 1 cm, more than three adenomas of any size, or an adenoma with villous histology were classified as having advanced adenomas. There were 172 patients with normal colonoscopies, 198 with adenomas, and 120 with carcinomas. Of the 198 adenomas, 109 were identified as advanced adenomas. Together 261 patients were classified as healthy and 229 patients were classified as having an SRN.</w:t>
+        <w:t xml:space="preserve">. Patients with an adenoma greater than 1 cm, more than three adenomas of any size, or an adenoma with villous histology were classified as having advanced adenomas</w:t>
+      </w:r>
+      <w:r>
+        <w:t xml:space="preserve"> </w:t>
+      </w:r>
+      <w:r>
+        <w:t xml:space="preserve">(43)</w:t>
+      </w:r>
+      <w:r>
+        <w:t xml:space="preserve">. There were 172 patients with normal colonoscopies, 198 with adenomas, and 120 with carcinomas. Of the 198 adenomas, 109 were identified as advanced adenomas. Together 261 patients were classified as healthy and 229 patients were classified as having an SRN.</w:t>
       </w:r>
     </w:p>
     <w:p>
@@ -842,7 +851,16 @@
         <w:t xml:space="preserve"> </w:t>
       </w:r>
       <w:r>
-        <w:t xml:space="preserve">Stool samples provided by the patients were used for 16S rRNA gene sequencing to measure bacterial population abundances. The sequence data used in our analyses were originally generated by Baxter et al. (available through NCBI Sequence Read Archive [SRP062005], 2015). The OTU abundance table was generated by Sze et al</w:t>
+        <w:t xml:space="preserve">Stool samples provided by the patients were used for 16S rRNA gene sequencing to measure bacterial population abundances. The sequence data used in our analyses were originally generated by Baxter et al. (available through NCBI Sequence Read Archive [SRP062005],</w:t>
+      </w:r>
+      <w:r>
+        <w:t xml:space="preserve"> </w:t>
+      </w:r>
+      <w:r>
+        <w:t xml:space="preserve">(5)</w:t>
+      </w:r>
+      <w:r>
+        <w:t xml:space="preserve">). The OTU abundance table was generated by Sze et al</w:t>
       </w:r>
       <w:r>
         <w:t xml:space="preserve"> </w:t>
@@ -954,7 +972,7 @@
         <w:t xml:space="preserve"> </w:t>
       </w:r>
       <w:r>
-        <w:t xml:space="preserve">Data summaries, statistical analysis, and data visualizations were performed using R (v.3.5.0) with the tidyverse package (v.1.2.1). We compared the performance of the models pairwise by calculating the difference between AUROC values from the same datasplit (for 100 datasplits). We determined if the models were significantly different by calculating the empirical p-value (2 x min(% of AUROC differences</w:t>
+        <w:t xml:space="preserve">Data summaries, statistical analysis, and data visualizations were performed using R (v.3.5.0) with the tidyverse package (v.1.2.1). We compared the performance of the models pairwise by calculating the difference between AUROC values from the same data-split (for 100 data-splits). We determined if the models were significantly different by calculating the empirical p-value (2 x min(% of AUROC differences</w:t>
       </w:r>
       <w:r>
         <w:t xml:space="preserve"> </w:t>
@@ -1022,241 +1040,7 @@
         <w:t xml:space="preserve"> </w:t>
       </w:r>
       <w:r>
-        <w:t xml:space="preserve">We thank all the study participants of Great Lakes-New England Early Detection Research Network. We would like to thank the members of the Schloss lab for their valuable feedback. Salary support for M.R came from NIH grant 1R01CA215574. Salary support for P.D.S. came from NIH grants P30DK034933 and 1R01CA215574.</w:t>
-      </w:r>
-    </w:p>
-    <w:p>
-      <w:pPr>
-        <w:pStyle w:val="BodyText"/>
-      </w:pPr>
-      <w:r>
-        <w:t xml:space="preserve"> </w:t>
-      </w:r>
-      <w:r>
-        <w:rPr>
-          <w:b/>
-        </w:rPr>
-        <w:t xml:space="preserve">Figure 1. Machine learning pipeline.</w:t>
-      </w:r>
-      <w:r>
-        <w:t xml:space="preserve"> </w:t>
-      </w:r>
-      <w:r>
-        <w:t xml:space="preserve">We split the data to create a training (80%) and held-out test set (20%). The splits were stratified to maintain the overall class distribution. We performed five-fold cross-validation on the training data to select the best hyperparameter setting and then used these hyperparameters to train the models. The model was evaluated on the held-out data set. Abbreviations: cvAUC, cross-validation area under the receiver operating characteristic curve.</w:t>
-      </w:r>
-      <w:r>
-        <w:t xml:space="preserve"> </w:t>
-      </w:r>
-    </w:p>
-    <w:p>
-      <w:pPr>
-        <w:pStyle w:val="BodyText"/>
-      </w:pPr>
-      <w:r>
-        <w:rPr>
-          <w:b/>
-        </w:rPr>
-        <w:t xml:space="preserve">Figure 2. Generalization and classification performance of ML models using AUROC values of all cross-validation and testing performances.</w:t>
-      </w:r>
-      <w:r>
-        <w:t xml:space="preserve"> </w:t>
-      </w:r>
-      <w:r>
-        <w:t xml:space="preserve">The median AUROC for diagnosing individuals with SRN using bacterial abundances was higher than chance (depicted by an horizontal line at 0.50) for all the ML models. The predictive performance of random forest model was higher than other ML models, though not significantly (p &gt; 0.01). L2-regularized logistic regression, XGBoost, L2-regularized SVM with linear and radial basis function kernel performances were not significantly different from one another. The boxplot shows quartiles at the box ends and the median as the horizontal line in the box. The whiskers show the farthest points that were not outliers. Outliers were defined as those data points that are not within 1.5 times the interquartile ranges.</w:t>
-      </w:r>
-      <w:r>
-        <w:t xml:space="preserve"> </w:t>
-      </w:r>
-    </w:p>
-    <w:p>
-      <w:pPr>
-        <w:pStyle w:val="BodyText"/>
-      </w:pPr>
-      <w:r>
-        <w:rPr>
-          <w:b/>
-        </w:rPr>
-        <w:t xml:space="preserve">Figure 3. Interpretation of the linear ML models.</w:t>
-      </w:r>
-      <w:r>
-        <w:t xml:space="preserve"> </w:t>
-      </w:r>
-      <w:r>
-        <w:t xml:space="preserve">The ranks of absolute feature weights of (A) L1-regularized SVM with linear kernel, (B) L2-regularized SVM with linear kernel, and (C) L2-regularized logistic regression, were ranked from highest rank, 1, to lowest rank, 100, for each datasplit. The feature ranks of the 20 highest ranked OTUs based on their median ranks (median shown in black) are reported here. OTUs that were associated with classifying a subject as being healthy had negative signs and were shown in blue. OTUs that were associated with classifying a subject having an SRN had positive signs and were shown in red. Some of the same OTUs were identified as important in all of the linear models.</w:t>
-      </w:r>
-      <w:r>
-        <w:t xml:space="preserve"> </w:t>
-      </w:r>
-    </w:p>
-    <w:p>
-      <w:pPr>
-        <w:pStyle w:val="BodyText"/>
-      </w:pPr>
-      <w:r>
-        <w:rPr>
-          <w:b/>
-        </w:rPr>
-        <w:t xml:space="preserve">Figure 4. Interpretation of the non-linear ML models.</w:t>
-      </w:r>
-      <w:r>
-        <w:t xml:space="preserve"> </w:t>
-      </w:r>
-      <w:r>
-        <w:t xml:space="preserve">(A) SVM with radial basis kernel, (B) decision tree, (C) random forest, and (D) XGBoost feature importances were explained using permutation importance on the held-out test data set. The gray rectangle and the dashed line show the IQR range and median of the base testing AUROC without any permutation. The 20 OTUs that caused the largest decrease in the AUROC when permuted are reported here. The colors of the box plots represent the OTUs that were shared among the different models; yellow were OTUs that were shared among all the non-linear models, salmon were OTUs that were shared among the tree-based models, green were the OTUs shared among SVM with radial basis kernel, decision tree and XGBoost, pink were the OTUs shared among SVM with radial basis kernel and XGBoost only, red were the OTUs shared among random forest and XGBoost only and blue were the OTUs shared among decision tree and random forest only. For all of the tree-based models, a</w:t>
-      </w:r>
-      <w:r>
-        <w:t xml:space="preserve"> </w:t>
-      </w:r>
-      <w:r>
-        <w:rPr>
-          <w:i/>
-        </w:rPr>
-        <w:t xml:space="preserve">Peptostreptococcus</w:t>
-      </w:r>
-      <w:r>
-        <w:t xml:space="preserve"> </w:t>
-      </w:r>
-      <w:r>
-        <w:t xml:space="preserve">species (OTU00367) had the largest impact on predictive performance.</w:t>
-      </w:r>
-      <w:r>
-        <w:t xml:space="preserve"> </w:t>
-      </w:r>
-    </w:p>
-    <w:p>
-      <w:pPr>
-        <w:pStyle w:val="BodyText"/>
-      </w:pPr>
-      <w:r>
-        <w:rPr>
-          <w:b/>
-        </w:rPr>
-        <w:t xml:space="preserve">Figure 5. Training times of seven ML models.</w:t>
-      </w:r>
-      <w:r>
-        <w:t xml:space="preserve"> </w:t>
-      </w:r>
-      <w:r>
-        <w:t xml:space="preserve">The median training time was the highest for XGBoost and shortest for L2-regularized logistic regression.</w:t>
-      </w:r>
-      <w:r>
-        <w:t xml:space="preserve"> </w:t>
-      </w:r>
-    </w:p>
-    <w:p>
-      <w:pPr>
-        <w:pStyle w:val="BodyText"/>
-      </w:pPr>
-      <w:r>
-        <w:rPr>
-          <w:b/>
-        </w:rPr>
-        <w:t xml:space="preserve">Figure S1. Hyperparameter setting performances for linear models.</w:t>
-      </w:r>
-      <w:r>
-        <w:t xml:space="preserve"> </w:t>
-      </w:r>
-      <w:r>
-        <w:t xml:space="preserve">(A) L2-regularized logistic regression, (B) L1-regularized SVM with linear kernel, and (C) L2-regularized SVM with linear kernel mean cross-validation AUROC values when different hyperparameters were used in training the model. The stars represent the highest performing hyperparameter setting for each model.</w:t>
-      </w:r>
-      <w:r>
-        <w:t xml:space="preserve"> </w:t>
-      </w:r>
-    </w:p>
-    <w:p>
-      <w:pPr>
-        <w:pStyle w:val="BodyText"/>
-      </w:pPr>
-      <w:r>
-        <w:rPr>
-          <w:b/>
-        </w:rPr>
-        <w:t xml:space="preserve">Figure S2. Hyperparameter setting performances for non-linear models.</w:t>
-      </w:r>
-      <w:r>
-        <w:t xml:space="preserve"> </w:t>
-      </w:r>
-      <w:r>
-        <w:t xml:space="preserve">(A) Decision tree, (B) random forest, (C) SVM with radial basis kernel, and (D) XGBoost mean cross-validation AUROC values when different hyperparameters were used in training the model. The stars represent the highest performing hyperparameter setting for the models.</w:t>
-      </w:r>
-      <w:r>
-        <w:t xml:space="preserve"> </w:t>
-      </w:r>
-    </w:p>
-    <w:p>
-      <w:pPr>
-        <w:pStyle w:val="BodyText"/>
-      </w:pPr>
-      <w:r>
-        <w:rPr>
-          <w:b/>
-        </w:rPr>
-        <w:t xml:space="preserve">Figure S3. Histogram of AUROC differences between L2-regularized logistic regression and random forest for each of the hundred datasplits.</w:t>
-      </w:r>
-      <w:r>
-        <w:t xml:space="preserve"> </w:t>
-      </w:r>
-      <w:r>
-        <w:t xml:space="preserve">This histogram shows number of datasplits in each bin. The percentage of dataplits where the difference between random forest and L2-regularized logistic regression AUROC values was higher than or equal to 0 were 0.75, lower than or equal to 0 were 0.25. The vertical red line highlights the bins where there AUROC difference between the two model is 0. The p-value was calculated for a double tail event.</w:t>
-      </w:r>
-      <w:r>
-        <w:t xml:space="preserve"> </w:t>
-      </w:r>
-    </w:p>
-    <w:p>
-      <w:pPr>
-        <w:pStyle w:val="BodyText"/>
-      </w:pPr>
-      <w:r>
-        <w:rPr>
-          <w:b/>
-        </w:rPr>
-        <w:t xml:space="preserve">Figure S4. Classification performance of ML models across cross-validation when trained on a subset of the dataset.</w:t>
-      </w:r>
-      <w:r>
-        <w:t xml:space="preserve"> </w:t>
-      </w:r>
-      <w:r>
-        <w:t xml:space="preserve">(A) L2-regularized logistic regression and (B) random forest models were trained using the original study design with 490 subjects and subsets of it with 15, 30, 60, 120, and 245 subjects. The range among the cross-validation AUROC values within both models at smaller sample sizes were much larger than when the full collection of samples was used to train and validate the models, but included the ranges observed with the more complete datasets.</w:t>
-      </w:r>
-      <w:r>
-        <w:t xml:space="preserve"> </w:t>
-      </w:r>
-    </w:p>
-    <w:p>
-      <w:pPr>
-        <w:pStyle w:val="BodyText"/>
-      </w:pPr>
-      <w:r>
-        <w:rPr>
-          <w:b/>
-        </w:rPr>
-        <w:t xml:space="preserve">Figure S5. Interpretation of the linear ML models with permutation importance.</w:t>
-      </w:r>
-      <w:r>
-        <w:t xml:space="preserve"> </w:t>
-      </w:r>
-      <w:r>
-        <w:t xml:space="preserve">(A) L1-regularized SVM with linear kernel, (B) L2-regularized SVM with linear kernel, and (C) L2-regularized logistic regression were interpreted using permutation importance using held-out test set.</w:t>
-      </w:r>
-    </w:p>
-    <w:p>
-      <w:pPr>
-        <w:pStyle w:val="Compact"/>
-      </w:pPr>
-      <w:r>
-        <w:t xml:space="preserve"> </w:t>
-      </w:r>
-      <w:r>
-        <w:t xml:space="preserve"> </w:t>
-      </w:r>
-    </w:p>
-    <w:p>
-      <w:pPr>
-        <w:pStyle w:val="Compact"/>
-      </w:pPr>
-      <w:r>
-        <w:t xml:space="preserve"> </w:t>
+        <w:t xml:space="preserve">We thank all the study participants of Great Lakes-New England Early Detection Research Network. We would like to thank the members of the Schloss lab for their valuable feedback. Salary support for MR came from NIH grant 1R01CA215574. Salary support for PDS came from NIH grants P30DK034933 and 1R01CA215574.</w:t>
       </w:r>
     </w:p>
     <w:p>
@@ -7483,6 +7267,240 @@
       </w:r>
       <w:r>
         <w:t xml:space="preserve">. 2016. Hyperband: A novel bandit-based approach to hyperparameter optimization. arXiv:160306560 [cs, stat].</w:t>
+      </w:r>
+    </w:p>
+    <w:p>
+      <w:pPr>
+        <w:pStyle w:val="Compact"/>
+      </w:pPr>
+      <w:r>
+        <w:t xml:space="preserve"> </w:t>
+      </w:r>
+      <w:r>
+        <w:t xml:space="preserve"> </w:t>
+      </w:r>
+    </w:p>
+    <w:p>
+      <w:pPr>
+        <w:pStyle w:val="BodyText"/>
+      </w:pPr>
+      <w:r>
+        <w:t xml:space="preserve"> </w:t>
+      </w:r>
+      <w:r>
+        <w:rPr>
+          <w:b/>
+        </w:rPr>
+        <w:t xml:space="preserve">Figure 1. Machine learning pipeline.</w:t>
+      </w:r>
+      <w:r>
+        <w:t xml:space="preserve"> </w:t>
+      </w:r>
+      <w:r>
+        <w:t xml:space="preserve">We split the data to create a training (80%) and held-out test set (20%). The splits were stratified to maintain the overall class distribution. We performed five-fold cross-validation on the training data to select the best hyperparameter setting and then used these hyperparameters to train the models. The model was evaluated on the held-out data set. Abbreviations: cvAUC, cross-validation area under the receiver operating characteristic curve.</w:t>
+      </w:r>
+      <w:r>
+        <w:t xml:space="preserve"> </w:t>
+      </w:r>
+    </w:p>
+    <w:p>
+      <w:pPr>
+        <w:pStyle w:val="BodyText"/>
+      </w:pPr>
+      <w:r>
+        <w:rPr>
+          <w:b/>
+        </w:rPr>
+        <w:t xml:space="preserve">Figure 2. Generalization and classification performance of ML models using AUROC values of all cross-validation and testing performances.</w:t>
+      </w:r>
+      <w:r>
+        <w:t xml:space="preserve"> </w:t>
+      </w:r>
+      <w:r>
+        <w:t xml:space="preserve">The median AUROC for diagnosing individuals with SRN using bacterial abundances was higher than chance (depicted by a horizontal line at 0.50) for all the ML models. The predictive performance of random forest model was higher than other ML models, though not significantly (p &gt; 0.01). L2-regularized logistic regression, XGBoost, L2-regularized SVM with linear and radial basis function kernel performances were not significantly different from one another. The boxplot shows quartiles at the box ends and the median as the horizontal line in the box. The whiskers show the farthest points that were not outliers. Outliers were defined as those data points that are not within 1.5 times the interquartile ranges.</w:t>
+      </w:r>
+      <w:r>
+        <w:t xml:space="preserve"> </w:t>
+      </w:r>
+    </w:p>
+    <w:p>
+      <w:pPr>
+        <w:pStyle w:val="BodyText"/>
+      </w:pPr>
+      <w:r>
+        <w:rPr>
+          <w:b/>
+        </w:rPr>
+        <w:t xml:space="preserve">Figure 3. Interpretation of the linear ML models.</w:t>
+      </w:r>
+      <w:r>
+        <w:t xml:space="preserve"> </w:t>
+      </w:r>
+      <w:r>
+        <w:t xml:space="preserve">The ranks of absolute feature weights of (A) L1-regularized SVM with linear kernel, (B) L2-regularized SVM with linear kernel, and (C) L2-regularized logistic regression, were ranked from highest rank, 1, to lowest rank, 100, for each data-split. The feature ranks of the 20 highest ranked OTUs based on their median ranks (median shown in black) are reported here. OTUs that were associated with classifying a subject as being healthy had negative signs and were shown in blue. OTUs that were associated with classifying a subject having an SRN had positive signs and were shown in red.</w:t>
+      </w:r>
+      <w:r>
+        <w:t xml:space="preserve"> </w:t>
+      </w:r>
+    </w:p>
+    <w:p>
+      <w:pPr>
+        <w:pStyle w:val="BodyText"/>
+      </w:pPr>
+      <w:r>
+        <w:rPr>
+          <w:b/>
+        </w:rPr>
+        <w:t xml:space="preserve">Figure 4. Interpretation of the non-linear ML models.</w:t>
+      </w:r>
+      <w:r>
+        <w:t xml:space="preserve"> </w:t>
+      </w:r>
+      <w:r>
+        <w:t xml:space="preserve">(A) SVM with radial basis kernel, (B) decision tree, (C) random forest, and (D) XGBoost feature importances were explained using permutation importance on the held-out test data set. The gray rectangle and the dashed line show the IQR range and median of the base testing AUROC without any permutation. The 20 OTUs that caused the largest decrease in the AUROC when permuted are reported here. The colors of the box plots represent the OTUs that were shared among the different models; yellow were OTUs that were shared among all the non-linear models, salmon were OTUs that were shared among the tree-based models, green were the OTUs shared among SVM with radial basis kernel, decision tree and XGBoost, pink were the OTUs shared among SVM with radial basis kernel and XGBoost only, red were the OTUs shared among random forest and XGBoost only and blue were the OTUs shared among decision tree and random forest only. For all of the tree-based models, a</w:t>
+      </w:r>
+      <w:r>
+        <w:t xml:space="preserve"> </w:t>
+      </w:r>
+      <w:r>
+        <w:rPr>
+          <w:i/>
+        </w:rPr>
+        <w:t xml:space="preserve">Peptostreptococcus</w:t>
+      </w:r>
+      <w:r>
+        <w:t xml:space="preserve"> </w:t>
+      </w:r>
+      <w:r>
+        <w:t xml:space="preserve">species (OTU00367) had the largest impact on predictive performance.</w:t>
+      </w:r>
+      <w:r>
+        <w:t xml:space="preserve"> </w:t>
+      </w:r>
+    </w:p>
+    <w:p>
+      <w:pPr>
+        <w:pStyle w:val="BodyText"/>
+      </w:pPr>
+      <w:r>
+        <w:rPr>
+          <w:b/>
+        </w:rPr>
+        <w:t xml:space="preserve">Figure 5. Training times of seven ML models.</w:t>
+      </w:r>
+      <w:r>
+        <w:t xml:space="preserve"> </w:t>
+      </w:r>
+      <w:r>
+        <w:t xml:space="preserve">The median training time was the highest for XGBoost and shortest for L2-regularized logistic regression.</w:t>
+      </w:r>
+      <w:r>
+        <w:t xml:space="preserve"> </w:t>
+      </w:r>
+    </w:p>
+    <w:p>
+      <w:pPr>
+        <w:pStyle w:val="Compact"/>
+      </w:pPr>
+      <w:r>
+        <w:t xml:space="preserve"> </w:t>
+      </w:r>
+    </w:p>
+    <w:p>
+      <w:pPr>
+        <w:pStyle w:val="BodyText"/>
+      </w:pPr>
+      <w:r>
+        <w:rPr>
+          <w:b/>
+        </w:rPr>
+        <w:t xml:space="preserve">Figure S1. Hyperparameter setting performances for linear models.</w:t>
+      </w:r>
+      <w:r>
+        <w:t xml:space="preserve"> </w:t>
+      </w:r>
+      <w:r>
+        <w:t xml:space="preserve">(A) L2-regularized logistic regression, (B) L1-regularized SVM with linear kernel, and (C) L2-regularized SVM with linear kernel mean cross-validation AUROC values when different hyperparameters were used in training the model. The stars represent the highest performing hyperparameter setting for each model.</w:t>
+      </w:r>
+      <w:r>
+        <w:t xml:space="preserve"> </w:t>
+      </w:r>
+    </w:p>
+    <w:p>
+      <w:pPr>
+        <w:pStyle w:val="BodyText"/>
+      </w:pPr>
+      <w:r>
+        <w:rPr>
+          <w:b/>
+        </w:rPr>
+        <w:t xml:space="preserve">Figure S2. Hyperparameter setting performances for non-linear models.</w:t>
+      </w:r>
+      <w:r>
+        <w:t xml:space="preserve"> </w:t>
+      </w:r>
+      <w:r>
+        <w:t xml:space="preserve">(A) Decision tree, (B) random forest, (C) SVM with radial basis kernel, and (D) XGBoost mean cross-validation AUROC values when different hyperparameters were used in training the model. The stars represent the highest performing hyperparameter setting for the models.</w:t>
+      </w:r>
+      <w:r>
+        <w:t xml:space="preserve"> </w:t>
+      </w:r>
+    </w:p>
+    <w:p>
+      <w:pPr>
+        <w:pStyle w:val="BodyText"/>
+      </w:pPr>
+      <w:r>
+        <w:rPr>
+          <w:b/>
+        </w:rPr>
+        <w:t xml:space="preserve">Figure S3. Histogram of AUROC differences between L2-regularized logistic regression and random forest for each of the hundred data-splits.</w:t>
+      </w:r>
+      <w:r>
+        <w:t xml:space="preserve"> </w:t>
+      </w:r>
+      <w:r>
+        <w:t xml:space="preserve">This histogram shows the number of data-splits in each bin. The percentage of dataplits where the difference between random forest and L2-regularized logistic regression AUROC values was higher than or equal to 0 were 0.75, lower than or equal to 0 were 0.25. The vertical red line highlights the bins where there AUROC difference between the two model is 0. The p-value was calculated for a double tail event.</w:t>
+      </w:r>
+      <w:r>
+        <w:t xml:space="preserve"> </w:t>
+      </w:r>
+    </w:p>
+    <w:p>
+      <w:pPr>
+        <w:pStyle w:val="BodyText"/>
+      </w:pPr>
+      <w:r>
+        <w:rPr>
+          <w:b/>
+        </w:rPr>
+        <w:t xml:space="preserve">Figure S4. Classification performance of ML models across cross-validation when trained on a subset of the dataset.</w:t>
+      </w:r>
+      <w:r>
+        <w:t xml:space="preserve"> </w:t>
+      </w:r>
+      <w:r>
+        <w:t xml:space="preserve">(A) L2-regularized logistic regression and (B) random forest models were trained using the original study design with 490 subjects and subsets of it with 15, 30, 60, 120, and 245 subjects. The range among the cross-validation AUROC values within both models at smaller sample sizes were much larger than when the full collection of samples was used to train and validate the models but included the ranges observed with the more complete datasets.</w:t>
+      </w:r>
+      <w:r>
+        <w:t xml:space="preserve"> </w:t>
+      </w:r>
+    </w:p>
+    <w:p>
+      <w:pPr>
+        <w:pStyle w:val="BodyText"/>
+      </w:pPr>
+      <w:r>
+        <w:rPr>
+          <w:b/>
+        </w:rPr>
+        <w:t xml:space="preserve">Figure S5. Interpretation of the linear ML models with permutation importance.</w:t>
+      </w:r>
+      <w:r>
+        <w:t xml:space="preserve"> </w:t>
+      </w:r>
+      <w:r>
+        <w:t xml:space="preserve">(A) L1-regularized SVM with linear kernel, (B) L2-regularized SVM with linear kernel, and (C) L2-regularized logistic regression were interpreted using permutation importance using held-out test set.</w:t>
       </w:r>
     </w:p>
     <w:sectPr/>
@@ -7593,7 +7611,7 @@
     </w:lvl>
   </w:abstractNum>
   <w:abstractNum w:abstractNumId="990">
-    <w:nsid w:val="c1b5e7be"/>
+    <w:nsid w:val="ba7b8741"/>
     <w:multiLevelType w:val="multilevel"/>
     <w:lvl w:ilvl="0">
       <w:numFmt w:val="bullet"/>

</xml_diff>